<commit_message>
CW3MdataDictionary.xlsx, Reach_McKenzie.dbf - Add Reach attribute REACH_EVAP. Specification for Thermal Loading Estimator.docx - Start changes to combine Segment layer with Reach layer. Flow_McKenzie.xml - Add REACH_EVAP to the thermal energy reports. Flow.cpp, .h - Remove member m_volume from class ReachSubnode. Add Reach attribute REACH_EVAP. ReachRouting.cpp - Remove member m_volume from class ReachSubnode.
</commit_message>
<xml_diff>
--- a/DataCW3M/CW3MdigitalHandbook/Specification for Thermal Loading Estimator.docx
+++ b/DataCW3M/CW3MdigitalHandbook/Specification for Thermal Loading Estimator.docx
@@ -12,10 +12,16 @@
     </w:p>
     <w:p>
       <w:r>
-        <w:t>David Conklin, Oregon Freshwater Simulations, 9/2</w:t>
-      </w:r>
-      <w:r>
-        <w:t>6/20</w:t>
+        <w:t xml:space="preserve">David Conklin, Oregon Freshwater Simulations, </w:t>
+      </w:r>
+      <w:r>
+        <w:t>10/1</w:t>
+      </w:r>
+      <w:r>
+        <w:t>8</w:t>
+      </w:r>
+      <w:r>
+        <w:t>/20</w:t>
       </w:r>
     </w:p>
     <w:p/>
@@ -69,7 +75,7 @@
           <w:r>
             <w:fldChar w:fldCharType="separate"/>
           </w:r>
-          <w:hyperlink w:anchor="_Toc52032206" w:history="1">
+          <w:hyperlink w:anchor="_Toc53899121" w:history="1">
             <w:r>
               <w:rPr>
                 <w:rStyle w:val="Hyperlink"/>
@@ -96,7 +102,7 @@
                 <w:noProof/>
                 <w:webHidden/>
               </w:rPr>
-              <w:instrText xml:space="preserve"> PAGEREF _Toc52032206 \h </w:instrText>
+              <w:instrText xml:space="preserve"> PAGEREF _Toc53899121 \h </w:instrText>
             </w:r>
             <w:r>
               <w:rPr>
@@ -138,7 +144,7 @@
               <w:noProof/>
             </w:rPr>
           </w:pPr>
-          <w:hyperlink w:anchor="_Toc52032207" w:history="1">
+          <w:hyperlink w:anchor="_Toc53899122" w:history="1">
             <w:r>
               <w:rPr>
                 <w:rStyle w:val="Hyperlink"/>
@@ -165,7 +171,7 @@
                 <w:noProof/>
                 <w:webHidden/>
               </w:rPr>
-              <w:instrText xml:space="preserve"> PAGEREF _Toc52032207 \h </w:instrText>
+              <w:instrText xml:space="preserve"> PAGEREF _Toc53899122 \h </w:instrText>
             </w:r>
             <w:r>
               <w:rPr>
@@ -207,7 +213,7 @@
               <w:noProof/>
             </w:rPr>
           </w:pPr>
-          <w:hyperlink w:anchor="_Toc52032208" w:history="1">
+          <w:hyperlink w:anchor="_Toc53899123" w:history="1">
             <w:r>
               <w:rPr>
                 <w:rStyle w:val="Hyperlink"/>
@@ -234,7 +240,7 @@
                 <w:noProof/>
                 <w:webHidden/>
               </w:rPr>
-              <w:instrText xml:space="preserve"> PAGEREF _Toc52032208 \h </w:instrText>
+              <w:instrText xml:space="preserve"> PAGEREF _Toc53899123 \h </w:instrText>
             </w:r>
             <w:r>
               <w:rPr>
@@ -276,7 +282,7 @@
               <w:noProof/>
             </w:rPr>
           </w:pPr>
-          <w:hyperlink w:anchor="_Toc52032209" w:history="1">
+          <w:hyperlink w:anchor="_Toc53899124" w:history="1">
             <w:r>
               <w:rPr>
                 <w:rStyle w:val="Hyperlink"/>
@@ -303,7 +309,7 @@
                 <w:noProof/>
                 <w:webHidden/>
               </w:rPr>
-              <w:instrText xml:space="preserve"> PAGEREF _Toc52032209 \h </w:instrText>
+              <w:instrText xml:space="preserve"> PAGEREF _Toc53899124 \h </w:instrText>
             </w:r>
             <w:r>
               <w:rPr>
@@ -345,7 +351,7 @@
               <w:noProof/>
             </w:rPr>
           </w:pPr>
-          <w:hyperlink w:anchor="_Toc52032210" w:history="1">
+          <w:hyperlink w:anchor="_Toc53899125" w:history="1">
             <w:r>
               <w:rPr>
                 <w:rStyle w:val="Hyperlink"/>
@@ -372,7 +378,7 @@
                 <w:noProof/>
                 <w:webHidden/>
               </w:rPr>
-              <w:instrText xml:space="preserve"> PAGEREF _Toc52032210 \h </w:instrText>
+              <w:instrText xml:space="preserve"> PAGEREF _Toc53899125 \h </w:instrText>
             </w:r>
             <w:r>
               <w:rPr>
@@ -414,7 +420,7 @@
               <w:noProof/>
             </w:rPr>
           </w:pPr>
-          <w:hyperlink w:anchor="_Toc52032211" w:history="1">
+          <w:hyperlink w:anchor="_Toc53899126" w:history="1">
             <w:r>
               <w:rPr>
                 <w:rStyle w:val="Hyperlink"/>
@@ -441,7 +447,7 @@
                 <w:noProof/>
                 <w:webHidden/>
               </w:rPr>
-              <w:instrText xml:space="preserve"> PAGEREF _Toc52032211 \h </w:instrText>
+              <w:instrText xml:space="preserve"> PAGEREF _Toc53899126 \h </w:instrText>
             </w:r>
             <w:r>
               <w:rPr>
@@ -483,13 +489,13 @@
               <w:noProof/>
             </w:rPr>
           </w:pPr>
-          <w:hyperlink w:anchor="_Toc52032212" w:history="1">
+          <w:hyperlink w:anchor="_Toc53899127" w:history="1">
             <w:r>
               <w:rPr>
                 <w:rStyle w:val="Hyperlink"/>
                 <w:noProof/>
               </w:rPr>
-              <w:t>Initial conditions for Flow: the IC file</w:t>
+              <w:t>Estimating the surface area of the water in a reach</w:t>
             </w:r>
             <w:r>
               <w:rPr>
@@ -510,7 +516,7 @@
                 <w:noProof/>
                 <w:webHidden/>
               </w:rPr>
-              <w:instrText xml:space="preserve"> PAGEREF _Toc52032212 \h </w:instrText>
+              <w:instrText xml:space="preserve"> PAGEREF _Toc53899127 \h </w:instrText>
             </w:r>
             <w:r>
               <w:rPr>
@@ -552,13 +558,13 @@
               <w:noProof/>
             </w:rPr>
           </w:pPr>
-          <w:hyperlink w:anchor="_Toc52032213" w:history="1">
+          <w:hyperlink w:anchor="_Toc53899128" w:history="1">
             <w:r>
               <w:rPr>
                 <w:rStyle w:val="Hyperlink"/>
                 <w:noProof/>
               </w:rPr>
-              <w:t>Boundary conditions for stream water temperature</w:t>
+              <w:t>Initial conditions for Flow: the IC file</w:t>
             </w:r>
             <w:r>
               <w:rPr>
@@ -579,7 +585,7 @@
                 <w:noProof/>
                 <w:webHidden/>
               </w:rPr>
-              <w:instrText xml:space="preserve"> PAGEREF _Toc52032213 \h </w:instrText>
+              <w:instrText xml:space="preserve"> PAGEREF _Toc53899128 \h </w:instrText>
             </w:r>
             <w:r>
               <w:rPr>
@@ -621,13 +627,13 @@
               <w:noProof/>
             </w:rPr>
           </w:pPr>
-          <w:hyperlink w:anchor="_Toc52032214" w:history="1">
+          <w:hyperlink w:anchor="_Toc53899129" w:history="1">
             <w:r>
               <w:rPr>
                 <w:rStyle w:val="Hyperlink"/>
                 <w:noProof/>
               </w:rPr>
-              <w:t>Thermal stratification in reservoirs is not represented</w:t>
+              <w:t>Boundary conditions for stream water temperature</w:t>
             </w:r>
             <w:r>
               <w:rPr>
@@ -648,7 +654,7 @@
                 <w:noProof/>
                 <w:webHidden/>
               </w:rPr>
-              <w:instrText xml:space="preserve"> PAGEREF _Toc52032214 \h </w:instrText>
+              <w:instrText xml:space="preserve"> PAGEREF _Toc53899129 \h </w:instrText>
             </w:r>
             <w:r>
               <w:rPr>
@@ -690,12 +696,81 @@
               <w:noProof/>
             </w:rPr>
           </w:pPr>
-          <w:hyperlink w:anchor="_Toc52032215" w:history="1">
+          <w:hyperlink w:anchor="_Toc53899130" w:history="1">
             <w:r>
               <w:rPr>
                 <w:rStyle w:val="Hyperlink"/>
                 <w:noProof/>
               </w:rPr>
+              <w:t>Thermal stratification in reservoirs is not represented</w:t>
+            </w:r>
+            <w:r>
+              <w:rPr>
+                <w:noProof/>
+                <w:webHidden/>
+              </w:rPr>
+              <w:tab/>
+            </w:r>
+            <w:r>
+              <w:rPr>
+                <w:noProof/>
+                <w:webHidden/>
+              </w:rPr>
+              <w:fldChar w:fldCharType="begin"/>
+            </w:r>
+            <w:r>
+              <w:rPr>
+                <w:noProof/>
+                <w:webHidden/>
+              </w:rPr>
+              <w:instrText xml:space="preserve"> PAGEREF _Toc53899130 \h </w:instrText>
+            </w:r>
+            <w:r>
+              <w:rPr>
+                <w:noProof/>
+                <w:webHidden/>
+              </w:rPr>
+            </w:r>
+            <w:r>
+              <w:rPr>
+                <w:noProof/>
+                <w:webHidden/>
+              </w:rPr>
+              <w:fldChar w:fldCharType="separate"/>
+            </w:r>
+            <w:r>
+              <w:rPr>
+                <w:noProof/>
+                <w:webHidden/>
+              </w:rPr>
+              <w:t>6</w:t>
+            </w:r>
+            <w:r>
+              <w:rPr>
+                <w:noProof/>
+                <w:webHidden/>
+              </w:rPr>
+              <w:fldChar w:fldCharType="end"/>
+            </w:r>
+          </w:hyperlink>
+        </w:p>
+        <w:p>
+          <w:pPr>
+            <w:pStyle w:val="TOC2"/>
+            <w:tabs>
+              <w:tab w:val="right" w:leader="dot" w:pos="9350"/>
+            </w:tabs>
+            <w:rPr>
+              <w:rFonts w:eastAsiaTheme="minorEastAsia"/>
+              <w:noProof/>
+            </w:rPr>
+          </w:pPr>
+          <w:hyperlink w:anchor="_Toc53899131" w:history="1">
+            <w:r>
+              <w:rPr>
+                <w:rStyle w:val="Hyperlink"/>
+                <w:noProof/>
+              </w:rPr>
               <w:t>Thermal loading</w:t>
             </w:r>
             <w:r>
@@ -717,7 +792,7 @@
                 <w:noProof/>
                 <w:webHidden/>
               </w:rPr>
-              <w:instrText xml:space="preserve"> PAGEREF _Toc52032215 \h </w:instrText>
+              <w:instrText xml:space="preserve"> PAGEREF _Toc53899131 \h </w:instrText>
             </w:r>
             <w:r>
               <w:rPr>
@@ -759,7 +834,7 @@
               <w:noProof/>
             </w:rPr>
           </w:pPr>
-          <w:hyperlink w:anchor="_Toc52032216" w:history="1">
+          <w:hyperlink w:anchor="_Toc53899132" w:history="1">
             <w:r>
               <w:rPr>
                 <w:rStyle w:val="Hyperlink"/>
@@ -786,7 +861,7 @@
                 <w:noProof/>
                 <w:webHidden/>
               </w:rPr>
-              <w:instrText xml:space="preserve"> PAGEREF _Toc52032216 \h </w:instrText>
+              <w:instrText xml:space="preserve"> PAGEREF _Toc53899132 \h </w:instrText>
             </w:r>
             <w:r>
               <w:rPr>
@@ -828,13 +903,13 @@
               <w:noProof/>
             </w:rPr>
           </w:pPr>
-          <w:hyperlink w:anchor="_Toc52032217" w:history="1">
+          <w:hyperlink w:anchor="_Toc53899133" w:history="1">
             <w:r>
               <w:rPr>
                 <w:rStyle w:val="Hyperlink"/>
                 <w:noProof/>
               </w:rPr>
-              <w:t>A new GIS data layer for stream segments</w:t>
+              <w:t>Modifications to the Reach GIS layer</w:t>
             </w:r>
             <w:r>
               <w:rPr>
@@ -855,7 +930,7 @@
                 <w:noProof/>
                 <w:webHidden/>
               </w:rPr>
-              <w:instrText xml:space="preserve"> PAGEREF _Toc52032217 \h </w:instrText>
+              <w:instrText xml:space="preserve"> PAGEREF _Toc53899133 \h </w:instrText>
             </w:r>
             <w:r>
               <w:rPr>
@@ -897,13 +972,13 @@
               <w:noProof/>
             </w:rPr>
           </w:pPr>
-          <w:hyperlink w:anchor="_Toc52032218" w:history="1">
+          <w:hyperlink w:anchor="_Toc53899134" w:history="1">
             <w:r>
               <w:rPr>
                 <w:rStyle w:val="Hyperlink"/>
                 <w:noProof/>
               </w:rPr>
-              <w:t>Attibutes of the new stream segment layer</w:t>
+              <w:t>USGS data</w:t>
             </w:r>
             <w:r>
               <w:rPr>
@@ -924,7 +999,7 @@
                 <w:noProof/>
                 <w:webHidden/>
               </w:rPr>
-              <w:instrText xml:space="preserve"> PAGEREF _Toc52032218 \h </w:instrText>
+              <w:instrText xml:space="preserve"> PAGEREF _Toc53899134 \h </w:instrText>
             </w:r>
             <w:r>
               <w:rPr>
@@ -944,76 +1019,7 @@
                 <w:noProof/>
                 <w:webHidden/>
               </w:rPr>
-              <w:t>8</w:t>
-            </w:r>
-            <w:r>
-              <w:rPr>
-                <w:noProof/>
-                <w:webHidden/>
-              </w:rPr>
-              <w:fldChar w:fldCharType="end"/>
-            </w:r>
-          </w:hyperlink>
-        </w:p>
-        <w:p>
-          <w:pPr>
-            <w:pStyle w:val="TOC2"/>
-            <w:tabs>
-              <w:tab w:val="right" w:leader="dot" w:pos="9350"/>
-            </w:tabs>
-            <w:rPr>
-              <w:rFonts w:eastAsiaTheme="minorEastAsia"/>
-              <w:noProof/>
-            </w:rPr>
-          </w:pPr>
-          <w:hyperlink w:anchor="_Toc52032219" w:history="1">
-            <w:r>
-              <w:rPr>
-                <w:rStyle w:val="Hyperlink"/>
-                <w:noProof/>
-              </w:rPr>
-              <w:t>USGS data</w:t>
-            </w:r>
-            <w:r>
-              <w:rPr>
-                <w:noProof/>
-                <w:webHidden/>
-              </w:rPr>
-              <w:tab/>
-            </w:r>
-            <w:r>
-              <w:rPr>
-                <w:noProof/>
-                <w:webHidden/>
-              </w:rPr>
-              <w:fldChar w:fldCharType="begin"/>
-            </w:r>
-            <w:r>
-              <w:rPr>
-                <w:noProof/>
-                <w:webHidden/>
-              </w:rPr>
-              <w:instrText xml:space="preserve"> PAGEREF _Toc52032219 \h </w:instrText>
-            </w:r>
-            <w:r>
-              <w:rPr>
-                <w:noProof/>
-                <w:webHidden/>
-              </w:rPr>
-            </w:r>
-            <w:r>
-              <w:rPr>
-                <w:noProof/>
-                <w:webHidden/>
-              </w:rPr>
-              <w:fldChar w:fldCharType="separate"/>
-            </w:r>
-            <w:r>
-              <w:rPr>
-                <w:noProof/>
-                <w:webHidden/>
-              </w:rPr>
-              <w:t>8</w:t>
+              <w:t>9</w:t>
             </w:r>
             <w:r>
               <w:rPr>
@@ -1035,7 +1041,7 @@
               <w:noProof/>
             </w:rPr>
           </w:pPr>
-          <w:hyperlink w:anchor="_Toc52032220" w:history="1">
+          <w:hyperlink w:anchor="_Toc53899135" w:history="1">
             <w:r>
               <w:rPr>
                 <w:rStyle w:val="Hyperlink"/>
@@ -1062,7 +1068,7 @@
                 <w:noProof/>
                 <w:webHidden/>
               </w:rPr>
-              <w:instrText xml:space="preserve"> PAGEREF _Toc52032220 \h </w:instrText>
+              <w:instrText xml:space="preserve"> PAGEREF _Toc53899135 \h </w:instrText>
             </w:r>
             <w:r>
               <w:rPr>
@@ -1082,7 +1088,7 @@
                 <w:noProof/>
                 <w:webHidden/>
               </w:rPr>
-              <w:t>9</w:t>
+              <w:t>10</w:t>
             </w:r>
             <w:r>
               <w:rPr>
@@ -1104,7 +1110,7 @@
               <w:noProof/>
             </w:rPr>
           </w:pPr>
-          <w:hyperlink w:anchor="_Toc52032221" w:history="1">
+          <w:hyperlink w:anchor="_Toc53899136" w:history="1">
             <w:r>
               <w:rPr>
                 <w:rStyle w:val="Hyperlink"/>
@@ -1131,7 +1137,7 @@
                 <w:noProof/>
                 <w:webHidden/>
               </w:rPr>
-              <w:instrText xml:space="preserve"> PAGEREF _Toc52032221 \h </w:instrText>
+              <w:instrText xml:space="preserve"> PAGEREF _Toc53899136 \h </w:instrText>
             </w:r>
             <w:r>
               <w:rPr>
@@ -1173,7 +1179,7 @@
               <w:noProof/>
             </w:rPr>
           </w:pPr>
-          <w:hyperlink w:anchor="_Toc52032222" w:history="1">
+          <w:hyperlink w:anchor="_Toc53899137" w:history="1">
             <w:r>
               <w:rPr>
                 <w:rStyle w:val="Hyperlink"/>
@@ -1200,7 +1206,7 @@
                 <w:noProof/>
                 <w:webHidden/>
               </w:rPr>
-              <w:instrText xml:space="preserve"> PAGEREF _Toc52032222 \h </w:instrText>
+              <w:instrText xml:space="preserve"> PAGEREF _Toc53899137 \h </w:instrText>
             </w:r>
             <w:r>
               <w:rPr>
@@ -1220,7 +1226,7 @@
                 <w:noProof/>
                 <w:webHidden/>
               </w:rPr>
-              <w:t>10</w:t>
+              <w:t>11</w:t>
             </w:r>
             <w:r>
               <w:rPr>
@@ -1242,7 +1248,7 @@
               <w:noProof/>
             </w:rPr>
           </w:pPr>
-          <w:hyperlink w:anchor="_Toc52032223" w:history="1">
+          <w:hyperlink w:anchor="_Toc53899138" w:history="1">
             <w:r>
               <w:rPr>
                 <w:rStyle w:val="Hyperlink"/>
@@ -1269,7 +1275,7 @@
                 <w:noProof/>
                 <w:webHidden/>
               </w:rPr>
-              <w:instrText xml:space="preserve"> PAGEREF _Toc52032223 \h </w:instrText>
+              <w:instrText xml:space="preserve"> PAGEREF _Toc53899138 \h </w:instrText>
             </w:r>
             <w:r>
               <w:rPr>
@@ -1311,7 +1317,7 @@
               <w:noProof/>
             </w:rPr>
           </w:pPr>
-          <w:hyperlink w:anchor="_Toc52032224" w:history="1">
+          <w:hyperlink w:anchor="_Toc53899139" w:history="1">
             <w:r>
               <w:rPr>
                 <w:rStyle w:val="Hyperlink"/>
@@ -1338,7 +1344,7 @@
                 <w:noProof/>
                 <w:webHidden/>
               </w:rPr>
-              <w:instrText xml:space="preserve"> PAGEREF _Toc52032224 \h </w:instrText>
+              <w:instrText xml:space="preserve"> PAGEREF _Toc53899139 \h </w:instrText>
             </w:r>
             <w:r>
               <w:rPr>
@@ -1358,7 +1364,7 @@
                 <w:noProof/>
                 <w:webHidden/>
               </w:rPr>
-              <w:t>11</w:t>
+              <w:t>12</w:t>
             </w:r>
             <w:r>
               <w:rPr>
@@ -1386,7 +1392,7 @@
       <w:pPr>
         <w:pStyle w:val="Heading1"/>
       </w:pPr>
-      <w:bookmarkStart w:id="0" w:name="_Toc52032206"/>
+      <w:bookmarkStart w:id="0" w:name="_Toc53899121"/>
       <w:r>
         <w:t>Context</w:t>
       </w:r>
@@ -1478,43 +1484,7 @@
           <w:sz w:val="20"/>
           <w:szCs w:val="20"/>
         </w:rPr>
-        <w:t xml:space="preserve">A thermal loading estimator for waterbodies and wetlands. Model performance specification is to match Oregon DEQ </w:t>
-      </w:r>
-      <w:proofErr w:type="spellStart"/>
-      <w:r>
-        <w:rPr>
-          <w:rFonts w:ascii="Times New Roman" w:hAnsi="Times New Roman" w:cs="Times New Roman"/>
-          <w:sz w:val="20"/>
-          <w:szCs w:val="20"/>
-        </w:rPr>
-        <w:t>HeatSource</w:t>
-      </w:r>
-      <w:proofErr w:type="spellEnd"/>
-      <w:r>
-        <w:rPr>
-          <w:rFonts w:ascii="Times New Roman" w:hAnsi="Times New Roman" w:cs="Times New Roman"/>
-          <w:sz w:val="20"/>
-          <w:szCs w:val="20"/>
-        </w:rPr>
-        <w:t>/Shade-a-</w:t>
-      </w:r>
-      <w:proofErr w:type="spellStart"/>
-      <w:r>
-        <w:rPr>
-          <w:rFonts w:ascii="Times New Roman" w:hAnsi="Times New Roman" w:cs="Times New Roman"/>
-          <w:sz w:val="20"/>
-          <w:szCs w:val="20"/>
-        </w:rPr>
-        <w:t>lator</w:t>
-      </w:r>
-      <w:proofErr w:type="spellEnd"/>
-      <w:r>
-        <w:rPr>
-          <w:rFonts w:ascii="Times New Roman" w:hAnsi="Times New Roman" w:cs="Times New Roman"/>
-          <w:sz w:val="20"/>
-          <w:szCs w:val="20"/>
-        </w:rPr>
-        <w:t xml:space="preserve"> model output for identical data inputs describing a lower reach of the McKenzie River.</w:t>
+        <w:t>A thermal loading estimator for waterbodies and wetlands. Model performance specification is to match Oregon DEQ HeatSource/Shade-a-lator model output for identical data inputs describing a lower reach of the McKenzie River.</w:t>
       </w:r>
     </w:p>
     <w:p>
@@ -1597,23 +1567,7 @@
         <w:t xml:space="preserve">at that time </w:t>
       </w:r>
       <w:r>
-        <w:t xml:space="preserve">the </w:t>
-      </w:r>
-      <w:proofErr w:type="spellStart"/>
-      <w:r>
-        <w:t>WaterParcel</w:t>
-      </w:r>
-      <w:proofErr w:type="spellEnd"/>
-      <w:r>
-        <w:t xml:space="preserve"> class was not yet operational in CW3M.  The  </w:t>
-      </w:r>
-      <w:proofErr w:type="spellStart"/>
-      <w:r>
-        <w:t>WaterParcel</w:t>
-      </w:r>
-      <w:proofErr w:type="spellEnd"/>
-      <w:r>
-        <w:t xml:space="preserve"> class has now been fleshed out and made operational as part of Freshwater’s work on the McKenzie wetlands project.</w:t>
+        <w:t>the WaterParcel class was not yet operational in CW3M.  The  WaterParcel class has now been fleshed out and made operational as part of Freshwater’s work on the McKenzie wetlands project.</w:t>
       </w:r>
     </w:p>
     <w:p>
@@ -1626,7 +1580,7 @@
         <w:pStyle w:val="Heading1"/>
       </w:pPr>
       <w:bookmarkStart w:id="1" w:name="_Toc50800502"/>
-      <w:bookmarkStart w:id="2" w:name="_Toc52032207"/>
+      <w:bookmarkStart w:id="2" w:name="_Toc53899122"/>
       <w:r>
         <w:t>Stream flow and stream temperature</w:t>
       </w:r>
@@ -1638,7 +1592,7 @@
         <w:pStyle w:val="Heading2"/>
       </w:pPr>
       <w:bookmarkStart w:id="3" w:name="_Toc50800503"/>
-      <w:bookmarkStart w:id="4" w:name="_Toc52032208"/>
+      <w:bookmarkStart w:id="4" w:name="_Toc53899123"/>
       <w:r>
         <w:t>Water parcels</w:t>
       </w:r>
@@ -1648,23 +1602,7 @@
     <w:p>
       <w:r>
         <w:tab/>
-        <w:t xml:space="preserve">Water flows continuously.  Digital computers use discrete quantities to represent, approximately, the continuous elements and properties of the real world.  CW3M accounts for the water on a landscape as “parcels”, represented in the C++ code as objects of the class </w:t>
-      </w:r>
-      <w:proofErr w:type="spellStart"/>
-      <w:r>
-        <w:t>WaterParcel</w:t>
-      </w:r>
-      <w:proofErr w:type="spellEnd"/>
-      <w:r>
-        <w:t xml:space="preserve">.  The properties of a water parcel, represented in C++ as members of the </w:t>
-      </w:r>
-      <w:proofErr w:type="spellStart"/>
-      <w:r>
-        <w:t>WaterParcel</w:t>
-      </w:r>
-      <w:proofErr w:type="spellEnd"/>
-      <w:r>
-        <w:t xml:space="preserve"> class, are</w:t>
+        <w:t>Water flows continuously.  Digital computers use discrete quantities to represent, approximately, the continuous elements and properties of the real world.  CW3M accounts for the water on a landscape as “parcels”, represented in the C++ code as objects of the class WaterParcel.  The properties of a water parcel, represented in C++ as members of the WaterParcel class, are</w:t>
       </w:r>
     </w:p>
     <w:p>
@@ -1705,62 +1643,21 @@
         <w:t>conditions</w:t>
       </w:r>
       <w:r>
-        <w:t xml:space="preserve"> encountered in natural environments.  In the future, the </w:t>
-      </w:r>
-      <w:proofErr w:type="spellStart"/>
-      <w:r>
-        <w:t>WaterParcel</w:t>
-      </w:r>
-      <w:proofErr w:type="spellEnd"/>
-      <w:r>
-        <w:t xml:space="preserve"> class could be extended to include other properties, such as sediment load and dissolved pollutants.</w:t>
+        <w:t xml:space="preserve"> encountered in natural environments.  In the future, the WaterParcel class could be extended to include other properties, such as sediment load and dissolved pollutants.</w:t>
       </w:r>
     </w:p>
     <w:p>
       <w:r>
         <w:lastRenderedPageBreak/>
         <w:tab/>
-        <w:t xml:space="preserve">In CW3M, spatial units have water parcels associated with them.  Each </w:t>
-      </w:r>
-      <w:proofErr w:type="spellStart"/>
-      <w:r>
-        <w:t>subreach</w:t>
-      </w:r>
-      <w:proofErr w:type="spellEnd"/>
-      <w:r>
-        <w:t xml:space="preserve"> in the stream network has a parcel of water in it, whose properties change from one daily timestep to the next.  The total volume of a reach is the sum of the </w:t>
-      </w:r>
-      <w:proofErr w:type="spellStart"/>
-      <w:r>
-        <w:t>subreach</w:t>
-      </w:r>
-      <w:proofErr w:type="spellEnd"/>
-      <w:r>
-        <w:t xml:space="preserve"> volumes, and the total thermal energy is the sum of the </w:t>
-      </w:r>
-      <w:proofErr w:type="spellStart"/>
-      <w:r>
-        <w:t>subreach</w:t>
-      </w:r>
-      <w:proofErr w:type="spellEnd"/>
-      <w:r>
-        <w:t xml:space="preserve"> thermal energies.  Landscape polygons (“IDUs”) and bodies of water also have associated water parcels.</w:t>
-      </w:r>
-      <w:r>
-        <w:t xml:space="preserve">  While reaches may be of any length, </w:t>
-      </w:r>
-      <w:proofErr w:type="spellStart"/>
-      <w:r>
-        <w:t>subreaches</w:t>
-      </w:r>
-      <w:proofErr w:type="spellEnd"/>
-      <w:r>
-        <w:t xml:space="preserve"> are never longer than a parameterized value</w:t>
+        <w:t>In CW3M, spatial units have water parcels associated with them.  Each subreach in the stream network has a parcel of water in it, whose properties change from one daily timestep to the next.  The total volume of a reach is the sum of the subreach volumes, and the total thermal energy is the sum of the subreach thermal energies.  Landscape polygons (“IDUs”) and bodies of water also have associated water parcels.</w:t>
+      </w:r>
+      <w:r>
+        <w:t xml:space="preserve">  While reaches may be of any length, subreaches are never longer than a parameterized value</w:t>
       </w:r>
       <w:r>
         <w:t xml:space="preserve"> (</w:t>
       </w:r>
-      <w:proofErr w:type="spellStart"/>
       <w:r>
         <w:rPr>
           <w:i/>
@@ -1768,11 +1665,9 @@
         </w:rPr>
         <w:t>subnode_length</w:t>
       </w:r>
-      <w:proofErr w:type="spellEnd"/>
       <w:r>
         <w:t xml:space="preserve"> in &lt;streams&gt; in Flow_McKenzie.xml), currently set at 1000 meters.  Reaches of length less than </w:t>
       </w:r>
-      <w:proofErr w:type="spellStart"/>
       <w:r>
         <w:rPr>
           <w:i/>
@@ -1780,19 +1675,9 @@
         </w:rPr>
         <w:t>subnode_length</w:t>
       </w:r>
-      <w:proofErr w:type="spellEnd"/>
-      <w:r>
-        <w:t xml:space="preserve"> consist of a single </w:t>
-      </w:r>
-      <w:proofErr w:type="spellStart"/>
-      <w:r>
-        <w:t>subreach</w:t>
-      </w:r>
-      <w:proofErr w:type="spellEnd"/>
-      <w:r>
-        <w:t xml:space="preserve">.  Reaches longer than </w:t>
-      </w:r>
-      <w:proofErr w:type="spellStart"/>
+      <w:r>
+        <w:t xml:space="preserve"> consist of a single subreach.  Reaches longer than </w:t>
+      </w:r>
       <w:r>
         <w:rPr>
           <w:i/>
@@ -1800,27 +1685,9 @@
         </w:rPr>
         <w:t>subnode_length</w:t>
       </w:r>
-      <w:proofErr w:type="spellEnd"/>
-      <w:r>
-        <w:t xml:space="preserve"> are divided into the smallest number of equal-length </w:t>
-      </w:r>
-      <w:proofErr w:type="spellStart"/>
-      <w:r>
-        <w:t>subreaches</w:t>
-      </w:r>
-      <w:proofErr w:type="spellEnd"/>
-      <w:r>
-        <w:t xml:space="preserve"> such that the </w:t>
-      </w:r>
-      <w:proofErr w:type="spellStart"/>
-      <w:r>
-        <w:t>subreaches</w:t>
-      </w:r>
-      <w:proofErr w:type="spellEnd"/>
-      <w:r>
-        <w:t xml:space="preserve"> are no longer than </w:t>
-      </w:r>
-      <w:proofErr w:type="spellStart"/>
+      <w:r>
+        <w:t xml:space="preserve"> are divided into the smallest number of equal-length subreaches such that the subreaches are no longer than </w:t>
+      </w:r>
       <w:r>
         <w:rPr>
           <w:i/>
@@ -1828,7 +1695,6 @@
         </w:rPr>
         <w:t>subnode_length</w:t>
       </w:r>
-      <w:proofErr w:type="spellEnd"/>
       <w:r>
         <w:t>.</w:t>
       </w:r>
@@ -1838,7 +1704,7 @@
         <w:pStyle w:val="Heading2"/>
       </w:pPr>
       <w:bookmarkStart w:id="5" w:name="_Toc50800504"/>
-      <w:bookmarkStart w:id="6" w:name="_Toc52032209"/>
+      <w:bookmarkStart w:id="6" w:name="_Toc53899124"/>
       <w:r>
         <w:t>Daily water mass and energy balance</w:t>
       </w:r>
@@ -1874,15 +1740,7 @@
     <w:p>
       <w:r>
         <w:tab/>
-        <w:t xml:space="preserve">CW3M estimates the properties of water parcels at a daily timestep.  The basic equation for daily </w:t>
-      </w:r>
-      <w:proofErr w:type="spellStart"/>
-      <w:r>
-        <w:t>subreach</w:t>
-      </w:r>
-      <w:proofErr w:type="spellEnd"/>
-      <w:r>
-        <w:t xml:space="preserve"> volume is straightforward</w:t>
+        <w:t>CW3M estimates the properties of water parcels at a daily timestep.  The basic equation for daily subreach volume is straightforward</w:t>
       </w:r>
     </w:p>
     <w:p>
@@ -1929,9 +1787,89 @@
         <w:rPr>
           <w:rFonts w:ascii="Times New Roman" w:hAnsi="Times New Roman" w:cs="Times New Roman"/>
         </w:rPr>
-        <w:t xml:space="preserve"> + </w:t>
-      </w:r>
-      <w:proofErr w:type="spellStart"/>
+        <w:t xml:space="preserve"> + V</w:t>
+      </w:r>
+      <w:r>
+        <w:rPr>
+          <w:rFonts w:ascii="Times New Roman" w:hAnsi="Times New Roman" w:cs="Times New Roman"/>
+          <w:vertAlign w:val="subscript"/>
+        </w:rPr>
+        <w:t>up</w:t>
+      </w:r>
+      <w:r>
+        <w:rPr>
+          <w:rFonts w:ascii="Times New Roman" w:hAnsi="Times New Roman" w:cs="Times New Roman"/>
+        </w:rPr>
+        <w:t xml:space="preserve"> + V</w:t>
+      </w:r>
+      <w:r>
+        <w:rPr>
+          <w:rFonts w:ascii="Times New Roman" w:hAnsi="Times New Roman" w:cs="Times New Roman"/>
+          <w:vertAlign w:val="subscript"/>
+        </w:rPr>
+        <w:t>lateral</w:t>
+      </w:r>
+      <w:r>
+        <w:rPr>
+          <w:rFonts w:ascii="Times New Roman" w:hAnsi="Times New Roman" w:cs="Times New Roman"/>
+        </w:rPr>
+        <w:t xml:space="preserve"> - V</w:t>
+      </w:r>
+      <w:r>
+        <w:rPr>
+          <w:rFonts w:ascii="Times New Roman" w:hAnsi="Times New Roman" w:cs="Times New Roman"/>
+          <w:vertAlign w:val="subscript"/>
+        </w:rPr>
+        <w:t>down</w:t>
+      </w:r>
+      <w:r>
+        <w:rPr>
+          <w:rFonts w:ascii="Times New Roman" w:hAnsi="Times New Roman" w:cs="Times New Roman"/>
+        </w:rPr>
+        <w:t xml:space="preserve"> - V</w:t>
+      </w:r>
+      <w:r>
+        <w:rPr>
+          <w:rFonts w:ascii="Times New Roman" w:hAnsi="Times New Roman" w:cs="Times New Roman"/>
+          <w:vertAlign w:val="subscript"/>
+        </w:rPr>
+        <w:t>evap</w:t>
+      </w:r>
+      <w:r>
+        <w:rPr>
+          <w:rFonts w:ascii="Times New Roman" w:hAnsi="Times New Roman" w:cs="Times New Roman"/>
+        </w:rPr>
+        <w:t xml:space="preserve"> + V</w:t>
+      </w:r>
+      <w:r>
+        <w:rPr>
+          <w:rFonts w:ascii="Times New Roman" w:hAnsi="Times New Roman" w:cs="Times New Roman"/>
+          <w:vertAlign w:val="subscript"/>
+        </w:rPr>
+        <w:t>prcp</w:t>
+      </w:r>
+    </w:p>
+    <w:p>
+      <w:r>
+        <w:t>where (all quantities in m</w:t>
+      </w:r>
+      <w:r>
+        <w:rPr>
+          <w:vertAlign w:val="superscript"/>
+        </w:rPr>
+        <w:t>3</w:t>
+      </w:r>
+      <w:r>
+        <w:t>)</w:t>
+      </w:r>
+    </w:p>
+    <w:p>
+      <w:pPr>
+        <w:ind w:left="720"/>
+        <w:rPr>
+          <w:rFonts w:ascii="Times New Roman" w:hAnsi="Times New Roman" w:cs="Times New Roman"/>
+        </w:rPr>
+      </w:pPr>
       <w:r>
         <w:rPr>
           <w:rFonts w:ascii="Times New Roman" w:hAnsi="Times New Roman" w:cs="Times New Roman"/>
@@ -1943,16 +1881,76 @@
           <w:rFonts w:ascii="Times New Roman" w:hAnsi="Times New Roman" w:cs="Times New Roman"/>
           <w:vertAlign w:val="subscript"/>
         </w:rPr>
+        <w:t>t</w:t>
+      </w:r>
+      <w:r>
+        <w:rPr>
+          <w:rFonts w:ascii="Times New Roman" w:hAnsi="Times New Roman" w:cs="Times New Roman"/>
+        </w:rPr>
+        <w:t xml:space="preserve"> = volume in day t</w:t>
+      </w:r>
+    </w:p>
+    <w:p>
+      <w:pPr>
+        <w:ind w:left="720"/>
+        <w:rPr>
+          <w:rFonts w:ascii="Times New Roman" w:hAnsi="Times New Roman" w:cs="Times New Roman"/>
+        </w:rPr>
+      </w:pPr>
+      <w:r>
+        <w:rPr>
+          <w:rFonts w:ascii="Times New Roman" w:hAnsi="Times New Roman" w:cs="Times New Roman"/>
+        </w:rPr>
+        <w:t>V</w:t>
+      </w:r>
+      <w:r>
+        <w:rPr>
+          <w:rFonts w:ascii="Times New Roman" w:hAnsi="Times New Roman" w:cs="Times New Roman"/>
+          <w:vertAlign w:val="subscript"/>
+        </w:rPr>
+        <w:t>t-1</w:t>
+      </w:r>
+      <w:r>
+        <w:rPr>
+          <w:rFonts w:ascii="Times New Roman" w:hAnsi="Times New Roman" w:cs="Times New Roman"/>
+        </w:rPr>
+        <w:t xml:space="preserve"> = volume in the previous day</w:t>
+      </w:r>
+    </w:p>
+    <w:p>
+      <w:pPr>
+        <w:ind w:left="720"/>
+        <w:rPr>
+          <w:rFonts w:ascii="Times New Roman" w:hAnsi="Times New Roman" w:cs="Times New Roman"/>
+        </w:rPr>
+      </w:pPr>
+      <w:r>
+        <w:rPr>
+          <w:rFonts w:ascii="Times New Roman" w:hAnsi="Times New Roman" w:cs="Times New Roman"/>
+        </w:rPr>
+        <w:t>V</w:t>
+      </w:r>
+      <w:r>
+        <w:rPr>
+          <w:rFonts w:ascii="Times New Roman" w:hAnsi="Times New Roman" w:cs="Times New Roman"/>
+          <w:vertAlign w:val="subscript"/>
+        </w:rPr>
         <w:t>up</w:t>
       </w:r>
-      <w:proofErr w:type="spellEnd"/>
-      <w:r>
-        <w:rPr>
-          <w:rFonts w:ascii="Times New Roman" w:hAnsi="Times New Roman" w:cs="Times New Roman"/>
-        </w:rPr>
-        <w:t xml:space="preserve"> + </w:t>
-      </w:r>
-      <w:proofErr w:type="spellStart"/>
+      <w:r>
+        <w:rPr>
+          <w:rFonts w:ascii="Times New Roman" w:hAnsi="Times New Roman" w:cs="Times New Roman"/>
+        </w:rPr>
+        <w:t xml:space="preserve"> = volume flowing in from upstream</w:t>
+      </w:r>
+    </w:p>
+    <w:p>
+      <w:pPr>
+        <w:ind w:left="1440" w:hanging="720"/>
+        <w:rPr>
+          <w:rFonts w:ascii="Times New Roman" w:hAnsi="Times New Roman" w:cs="Times New Roman"/>
+        </w:rPr>
+      </w:pPr>
       <w:r>
         <w:rPr>
           <w:rFonts w:ascii="Times New Roman" w:hAnsi="Times New Roman" w:cs="Times New Roman"/>
@@ -1966,14 +1964,20 @@
         </w:rPr>
         <w:t>lateral</w:t>
       </w:r>
-      <w:proofErr w:type="spellEnd"/>
-      <w:r>
-        <w:rPr>
-          <w:rFonts w:ascii="Times New Roman" w:hAnsi="Times New Roman" w:cs="Times New Roman"/>
-        </w:rPr>
-        <w:t xml:space="preserve"> - </w:t>
-      </w:r>
-      <w:proofErr w:type="spellStart"/>
+      <w:r>
+        <w:rPr>
+          <w:rFonts w:ascii="Times New Roman" w:hAnsi="Times New Roman" w:cs="Times New Roman"/>
+        </w:rPr>
+        <w:t xml:space="preserve"> = volume entering (+) or leaving (-) the subreach through the stream banks or streambed, or from withdrawals for irrigation or municipal use, or discharges from municipal points of central discharge</w:t>
+      </w:r>
+    </w:p>
+    <w:p>
+      <w:pPr>
+        <w:ind w:left="1440" w:hanging="720"/>
+        <w:rPr>
+          <w:rFonts w:ascii="Times New Roman" w:hAnsi="Times New Roman" w:cs="Times New Roman"/>
+        </w:rPr>
+      </w:pPr>
       <w:r>
         <w:rPr>
           <w:rFonts w:ascii="Times New Roman" w:hAnsi="Times New Roman" w:cs="Times New Roman"/>
@@ -1987,14 +1991,20 @@
         </w:rPr>
         <w:t>down</w:t>
       </w:r>
-      <w:proofErr w:type="spellEnd"/>
-      <w:r>
-        <w:rPr>
-          <w:rFonts w:ascii="Times New Roman" w:hAnsi="Times New Roman" w:cs="Times New Roman"/>
-        </w:rPr>
-        <w:t xml:space="preserve"> - </w:t>
-      </w:r>
-      <w:proofErr w:type="spellStart"/>
+      <w:r>
+        <w:rPr>
+          <w:rFonts w:ascii="Times New Roman" w:hAnsi="Times New Roman" w:cs="Times New Roman"/>
+        </w:rPr>
+        <w:t xml:space="preserve"> = volume flowing out to downstream</w:t>
+      </w:r>
+    </w:p>
+    <w:p>
+      <w:pPr>
+        <w:ind w:left="1440" w:hanging="720"/>
+        <w:rPr>
+          <w:rFonts w:ascii="Times New Roman" w:hAnsi="Times New Roman" w:cs="Times New Roman"/>
+        </w:rPr>
+      </w:pPr>
       <w:r>
         <w:rPr>
           <w:rFonts w:ascii="Times New Roman" w:hAnsi="Times New Roman" w:cs="Times New Roman"/>
@@ -2008,14 +2018,20 @@
         </w:rPr>
         <w:t>evap</w:t>
       </w:r>
-      <w:proofErr w:type="spellEnd"/>
-      <w:r>
-        <w:rPr>
-          <w:rFonts w:ascii="Times New Roman" w:hAnsi="Times New Roman" w:cs="Times New Roman"/>
-        </w:rPr>
-        <w:t xml:space="preserve"> + </w:t>
-      </w:r>
-      <w:proofErr w:type="spellStart"/>
+      <w:r>
+        <w:rPr>
+          <w:rFonts w:ascii="Times New Roman" w:hAnsi="Times New Roman" w:cs="Times New Roman"/>
+        </w:rPr>
+        <w:t xml:space="preserve"> = volume lost to evaporation</w:t>
+      </w:r>
+    </w:p>
+    <w:p>
+      <w:pPr>
+        <w:ind w:left="1440" w:hanging="720"/>
+        <w:rPr>
+          <w:rFonts w:ascii="Times New Roman" w:hAnsi="Times New Roman" w:cs="Times New Roman"/>
+        </w:rPr>
+      </w:pPr>
       <w:r>
         <w:rPr>
           <w:rFonts w:ascii="Times New Roman" w:hAnsi="Times New Roman" w:cs="Times New Roman"/>
@@ -2029,228 +2045,6 @@
         </w:rPr>
         <w:t>prcp</w:t>
       </w:r>
-      <w:proofErr w:type="spellEnd"/>
-    </w:p>
-    <w:p>
-      <w:r>
-        <w:t>where (all quantities in m</w:t>
-      </w:r>
-      <w:r>
-        <w:rPr>
-          <w:vertAlign w:val="superscript"/>
-        </w:rPr>
-        <w:t>3</w:t>
-      </w:r>
-      <w:r>
-        <w:t>)</w:t>
-      </w:r>
-    </w:p>
-    <w:p>
-      <w:pPr>
-        <w:ind w:left="720"/>
-        <w:rPr>
-          <w:rFonts w:ascii="Times New Roman" w:hAnsi="Times New Roman" w:cs="Times New Roman"/>
-        </w:rPr>
-      </w:pPr>
-      <w:r>
-        <w:rPr>
-          <w:rFonts w:ascii="Times New Roman" w:hAnsi="Times New Roman" w:cs="Times New Roman"/>
-        </w:rPr>
-        <w:t>V</w:t>
-      </w:r>
-      <w:r>
-        <w:rPr>
-          <w:rFonts w:ascii="Times New Roman" w:hAnsi="Times New Roman" w:cs="Times New Roman"/>
-          <w:vertAlign w:val="subscript"/>
-        </w:rPr>
-        <w:t>t</w:t>
-      </w:r>
-      <w:r>
-        <w:rPr>
-          <w:rFonts w:ascii="Times New Roman" w:hAnsi="Times New Roman" w:cs="Times New Roman"/>
-        </w:rPr>
-        <w:t xml:space="preserve"> = volume in day t</w:t>
-      </w:r>
-    </w:p>
-    <w:p>
-      <w:pPr>
-        <w:ind w:left="720"/>
-        <w:rPr>
-          <w:rFonts w:ascii="Times New Roman" w:hAnsi="Times New Roman" w:cs="Times New Roman"/>
-        </w:rPr>
-      </w:pPr>
-      <w:r>
-        <w:rPr>
-          <w:rFonts w:ascii="Times New Roman" w:hAnsi="Times New Roman" w:cs="Times New Roman"/>
-        </w:rPr>
-        <w:t>V</w:t>
-      </w:r>
-      <w:r>
-        <w:rPr>
-          <w:rFonts w:ascii="Times New Roman" w:hAnsi="Times New Roman" w:cs="Times New Roman"/>
-          <w:vertAlign w:val="subscript"/>
-        </w:rPr>
-        <w:t>t-1</w:t>
-      </w:r>
-      <w:r>
-        <w:rPr>
-          <w:rFonts w:ascii="Times New Roman" w:hAnsi="Times New Roman" w:cs="Times New Roman"/>
-        </w:rPr>
-        <w:t xml:space="preserve"> = volume in the previous day</w:t>
-      </w:r>
-    </w:p>
-    <w:p>
-      <w:pPr>
-        <w:ind w:left="720"/>
-        <w:rPr>
-          <w:rFonts w:ascii="Times New Roman" w:hAnsi="Times New Roman" w:cs="Times New Roman"/>
-        </w:rPr>
-      </w:pPr>
-      <w:proofErr w:type="spellStart"/>
-      <w:r>
-        <w:rPr>
-          <w:rFonts w:ascii="Times New Roman" w:hAnsi="Times New Roman" w:cs="Times New Roman"/>
-        </w:rPr>
-        <w:t>V</w:t>
-      </w:r>
-      <w:r>
-        <w:rPr>
-          <w:rFonts w:ascii="Times New Roman" w:hAnsi="Times New Roman" w:cs="Times New Roman"/>
-          <w:vertAlign w:val="subscript"/>
-        </w:rPr>
-        <w:t>up</w:t>
-      </w:r>
-      <w:proofErr w:type="spellEnd"/>
-      <w:r>
-        <w:rPr>
-          <w:rFonts w:ascii="Times New Roman" w:hAnsi="Times New Roman" w:cs="Times New Roman"/>
-        </w:rPr>
-        <w:t xml:space="preserve"> = volume flowing in from upstream</w:t>
-      </w:r>
-    </w:p>
-    <w:p>
-      <w:pPr>
-        <w:ind w:left="1440" w:hanging="720"/>
-        <w:rPr>
-          <w:rFonts w:ascii="Times New Roman" w:hAnsi="Times New Roman" w:cs="Times New Roman"/>
-        </w:rPr>
-      </w:pPr>
-      <w:proofErr w:type="spellStart"/>
-      <w:r>
-        <w:rPr>
-          <w:rFonts w:ascii="Times New Roman" w:hAnsi="Times New Roman" w:cs="Times New Roman"/>
-        </w:rPr>
-        <w:t>V</w:t>
-      </w:r>
-      <w:r>
-        <w:rPr>
-          <w:rFonts w:ascii="Times New Roman" w:hAnsi="Times New Roman" w:cs="Times New Roman"/>
-          <w:vertAlign w:val="subscript"/>
-        </w:rPr>
-        <w:t>lateral</w:t>
-      </w:r>
-      <w:proofErr w:type="spellEnd"/>
-      <w:r>
-        <w:rPr>
-          <w:rFonts w:ascii="Times New Roman" w:hAnsi="Times New Roman" w:cs="Times New Roman"/>
-        </w:rPr>
-        <w:t xml:space="preserve"> = volume entering (+) or leaving (-) the </w:t>
-      </w:r>
-      <w:proofErr w:type="spellStart"/>
-      <w:r>
-        <w:rPr>
-          <w:rFonts w:ascii="Times New Roman" w:hAnsi="Times New Roman" w:cs="Times New Roman"/>
-        </w:rPr>
-        <w:t>subreach</w:t>
-      </w:r>
-      <w:proofErr w:type="spellEnd"/>
-      <w:r>
-        <w:rPr>
-          <w:rFonts w:ascii="Times New Roman" w:hAnsi="Times New Roman" w:cs="Times New Roman"/>
-        </w:rPr>
-        <w:t xml:space="preserve"> through the stream banks or streambed, or from withdrawals for irrigation or municipal use, or discharges from municipal points of central discharge</w:t>
-      </w:r>
-    </w:p>
-    <w:p>
-      <w:pPr>
-        <w:ind w:left="1440" w:hanging="720"/>
-        <w:rPr>
-          <w:rFonts w:ascii="Times New Roman" w:hAnsi="Times New Roman" w:cs="Times New Roman"/>
-        </w:rPr>
-      </w:pPr>
-      <w:proofErr w:type="spellStart"/>
-      <w:r>
-        <w:rPr>
-          <w:rFonts w:ascii="Times New Roman" w:hAnsi="Times New Roman" w:cs="Times New Roman"/>
-        </w:rPr>
-        <w:t>V</w:t>
-      </w:r>
-      <w:r>
-        <w:rPr>
-          <w:rFonts w:ascii="Times New Roman" w:hAnsi="Times New Roman" w:cs="Times New Roman"/>
-          <w:vertAlign w:val="subscript"/>
-        </w:rPr>
-        <w:t>down</w:t>
-      </w:r>
-      <w:proofErr w:type="spellEnd"/>
-      <w:r>
-        <w:rPr>
-          <w:rFonts w:ascii="Times New Roman" w:hAnsi="Times New Roman" w:cs="Times New Roman"/>
-        </w:rPr>
-        <w:t xml:space="preserve"> = volume flowing out to downstream</w:t>
-      </w:r>
-    </w:p>
-    <w:p>
-      <w:pPr>
-        <w:ind w:left="1440" w:hanging="720"/>
-        <w:rPr>
-          <w:rFonts w:ascii="Times New Roman" w:hAnsi="Times New Roman" w:cs="Times New Roman"/>
-        </w:rPr>
-      </w:pPr>
-      <w:proofErr w:type="spellStart"/>
-      <w:r>
-        <w:rPr>
-          <w:rFonts w:ascii="Times New Roman" w:hAnsi="Times New Roman" w:cs="Times New Roman"/>
-        </w:rPr>
-        <w:t>V</w:t>
-      </w:r>
-      <w:r>
-        <w:rPr>
-          <w:rFonts w:ascii="Times New Roman" w:hAnsi="Times New Roman" w:cs="Times New Roman"/>
-          <w:vertAlign w:val="subscript"/>
-        </w:rPr>
-        <w:t>evap</w:t>
-      </w:r>
-      <w:proofErr w:type="spellEnd"/>
-      <w:r>
-        <w:rPr>
-          <w:rFonts w:ascii="Times New Roman" w:hAnsi="Times New Roman" w:cs="Times New Roman"/>
-        </w:rPr>
-        <w:t xml:space="preserve"> = volume lost to evaporation</w:t>
-      </w:r>
-    </w:p>
-    <w:p>
-      <w:pPr>
-        <w:ind w:left="1440" w:hanging="720"/>
-        <w:rPr>
-          <w:rFonts w:ascii="Times New Roman" w:hAnsi="Times New Roman" w:cs="Times New Roman"/>
-        </w:rPr>
-      </w:pPr>
-      <w:proofErr w:type="spellStart"/>
-      <w:r>
-        <w:rPr>
-          <w:rFonts w:ascii="Times New Roman" w:hAnsi="Times New Roman" w:cs="Times New Roman"/>
-        </w:rPr>
-        <w:t>V</w:t>
-      </w:r>
-      <w:r>
-        <w:rPr>
-          <w:rFonts w:ascii="Times New Roman" w:hAnsi="Times New Roman" w:cs="Times New Roman"/>
-          <w:vertAlign w:val="subscript"/>
-        </w:rPr>
-        <w:t>prcp</w:t>
-      </w:r>
-      <w:proofErr w:type="spellEnd"/>
       <w:r>
         <w:rPr>
           <w:rFonts w:ascii="Times New Roman" w:hAnsi="Times New Roman" w:cs="Times New Roman"/>
@@ -2275,15 +2069,7 @@
       </w:pPr>
       <w:r>
         <w:tab/>
-        <w:t xml:space="preserve">The equation for </w:t>
-      </w:r>
-      <w:proofErr w:type="spellStart"/>
-      <w:r>
-        <w:t>subreach</w:t>
-      </w:r>
-      <w:proofErr w:type="spellEnd"/>
-      <w:r>
-        <w:t xml:space="preserve"> thermal energy has additional terms</w:t>
+        <w:t>The equation for subreach thermal energy has additional terms</w:t>
       </w:r>
     </w:p>
     <w:p>
@@ -2331,14 +2117,7 @@
         <w:rPr>
           <w:sz w:val="22"/>
         </w:rPr>
-        <w:t xml:space="preserve"> + </w:t>
-      </w:r>
-      <w:proofErr w:type="spellStart"/>
-      <w:r>
-        <w:rPr>
-          <w:sz w:val="22"/>
-        </w:rPr>
-        <w:t>E</w:t>
+        <w:t xml:space="preserve"> + E</w:t>
       </w:r>
       <w:r>
         <w:rPr>
@@ -2347,19 +2126,11 @@
         </w:rPr>
         <w:t>up</w:t>
       </w:r>
-      <w:proofErr w:type="spellEnd"/>
       <w:r>
         <w:rPr>
           <w:sz w:val="22"/>
         </w:rPr>
-        <w:t xml:space="preserve"> + </w:t>
-      </w:r>
-      <w:proofErr w:type="spellStart"/>
-      <w:r>
-        <w:rPr>
-          <w:sz w:val="22"/>
-        </w:rPr>
-        <w:t>E</w:t>
+        <w:t xml:space="preserve"> + E</w:t>
       </w:r>
       <w:r>
         <w:rPr>
@@ -2368,19 +2139,11 @@
         </w:rPr>
         <w:t>lateral</w:t>
       </w:r>
-      <w:proofErr w:type="spellEnd"/>
       <w:r>
         <w:rPr>
           <w:sz w:val="22"/>
         </w:rPr>
-        <w:t xml:space="preserve"> – </w:t>
-      </w:r>
-      <w:proofErr w:type="spellStart"/>
-      <w:r>
-        <w:rPr>
-          <w:sz w:val="22"/>
-        </w:rPr>
-        <w:t>E</w:t>
+        <w:t xml:space="preserve"> – E</w:t>
       </w:r>
       <w:r>
         <w:rPr>
@@ -2389,7 +2152,6 @@
         </w:rPr>
         <w:t>down</w:t>
       </w:r>
-      <w:proofErr w:type="spellEnd"/>
       <w:r>
         <w:rPr>
           <w:sz w:val="22"/>
@@ -2420,14 +2182,7 @@
         <w:rPr>
           <w:sz w:val="22"/>
         </w:rPr>
-        <w:t xml:space="preserve"> - </w:t>
-      </w:r>
-      <w:proofErr w:type="spellStart"/>
-      <w:r>
-        <w:rPr>
-          <w:sz w:val="22"/>
-        </w:rPr>
-        <w:t>E</w:t>
+        <w:t xml:space="preserve"> - E</w:t>
       </w:r>
       <w:r>
         <w:rPr>
@@ -2436,19 +2191,11 @@
         </w:rPr>
         <w:t>evap</w:t>
       </w:r>
-      <w:proofErr w:type="spellEnd"/>
       <w:r>
         <w:rPr>
           <w:sz w:val="22"/>
         </w:rPr>
-        <w:t xml:space="preserve"> + </w:t>
-      </w:r>
-      <w:proofErr w:type="spellStart"/>
-      <w:r>
-        <w:rPr>
-          <w:sz w:val="22"/>
-        </w:rPr>
-        <w:t>E</w:t>
+        <w:t xml:space="preserve"> + E</w:t>
       </w:r>
       <w:r>
         <w:rPr>
@@ -2457,7 +2204,6 @@
         </w:rPr>
         <w:t>prcp</w:t>
       </w:r>
-      <w:proofErr w:type="spellEnd"/>
     </w:p>
     <w:p>
       <w:r>
@@ -2528,7 +2274,6 @@
           <w:sz w:val="22"/>
         </w:rPr>
       </w:pPr>
-      <w:proofErr w:type="spellStart"/>
       <w:r>
         <w:rPr>
           <w:sz w:val="22"/>
@@ -2542,7 +2287,6 @@
         </w:rPr>
         <w:t>up</w:t>
       </w:r>
-      <w:proofErr w:type="spellEnd"/>
       <w:r>
         <w:rPr>
           <w:sz w:val="22"/>
@@ -2558,7 +2302,6 @@
           <w:sz w:val="22"/>
         </w:rPr>
       </w:pPr>
-      <w:proofErr w:type="spellStart"/>
       <w:r>
         <w:rPr>
           <w:sz w:val="22"/>
@@ -2572,7 +2315,6 @@
         </w:rPr>
         <w:t>lateral</w:t>
       </w:r>
-      <w:proofErr w:type="spellEnd"/>
       <w:r>
         <w:rPr>
           <w:sz w:val="22"/>
@@ -2588,7 +2330,6 @@
           <w:sz w:val="22"/>
         </w:rPr>
       </w:pPr>
-      <w:proofErr w:type="spellStart"/>
       <w:r>
         <w:rPr>
           <w:sz w:val="22"/>
@@ -2602,7 +2343,6 @@
         </w:rPr>
         <w:t>down</w:t>
       </w:r>
-      <w:proofErr w:type="spellEnd"/>
       <w:r>
         <w:rPr>
           <w:sz w:val="22"/>
@@ -2675,7 +2415,6 @@
           <w:sz w:val="22"/>
         </w:rPr>
       </w:pPr>
-      <w:proofErr w:type="spellStart"/>
       <w:r>
         <w:rPr>
           <w:sz w:val="22"/>
@@ -2689,7 +2428,6 @@
         </w:rPr>
         <w:t>evap</w:t>
       </w:r>
-      <w:proofErr w:type="spellEnd"/>
       <w:r>
         <w:rPr>
           <w:sz w:val="22"/>
@@ -2705,7 +2443,6 @@
           <w:sz w:val="22"/>
         </w:rPr>
       </w:pPr>
-      <w:proofErr w:type="spellStart"/>
       <w:r>
         <w:rPr>
           <w:sz w:val="22"/>
@@ -2719,7 +2456,6 @@
         </w:rPr>
         <w:t>prcp</w:t>
       </w:r>
-      <w:proofErr w:type="spellEnd"/>
       <w:r>
         <w:rPr>
           <w:sz w:val="22"/>
@@ -2768,11 +2504,7 @@
         <w:t>Note in connection with evaporation from stream reaches that the model tiles the land surface with IDU polygons, and treats the stream network as a set of lines with no area of their own.  Water bodies – reservoirs and lakes – are represented in the IDU layer.  This makes it difficult to track precipitation which falls on stream reaches, because that precipitation has already been accounted for in the amount simulated as falling on the IDUs that the reach traverses.</w:t>
       </w:r>
       <w:r>
-        <w:t xml:space="preserve">  In effect, </w:t>
-      </w:r>
-      <w:proofErr w:type="spellStart"/>
-      <w:r>
-        <w:t>V</w:t>
+        <w:t xml:space="preserve">  In effect, V</w:t>
       </w:r>
       <w:r>
         <w:rPr>
@@ -2780,13 +2512,8 @@
         </w:rPr>
         <w:t>prcp</w:t>
       </w:r>
-      <w:proofErr w:type="spellEnd"/>
-      <w:r>
-        <w:t xml:space="preserve"> is included in </w:t>
-      </w:r>
-      <w:proofErr w:type="spellStart"/>
-      <w:r>
-        <w:t>V</w:t>
+      <w:r>
+        <w:t xml:space="preserve"> is included in V</w:t>
       </w:r>
       <w:r>
         <w:rPr>
@@ -2794,13 +2521,8 @@
         </w:rPr>
         <w:t>lateral</w:t>
       </w:r>
-      <w:proofErr w:type="spellEnd"/>
-      <w:r>
-        <w:t xml:space="preserve">.  </w:t>
-      </w:r>
-      <w:proofErr w:type="spellStart"/>
-      <w:r>
-        <w:t>E</w:t>
+      <w:r>
+        <w:t>.  E</w:t>
       </w:r>
       <w:r>
         <w:rPr>
@@ -2808,13 +2530,8 @@
         </w:rPr>
         <w:t>prcp</w:t>
       </w:r>
-      <w:proofErr w:type="spellEnd"/>
-      <w:r>
-        <w:t xml:space="preserve"> contributes to </w:t>
-      </w:r>
-      <w:proofErr w:type="spellStart"/>
-      <w:r>
-        <w:t>E</w:t>
+      <w:r>
+        <w:t xml:space="preserve"> contributes to E</w:t>
       </w:r>
       <w:r>
         <w:rPr>
@@ -2822,7 +2539,6 @@
         </w:rPr>
         <w:t>lateral</w:t>
       </w:r>
-      <w:proofErr w:type="spellEnd"/>
       <w:r>
         <w:t>, but an error is introduced inasmuch as the thermal energy of precipitation falling directly on the stream water surface is more closely correlated to the temperature of the air than to the temperature of the soil</w:t>
       </w:r>
@@ -2835,7 +2551,7 @@
         <w:pStyle w:val="Heading2"/>
       </w:pPr>
       <w:bookmarkStart w:id="7" w:name="_Toc50800505"/>
-      <w:bookmarkStart w:id="8" w:name="_Toc52032210"/>
+      <w:bookmarkStart w:id="8" w:name="_Toc53899125"/>
       <w:r>
         <w:t>Estimating the rate of flow in a stream reach</w:t>
       </w:r>
@@ -2847,62 +2563,25 @@
         <w:ind w:firstLine="720"/>
       </w:pPr>
       <w:r>
-        <w:t xml:space="preserve">CW3M uses a kinematic wave algorithm to estimate the average daily flow rate in each </w:t>
-      </w:r>
-      <w:proofErr w:type="spellStart"/>
-      <w:r>
-        <w:t>subreach</w:t>
-      </w:r>
-      <w:proofErr w:type="spellEnd"/>
-      <w:r>
-        <w:t xml:space="preserve"> and reach.  Each reach is represented as an ordered set of equal length </w:t>
-      </w:r>
-      <w:proofErr w:type="spellStart"/>
-      <w:r>
-        <w:t>subreaches</w:t>
-      </w:r>
-      <w:proofErr w:type="spellEnd"/>
+        <w:t xml:space="preserve">CW3M uses a kinematic wave algorithm to estimate the average daily flow rate in each subreach and reach.  Each reach is represented as an ordered set of equal length subreaches.  </w:t>
+      </w:r>
+      <w:r>
+        <w:t>As described previously, t</w:t>
+      </w:r>
+      <w:r>
+        <w:t>he maximum sub</w:t>
+      </w:r>
+      <w:r>
+        <w:t>reach</w:t>
+      </w:r>
+      <w:r>
+        <w:t xml:space="preserve"> length is specified in the Flow XML file</w:t>
+      </w:r>
       <w:r>
         <w:t xml:space="preserve">.  </w:t>
       </w:r>
       <w:r>
-        <w:t>As described previously, t</w:t>
-      </w:r>
-      <w:r>
-        <w:t xml:space="preserve">he maximum </w:t>
-      </w:r>
-      <w:proofErr w:type="spellStart"/>
-      <w:r>
-        <w:t>sub</w:t>
-      </w:r>
-      <w:r>
-        <w:t>reach</w:t>
-      </w:r>
-      <w:proofErr w:type="spellEnd"/>
-      <w:r>
-        <w:t xml:space="preserve"> length is specified in the Flow XML file</w:t>
-      </w:r>
-      <w:r>
-        <w:t xml:space="preserve">.  </w:t>
-      </w:r>
-      <w:r>
-        <w:t xml:space="preserve">The kinematic wave algorithm is used to estimate the average daily outflow from each </w:t>
-      </w:r>
-      <w:proofErr w:type="spellStart"/>
-      <w:r>
-        <w:t>subreach</w:t>
-      </w:r>
-      <w:proofErr w:type="spellEnd"/>
-      <w:r>
-        <w:t xml:space="preserve">.  The daily flow rate for the reach is taken as the average daily flow rate of the most downstream </w:t>
-      </w:r>
-      <w:proofErr w:type="spellStart"/>
-      <w:r>
-        <w:t>subreach</w:t>
-      </w:r>
-      <w:proofErr w:type="spellEnd"/>
-      <w:r>
-        <w:t xml:space="preserve"> of the reach.</w:t>
+        <w:t>The kinematic wave algorithm is used to estimate the average daily outflow from each subreach.  The daily flow rate for the reach is taken as the average daily flow rate of the most downstream subreach of the reach.</w:t>
       </w:r>
     </w:p>
     <w:p>
@@ -2910,23 +2589,7 @@
         <w:ind w:firstLine="720"/>
       </w:pPr>
       <w:r>
-        <w:t xml:space="preserve">The daily outflow from a </w:t>
-      </w:r>
-      <w:proofErr w:type="spellStart"/>
-      <w:r>
-        <w:t>subreach</w:t>
-      </w:r>
-      <w:proofErr w:type="spellEnd"/>
-      <w:r>
-        <w:t xml:space="preserve"> is a function of the length and average slope, the amount of water in the reach, yesterday’s outflow, today’s inflow from upstream, and today’s inflow from the seepage into the stream from the banks of the stream (a.k.a. lateral flow).  The </w:t>
-      </w:r>
-      <w:proofErr w:type="spellStart"/>
-      <w:r>
-        <w:t>subreach</w:t>
-      </w:r>
-      <w:proofErr w:type="spellEnd"/>
-      <w:r>
-        <w:t xml:space="preserve"> slope, the parameters </w:t>
+        <w:t xml:space="preserve">The daily outflow from a subreach is a function of the length and average slope, the amount of water in the reach, yesterday’s outflow, today’s inflow from upstream, and today’s inflow from the seepage into the stream from the banks of the stream (a.k.a. lateral flow).  The subreach slope, the parameters </w:t>
       </w:r>
       <w:r>
         <w:rPr>
@@ -2938,7 +2601,6 @@
       <w:r>
         <w:t xml:space="preserve"> and </w:t>
       </w:r>
-      <w:proofErr w:type="spellStart"/>
       <w:r>
         <w:rPr>
           <w:i/>
@@ -2946,7 +2608,6 @@
         </w:rPr>
         <w:t>wd_ratio</w:t>
       </w:r>
-      <w:proofErr w:type="spellEnd"/>
       <w:r>
         <w:t>, and y</w:t>
       </w:r>
@@ -2959,7 +2620,6 @@
       <w:r>
         <w:t xml:space="preserve">The parameter, </w:t>
       </w:r>
-      <w:proofErr w:type="spellStart"/>
       <w:r>
         <w:rPr>
           <w:i/>
@@ -2967,7 +2627,6 @@
         </w:rPr>
         <w:t>wd_ratio</w:t>
       </w:r>
-      <w:proofErr w:type="spellEnd"/>
       <w:r>
         <w:t>,</w:t>
       </w:r>
@@ -3017,27 +2676,11 @@
         <w:t>n</w:t>
       </w:r>
       <w:r>
-        <w:t xml:space="preserve"> = 0.3.  As implemented, the algorithm makes the rate of flow out of a </w:t>
-      </w:r>
-      <w:proofErr w:type="spellStart"/>
-      <w:r>
-        <w:t>subreach</w:t>
-      </w:r>
-      <w:proofErr w:type="spellEnd"/>
-      <w:r>
-        <w:t xml:space="preserve"> more immediately responsive to the inflow from upstream than to the lateral flow.  In the original WW2100 implementation, this characteristic led to </w:t>
+        <w:t xml:space="preserve"> = 0.3.  As implemented, the algorithm makes the rate of flow out of a subreach more immediately responsive to the inflow from upstream than to the lateral flow.  In the original WW2100 implementation, this characteristic led to </w:t>
       </w:r>
       <w:r>
         <w:lastRenderedPageBreak/>
-        <w:t xml:space="preserve">unrealistic accumulation of water in headwater reaches, since by definition there is no inflow from upstream into the upstream end of a headwater reach.  A workaround was later adopted to compensate for this malfunction, in the form of logic which treats any volume in a </w:t>
-      </w:r>
-      <w:proofErr w:type="spellStart"/>
-      <w:r>
-        <w:t>subreach</w:t>
-      </w:r>
-      <w:proofErr w:type="spellEnd"/>
-      <w:r>
-        <w:t xml:space="preserve"> in excess of the sum of the current day’s actual inflow from upstream and the current day’s lateral flow as if it were part of the current day’s inflow from upstream.</w:t>
+        <w:t>unrealistic accumulation of water in headwater reaches, since by definition there is no inflow from upstream into the upstream end of a headwater reach.  A workaround was later adopted to compensate for this malfunction, in the form of logic which treats any volume in a subreach in excess of the sum of the current day’s actual inflow from upstream and the current day’s lateral flow as if it were part of the current day’s inflow from upstream.</w:t>
       </w:r>
     </w:p>
     <w:p>
@@ -3045,7 +2688,7 @@
         <w:pStyle w:val="Heading2"/>
       </w:pPr>
       <w:bookmarkStart w:id="9" w:name="_Toc50800506"/>
-      <w:bookmarkStart w:id="10" w:name="_Toc52032211"/>
+      <w:bookmarkStart w:id="10" w:name="_Toc53899126"/>
       <w:r>
         <w:t>Water temperature from thermal energy</w:t>
       </w:r>
@@ -3102,21 +2745,7 @@
           <w:rFonts w:ascii="Times New Roman" w:hAnsi="Times New Roman" w:cs="Times New Roman"/>
         </w:rPr>
         <w:tab/>
-        <w:t>temperature = average temperature of the water in the reach (</w:t>
-      </w:r>
-      <w:proofErr w:type="spellStart"/>
-      <w:r>
-        <w:rPr>
-          <w:rFonts w:ascii="Times New Roman" w:hAnsi="Times New Roman" w:cs="Times New Roman"/>
-        </w:rPr>
-        <w:t>degC</w:t>
-      </w:r>
-      <w:proofErr w:type="spellEnd"/>
-      <w:r>
-        <w:rPr>
-          <w:rFonts w:ascii="Times New Roman" w:hAnsi="Times New Roman" w:cs="Times New Roman"/>
-        </w:rPr>
-        <w:t>)</w:t>
+        <w:t>temperature = average temperature of the water in the reach (degC)</w:t>
       </w:r>
     </w:p>
     <w:p>
@@ -3216,34 +2845,84 @@
           <w:rFonts w:ascii="Times New Roman" w:hAnsi="Times New Roman" w:cs="Times New Roman"/>
         </w:rPr>
         <w:tab/>
-        <w:t xml:space="preserve">specific heat of water = 4.187 kJ/(kg </w:t>
-      </w:r>
-      <w:proofErr w:type="spellStart"/>
-      <w:r>
-        <w:rPr>
-          <w:rFonts w:ascii="Times New Roman" w:hAnsi="Times New Roman" w:cs="Times New Roman"/>
-        </w:rPr>
-        <w:t>degC</w:t>
-      </w:r>
-      <w:proofErr w:type="spellEnd"/>
-      <w:r>
-        <w:rPr>
-          <w:rFonts w:ascii="Times New Roman" w:hAnsi="Times New Roman" w:cs="Times New Roman"/>
-        </w:rPr>
-        <w:t xml:space="preserve">)            </w:t>
+        <w:t xml:space="preserve">specific heat of water = 4.187 kJ/(kg degC)            </w:t>
       </w:r>
     </w:p>
     <w:p>
       <w:pPr>
         <w:pStyle w:val="Heading2"/>
       </w:pPr>
-      <w:bookmarkStart w:id="11" w:name="_Toc50800507"/>
-      <w:bookmarkStart w:id="12" w:name="_Toc52032212"/>
+      <w:bookmarkStart w:id="11" w:name="_Toc53899127"/>
+      <w:r>
+        <w:t>Estimating the surface area of the water in a reach</w:t>
+      </w:r>
+      <w:bookmarkEnd w:id="11"/>
+    </w:p>
+    <w:p>
+      <w:r>
+        <w:tab/>
+        <w:t>The thermal energy in the water of a reach or waterbody is affected by energy transfers</w:t>
+      </w:r>
+      <w:r>
+        <w:t xml:space="preserve"> which are proportional to the surface area of the water: evaporation, incoming shortwave radiation, and net longwave radiation.  The energy transfer from longwave radiation can be either into or out of the water, depending on the weather and the water temperature.</w:t>
+      </w:r>
+      <w:r>
+        <w:t xml:space="preserve">  To simulate the magnitudes of these energy transfers, it is necessary to estimate the surface area of the water.</w:t>
+      </w:r>
+    </w:p>
+    <w:p>
+      <w:r>
+        <w:tab/>
+        <w:t>We will tackle the calculation of surface area by parameterizing each reach with a minimum volume of water</w:t>
+      </w:r>
+      <w:r>
+        <w:t>, a</w:t>
+      </w:r>
+      <w:r>
+        <w:t xml:space="preserve"> minimum width,</w:t>
+      </w:r>
+      <w:r>
+        <w:t xml:space="preserve"> and width to depth ratio.  The minimum volume and minimum width</w:t>
+      </w:r>
+      <w:r>
+        <w:t xml:space="preserve"> may be thought of as the amount of water in the stream at </w:t>
+      </w:r>
+      <w:r>
+        <w:t>a time of minimum flow</w:t>
+      </w:r>
+      <w:r>
+        <w:t>.</w:t>
+      </w:r>
+      <w:r>
+        <w:t xml:space="preserve">  The width to depth ratio is a simple parameterization of the shape of the channel. </w:t>
+      </w:r>
+      <w:r>
+        <w:t xml:space="preserve"> </w:t>
+      </w:r>
+      <w:r>
+        <w:t xml:space="preserve">From the minimum volume, minimum length, minimum depth, and the length of the reach, we can derive a minimum depth and minimum surface area. </w:t>
+      </w:r>
+      <w:r>
+        <w:t xml:space="preserve"> Then, in the flow calculations, we’ll constrain the discharge from the reach so that the volume never falls below the minimum volume.</w:t>
+      </w:r>
+      <w:r>
+        <w:t xml:space="preserve">  The Manning equation is used in the flow calculations to produce a value for depth, the “Manning depth” in our source code comments and model documentation.  The Manning depth increases with increasing flow rates.  For the purpose of estimating the </w:t>
+      </w:r>
+      <w:r>
+        <w:t>surface area, the Manning depth will be added to the minimum depth; the width will be calculated from the resultant depth using the width to depth ratio, and the surface area will be estimated as the product of the width and the length of the reach.</w:t>
+      </w:r>
+    </w:p>
+    <w:p>
+      <w:pPr>
+        <w:pStyle w:val="Heading2"/>
+      </w:pPr>
+      <w:bookmarkStart w:id="12" w:name="_Toc50800507"/>
+      <w:bookmarkStart w:id="13" w:name="_Toc53899128"/>
       <w:r>
         <w:t>Initial conditions for Flow: the IC file</w:t>
       </w:r>
-      <w:bookmarkEnd w:id="11"/>
       <w:bookmarkEnd w:id="12"/>
+      <w:bookmarkEnd w:id="13"/>
     </w:p>
     <w:p>
       <w:pPr>
@@ -3252,7 +2931,6 @@
       <w:r>
         <w:t xml:space="preserve">The Flow model has the ability to read initial values for the water in the stream network from an IC file.  The name and location of the IC file are specified in the </w:t>
       </w:r>
-      <w:proofErr w:type="spellStart"/>
       <w:r>
         <w:rPr>
           <w:rFonts w:cstheme="minorHAnsi"/>
@@ -3261,7 +2939,6 @@
         </w:rPr>
         <w:t>initial_conditions</w:t>
       </w:r>
-      <w:proofErr w:type="spellEnd"/>
       <w:r>
         <w:t xml:space="preserve"> field of the </w:t>
       </w:r>
@@ -3271,44 +2948,11 @@
           <w:sz w:val="19"/>
           <w:szCs w:val="19"/>
         </w:rPr>
-        <w:t>&lt;</w:t>
-      </w:r>
-      <w:proofErr w:type="spellStart"/>
-      <w:r>
-        <w:rPr>
-          <w:rFonts w:ascii="Consolas" w:hAnsi="Consolas" w:cs="Consolas"/>
-          <w:sz w:val="19"/>
-          <w:szCs w:val="19"/>
-        </w:rPr>
-        <w:t>flow_model</w:t>
-      </w:r>
-      <w:proofErr w:type="spellEnd"/>
-      <w:r>
-        <w:rPr>
-          <w:rFonts w:ascii="Consolas" w:hAnsi="Consolas" w:cs="Consolas"/>
-          <w:sz w:val="19"/>
-          <w:szCs w:val="19"/>
-        </w:rPr>
-        <w:t>&gt;</w:t>
-      </w:r>
-      <w:r>
-        <w:t xml:space="preserve"> block of the Flow XML file.  The Flow XML file itself is specified in the ENVX file.  When the IC file is not specified or cannot be accessed, Flow initializes with nominal water amounts and flows; customarily, a 10-year simulation from that point is used for </w:t>
-      </w:r>
-      <w:proofErr w:type="spellStart"/>
-      <w:r>
-        <w:t>spinup</w:t>
-      </w:r>
-      <w:proofErr w:type="spellEnd"/>
-      <w:r>
-        <w:t>.  On completion of every simulation run, CW3M saves a new IC file with the values from the end of the run, to the user’s Documents folder.  The name of the newly saved file is suffixed with “.</w:t>
-      </w:r>
-      <w:proofErr w:type="spellStart"/>
-      <w:r>
-        <w:t>ic</w:t>
-      </w:r>
-      <w:proofErr w:type="spellEnd"/>
-      <w:r>
-        <w:t xml:space="preserve">&lt;year&gt;” (e.g. “.ic2006”), where “year” is the calendar year following the final year of the simulation run. </w:t>
+        <w:lastRenderedPageBreak/>
+        <w:t>&lt;flow_model&gt;</w:t>
+      </w:r>
+      <w:r>
+        <w:t xml:space="preserve"> block of the Flow XML file.  The Flow XML file itself is specified in the ENVX file.  When the IC file is not specified or cannot be accessed, Flow initializes with nominal water amounts and flows; customarily, a 10-year simulation from that point is used for spinup.  On completion of every simulation run, CW3M saves a new IC file with the values from the end of the run, to the user’s Documents folder.  The name of the newly saved file is suffixed with “.ic&lt;year&gt;” (e.g. “.ic2006”), where “year” is the calendar year following the final year of the simulation run. </w:t>
       </w:r>
       <w:r>
         <w:t xml:space="preserve"> The IC files will be extended to include thermal energies.</w:t>
@@ -3318,13 +2962,13 @@
       <w:pPr>
         <w:pStyle w:val="Heading2"/>
       </w:pPr>
-      <w:bookmarkStart w:id="13" w:name="_Toc50800508"/>
-      <w:bookmarkStart w:id="14" w:name="_Toc52032213"/>
+      <w:bookmarkStart w:id="14" w:name="_Toc50800508"/>
+      <w:bookmarkStart w:id="15" w:name="_Toc53899129"/>
       <w:r>
         <w:t>Boundary conditions for stream water temperature</w:t>
       </w:r>
-      <w:bookmarkEnd w:id="13"/>
       <w:bookmarkEnd w:id="14"/>
+      <w:bookmarkEnd w:id="15"/>
     </w:p>
     <w:p>
       <w:r>
@@ -3491,7 +3135,6 @@
           <w:rFonts w:cstheme="minorHAnsi"/>
           <w:color w:val="000000"/>
         </w:rPr>
-        <w:lastRenderedPageBreak/>
         <w:tab/>
         <w:t>Further elaboration of water temperature boundary conditions is necessary.  Water returns to stream reaches from municipal water systems at points of central discharge</w:t>
       </w:r>
@@ -3514,16 +3157,16 @@
       <w:pPr>
         <w:pStyle w:val="Heading2"/>
       </w:pPr>
-      <w:bookmarkStart w:id="15" w:name="_Toc50800509"/>
-      <w:bookmarkStart w:id="16" w:name="_Toc52032214"/>
+      <w:bookmarkStart w:id="16" w:name="_Toc50800509"/>
+      <w:bookmarkStart w:id="17" w:name="_Toc53899130"/>
       <w:r>
         <w:t>Thermal stratification in reservoirs</w:t>
       </w:r>
-      <w:bookmarkEnd w:id="15"/>
+      <w:bookmarkEnd w:id="16"/>
       <w:r>
         <w:t xml:space="preserve"> is not represented</w:t>
       </w:r>
-      <w:bookmarkEnd w:id="16"/>
+      <w:bookmarkEnd w:id="17"/>
     </w:p>
     <w:p>
       <w:r>
@@ -3585,13 +3228,13 @@
       <w:pPr>
         <w:pStyle w:val="Heading2"/>
       </w:pPr>
-      <w:bookmarkStart w:id="17" w:name="_Toc50800510"/>
-      <w:bookmarkStart w:id="18" w:name="_Toc52032215"/>
+      <w:bookmarkStart w:id="18" w:name="_Toc50800510"/>
+      <w:bookmarkStart w:id="19" w:name="_Toc53899131"/>
       <w:r>
         <w:t>Thermal loading</w:t>
       </w:r>
-      <w:bookmarkEnd w:id="17"/>
       <w:bookmarkEnd w:id="18"/>
+      <w:bookmarkEnd w:id="19"/>
     </w:p>
     <w:p>
       <w:r>
@@ -3620,43 +3263,19 @@
         <w:t>we will replicate</w:t>
       </w:r>
       <w:r>
-        <w:t xml:space="preserve"> the methods used in the Shade-a-</w:t>
-      </w:r>
-      <w:proofErr w:type="spellStart"/>
-      <w:r>
-        <w:t>lator</w:t>
-      </w:r>
-      <w:proofErr w:type="spellEnd"/>
-      <w:r>
-        <w:t xml:space="preserve"> model, part of the Heat Source model.  </w:t>
+        <w:t xml:space="preserve"> the methods used in the Shade-a-lator model, part of the Heat Source model.  </w:t>
       </w:r>
     </w:p>
     <w:p>
       <w:r>
         <w:tab/>
-        <w:t>For CW3M, the relevant output of Shade-a-</w:t>
-      </w:r>
-      <w:proofErr w:type="spellStart"/>
-      <w:r>
-        <w:t>lator</w:t>
-      </w:r>
-      <w:proofErr w:type="spellEnd"/>
-      <w:r>
-        <w:t xml:space="preserve"> is the thermal load in kcal/day of insolation on specific stream segments</w:t>
+        <w:t>For CW3M, the relevant output of Shade-a-lator is the thermal load in kcal/day of insolation on specific stream segments</w:t>
       </w:r>
       <w:r>
         <w:t xml:space="preserve"> (1 kcal = 4.184 kJ)</w:t>
       </w:r>
       <w:r>
-        <w:t>.  Shade-a-</w:t>
-      </w:r>
-      <w:proofErr w:type="spellStart"/>
-      <w:r>
-        <w:t>lator</w:t>
-      </w:r>
-      <w:proofErr w:type="spellEnd"/>
-      <w:r>
-        <w:t xml:space="preserve"> calculates the kcal/day figure for each “node” along a stream; nodes are typically 25 meters apart.  A single node is characterized by elevation, aspect, stream width, right and left bank vegetation height and density, and topographic shading.</w:t>
+        <w:t>.  Shade-a-lator calculates the kcal/day figure for each “node” along a stream; nodes are typically 25 meters apart.  A single node is characterized by elevation, aspect, stream width, right and left bank vegetation height and density, and topographic shading.</w:t>
       </w:r>
     </w:p>
     <w:p>
@@ -3664,35 +3283,29 @@
         <w:ind w:firstLine="720"/>
       </w:pPr>
       <w:r>
+        <w:lastRenderedPageBreak/>
         <w:t>CW3M divides streams up into reaches from the National Hydrography Dataset</w:t>
       </w:r>
       <w:r>
         <w:t xml:space="preserve"> (NHD)</w:t>
       </w:r>
       <w:r>
-        <w:t xml:space="preserve">, and subdivides the reaches into </w:t>
-      </w:r>
-      <w:proofErr w:type="spellStart"/>
-      <w:r>
-        <w:t>subreaches</w:t>
-      </w:r>
-      <w:proofErr w:type="spellEnd"/>
-      <w:r>
-        <w:t>.  Within a reach,</w:t>
+        <w:t xml:space="preserve">, and subdivides the reaches into subreaches.  </w:t>
+      </w:r>
+      <w:r>
+        <w:t>Prior to this project,</w:t>
       </w:r>
       <w:r>
         <w:t xml:space="preserve"> CW3M’s</w:t>
       </w:r>
       <w:r>
-        <w:t xml:space="preserve"> </w:t>
-      </w:r>
-      <w:proofErr w:type="spellStart"/>
-      <w:r>
-        <w:t>subreaches</w:t>
-      </w:r>
-      <w:proofErr w:type="spellEnd"/>
-      <w:r>
-        <w:t xml:space="preserve"> are of equal length and no longer than 1000 meters.  </w:t>
+        <w:t xml:space="preserve"> subreaches </w:t>
+      </w:r>
+      <w:r>
+        <w:t>have been</w:t>
+      </w:r>
+      <w:r>
+        <w:t xml:space="preserve"> of equal length and no longer than 1000 meters.  </w:t>
       </w:r>
       <w:r>
         <w:t>NHD’s r</w:t>
@@ -3706,15 +3319,19 @@
         <w:ind w:firstLine="720"/>
       </w:pPr>
       <w:r>
-        <w:t xml:space="preserve">CW3M represents the McKenzie system with 1,047 reaches of average length 1,781 meters.  The longest reach is 9,010 meters; the shortest is just 6 meters.  The </w:t>
-      </w:r>
-      <w:proofErr w:type="spellStart"/>
-      <w:r>
-        <w:t>Reach_McKenzie.shp</w:t>
-      </w:r>
-      <w:proofErr w:type="spellEnd"/>
-      <w:r>
-        <w:t xml:space="preserve"> file which stores the points which define the reaches is 6,361,228 bytes long, an average of 6,076 bytes per reach.  Even if each point required as many as 100 bytes of storage, that would be an average of 61 points per reach and a total of 63 thousand points, representing more than 60 thousand straight stream segments averaging about 30 meters in length.   Double precision floating point numbers require 8 bytes of storage, so 3 coordinates, if stored as double precision floating point numbers, would require only 24 bytes.  So it is likely that each point takes up much less than 100 bytes, and that hence there are many more than 63 thousand points altogether, with an average distance between them of much less than 30 meters.</w:t>
+        <w:t xml:space="preserve">CW3M represents the McKenzie system with 1,047 reaches of average length 1,781 meters.  The longest reach is 9,010 meters; the shortest is just 6 meters.  </w:t>
+      </w:r>
+      <w:r>
+        <w:t>T</w:t>
+      </w:r>
+      <w:r>
+        <w:t xml:space="preserve">he </w:t>
+      </w:r>
+      <w:r>
+        <w:t xml:space="preserve">original </w:t>
+      </w:r>
+      <w:r>
+        <w:t>Reach_McKenzie.shp file which stores the points which define the reaches is 6,361,228 bytes long, an average of 6,076 bytes per reach.  Even if each point required as many as 100 bytes of storage, that would be an average of 61 points per reach and a total of 63 thousand points, representing more than 60 thousand straight stream segments averaging about 30 meters in length.   Double precision floating point numbers require 8 bytes of storage, so 3 coordinates, if stored as double precision floating point numbers, would require only 24 bytes.  So it is likely that each point takes up much less than 100 bytes, and that hence there are many more than 63 thousand points altogether, with an average distance between them of much less than 30 meters.</w:t>
       </w:r>
     </w:p>
     <w:p>
@@ -3722,28 +3339,14 @@
         <w:ind w:firstLine="720"/>
       </w:pPr>
       <w:r>
-        <w:lastRenderedPageBreak/>
-        <w:t>Short, straight stream segments correspond to the nodes used in Shade-a-</w:t>
-      </w:r>
-      <w:proofErr w:type="spellStart"/>
-      <w:r>
-        <w:t>lator</w:t>
-      </w:r>
-      <w:proofErr w:type="spellEnd"/>
-      <w:r>
-        <w:t>, as they can be characterized by single values for elevation, aspect, stream width, and vegetation characteristics.  Elevation and aspect can be calculated from the 3D coordinates of the points themselves.  Other values, e.g. vegetation characteristics, are available from the IDUs within which the stream segments are situated.  Since there are only 16,883 IDUs, the values derived from the IDUs would necessarily apply, on average, to about 4 contiguous stream segments.  On sharply curved reaches with closely spaced points, the same IDU-derived values would apply to many such contiguous segments.</w:t>
-      </w:r>
-    </w:p>
-    <w:p>
-      <w:pPr>
-        <w:ind w:firstLine="720"/>
-      </w:pPr>
+        <w:t>Short, straight stream segments correspond to the nodes used in Shade-a-lator, as they can be characterized by single values for elevation, aspect, stream width, and vegetation characteristics.  Elevation and aspect can be calculated from the 3D coordinates of the points themselves.  Other values, e.g. vegetation characteristics, are available from the IDUs within which the stream segments are situated.  Since there are only 16,883 IDUs, the values derived from the IDUs would necessarily apply, on average, to about 4 contiguous stream segments.  On sharply curved reaches with closely spaced points, the same IDU-derived values would apply to many such contiguous segments.</w:t>
+      </w:r>
     </w:p>
     <w:p>
       <w:pPr>
         <w:pStyle w:val="Heading1"/>
       </w:pPr>
-      <w:bookmarkStart w:id="19" w:name="_Toc52032216"/>
+      <w:bookmarkStart w:id="20" w:name="_Toc53899132"/>
       <w:r>
         <w:t xml:space="preserve">Data </w:t>
       </w:r>
@@ -3753,63 +3356,40 @@
       <w:r>
         <w:t>equirements</w:t>
       </w:r>
-      <w:bookmarkEnd w:id="19"/>
+      <w:bookmarkEnd w:id="20"/>
     </w:p>
     <w:p>
       <w:pPr>
         <w:pStyle w:val="Heading2"/>
       </w:pPr>
-      <w:bookmarkStart w:id="20" w:name="_Toc52032217"/>
-      <w:r>
-        <w:t>A new GIS data layer for stream segments</w:t>
-      </w:r>
-      <w:bookmarkEnd w:id="20"/>
-    </w:p>
-    <w:p>
-      <w:pPr>
-        <w:ind w:firstLine="720"/>
-      </w:pPr>
-      <w:r>
-        <w:t>In order</w:t>
-      </w:r>
-      <w:r>
-        <w:t xml:space="preserve"> to reproduce the Shade-a-</w:t>
-      </w:r>
-      <w:proofErr w:type="spellStart"/>
-      <w:r>
-        <w:t>lator</w:t>
-      </w:r>
-      <w:proofErr w:type="spellEnd"/>
-      <w:r>
-        <w:t xml:space="preserve"> results as much as is practical, </w:t>
-      </w:r>
-      <w:r>
-        <w:t xml:space="preserve">the CW3M thermal loading code will require </w:t>
-      </w:r>
-      <w:r>
-        <w:t>a</w:t>
-      </w:r>
-      <w:r>
-        <w:t xml:space="preserve"> new </w:t>
-      </w:r>
-      <w:r>
-        <w:t>GIS data layer, similar to the reach layer but more detailed spatially.  Since the terms “</w:t>
-      </w:r>
-      <w:proofErr w:type="spellStart"/>
-      <w:r>
-        <w:t>subreach</w:t>
-      </w:r>
-      <w:proofErr w:type="spellEnd"/>
-      <w:r>
-        <w:t>” and “</w:t>
-      </w:r>
-      <w:proofErr w:type="spellStart"/>
-      <w:r>
-        <w:t>subnode</w:t>
-      </w:r>
-      <w:proofErr w:type="spellEnd"/>
-      <w:r>
-        <w:t>” have already been used in the CW3M code base to refer to the equal length pieces of each reach used in the flow calculations, we’ll call this new layer the “stream segment” layer.  Its characteristics are:</w:t>
+      <w:bookmarkStart w:id="21" w:name="_Toc53899133"/>
+      <w:r>
+        <w:t>Modifications to the Reach GIS layer</w:t>
+      </w:r>
+      <w:bookmarkEnd w:id="21"/>
+    </w:p>
+    <w:p>
+      <w:r>
+        <w:tab/>
+        <w:t xml:space="preserve">An earlier version of this specification called for the creation and use of a new GIS layer, the “stream segment layer”.  Code development has led to the conclusion that, instead of adding </w:t>
+      </w:r>
+      <w:r>
+        <w:t>a new layer, we can get by with modifying the existing Reach layer and using the existing subreach data structures.</w:t>
+      </w:r>
+    </w:p>
+    <w:p>
+      <w:r>
+        <w:tab/>
+        <w:t>Reaches have, prior to this project, been represented as a sequence of points on the map, where the straight line segment from one point to the next is the center line of the stream.  A reach may be defined by as few as two points, but in general the number of points in the series may be as large as is necessary to indicate the shape of the reach; oxbow river reaches are tightly curved, while other reaches may be relatively straight.</w:t>
+      </w:r>
+    </w:p>
+    <w:p>
+      <w:r>
+        <w:tab/>
+        <w:t xml:space="preserve">Separately from the series of points which define the curvature of the reach, the reaches prior to this project have been divided </w:t>
+      </w:r>
+      <w:r>
+        <w:t>into “subreaches”, following these rules:</w:t>
       </w:r>
     </w:p>
     <w:p>
@@ -3817,12 +3397,11 @@
         <w:pStyle w:val="ListParagraph"/>
         <w:numPr>
           <w:ilvl w:val="0"/>
-          <w:numId w:val="2"/>
+          <w:numId w:val="3"/>
         </w:numPr>
-        <w:spacing w:after="0" w:line="240" w:lineRule="auto"/>
-      </w:pPr>
-      <w:r>
-        <w:t>segments are subdivisions of reaches</w:t>
+      </w:pPr>
+      <w:r>
+        <w:t>for a given reach, all subreaches are of equal length</w:t>
       </w:r>
     </w:p>
     <w:p>
@@ -3830,12 +3409,11 @@
         <w:pStyle w:val="ListParagraph"/>
         <w:numPr>
           <w:ilvl w:val="0"/>
-          <w:numId w:val="2"/>
+          <w:numId w:val="3"/>
         </w:numPr>
-        <w:spacing w:after="0" w:line="240" w:lineRule="auto"/>
-      </w:pPr>
-      <w:r>
-        <w:t>segments are straight and defined by just 2 points, the endpoints, which are themselves points from the reach of which the segment is a part</w:t>
+      </w:pPr>
+      <w:r>
+        <w:t>the subreach length can be no longer than 1000 meters</w:t>
       </w:r>
     </w:p>
     <w:p>
@@ -3843,12 +3421,61 @@
         <w:pStyle w:val="ListParagraph"/>
         <w:numPr>
           <w:ilvl w:val="0"/>
-          <w:numId w:val="2"/>
+          <w:numId w:val="3"/>
         </w:numPr>
-        <w:spacing w:after="0" w:line="240" w:lineRule="auto"/>
-      </w:pPr>
-      <w:r>
-        <w:t>segments are not less than 25 meters in length, except when the reach itself is less than 25 m long</w:t>
+      </w:pPr>
+      <w:r>
+        <w:t>the number of subreaches in a given reach should be as small as possible</w:t>
+      </w:r>
+    </w:p>
+    <w:p>
+      <w:r>
+        <w:lastRenderedPageBreak/>
+        <w:t>These rules result in some reaches which consist of a single subreach, and others consisting of a relatively small number of equal-length  subreaches.  The subreaches of a single, while of equal length, will in general have different curved shapes.</w:t>
+      </w:r>
+    </w:p>
+    <w:p>
+      <w:r>
+        <w:tab/>
+        <w:t>For this project we will relax the equal</w:t>
+      </w:r>
+      <w:r>
+        <w:t>-</w:t>
+      </w:r>
+      <w:r>
+        <w:t>length requirement for subreaches, but introduce a new constraint based on their shapes.  In effect, we’ll decompose the series of points which define the reach into subsets which define the subreaches.  The subsets will be chosen so that the subreaches are no shorter</w:t>
+      </w:r>
+      <w:r>
+        <w:t xml:space="preserve"> than 25 meters (unless the reach itself is shorter than 25 meters), and are </w:t>
+      </w:r>
+      <w:r>
+        <w:t>relatively str</w:t>
+      </w:r>
+      <w:r>
+        <w:t>aight.  Once the subsets have been chosen, then interior points of the subsets can be discarded.  This process will result in straight subreaches of differing lengths within any given reach, and may result in subreaches longer than 1000 meters.</w:t>
+      </w:r>
+    </w:p>
+    <w:p>
+      <w:r>
+        <w:tab/>
+      </w:r>
+      <w:r>
+        <w:t xml:space="preserve">Attributes of the Reach layer apply to </w:t>
+      </w:r>
+      <w:r>
+        <w:t>whole reaches, not necessarily to individual subreaches.  Data values which vary from one subreach to the next within a reach will be members of the Subreach class in the C++ code.  In the code, each object of the Reach class will have an array of Subreach objects as a member; the array will have one or more elements.</w:t>
+      </w:r>
+    </w:p>
+    <w:p>
+      <w:r>
+        <w:tab/>
+        <w:t>To support thermal loading calculations, Subreach objects will have these members</w:t>
+      </w:r>
+      <w:r>
+        <w:t xml:space="preserve"> which contain values that do not change over time</w:t>
+      </w:r>
+      <w:r>
+        <w:t>:</w:t>
       </w:r>
     </w:p>
     <w:p>
@@ -3856,12 +3483,11 @@
         <w:pStyle w:val="ListParagraph"/>
         <w:numPr>
           <w:ilvl w:val="0"/>
-          <w:numId w:val="2"/>
+          <w:numId w:val="3"/>
         </w:numPr>
-        <w:spacing w:after="0" w:line="240" w:lineRule="auto"/>
-      </w:pPr>
-      <w:r>
-        <w:t>segment attributes include midpoint elevation, aspect, slope, and topographic shading, all derived from the reach file and digital elevation map</w:t>
+      </w:pPr>
+      <w:r>
+        <w:t>subreach length, m</w:t>
       </w:r>
     </w:p>
     <w:p>
@@ -3869,12 +3495,17 @@
         <w:pStyle w:val="ListParagraph"/>
         <w:numPr>
           <w:ilvl w:val="0"/>
-          <w:numId w:val="2"/>
+          <w:numId w:val="3"/>
         </w:numPr>
-        <w:spacing w:after="0" w:line="240" w:lineRule="auto"/>
-      </w:pPr>
-      <w:r>
-        <w:t>each of the two stream banks for each segment is associated with an IDU, which may be the same IDU for both banks; since segments may cross more than one IDU, a rule will have to be devised to pick the IDU most characteristic of the stream bank, when there is more than one</w:t>
+      </w:pPr>
+      <w:r>
+        <w:t xml:space="preserve">subreach </w:t>
+      </w:r>
+      <w:r>
+        <w:t>baseflow</w:t>
+      </w:r>
+      <w:r>
+        <w:t xml:space="preserve"> width, m</w:t>
       </w:r>
     </w:p>
     <w:p>
@@ -3882,12 +3513,29 @@
         <w:pStyle w:val="ListParagraph"/>
         <w:numPr>
           <w:ilvl w:val="0"/>
-          <w:numId w:val="2"/>
+          <w:numId w:val="3"/>
         </w:numPr>
-        <w:spacing w:after="0" w:line="240" w:lineRule="auto"/>
-      </w:pPr>
-      <w:r>
-        <w:t>additional segment attributes are derived from the IDUs which the segment traverses, and include vegetation type, height, and density or some other characterization of vegetative shading</w:t>
+      </w:pPr>
+      <w:r>
+        <w:t xml:space="preserve">subreach </w:t>
+      </w:r>
+      <w:r>
+        <w:t>baseflow</w:t>
+      </w:r>
+      <w:r>
+        <w:t xml:space="preserve"> volume, m</w:t>
+      </w:r>
+      <w:r>
+        <w:rPr>
+          <w:vertAlign w:val="superscript"/>
+        </w:rPr>
+        <w:t>3</w:t>
+      </w:r>
+      <w:r>
+        <w:t xml:space="preserve">  </w:t>
+      </w:r>
+      <w:r>
+        <w:t xml:space="preserve"> </w:t>
       </w:r>
     </w:p>
     <w:p>
@@ -3895,107 +3543,161 @@
         <w:pStyle w:val="ListParagraph"/>
         <w:numPr>
           <w:ilvl w:val="0"/>
-          <w:numId w:val="2"/>
+          <w:numId w:val="3"/>
         </w:numPr>
-        <w:spacing w:after="0" w:line="240" w:lineRule="auto"/>
-      </w:pPr>
-      <w:r>
-        <w:t>additional attributes may be necessary to satisfy the data requirements of the Shade-a-</w:t>
-      </w:r>
-      <w:proofErr w:type="spellStart"/>
-      <w:r>
-        <w:t>lator</w:t>
-      </w:r>
-      <w:proofErr w:type="spellEnd"/>
-      <w:r>
-        <w:t xml:space="preserve"> algorithms (e.g. to calculate bank shading), for example channel width under baseflow conditions</w:t>
-      </w:r>
-      <w:r>
-        <w:t xml:space="preserve"> and bank heights</w:t>
-      </w:r>
-    </w:p>
-    <w:p>
-      <w:pPr>
-        <w:spacing w:after="0" w:line="240" w:lineRule="auto"/>
-      </w:pPr>
-    </w:p>
-    <w:p>
-      <w:r>
-        <w:t>The stream segment layer w</w:t>
-      </w:r>
-      <w:r>
-        <w:t>ill</w:t>
-      </w:r>
-      <w:r>
-        <w:t xml:space="preserve"> consist of simple straight line segment</w:t>
-      </w:r>
-      <w:r>
-        <w:t>s</w:t>
-      </w:r>
-      <w:r>
-        <w:t xml:space="preserve">, generally at least 25 meters in length, defined by points already present in the reach layer.  Reaches </w:t>
-      </w:r>
-      <w:r>
-        <w:t xml:space="preserve">will </w:t>
-      </w:r>
-      <w:r>
-        <w:t>decompose into one or more conti</w:t>
-      </w:r>
-      <w:r>
-        <w:t>g</w:t>
-      </w:r>
-      <w:r>
-        <w:t xml:space="preserve">uous segments.  Segments would be in a many-to-one relationship with reaches.  Segments would be the unit of computation for the </w:t>
-      </w:r>
-      <w:r>
-        <w:t>“</w:t>
-      </w:r>
-      <w:r>
-        <w:t>Shade-a-</w:t>
-      </w:r>
-      <w:proofErr w:type="spellStart"/>
-      <w:r>
-        <w:t>lator</w:t>
-      </w:r>
-      <w:proofErr w:type="spellEnd"/>
-      <w:r>
-        <w:t xml:space="preserve">” </w:t>
-      </w:r>
-      <w:r>
-        <w:t xml:space="preserve"> thermal loading calculations.</w:t>
-      </w:r>
-    </w:p>
-    <w:p>
-      <w:r>
-        <w:tab/>
-        <w:t>Some of the data needed for the thermal loading calculations will be constant and can be precalculated offline, for example topographic shading characteristics.  Other data may change seasonally (vegetation density) or interannually (tree height).  Insolation is also dependent on the season and the weather.  Accordingly, the thermal loading calculation will be added to the daily calculation of stream flow for each reach</w:t>
-      </w:r>
-      <w:r>
-        <w:t>.</w:t>
-      </w:r>
-    </w:p>
-    <w:p>
-      <w:pPr>
-        <w:pStyle w:val="Heading2"/>
-      </w:pPr>
-      <w:bookmarkStart w:id="21" w:name="_Toc52032218"/>
-      <w:proofErr w:type="spellStart"/>
-      <w:r>
-        <w:lastRenderedPageBreak/>
-        <w:t>Attibutes</w:t>
-      </w:r>
-      <w:proofErr w:type="spellEnd"/>
-      <w:r>
-        <w:t xml:space="preserve"> of the new stream segment layer</w:t>
-      </w:r>
-      <w:bookmarkEnd w:id="21"/>
-    </w:p>
-    <w:p>
-      <w:r>
-        <w:t>Unless otherwise noted, the attribute values are constants which can be calculated offline ahead of time and loaded into the initial state of the data layer.</w:t>
-      </w:r>
-      <w:r>
-        <w:t xml:space="preserve">  “Left” and “right” are as looking downstream.</w:t>
+      </w:pPr>
+      <w:r>
+        <w:t>subreach midpoint elevation, m ASL</w:t>
+      </w:r>
+    </w:p>
+    <w:p>
+      <w:pPr>
+        <w:pStyle w:val="ListParagraph"/>
+        <w:numPr>
+          <w:ilvl w:val="0"/>
+          <w:numId w:val="3"/>
+        </w:numPr>
+      </w:pPr>
+      <w:r>
+        <w:t>aspect, i.e. compass orientation of the stream axis</w:t>
+      </w:r>
+    </w:p>
+    <w:p>
+      <w:pPr>
+        <w:pStyle w:val="ListParagraph"/>
+        <w:numPr>
+          <w:ilvl w:val="0"/>
+          <w:numId w:val="3"/>
+        </w:numPr>
+      </w:pPr>
+      <w:r>
+        <w:t>slope</w:t>
+      </w:r>
+    </w:p>
+    <w:p>
+      <w:pPr>
+        <w:pStyle w:val="ListParagraph"/>
+        <w:numPr>
+          <w:ilvl w:val="0"/>
+          <w:numId w:val="3"/>
+        </w:numPr>
+      </w:pPr>
+      <w:r>
+        <w:t>topographic shading</w:t>
+      </w:r>
+    </w:p>
+    <w:p>
+      <w:r>
+        <w:t>Subreach objects will have these members which have values which vary from one daily timestep to the next:</w:t>
+      </w:r>
+    </w:p>
+    <w:p>
+      <w:pPr>
+        <w:pStyle w:val="ListParagraph"/>
+        <w:numPr>
+          <w:ilvl w:val="0"/>
+          <w:numId w:val="3"/>
+        </w:numPr>
+      </w:pPr>
+      <w:r>
+        <w:t>subreach surface area, m</w:t>
+      </w:r>
+      <w:r>
+        <w:rPr>
+          <w:vertAlign w:val="superscript"/>
+        </w:rPr>
+        <w:t>2</w:t>
+      </w:r>
+    </w:p>
+    <w:p>
+      <w:pPr>
+        <w:pStyle w:val="ListParagraph"/>
+        <w:numPr>
+          <w:ilvl w:val="0"/>
+          <w:numId w:val="3"/>
+        </w:numPr>
+      </w:pPr>
+      <w:r>
+        <w:t>a WaterParcel object, representing the volume and temperature of the water in the subreach on a given day</w:t>
+      </w:r>
+    </w:p>
+    <w:p>
+      <w:pPr>
+        <w:pStyle w:val="ListParagraph"/>
+        <w:numPr>
+          <w:ilvl w:val="0"/>
+          <w:numId w:val="3"/>
+        </w:numPr>
+      </w:pPr>
+      <w:r>
+        <w:t>discharge, cms</w:t>
+      </w:r>
+    </w:p>
+    <w:p>
+      <w:pPr>
+        <w:pStyle w:val="ListParagraph"/>
+        <w:numPr>
+          <w:ilvl w:val="0"/>
+          <w:numId w:val="3"/>
+        </w:numPr>
+      </w:pPr>
+      <w:r>
+        <w:t>water lost to evaporation, expressed as m</w:t>
+      </w:r>
+      <w:r>
+        <w:rPr>
+          <w:vertAlign w:val="superscript"/>
+        </w:rPr>
+        <w:t>3</w:t>
+      </w:r>
+      <w:r>
+        <w:t xml:space="preserve"> of liquid water</w:t>
+      </w:r>
+    </w:p>
+    <w:p>
+      <w:pPr>
+        <w:pStyle w:val="ListParagraph"/>
+        <w:numPr>
+          <w:ilvl w:val="0"/>
+          <w:numId w:val="3"/>
+        </w:numPr>
+      </w:pPr>
+      <w:r>
+        <w:t>current water depth, m</w:t>
+      </w:r>
+    </w:p>
+    <w:p>
+      <w:r>
+        <w:t>Some Subreach members will have values which are variable on annual timesteps:</w:t>
+      </w:r>
+    </w:p>
+    <w:p>
+      <w:pPr>
+        <w:pStyle w:val="ListParagraph"/>
+        <w:numPr>
+          <w:ilvl w:val="0"/>
+          <w:numId w:val="3"/>
+        </w:numPr>
+      </w:pPr>
+      <w:r>
+        <w:t>vegetative shading</w:t>
+      </w:r>
+    </w:p>
+    <w:p>
+      <w:pPr>
+        <w:pStyle w:val="ListParagraph"/>
+        <w:numPr>
+          <w:ilvl w:val="0"/>
+          <w:numId w:val="3"/>
+        </w:numPr>
+      </w:pPr>
+      <w:r>
+        <w:t>bank shading</w:t>
+      </w:r>
+    </w:p>
+    <w:p>
+      <w:r>
+        <w:t>Reach GIS layer attributes with constant values will include:</w:t>
       </w:r>
     </w:p>
     <w:p>
@@ -4004,7 +3706,7 @@
         <w:ind w:left="720" w:hanging="720"/>
       </w:pPr>
       <w:r>
-        <w:t>ABSORB_FRC – daily average fraction of shortwave radiation incident on the water surface which is absorbed by the water, calculated daily</w:t>
+        <w:t>COMID – comid of the reach to which the segment belongs</w:t>
       </w:r>
     </w:p>
     <w:p>
@@ -4013,15 +3715,7 @@
         <w:ind w:left="720" w:hanging="720"/>
       </w:pPr>
       <w:r>
-        <w:t>ASPECT – aspect category as in Shade-a-</w:t>
-      </w:r>
-      <w:proofErr w:type="spellStart"/>
-      <w:r>
-        <w:t>lator</w:t>
-      </w:r>
-      <w:proofErr w:type="spellEnd"/>
-      <w:r>
-        <w:t xml:space="preserve">, an integer from 1 to 7 inclusive </w:t>
+        <w:t>IDU_LEFT and IDU_RIGHT  – IDU_ID attribute of the IDUs which characterize the banks of the segment. Vegetation type, height, and density will be inferred from attributes of the IDUs.</w:t>
       </w:r>
     </w:p>
     <w:p>
@@ -4030,7 +3724,64 @@
         <w:ind w:left="720" w:hanging="720"/>
       </w:pPr>
       <w:r>
-        <w:t>BANK_HT_L and BANK_HT_R – left and right bank heights, meters</w:t>
+        <w:t>LENGTH – segment length in meters</w:t>
+      </w:r>
+    </w:p>
+    <w:p/>
+    <w:p>
+      <w:r>
+        <w:t>Reach GIS layer attributes with values which are recalculated in the daily or yearly timesteps include:</w:t>
+      </w:r>
+    </w:p>
+    <w:p>
+      <w:pPr>
+        <w:pStyle w:val="ListParagraph"/>
+        <w:numPr>
+          <w:ilvl w:val="0"/>
+          <w:numId w:val="3"/>
+        </w:numPr>
+      </w:pPr>
+      <w:r>
+        <w:t>Q, the discharge in cms from the most downstream subreach</w:t>
+      </w:r>
+    </w:p>
+    <w:p>
+      <w:pPr>
+        <w:pStyle w:val="ListParagraph"/>
+        <w:numPr>
+          <w:ilvl w:val="0"/>
+          <w:numId w:val="3"/>
+        </w:numPr>
+      </w:pPr>
+      <w:r>
+        <w:t>REACH_EVAP, total daily evaporation from the subreaches, m</w:t>
+      </w:r>
+      <w:r>
+        <w:rPr>
+          <w:vertAlign w:val="superscript"/>
+        </w:rPr>
+        <w:t>3</w:t>
+      </w:r>
+      <w:r>
+        <w:t xml:space="preserve"> of liquid water</w:t>
+      </w:r>
+    </w:p>
+    <w:p>
+      <w:pPr>
+        <w:pStyle w:val="ListParagraph"/>
+        <w:numPr>
+          <w:ilvl w:val="0"/>
+          <w:numId w:val="3"/>
+        </w:numPr>
+      </w:pPr>
+      <w:r>
+        <w:t>REACH_H2O, total volume of water in the reach, m</w:t>
+      </w:r>
+      <w:r>
+        <w:rPr>
+          <w:vertAlign w:val="superscript"/>
+        </w:rPr>
+        <w:t>3</w:t>
       </w:r>
     </w:p>
     <w:p>
@@ -4038,225 +3789,12 @@
         <w:spacing w:after="0" w:line="240" w:lineRule="auto"/>
         <w:ind w:left="720" w:hanging="720"/>
       </w:pPr>
-      <w:r>
-        <w:t>COMID – comid of the reach to which th</w:t>
-      </w:r>
-      <w:r>
-        <w:t>e</w:t>
-      </w:r>
-      <w:r>
-        <w:t xml:space="preserve"> segment belongs</w:t>
-      </w:r>
-    </w:p>
-    <w:p>
-      <w:pPr>
-        <w:spacing w:after="0" w:line="240" w:lineRule="auto"/>
-        <w:ind w:left="720" w:hanging="720"/>
-      </w:pPr>
-      <w:r>
-        <w:t>ELEV_MIDPT – elevation of the midpoint of the segment, in meters above sea level</w:t>
-      </w:r>
-    </w:p>
-    <w:p>
-      <w:pPr>
-        <w:spacing w:after="0" w:line="240" w:lineRule="auto"/>
-        <w:ind w:left="720" w:hanging="720"/>
-      </w:pPr>
-      <w:r>
-        <w:t>EVAP_RATE – evaporation rate, mm H</w:t>
-      </w:r>
-      <w:r>
-        <w:rPr>
-          <w:vertAlign w:val="subscript"/>
-        </w:rPr>
-        <w:t>2</w:t>
-      </w:r>
-      <w:r>
-        <w:t>O/day, calculated daily</w:t>
-      </w:r>
-    </w:p>
-    <w:p>
-      <w:pPr>
-        <w:spacing w:after="0" w:line="240" w:lineRule="auto"/>
-        <w:ind w:left="720" w:hanging="720"/>
-      </w:pPr>
-      <w:r>
-        <w:t>IDU_LEFT</w:t>
-      </w:r>
-      <w:r>
-        <w:t xml:space="preserve"> and IDU_RIGHT </w:t>
-      </w:r>
-      <w:r>
-        <w:t xml:space="preserve"> – IDU_ID attribute of the IDU</w:t>
-      </w:r>
-      <w:r>
-        <w:t>s</w:t>
-      </w:r>
-      <w:r>
-        <w:t xml:space="preserve"> which characteriz</w:t>
-      </w:r>
-      <w:r>
-        <w:t>e</w:t>
-      </w:r>
-      <w:r>
-        <w:t xml:space="preserve"> the bank</w:t>
-      </w:r>
-      <w:r>
-        <w:t>s</w:t>
-      </w:r>
-      <w:r>
-        <w:t xml:space="preserve"> of the segment</w:t>
-      </w:r>
-      <w:r>
-        <w:t>.</w:t>
-      </w:r>
-      <w:r>
-        <w:t xml:space="preserve"> Vegetation type, height, and density will be inferred from </w:t>
-      </w:r>
-      <w:r>
-        <w:t>attributes of the IDUs.</w:t>
-      </w:r>
-    </w:p>
-    <w:p>
-      <w:pPr>
-        <w:spacing w:after="0" w:line="240" w:lineRule="auto"/>
-        <w:ind w:left="720" w:hanging="720"/>
-      </w:pPr>
-      <w:r>
-        <w:t>LENGTH – segment length in meters</w:t>
-      </w:r>
-    </w:p>
-    <w:p>
-      <w:pPr>
-        <w:spacing w:after="0" w:line="240" w:lineRule="auto"/>
-        <w:ind w:left="720" w:hanging="720"/>
-      </w:pPr>
-      <w:r>
-        <w:t>RAD_LW</w:t>
-      </w:r>
-      <w:r>
-        <w:t>_NET</w:t>
-      </w:r>
-      <w:r>
-        <w:t xml:space="preserve"> – daily average net longwave radiation from the water back to the atmosphere, W/m</w:t>
-      </w:r>
-      <w:r>
-        <w:rPr>
-          <w:vertAlign w:val="superscript"/>
-        </w:rPr>
-        <w:t>2</w:t>
-      </w:r>
-      <w:r>
-        <w:t>, calculate</w:t>
-      </w:r>
-      <w:r>
-        <w:t>d</w:t>
-      </w:r>
-      <w:r>
-        <w:t xml:space="preserve"> daily</w:t>
-      </w:r>
-    </w:p>
-    <w:p>
-      <w:pPr>
-        <w:spacing w:after="0" w:line="240" w:lineRule="auto"/>
-        <w:ind w:left="720" w:hanging="720"/>
-      </w:pPr>
-      <w:r>
-        <w:t>RAD_SW – daily average</w:t>
-      </w:r>
-      <w:r>
-        <w:t xml:space="preserve"> unshaded</w:t>
-      </w:r>
-      <w:r>
-        <w:t xml:space="preserve"> shortwave radiation, W/m</w:t>
-      </w:r>
-      <w:r>
-        <w:rPr>
-          <w:vertAlign w:val="superscript"/>
-        </w:rPr>
-        <w:t>2</w:t>
-      </w:r>
-      <w:r>
-        <w:t>, from climate data</w:t>
-      </w:r>
-    </w:p>
-    <w:p>
-      <w:pPr>
-        <w:spacing w:after="0" w:line="240" w:lineRule="auto"/>
-        <w:ind w:left="720" w:hanging="720"/>
-      </w:pPr>
-      <w:r>
-        <w:t>SHADE_FRAC – fraction of daily shortwave radiation which does not reach the water surface due to topographic shading, vegetative shading, and bank shading, calculated daily</w:t>
-      </w:r>
-    </w:p>
-    <w:p>
-      <w:pPr>
-        <w:spacing w:after="0" w:line="240" w:lineRule="auto"/>
-        <w:ind w:left="720" w:hanging="720"/>
-      </w:pPr>
-      <w:r>
-        <w:t>SLOPE_DEG – slope in degrees from horizontal, comparable to the IDU SLOPE_DEG attribute</w:t>
-      </w:r>
-    </w:p>
-    <w:p>
-      <w:pPr>
-        <w:spacing w:after="0" w:line="240" w:lineRule="auto"/>
-        <w:ind w:left="720" w:hanging="720"/>
-      </w:pPr>
-      <w:r>
-        <w:t>SURF_AREA – water surface area, m</w:t>
-      </w:r>
-      <w:r>
-        <w:rPr>
-          <w:vertAlign w:val="superscript"/>
-        </w:rPr>
-        <w:t>2</w:t>
-      </w:r>
-      <w:r>
-        <w:t>, calculated daily</w:t>
-      </w:r>
-    </w:p>
-    <w:p>
-      <w:pPr>
-        <w:spacing w:after="0" w:line="240" w:lineRule="auto"/>
-        <w:ind w:left="720" w:hanging="720"/>
-      </w:pPr>
-      <w:r>
-        <w:t>T_</w:t>
-      </w:r>
-      <w:r>
-        <w:t>SHADE</w:t>
-      </w:r>
-      <w:r>
-        <w:t>_E, T_SHADE_S, and T_SHADE_W</w:t>
-      </w:r>
-      <w:r>
-        <w:t xml:space="preserve"> – </w:t>
-      </w:r>
-      <w:r>
-        <w:t>topographic shade angles to the east, south, and west</w:t>
-      </w:r>
-    </w:p>
-    <w:p>
-      <w:pPr>
-        <w:spacing w:after="0" w:line="240" w:lineRule="auto"/>
-        <w:ind w:left="720" w:hanging="720"/>
-      </w:pPr>
-      <w:r>
-        <w:t>WIDTH_BASE – channel width, meters, under baseflow conditions</w:t>
-      </w:r>
-    </w:p>
-    <w:p>
-      <w:pPr>
-        <w:spacing w:after="0" w:line="240" w:lineRule="auto"/>
-        <w:ind w:left="720" w:hanging="720"/>
-      </w:pPr>
     </w:p>
     <w:p>
       <w:pPr>
         <w:pStyle w:val="Heading2"/>
       </w:pPr>
-      <w:bookmarkStart w:id="22" w:name="_Toc52032219"/>
+      <w:bookmarkStart w:id="22" w:name="_Toc53899134"/>
       <w:r>
         <w:t>USGS data</w:t>
       </w:r>
@@ -4271,15 +3809,7 @@
         <w:t xml:space="preserve">  </w:t>
       </w:r>
       <w:r>
-        <w:t>The list of USGS sites below was generated by browsing the waterdata.usgs.gov/</w:t>
-      </w:r>
-      <w:proofErr w:type="spellStart"/>
-      <w:r>
-        <w:t>nwis</w:t>
-      </w:r>
-      <w:proofErr w:type="spellEnd"/>
-      <w:r>
-        <w:t>/ website on 9/25/20.  Data from a number of the gages in this list has been used in earlier projects to calibrate and assess the skill of the Willamette basin model.  Numbers beginning with 14 are USGS site numbers; numbers beginning with 2377 are the COMIDs of associated stream reaches.  Actual applicability of the data from these sites will depend on the dates for which the data is available.</w:t>
+        <w:t>The list of USGS sites below was generated by browsing the waterdata.usgs.gov/nwis/ website on 9/25/20.  Data from a number of the gages in this list has been used in earlier projects to calibrate and assess the skill of the Willamette basin model.  Numbers beginning with 14 are USGS site numbers; numbers beginning with 2377 are the COMIDs of associated stream reaches.  Actual applicability of the data from these sites will depend on the dates for which the data is available.</w:t>
       </w:r>
     </w:p>
     <w:p>
@@ -4499,7 +4029,13 @@
         <w:t>flow temp</w:t>
       </w:r>
       <w:r>
-        <w:t xml:space="preserve"> 14158798 ????????? SMITH RIVER ABV TRAIL BRDG RESV NR BELKNAP SPRINGS</w:t>
+        <w:t xml:space="preserve"> 14158798 </w:t>
+      </w:r>
+      <w:r>
+        <w:t>23773387</w:t>
+      </w:r>
+      <w:r>
+        <w:t xml:space="preserve"> SMITH RIVER ABV TRAIL BRDG RESV NR BELKNAP SPRINGS</w:t>
       </w:r>
     </w:p>
     <w:p>
@@ -4584,7 +4120,13 @@
         <w:t>flow temp</w:t>
       </w:r>
       <w:r>
-        <w:t xml:space="preserve"> 14159110 ????????? MCKENZIE RIVER ABOVE SOUTH FORK, NEAR RAINBOW, OR</w:t>
+        <w:t xml:space="preserve"> 14159110 </w:t>
+      </w:r>
+      <w:r>
+        <w:t>23773217</w:t>
+      </w:r>
+      <w:r>
+        <w:t xml:space="preserve"> MCKENZIE RIVER ABOVE SOUTH FORK, NEAR RAINBOW, OR</w:t>
       </w:r>
     </w:p>
     <w:p>
@@ -4753,7 +4295,21 @@
           <w:rFonts w:ascii="Calibri" w:eastAsia="Times New Roman" w:hAnsi="Calibri" w:cs="Calibri"/>
           <w:color w:val="000000"/>
         </w:rPr>
-        <w:t xml:space="preserve">           14159400 ????????? COUGAR LAKE NEAR RAINBOW, OR</w:t>
+        <w:t xml:space="preserve">           14159400 </w:t>
+      </w:r>
+      <w:r>
+        <w:rPr>
+          <w:rFonts w:ascii="Calibri" w:eastAsia="Times New Roman" w:hAnsi="Calibri" w:cs="Calibri"/>
+          <w:color w:val="000000"/>
+        </w:rPr>
+        <w:t xml:space="preserve">                   </w:t>
+      </w:r>
+      <w:r>
+        <w:rPr>
+          <w:rFonts w:ascii="Calibri" w:eastAsia="Times New Roman" w:hAnsi="Calibri" w:cs="Calibri"/>
+          <w:color w:val="000000"/>
+        </w:rPr>
+        <w:t xml:space="preserve"> COUGAR LAKE NEAR RAINBOW, OR</w:t>
       </w:r>
     </w:p>
     <w:p>
@@ -4904,7 +4460,21 @@
           <w:rFonts w:ascii="Calibri" w:eastAsia="Times New Roman" w:hAnsi="Calibri" w:cs="Calibri"/>
           <w:color w:val="000000"/>
         </w:rPr>
-        <w:t xml:space="preserve">     14159410 ????????? COUGAR DAM TAILWATER NEAR RAINBOW, OR</w:t>
+        <w:t xml:space="preserve">     14159410 </w:t>
+      </w:r>
+      <w:r>
+        <w:rPr>
+          <w:rFonts w:ascii="Calibri" w:eastAsia="Times New Roman" w:hAnsi="Calibri" w:cs="Calibri"/>
+          <w:color w:val="000000"/>
+        </w:rPr>
+        <w:t>23773009</w:t>
+      </w:r>
+      <w:r>
+        <w:rPr>
+          <w:rFonts w:ascii="Calibri" w:eastAsia="Times New Roman" w:hAnsi="Calibri" w:cs="Calibri"/>
+          <w:color w:val="000000"/>
+        </w:rPr>
+        <w:t xml:space="preserve"> COUGAR DAM TAILWATER NEAR RAINBOW, OR</w:t>
       </w:r>
     </w:p>
     <w:p>
@@ -4927,7 +4497,21 @@
           <w:rFonts w:ascii="Calibri" w:eastAsia="Times New Roman" w:hAnsi="Calibri" w:cs="Calibri"/>
           <w:color w:val="000000"/>
         </w:rPr>
-        <w:t xml:space="preserve"> 14161100 ????????? BLUE RIVER BELOW TIDBITS CREEK, NR BLUE RIVER, OR</w:t>
+        <w:t xml:space="preserve"> 14161100 </w:t>
+      </w:r>
+      <w:r>
+        <w:rPr>
+          <w:rFonts w:ascii="Calibri" w:eastAsia="Times New Roman" w:hAnsi="Calibri" w:cs="Calibri"/>
+          <w:color w:val="000000"/>
+        </w:rPr>
+        <w:t>23773429</w:t>
+      </w:r>
+      <w:r>
+        <w:rPr>
+          <w:rFonts w:ascii="Calibri" w:eastAsia="Times New Roman" w:hAnsi="Calibri" w:cs="Calibri"/>
+          <w:color w:val="000000"/>
+        </w:rPr>
+        <w:t xml:space="preserve"> BLUE RIVER BELOW TIDBITS CREEK, NR BLUE RIVER, OR</w:t>
       </w:r>
     </w:p>
     <w:p>
@@ -5057,7 +4641,21 @@
           <w:rFonts w:ascii="Calibri" w:eastAsia="Times New Roman" w:hAnsi="Calibri" w:cs="Calibri"/>
           <w:color w:val="000000"/>
         </w:rPr>
-        <w:t xml:space="preserve">            14162100 ????????? BLUE RIVER LAKE NEAR BLUE RIVER, OR</w:t>
+        <w:t xml:space="preserve">            14162100 </w:t>
+      </w:r>
+      <w:r>
+        <w:rPr>
+          <w:rFonts w:ascii="Calibri" w:eastAsia="Times New Roman" w:hAnsi="Calibri" w:cs="Calibri"/>
+          <w:color w:val="000000"/>
+        </w:rPr>
+        <w:t xml:space="preserve">                  </w:t>
+      </w:r>
+      <w:r>
+        <w:rPr>
+          <w:rFonts w:ascii="Calibri" w:eastAsia="Times New Roman" w:hAnsi="Calibri" w:cs="Calibri"/>
+          <w:color w:val="000000"/>
+        </w:rPr>
+        <w:t xml:space="preserve"> BLUE RIVER LAKE NEAR BLUE RIVER, OR</w:t>
       </w:r>
     </w:p>
     <w:p>
@@ -5073,7 +4671,6 @@
           <w:rFonts w:ascii="Calibri" w:eastAsia="Times New Roman" w:hAnsi="Calibri" w:cs="Calibri"/>
           <w:color w:val="000000"/>
         </w:rPr>
-        <w:lastRenderedPageBreak/>
         <w:t xml:space="preserve">flow </w:t>
       </w:r>
       <w:r>
@@ -5267,7 +4864,21 @@
           <w:rFonts w:ascii="Calibri" w:eastAsia="Times New Roman" w:hAnsi="Calibri" w:cs="Calibri"/>
           <w:color w:val="000000"/>
         </w:rPr>
-        <w:t>flow temp 14163150 ????????? MCKENZIE RIVER BLW LEABURG DAM, NR LEABURG, OR</w:t>
+        <w:t xml:space="preserve">flow temp 14163150 </w:t>
+      </w:r>
+      <w:r>
+        <w:rPr>
+          <w:rFonts w:ascii="Calibri" w:eastAsia="Times New Roman" w:hAnsi="Calibri" w:cs="Calibri"/>
+          <w:color w:val="000000"/>
+        </w:rPr>
+        <w:t>23772857</w:t>
+      </w:r>
+      <w:r>
+        <w:rPr>
+          <w:rFonts w:ascii="Calibri" w:eastAsia="Times New Roman" w:hAnsi="Calibri" w:cs="Calibri"/>
+          <w:color w:val="000000"/>
+        </w:rPr>
+        <w:t xml:space="preserve"> MCKENZIE RIVER BLW LEABURG DAM, NR LEABURG, OR</w:t>
       </w:r>
     </w:p>
     <w:p>
@@ -5290,7 +4901,21 @@
           <w:rFonts w:ascii="Calibri" w:eastAsia="Times New Roman" w:hAnsi="Calibri" w:cs="Calibri"/>
           <w:color w:val="000000"/>
         </w:rPr>
-        <w:t xml:space="preserve"> 14163900  ????????? MCKENZIE RIVER  NEAR WALTERVILLE </w:t>
+        <w:t xml:space="preserve"> 14163900 </w:t>
+      </w:r>
+      <w:r>
+        <w:rPr>
+          <w:rFonts w:ascii="Calibri" w:eastAsia="Times New Roman" w:hAnsi="Calibri" w:cs="Calibri"/>
+          <w:color w:val="000000"/>
+        </w:rPr>
+        <w:t>23772801</w:t>
+      </w:r>
+      <w:r>
+        <w:rPr>
+          <w:rFonts w:ascii="Calibri" w:eastAsia="Times New Roman" w:hAnsi="Calibri" w:cs="Calibri"/>
+          <w:color w:val="000000"/>
+        </w:rPr>
+        <w:t xml:space="preserve"> MCKENZIE RIVER  NEAR WALTERVILLE </w:t>
       </w:r>
     </w:p>
     <w:p>
@@ -5313,7 +4938,21 @@
           <w:rFonts w:ascii="Calibri" w:eastAsia="Times New Roman" w:hAnsi="Calibri" w:cs="Calibri"/>
           <w:color w:val="000000"/>
         </w:rPr>
-        <w:t xml:space="preserve"> 14164550 ????????? CAMP CRK AT CAMP CRK RD BRIDGE, NR SPRINGFIELD, OR</w:t>
+        <w:t xml:space="preserve"> 14164550 </w:t>
+      </w:r>
+      <w:r>
+        <w:rPr>
+          <w:rFonts w:ascii="Calibri" w:eastAsia="Times New Roman" w:hAnsi="Calibri" w:cs="Calibri"/>
+          <w:color w:val="000000"/>
+        </w:rPr>
+        <w:t>23773487</w:t>
+      </w:r>
+      <w:r>
+        <w:rPr>
+          <w:rFonts w:ascii="Calibri" w:eastAsia="Times New Roman" w:hAnsi="Calibri" w:cs="Calibri"/>
+          <w:color w:val="000000"/>
+        </w:rPr>
+        <w:t xml:space="preserve"> CAMP CRK AT CAMP CRK RD BRIDGE, NR SPRINGFIELD, OR</w:t>
       </w:r>
     </w:p>
     <w:p>
@@ -5655,21 +5294,8 @@
         <w:t xml:space="preserve">only </w:t>
       </w:r>
       <w:r>
-        <w:t xml:space="preserve">a single variable (i.e. flow in </w:t>
-      </w:r>
-      <w:proofErr w:type="spellStart"/>
-      <w:r>
-        <w:t>cfs</w:t>
-      </w:r>
-      <w:proofErr w:type="spellEnd"/>
-      <w:r>
-        <w:t xml:space="preserve"> or temperature in </w:t>
-      </w:r>
-      <w:proofErr w:type="spellStart"/>
-      <w:r>
-        <w:t>degC</w:t>
-      </w:r>
-      <w:proofErr w:type="spellEnd"/>
+        <w:t>a single variable (i.e. flow in cfs or temperature in degC</w:t>
+      </w:r>
       <w:r>
         <w:t>, but not both in the same file</w:t>
       </w:r>
@@ -5679,6 +5305,7 @@
     </w:p>
     <w:p>
       <w:r>
+        <w:lastRenderedPageBreak/>
         <w:tab/>
         <w:t xml:space="preserve">Data files should be in CSV format, i.e. </w:t>
       </w:r>
@@ -5698,65 +5325,25 @@
         <w:t xml:space="preserve"> text data.  If the first line starts with a semi-colon, it is treated as a comment.  The first line should be used to identify the data and its provenance.  The second line is interpreted as column names.</w:t>
       </w:r>
       <w:r>
-        <w:t xml:space="preserve">  The first column is called “</w:t>
-      </w:r>
-      <w:proofErr w:type="spellStart"/>
-      <w:r>
-        <w:t>day_index</w:t>
-      </w:r>
-      <w:proofErr w:type="spellEnd"/>
-      <w:r>
-        <w:t xml:space="preserve">”.  The second column name identifies </w:t>
-      </w:r>
-      <w:r>
-        <w:t>the type of data, e.g. “</w:t>
-      </w:r>
-      <w:proofErr w:type="spellStart"/>
-      <w:r>
-        <w:t>Q_cfs</w:t>
-      </w:r>
-      <w:proofErr w:type="spellEnd"/>
-      <w:r>
-        <w:t>”.  The third, fourth, and fifth column names are “year”, “month”, and “day”.  Starting with the third line, each line has 5 numbers, delimited by commas, and represents the value of the variable on a single day.  The calendar date for that day is held in the third, fourth, and fifth columns.  The value is in the second column.  The first column holds the number of days since January 1, 1900</w:t>
-      </w:r>
-      <w:r>
-        <w:t xml:space="preserve">; the </w:t>
-      </w:r>
-      <w:proofErr w:type="spellStart"/>
-      <w:r>
-        <w:t>day_index</w:t>
-      </w:r>
-      <w:proofErr w:type="spellEnd"/>
-      <w:r>
-        <w:t xml:space="preserve"> for</w:t>
-      </w:r>
-      <w:r>
-        <w:t xml:space="preserve"> </w:t>
-      </w:r>
-      <w:r>
-        <w:t xml:space="preserve">1/1/1900 is 0, the </w:t>
-      </w:r>
-      <w:proofErr w:type="spellStart"/>
-      <w:r>
-        <w:t>day_index</w:t>
-      </w:r>
-      <w:proofErr w:type="spellEnd"/>
-      <w:r>
-        <w:t xml:space="preserve"> for 1/2/1900 is 1, and so on. </w:t>
+        <w:t xml:space="preserve">  The first column is called “day_index”.  The second column name identifies </w:t>
+      </w:r>
+      <w:r>
+        <w:t>the type of data, e.g. “Q_cfs”.  The third, fourth, and fifth column names are “year”, “month”, and “day”.  Starting with the third line, each line has 5 numbers, delimited by commas, and represents the value of the variable on a single day.  The calendar date for that day is held in the third, fourth, and fifth columns.  The value is in the second column.  The first column holds the number of days since January 1, 1900</w:t>
+      </w:r>
+      <w:r>
+        <w:t>; the day_index for</w:t>
+      </w:r>
+      <w:r>
+        <w:t xml:space="preserve"> </w:t>
+      </w:r>
+      <w:r>
+        <w:t xml:space="preserve">1/1/1900 is 0, the day_index for 1/2/1900 is 1, and so on. </w:t>
       </w:r>
       <w:r>
         <w:t xml:space="preserve"> The data should appear in order of increasing date, and there shouldn’t be any missing dates.</w:t>
       </w:r>
       <w:r>
-        <w:t xml:space="preserve">  Data files for USGS gage data in this format are in the CW3M repository at trunk/DataCW3M/Observations/</w:t>
-      </w:r>
-      <w:proofErr w:type="spellStart"/>
-      <w:r>
-        <w:t>includingLeapDays</w:t>
-      </w:r>
-      <w:proofErr w:type="spellEnd"/>
-      <w:r>
-        <w:t>.</w:t>
+        <w:t xml:space="preserve">  Data files for USGS gage data in this format are in the CW3M repository at trunk/DataCW3M/Observations/includingLeapDays.</w:t>
       </w:r>
     </w:p>
     <w:p>
@@ -5774,7 +5361,7 @@
       <w:pPr>
         <w:pStyle w:val="Heading1"/>
       </w:pPr>
-      <w:bookmarkStart w:id="23" w:name="_Toc52032220"/>
+      <w:bookmarkStart w:id="23" w:name="_Toc53899135"/>
       <w:r>
         <w:t>Insolation</w:t>
       </w:r>
@@ -5792,15 +5379,7 @@
         <w:t>2</w:t>
       </w:r>
       <w:r>
-        <w:t>.  Algorithms from Shade-a-</w:t>
-      </w:r>
-      <w:proofErr w:type="spellStart"/>
-      <w:r>
-        <w:t>lator</w:t>
-      </w:r>
-      <w:proofErr w:type="spellEnd"/>
-      <w:r>
-        <w:t xml:space="preserve"> will be used to adjust the daily shortwave estimate from the climate data to take into account shading and convert it to a term in kJ for the amount of thermal energy added to the water in the stream segment each day </w:t>
+        <w:t xml:space="preserve">.  Algorithms from Shade-a-lator will be used to adjust the daily shortwave estimate from the climate data to take into account shading and convert it to a term in kJ for the amount of thermal energy added to the water in the stream segment each day </w:t>
       </w:r>
       <w:r>
         <w:t>by</w:t>
@@ -5910,21 +5489,7 @@
         <w:rPr>
           <w:rFonts w:ascii="Times New Roman" w:hAnsi="Times New Roman" w:cs="Times New Roman"/>
         </w:rPr>
-        <w:t xml:space="preserve"> “Solar Radiation” in the Boyd and Kasper </w:t>
-      </w:r>
-      <w:proofErr w:type="spellStart"/>
-      <w:r>
-        <w:rPr>
-          <w:rFonts w:ascii="Times New Roman" w:hAnsi="Times New Roman" w:cs="Times New Roman"/>
-        </w:rPr>
-        <w:t>HeatSource</w:t>
-      </w:r>
-      <w:proofErr w:type="spellEnd"/>
-      <w:r>
-        <w:rPr>
-          <w:rFonts w:ascii="Times New Roman" w:hAnsi="Times New Roman" w:cs="Times New Roman"/>
-        </w:rPr>
-        <w:t xml:space="preserve"> documentation (pages </w:t>
+        <w:t xml:space="preserve"> “Solar Radiation” in the Boyd and Kasper HeatSource documentation (pages </w:t>
       </w:r>
       <w:r>
         <w:rPr>
@@ -5967,596 +5532,472 @@
         <w:rPr>
           <w:rFonts w:ascii="Times New Roman" w:hAnsi="Times New Roman" w:cs="Times New Roman"/>
         </w:rPr>
+        <w:tab/>
+        <w:t>ABSORB_FRC is the net fraction of the shortwave radiation energy reaching the water surface which is absorbed as thermal energy by the water, calculated by the methods in Sections 2.2.7 and 2.2.8 in the Boyd &amp; Kasper documentation (pages 46-50, equations 2-47 through 2-72).</w:t>
+      </w:r>
+    </w:p>
+    <w:p/>
+    <w:p>
+      <w:pPr>
+        <w:pStyle w:val="Heading1"/>
+      </w:pPr>
+      <w:bookmarkStart w:id="24" w:name="_Toc53899136"/>
+      <w:r>
+        <w:t>Longwave Radiation</w:t>
+      </w:r>
+      <w:bookmarkEnd w:id="24"/>
+    </w:p>
+    <w:p>
+      <w:r>
+        <w:tab/>
+      </w:r>
+      <w:r>
+        <w:t>Streams</w:t>
+      </w:r>
+      <w:r>
+        <w:t xml:space="preserve"> and water bodies </w:t>
+      </w:r>
+      <w:r>
+        <w:t xml:space="preserve">radiate energy back to the atmosphere day and night as longwave radiation.  The amount of energy lost depends on stream temperature and stream depth and width.  </w:t>
+      </w:r>
+      <w:r>
+        <w:t>Streams also receive energy as longwave radiation from the sky, terrain, and vegetation above the water surface.  Section 2.2 “Longwave (Thermal) Radiation” on page 51 of the Boyd &amp; Kasper HeatSource documentation has equations</w:t>
+      </w:r>
+      <w:r>
+        <w:t xml:space="preserve"> which we will use</w:t>
+      </w:r>
+      <w:r>
+        <w:t xml:space="preserve"> for calculating the net longwave radiation into the stream</w:t>
+      </w:r>
+      <w:r>
+        <w:t xml:space="preserve"> in W/</w:t>
+      </w:r>
+      <w:r>
+        <w:t>m</w:t>
+      </w:r>
+      <w:r>
+        <w:rPr>
+          <w:vertAlign w:val="superscript"/>
+        </w:rPr>
+        <w:t>2</w:t>
+      </w:r>
+      <w:r>
+        <w:t xml:space="preserve">, as a function of air temperature, water temperature, humidity, cloudiness, and </w:t>
+      </w:r>
+      <w:r>
+        <w:lastRenderedPageBreak/>
+        <w:t>atmospheric emissivity.  Cloudiness and atmospheric emissivity will be estimated from the daily weather stream and other data, by some method which remains to be de</w:t>
+      </w:r>
+      <w:r>
+        <w:t>termined</w:t>
+      </w:r>
+      <w:r>
+        <w:t xml:space="preserve">. </w:t>
+      </w:r>
+    </w:p>
+    <w:p>
+      <w:pPr>
+        <w:rPr>
+          <w:rFonts w:ascii="Times New Roman" w:hAnsi="Times New Roman" w:cs="Times New Roman"/>
+        </w:rPr>
+      </w:pPr>
+      <w:r>
+        <w:t xml:space="preserve"> </w:t>
+      </w:r>
+      <w:r>
+        <w:tab/>
+      </w:r>
+      <w:r>
+        <w:rPr>
+          <w:rFonts w:ascii="Times New Roman" w:hAnsi="Times New Roman" w:cs="Times New Roman"/>
+        </w:rPr>
+        <w:t>E</w:t>
+      </w:r>
+      <w:r>
+        <w:rPr>
+          <w:rFonts w:ascii="Times New Roman" w:hAnsi="Times New Roman" w:cs="Times New Roman"/>
+          <w:vertAlign w:val="subscript"/>
+        </w:rPr>
+        <w:t>LW</w:t>
+      </w:r>
+      <w:r>
+        <w:rPr>
+          <w:rFonts w:ascii="Times New Roman" w:hAnsi="Times New Roman" w:cs="Times New Roman"/>
+        </w:rPr>
+        <w:t xml:space="preserve"> = RAD_LW_NET * SURF_AREA * 86,400 seconds/day * 0.001 kJ/W-sec</w:t>
+      </w:r>
+    </w:p>
+    <w:p/>
+    <w:p>
+      <w:pPr>
+        <w:pStyle w:val="Heading1"/>
+      </w:pPr>
+      <w:bookmarkStart w:id="25" w:name="_Toc53899137"/>
+      <w:r>
+        <w:t>Evaporation and Precipitation</w:t>
+      </w:r>
+      <w:bookmarkEnd w:id="25"/>
+    </w:p>
+    <w:p>
+      <w:r>
+        <w:tab/>
+        <w:t xml:space="preserve">Streams and water bodies lose both water and energy through evaporation.  Evaporative losses depend on the weather and on the surface water temperature.  </w:t>
+      </w:r>
+      <w:r>
+        <w:t xml:space="preserve">The “Combination Method (Penman)” from page 61 of the Boyd &amp; Kasper </w:t>
+      </w:r>
+      <w:r>
+        <w:t xml:space="preserve">HeatSource </w:t>
+      </w:r>
+      <w:r>
+        <w:t xml:space="preserve">documentation </w:t>
+      </w:r>
+      <w:r>
+        <w:t xml:space="preserve">will be used to calculate the daily </w:t>
+      </w:r>
+      <w:r>
+        <w:t>evaporation rate</w:t>
+      </w:r>
+      <w:r>
+        <w:t xml:space="preserve">. </w:t>
+      </w:r>
+    </w:p>
+    <w:p>
+      <w:pPr>
+        <w:rPr>
+          <w:rFonts w:ascii="Times New Roman" w:hAnsi="Times New Roman" w:cs="Times New Roman"/>
+        </w:rPr>
+      </w:pPr>
+      <w:r>
+        <w:tab/>
+      </w:r>
+      <w:r>
+        <w:rPr>
+          <w:rFonts w:ascii="Times New Roman" w:hAnsi="Times New Roman" w:cs="Times New Roman"/>
+        </w:rPr>
+        <w:t>V</w:t>
+      </w:r>
+      <w:r>
+        <w:rPr>
+          <w:rFonts w:ascii="Times New Roman" w:hAnsi="Times New Roman" w:cs="Times New Roman"/>
+          <w:vertAlign w:val="subscript"/>
+        </w:rPr>
+        <w:t>evap</w:t>
+      </w:r>
+      <w:r>
+        <w:rPr>
+          <w:rFonts w:ascii="Times New Roman" w:hAnsi="Times New Roman" w:cs="Times New Roman"/>
+        </w:rPr>
+        <w:t xml:space="preserve"> = SURF_AREA * EVAP_RATE</w:t>
+      </w:r>
+    </w:p>
+    <w:p>
+      <w:pPr>
+        <w:rPr>
+          <w:rFonts w:ascii="Times New Roman" w:hAnsi="Times New Roman" w:cs="Times New Roman"/>
+        </w:rPr>
+      </w:pPr>
+      <w:r>
+        <w:rPr>
+          <w:rFonts w:ascii="Times New Roman" w:hAnsi="Times New Roman" w:cs="Times New Roman"/>
+        </w:rPr>
+        <w:tab/>
+        <w:t>E</w:t>
+      </w:r>
+      <w:r>
+        <w:rPr>
+          <w:rFonts w:ascii="Times New Roman" w:hAnsi="Times New Roman" w:cs="Times New Roman"/>
+          <w:vertAlign w:val="subscript"/>
+        </w:rPr>
+        <w:t>evap</w:t>
+      </w:r>
+      <w:r>
+        <w:rPr>
+          <w:rFonts w:ascii="Times New Roman" w:hAnsi="Times New Roman" w:cs="Times New Roman"/>
+        </w:rPr>
+        <w:t xml:space="preserve"> = V</w:t>
+      </w:r>
+      <w:r>
+        <w:rPr>
+          <w:rFonts w:ascii="Times New Roman" w:hAnsi="Times New Roman" w:cs="Times New Roman"/>
+          <w:vertAlign w:val="subscript"/>
+        </w:rPr>
+        <w:t>evap</w:t>
+      </w:r>
+      <w:r>
+        <w:rPr>
+          <w:rFonts w:ascii="Times New Roman" w:hAnsi="Times New Roman" w:cs="Times New Roman"/>
+        </w:rPr>
+        <w:t xml:space="preserve"> * (L +  TEMP_H2O * </w:t>
+      </w:r>
+      <w:r>
+        <w:rPr>
+          <w:rFonts w:ascii="Times New Roman" w:hAnsi="Times New Roman" w:cs="Times New Roman"/>
+        </w:rPr>
+        <w:t>998.2 kg/m</w:t>
+      </w:r>
+      <w:r>
+        <w:rPr>
+          <w:rFonts w:ascii="Times New Roman" w:hAnsi="Times New Roman" w:cs="Times New Roman"/>
+          <w:vertAlign w:val="superscript"/>
+        </w:rPr>
+        <w:t>3</w:t>
+      </w:r>
+      <w:r>
+        <w:rPr>
+          <w:rFonts w:ascii="Times New Roman" w:hAnsi="Times New Roman" w:cs="Times New Roman"/>
+        </w:rPr>
+        <w:t xml:space="preserve"> * </w:t>
+      </w:r>
+      <w:r>
+        <w:rPr>
+          <w:rFonts w:ascii="Times New Roman" w:hAnsi="Times New Roman" w:cs="Times New Roman"/>
+        </w:rPr>
+        <w:t>4.187 kJ/(kg degC</w:t>
+      </w:r>
+      <w:r>
+        <w:rPr>
+          <w:rFonts w:ascii="Times New Roman" w:hAnsi="Times New Roman" w:cs="Times New Roman"/>
+        </w:rPr>
+        <w:t>))</w:t>
+      </w:r>
+    </w:p>
+    <w:p>
+      <w:pPr>
+        <w:rPr>
+          <w:rFonts w:cstheme="minorHAnsi"/>
+        </w:rPr>
+      </w:pPr>
+      <w:r>
+        <w:rPr>
+          <w:rFonts w:cstheme="minorHAnsi"/>
+        </w:rPr>
+        <w:t>where</w:t>
+      </w:r>
+    </w:p>
+    <w:p>
+      <w:pPr>
+        <w:rPr>
+          <w:rFonts w:ascii="Times New Roman" w:hAnsi="Times New Roman" w:cs="Times New Roman"/>
+        </w:rPr>
+      </w:pPr>
+      <w:r>
+        <w:rPr>
+          <w:rFonts w:cstheme="minorHAnsi"/>
+        </w:rPr>
+        <w:tab/>
+      </w:r>
+      <w:r>
+        <w:rPr>
+          <w:rFonts w:ascii="Times New Roman" w:hAnsi="Times New Roman" w:cs="Times New Roman"/>
+        </w:rPr>
+        <w:t>L = latent heat of vaporization</w:t>
+      </w:r>
+      <w:r>
+        <w:rPr>
+          <w:rFonts w:ascii="Times New Roman" w:hAnsi="Times New Roman" w:cs="Times New Roman"/>
+        </w:rPr>
+        <w:t>, a function of temperature</w:t>
+      </w:r>
+    </w:p>
+    <w:p>
+      <w:r>
+        <w:tab/>
+        <w:t>Water volume losses due to evaporation</w:t>
+      </w:r>
+      <w:r>
+        <w:t xml:space="preserve"> on dry days are offset by gains on days with precipitation.  While those losses and gains</w:t>
+      </w:r>
+      <w:r>
+        <w:t xml:space="preserve"> in volume may be small relative to the total volume of water, Boyd &amp; Kasper assert that “the evaporative heat flux across the air-water interface is generally the most significant factor in dissipation of stream heat</w:t>
+      </w:r>
+      <w:r>
+        <w:t>” (p. 59 in Boyd &amp; Kasper)</w:t>
+      </w:r>
+      <w:r>
+        <w:t>.  The natural units for both precipitation and evaporation are measures of depth, rather than volume.  For the purpose of calculations related to conservation of mass, the precip and evap depths are multiplied by the area of the relevant surface.</w:t>
+      </w:r>
+      <w:r>
+        <w:t xml:space="preserve">  The thermal energy of precip falling on the stream segment or water body will be calculated using the air temperature from the climate data file.  Snow will enter the stream at a negative thermal energy reflecting the energy required for the phase change from solid to liquid at the melting point.  Use of the air temperature as </w:t>
+      </w:r>
+      <w:r>
+        <w:t>a surrogate</w:t>
+      </w:r>
+      <w:r>
+        <w:t xml:space="preserve"> for the temperature of the precipitation itself is an approximation, as is evident from the fact that hail and snow sometimes fall on days above freezing.</w:t>
+      </w:r>
+      <w:r>
+        <w:t xml:space="preserve"> </w:t>
+      </w:r>
+      <w:r>
+        <w:t xml:space="preserve"> Our climate datasets do not specify whether precipitation is in the form of rain or snow</w:t>
+      </w:r>
+      <w:r>
+        <w:t>; CW3M, like other models, infers the phase of the precip from the air temperature.</w:t>
+      </w:r>
+    </w:p>
+    <w:p>
+      <w:pPr>
+        <w:rPr>
+          <w:rFonts w:ascii="Times New Roman" w:hAnsi="Times New Roman" w:cs="Times New Roman"/>
+        </w:rPr>
+      </w:pPr>
+      <w:r>
+        <w:tab/>
+      </w:r>
+      <w:r>
+        <w:rPr>
+          <w:rFonts w:ascii="Times New Roman" w:hAnsi="Times New Roman" w:cs="Times New Roman"/>
+        </w:rPr>
+        <w:t>V</w:t>
+      </w:r>
+      <w:r>
+        <w:rPr>
+          <w:rFonts w:ascii="Times New Roman" w:hAnsi="Times New Roman" w:cs="Times New Roman"/>
+          <w:vertAlign w:val="subscript"/>
+        </w:rPr>
+        <w:t>prcp</w:t>
+      </w:r>
+      <w:r>
+        <w:rPr>
+          <w:rFonts w:ascii="Times New Roman" w:hAnsi="Times New Roman" w:cs="Times New Roman"/>
+        </w:rPr>
+        <w:t xml:space="preserve"> = SURF_AREA * </w:t>
+      </w:r>
+      <w:r>
+        <w:rPr>
+          <w:rFonts w:ascii="Times New Roman" w:hAnsi="Times New Roman" w:cs="Times New Roman"/>
+        </w:rPr>
+        <w:t>PRECIP</w:t>
+      </w:r>
+    </w:p>
+    <w:p>
+      <w:pPr>
+        <w:rPr>
+          <w:rFonts w:ascii="Times New Roman" w:hAnsi="Times New Roman" w:cs="Times New Roman"/>
+        </w:rPr>
+      </w:pPr>
+      <w:r>
+        <w:rPr>
+          <w:rFonts w:ascii="Times New Roman" w:hAnsi="Times New Roman" w:cs="Times New Roman"/>
+        </w:rPr>
+        <w:tab/>
+        <w:t>E</w:t>
+      </w:r>
+      <w:r>
+        <w:rPr>
+          <w:rFonts w:ascii="Times New Roman" w:hAnsi="Times New Roman" w:cs="Times New Roman"/>
+          <w:vertAlign w:val="subscript"/>
+        </w:rPr>
+        <w:t>prcp</w:t>
+      </w:r>
+      <w:r>
+        <w:rPr>
+          <w:rFonts w:ascii="Times New Roman" w:hAnsi="Times New Roman" w:cs="Times New Roman"/>
+        </w:rPr>
+        <w:t xml:space="preserve"> = V</w:t>
+      </w:r>
+      <w:r>
+        <w:rPr>
+          <w:rFonts w:ascii="Times New Roman" w:hAnsi="Times New Roman" w:cs="Times New Roman"/>
+          <w:vertAlign w:val="subscript"/>
+        </w:rPr>
+        <w:t>prcp</w:t>
+      </w:r>
+      <w:r>
+        <w:rPr>
+          <w:rFonts w:ascii="Times New Roman" w:hAnsi="Times New Roman" w:cs="Times New Roman"/>
+        </w:rPr>
+        <w:t xml:space="preserve"> * TEMP</w:t>
+      </w:r>
+      <w:r>
+        <w:rPr>
+          <w:rFonts w:ascii="Times New Roman" w:hAnsi="Times New Roman" w:cs="Times New Roman"/>
+        </w:rPr>
+        <w:t>_AIR</w:t>
+      </w:r>
+      <w:r>
+        <w:rPr>
+          <w:rFonts w:ascii="Times New Roman" w:hAnsi="Times New Roman" w:cs="Times New Roman"/>
+        </w:rPr>
+        <w:t xml:space="preserve"> * </w:t>
+      </w:r>
+      <w:r>
+        <w:rPr>
+          <w:rFonts w:ascii="Times New Roman" w:hAnsi="Times New Roman" w:cs="Times New Roman"/>
+        </w:rPr>
+        <w:t>998.2 kg/m</w:t>
+      </w:r>
+      <w:r>
+        <w:rPr>
+          <w:rFonts w:ascii="Times New Roman" w:hAnsi="Times New Roman" w:cs="Times New Roman"/>
+          <w:vertAlign w:val="superscript"/>
+        </w:rPr>
+        <w:t>3</w:t>
+      </w:r>
+      <w:r>
+        <w:rPr>
+          <w:rFonts w:ascii="Times New Roman" w:hAnsi="Times New Roman" w:cs="Times New Roman"/>
+        </w:rPr>
+        <w:t xml:space="preserve"> * </w:t>
+      </w:r>
+      <w:r>
+        <w:rPr>
+          <w:rFonts w:ascii="Times New Roman" w:hAnsi="Times New Roman" w:cs="Times New Roman"/>
+        </w:rPr>
+        <w:t>4.187 kJ/(kg degC</w:t>
+      </w:r>
+      <w:r>
+        <w:rPr>
+          <w:rFonts w:ascii="Times New Roman" w:hAnsi="Times New Roman" w:cs="Times New Roman"/>
+        </w:rPr>
+        <w:t>)</w:t>
+      </w:r>
+    </w:p>
+    <w:p>
+      <w:pPr>
+        <w:spacing w:after="0"/>
+      </w:pPr>
+    </w:p>
+    <w:p>
+      <w:pPr>
+        <w:spacing w:after="0"/>
+      </w:pPr>
+    </w:p>
+    <w:p>
+      <w:pPr>
+        <w:pStyle w:val="Heading1"/>
+      </w:pPr>
+      <w:bookmarkStart w:id="26" w:name="_Toc53899138"/>
+      <w:r>
+        <w:t>Performance Testing</w:t>
+      </w:r>
+      <w:bookmarkEnd w:id="26"/>
+    </w:p>
+    <w:p>
+      <w:r>
+        <w:tab/>
+        <w:t xml:space="preserve">The scope of work requires comparison of CW3M thermal loading output data to output data from Shade-a-lator.  Generating the appropriate CW3M output for the comparison is part of this specification.  Generating the corresponding input datasets for Shade-a-lator, and running Shade-a-lator, requires expertise which is outside of </w:t>
+      </w:r>
+      <w:r>
+        <w:t>Oregon Freshwater’s skill set.</w:t>
+      </w:r>
+    </w:p>
+    <w:p>
+      <w:r>
         <w:lastRenderedPageBreak/>
         <w:tab/>
-        <w:t>ABSORB_FRC is the net fraction of the shortwave radiation energy reaching the water surface which is absorbed as thermal energy by the water, calculated by the methods in Sections 2.2.7 and 2.2.8 in the Boyd &amp; Kasper documentation (pages 46-50, equations 2-47 through 2-72).</w:t>
-      </w:r>
-    </w:p>
-    <w:p/>
+        <w:t xml:space="preserve">The principal CW3M output for the comparison will be the reach water temperature attribute, TEMP_H2O in the Reach layer.  A number of attributes in the </w:t>
+      </w:r>
+      <w:r>
+        <w:t>new stream segment layer may also contribute to comparisons with Shade-a-lator, for example EVAP_RATE, RAD_LW_NET, RAD_SW,  and SURF_AREA.</w:t>
+      </w:r>
+    </w:p>
     <w:p>
       <w:pPr>
         <w:pStyle w:val="Heading1"/>
       </w:pPr>
-      <w:bookmarkStart w:id="24" w:name="_Toc52032221"/>
-      <w:r>
-        <w:t>Longwave Radiation</w:t>
-      </w:r>
-      <w:bookmarkEnd w:id="24"/>
-    </w:p>
-    <w:p>
-      <w:r>
-        <w:tab/>
-      </w:r>
-      <w:r>
-        <w:t>Streams</w:t>
-      </w:r>
-      <w:r>
-        <w:t xml:space="preserve"> and water bodies </w:t>
-      </w:r>
-      <w:r>
-        <w:t xml:space="preserve">radiate energy back to the atmosphere day and night as longwave radiation.  The amount of energy lost depends on stream temperature and stream depth and width.  </w:t>
-      </w:r>
-      <w:r>
-        <w:t xml:space="preserve">Streams also receive energy as longwave radiation from the sky, terrain, and vegetation above the water surface.  Section 2.2 “Longwave (Thermal) Radiation” on page 51 of the Boyd &amp; Kasper </w:t>
-      </w:r>
-      <w:proofErr w:type="spellStart"/>
-      <w:r>
-        <w:t>HeatSource</w:t>
-      </w:r>
-      <w:proofErr w:type="spellEnd"/>
-      <w:r>
-        <w:t xml:space="preserve"> documentation has equations</w:t>
-      </w:r>
-      <w:r>
-        <w:t xml:space="preserve"> which we will use</w:t>
-      </w:r>
-      <w:r>
-        <w:t xml:space="preserve"> for calculating the net longwave radiation into the stream</w:t>
-      </w:r>
-      <w:r>
-        <w:t xml:space="preserve"> in W/</w:t>
-      </w:r>
-      <w:r>
-        <w:t>m</w:t>
-      </w:r>
-      <w:r>
-        <w:rPr>
-          <w:vertAlign w:val="superscript"/>
-        </w:rPr>
-        <w:t>2</w:t>
-      </w:r>
-      <w:r>
-        <w:t>, as a function of air temperature, water temperature, humidity, cloudiness, and atmospheric emissivity.  Cloudiness and atmospheric emissivity will be estimated from the daily weather stream and other data, by some method which remains to be de</w:t>
-      </w:r>
-      <w:r>
-        <w:t>termined</w:t>
-      </w:r>
-      <w:r>
-        <w:t xml:space="preserve">. </w:t>
-      </w:r>
-    </w:p>
-    <w:p>
-      <w:pPr>
-        <w:rPr>
-          <w:rFonts w:ascii="Times New Roman" w:hAnsi="Times New Roman" w:cs="Times New Roman"/>
-        </w:rPr>
-      </w:pPr>
-      <w:r>
-        <w:t xml:space="preserve"> </w:t>
-      </w:r>
-      <w:r>
-        <w:tab/>
-      </w:r>
-      <w:r>
-        <w:rPr>
-          <w:rFonts w:ascii="Times New Roman" w:hAnsi="Times New Roman" w:cs="Times New Roman"/>
-        </w:rPr>
-        <w:t>E</w:t>
-      </w:r>
-      <w:r>
-        <w:rPr>
-          <w:rFonts w:ascii="Times New Roman" w:hAnsi="Times New Roman" w:cs="Times New Roman"/>
-          <w:vertAlign w:val="subscript"/>
-        </w:rPr>
-        <w:t>LW</w:t>
-      </w:r>
-      <w:r>
-        <w:rPr>
-          <w:rFonts w:ascii="Times New Roman" w:hAnsi="Times New Roman" w:cs="Times New Roman"/>
-        </w:rPr>
-        <w:t xml:space="preserve"> = RAD_LW_NET * SURF_AREA * 86,400 seconds/day * 0.001 kJ/W-sec</w:t>
-      </w:r>
-    </w:p>
-    <w:p/>
-    <w:p>
-      <w:pPr>
-        <w:pStyle w:val="Heading1"/>
-      </w:pPr>
-      <w:bookmarkStart w:id="25" w:name="_Toc52032222"/>
-      <w:r>
-        <w:t>Evaporation and Precipitation</w:t>
-      </w:r>
-      <w:bookmarkEnd w:id="25"/>
-    </w:p>
-    <w:p>
-      <w:r>
-        <w:tab/>
-        <w:t xml:space="preserve">Streams and water bodies lose both water and energy through evaporation.  Evaporative losses depend on the weather and on the surface water temperature.  </w:t>
-      </w:r>
-      <w:r>
-        <w:t xml:space="preserve">The “Combination Method (Penman)” from page 61 of the Boyd &amp; Kasper </w:t>
-      </w:r>
-      <w:proofErr w:type="spellStart"/>
-      <w:r>
-        <w:t>HeatSource</w:t>
-      </w:r>
-      <w:proofErr w:type="spellEnd"/>
-      <w:r>
-        <w:t xml:space="preserve"> </w:t>
-      </w:r>
-      <w:r>
-        <w:t xml:space="preserve">documentation </w:t>
-      </w:r>
-      <w:r>
-        <w:t xml:space="preserve">will be used to calculate the daily </w:t>
-      </w:r>
-      <w:r>
-        <w:t>evaporation rate</w:t>
-      </w:r>
-      <w:r>
-        <w:t xml:space="preserve">. </w:t>
-      </w:r>
-    </w:p>
-    <w:p>
-      <w:pPr>
-        <w:rPr>
-          <w:rFonts w:ascii="Times New Roman" w:hAnsi="Times New Roman" w:cs="Times New Roman"/>
-        </w:rPr>
-      </w:pPr>
-      <w:r>
-        <w:tab/>
-      </w:r>
-      <w:proofErr w:type="spellStart"/>
-      <w:r>
-        <w:rPr>
-          <w:rFonts w:ascii="Times New Roman" w:hAnsi="Times New Roman" w:cs="Times New Roman"/>
-        </w:rPr>
-        <w:t>V</w:t>
-      </w:r>
-      <w:r>
-        <w:rPr>
-          <w:rFonts w:ascii="Times New Roman" w:hAnsi="Times New Roman" w:cs="Times New Roman"/>
-          <w:vertAlign w:val="subscript"/>
-        </w:rPr>
-        <w:t>evap</w:t>
-      </w:r>
-      <w:proofErr w:type="spellEnd"/>
-      <w:r>
-        <w:rPr>
-          <w:rFonts w:ascii="Times New Roman" w:hAnsi="Times New Roman" w:cs="Times New Roman"/>
-        </w:rPr>
-        <w:t xml:space="preserve"> = SURF_AREA * EVAP_RATE</w:t>
-      </w:r>
-    </w:p>
-    <w:p>
-      <w:pPr>
-        <w:rPr>
-          <w:rFonts w:ascii="Times New Roman" w:hAnsi="Times New Roman" w:cs="Times New Roman"/>
-        </w:rPr>
-      </w:pPr>
-      <w:r>
-        <w:rPr>
-          <w:rFonts w:ascii="Times New Roman" w:hAnsi="Times New Roman" w:cs="Times New Roman"/>
-        </w:rPr>
-        <w:tab/>
-      </w:r>
-      <w:proofErr w:type="spellStart"/>
-      <w:r>
-        <w:rPr>
-          <w:rFonts w:ascii="Times New Roman" w:hAnsi="Times New Roman" w:cs="Times New Roman"/>
-        </w:rPr>
-        <w:t>E</w:t>
-      </w:r>
-      <w:r>
-        <w:rPr>
-          <w:rFonts w:ascii="Times New Roman" w:hAnsi="Times New Roman" w:cs="Times New Roman"/>
-          <w:vertAlign w:val="subscript"/>
-        </w:rPr>
-        <w:t>evap</w:t>
-      </w:r>
-      <w:proofErr w:type="spellEnd"/>
-      <w:r>
-        <w:rPr>
-          <w:rFonts w:ascii="Times New Roman" w:hAnsi="Times New Roman" w:cs="Times New Roman"/>
-        </w:rPr>
-        <w:t xml:space="preserve"> = </w:t>
-      </w:r>
-      <w:proofErr w:type="spellStart"/>
-      <w:r>
-        <w:rPr>
-          <w:rFonts w:ascii="Times New Roman" w:hAnsi="Times New Roman" w:cs="Times New Roman"/>
-        </w:rPr>
-        <w:t>V</w:t>
-      </w:r>
-      <w:r>
-        <w:rPr>
-          <w:rFonts w:ascii="Times New Roman" w:hAnsi="Times New Roman" w:cs="Times New Roman"/>
-          <w:vertAlign w:val="subscript"/>
-        </w:rPr>
-        <w:t>evap</w:t>
-      </w:r>
-      <w:proofErr w:type="spellEnd"/>
-      <w:r>
-        <w:rPr>
-          <w:rFonts w:ascii="Times New Roman" w:hAnsi="Times New Roman" w:cs="Times New Roman"/>
-        </w:rPr>
-        <w:t xml:space="preserve"> * (L +  TEMP_H2O * </w:t>
-      </w:r>
-      <w:r>
-        <w:rPr>
-          <w:rFonts w:ascii="Times New Roman" w:hAnsi="Times New Roman" w:cs="Times New Roman"/>
-        </w:rPr>
-        <w:t>998.2 kg/m</w:t>
-      </w:r>
-      <w:r>
-        <w:rPr>
-          <w:rFonts w:ascii="Times New Roman" w:hAnsi="Times New Roman" w:cs="Times New Roman"/>
-          <w:vertAlign w:val="superscript"/>
-        </w:rPr>
-        <w:t>3</w:t>
-      </w:r>
-      <w:r>
-        <w:rPr>
-          <w:rFonts w:ascii="Times New Roman" w:hAnsi="Times New Roman" w:cs="Times New Roman"/>
-        </w:rPr>
-        <w:t xml:space="preserve"> * </w:t>
-      </w:r>
-      <w:r>
-        <w:rPr>
-          <w:rFonts w:ascii="Times New Roman" w:hAnsi="Times New Roman" w:cs="Times New Roman"/>
-        </w:rPr>
-        <w:t xml:space="preserve">4.187 kJ/(kg </w:t>
-      </w:r>
-      <w:proofErr w:type="spellStart"/>
-      <w:r>
-        <w:rPr>
-          <w:rFonts w:ascii="Times New Roman" w:hAnsi="Times New Roman" w:cs="Times New Roman"/>
-        </w:rPr>
-        <w:t>degC</w:t>
-      </w:r>
-      <w:proofErr w:type="spellEnd"/>
-      <w:r>
-        <w:rPr>
-          <w:rFonts w:ascii="Times New Roman" w:hAnsi="Times New Roman" w:cs="Times New Roman"/>
-        </w:rPr>
-        <w:t>))</w:t>
-      </w:r>
-    </w:p>
-    <w:p>
-      <w:pPr>
-        <w:rPr>
-          <w:rFonts w:cstheme="minorHAnsi"/>
-        </w:rPr>
-      </w:pPr>
-      <w:r>
-        <w:rPr>
-          <w:rFonts w:cstheme="minorHAnsi"/>
-        </w:rPr>
-        <w:t>where</w:t>
-      </w:r>
-    </w:p>
-    <w:p>
-      <w:pPr>
-        <w:rPr>
-          <w:rFonts w:ascii="Times New Roman" w:hAnsi="Times New Roman" w:cs="Times New Roman"/>
-        </w:rPr>
-      </w:pPr>
-      <w:r>
-        <w:rPr>
-          <w:rFonts w:cstheme="minorHAnsi"/>
-        </w:rPr>
-        <w:tab/>
-      </w:r>
-      <w:r>
-        <w:rPr>
-          <w:rFonts w:ascii="Times New Roman" w:hAnsi="Times New Roman" w:cs="Times New Roman"/>
-        </w:rPr>
-        <w:t>L = latent heat of vaporization</w:t>
-      </w:r>
-      <w:r>
-        <w:rPr>
-          <w:rFonts w:ascii="Times New Roman" w:hAnsi="Times New Roman" w:cs="Times New Roman"/>
-        </w:rPr>
-        <w:t>, a function of temperature</w:t>
-      </w:r>
-    </w:p>
-    <w:p>
-      <w:r>
-        <w:tab/>
-        <w:t>Water volume losses due to evaporation</w:t>
-      </w:r>
-      <w:r>
-        <w:t xml:space="preserve"> on dry days are offset by gains on days with precipitation.  While those losses and gains</w:t>
-      </w:r>
-      <w:r>
-        <w:t xml:space="preserve"> in volume may be small relative to the total volume of water, Boyd &amp; Kasper assert that “the evaporative heat flux across the air-water interface is generally the most significant factor in dissipation of stream heat</w:t>
-      </w:r>
-      <w:r>
-        <w:t>” (p. 59 in Boyd &amp; Kasper)</w:t>
-      </w:r>
-      <w:r>
-        <w:t xml:space="preserve">.  The natural units for both precipitation and evaporation are measures of depth, rather than volume.  For the purpose of calculations related to conservation of mass, the </w:t>
-      </w:r>
-      <w:proofErr w:type="spellStart"/>
-      <w:r>
-        <w:t>precip</w:t>
-      </w:r>
-      <w:proofErr w:type="spellEnd"/>
-      <w:r>
-        <w:t xml:space="preserve"> and </w:t>
-      </w:r>
-      <w:proofErr w:type="spellStart"/>
-      <w:r>
-        <w:t>evap</w:t>
-      </w:r>
-      <w:proofErr w:type="spellEnd"/>
-      <w:r>
-        <w:t xml:space="preserve"> depths are multiplied by the area of the relevant surface.</w:t>
-      </w:r>
-      <w:r>
-        <w:t xml:space="preserve">  The thermal energy of </w:t>
-      </w:r>
-      <w:proofErr w:type="spellStart"/>
-      <w:r>
-        <w:t>precip</w:t>
-      </w:r>
-      <w:proofErr w:type="spellEnd"/>
-      <w:r>
-        <w:t xml:space="preserve"> falling on the stream segment or water body will be calculated using the air temperature from the climate data file.  Snow will enter the stream at a negative thermal energy reflecting the energy required for the phase change from solid to liquid at the melting point.  Use of the air temperature as </w:t>
-      </w:r>
-      <w:r>
-        <w:t>a surrogate</w:t>
-      </w:r>
-      <w:r>
-        <w:t xml:space="preserve"> for the temperature of the precipitation itself is an approximation, as is evident from the fact that hail and snow sometimes fall on days above freezing.</w:t>
-      </w:r>
-      <w:r>
-        <w:t xml:space="preserve"> </w:t>
-      </w:r>
-      <w:r>
-        <w:t xml:space="preserve"> Our climate datasets do not specify whether precipitation is in the form of rain or snow</w:t>
-      </w:r>
-      <w:r>
-        <w:t xml:space="preserve">; CW3M, like other models, infers the phase of the </w:t>
-      </w:r>
-      <w:proofErr w:type="spellStart"/>
-      <w:r>
-        <w:t>precip</w:t>
-      </w:r>
-      <w:proofErr w:type="spellEnd"/>
-      <w:r>
-        <w:t xml:space="preserve"> from the air temperature.</w:t>
-      </w:r>
-    </w:p>
-    <w:p>
-      <w:pPr>
-        <w:rPr>
-          <w:rFonts w:ascii="Times New Roman" w:hAnsi="Times New Roman" w:cs="Times New Roman"/>
-        </w:rPr>
-      </w:pPr>
-      <w:r>
-        <w:lastRenderedPageBreak/>
-        <w:tab/>
-      </w:r>
-      <w:proofErr w:type="spellStart"/>
-      <w:r>
-        <w:rPr>
-          <w:rFonts w:ascii="Times New Roman" w:hAnsi="Times New Roman" w:cs="Times New Roman"/>
-        </w:rPr>
-        <w:t>V</w:t>
-      </w:r>
-      <w:r>
-        <w:rPr>
-          <w:rFonts w:ascii="Times New Roman" w:hAnsi="Times New Roman" w:cs="Times New Roman"/>
-          <w:vertAlign w:val="subscript"/>
-        </w:rPr>
-        <w:t>prcp</w:t>
-      </w:r>
-      <w:proofErr w:type="spellEnd"/>
-      <w:r>
-        <w:rPr>
-          <w:rFonts w:ascii="Times New Roman" w:hAnsi="Times New Roman" w:cs="Times New Roman"/>
-        </w:rPr>
-        <w:t xml:space="preserve"> = SURF_AREA * </w:t>
-      </w:r>
-      <w:r>
-        <w:rPr>
-          <w:rFonts w:ascii="Times New Roman" w:hAnsi="Times New Roman" w:cs="Times New Roman"/>
-        </w:rPr>
-        <w:t>PRECIP</w:t>
-      </w:r>
-    </w:p>
-    <w:p>
-      <w:pPr>
-        <w:rPr>
-          <w:rFonts w:ascii="Times New Roman" w:hAnsi="Times New Roman" w:cs="Times New Roman"/>
-        </w:rPr>
-      </w:pPr>
-      <w:r>
-        <w:rPr>
-          <w:rFonts w:ascii="Times New Roman" w:hAnsi="Times New Roman" w:cs="Times New Roman"/>
-        </w:rPr>
-        <w:tab/>
-      </w:r>
-      <w:proofErr w:type="spellStart"/>
-      <w:r>
-        <w:rPr>
-          <w:rFonts w:ascii="Times New Roman" w:hAnsi="Times New Roman" w:cs="Times New Roman"/>
-        </w:rPr>
-        <w:t>E</w:t>
-      </w:r>
-      <w:r>
-        <w:rPr>
-          <w:rFonts w:ascii="Times New Roman" w:hAnsi="Times New Roman" w:cs="Times New Roman"/>
-          <w:vertAlign w:val="subscript"/>
-        </w:rPr>
-        <w:t>prcp</w:t>
-      </w:r>
-      <w:proofErr w:type="spellEnd"/>
-      <w:r>
-        <w:rPr>
-          <w:rFonts w:ascii="Times New Roman" w:hAnsi="Times New Roman" w:cs="Times New Roman"/>
-        </w:rPr>
-        <w:t xml:space="preserve"> = </w:t>
-      </w:r>
-      <w:proofErr w:type="spellStart"/>
-      <w:r>
-        <w:rPr>
-          <w:rFonts w:ascii="Times New Roman" w:hAnsi="Times New Roman" w:cs="Times New Roman"/>
-        </w:rPr>
-        <w:t>V</w:t>
-      </w:r>
-      <w:r>
-        <w:rPr>
-          <w:rFonts w:ascii="Times New Roman" w:hAnsi="Times New Roman" w:cs="Times New Roman"/>
-          <w:vertAlign w:val="subscript"/>
-        </w:rPr>
-        <w:t>prcp</w:t>
-      </w:r>
-      <w:proofErr w:type="spellEnd"/>
-      <w:r>
-        <w:rPr>
-          <w:rFonts w:ascii="Times New Roman" w:hAnsi="Times New Roman" w:cs="Times New Roman"/>
-        </w:rPr>
-        <w:t xml:space="preserve"> * TEMP</w:t>
-      </w:r>
-      <w:r>
-        <w:rPr>
-          <w:rFonts w:ascii="Times New Roman" w:hAnsi="Times New Roman" w:cs="Times New Roman"/>
-        </w:rPr>
-        <w:t>_AIR</w:t>
-      </w:r>
-      <w:r>
-        <w:rPr>
-          <w:rFonts w:ascii="Times New Roman" w:hAnsi="Times New Roman" w:cs="Times New Roman"/>
-        </w:rPr>
-        <w:t xml:space="preserve"> * </w:t>
-      </w:r>
-      <w:r>
-        <w:rPr>
-          <w:rFonts w:ascii="Times New Roman" w:hAnsi="Times New Roman" w:cs="Times New Roman"/>
-        </w:rPr>
-        <w:t>998.2 kg/m</w:t>
-      </w:r>
-      <w:r>
-        <w:rPr>
-          <w:rFonts w:ascii="Times New Roman" w:hAnsi="Times New Roman" w:cs="Times New Roman"/>
-          <w:vertAlign w:val="superscript"/>
-        </w:rPr>
-        <w:t>3</w:t>
-      </w:r>
-      <w:r>
-        <w:rPr>
-          <w:rFonts w:ascii="Times New Roman" w:hAnsi="Times New Roman" w:cs="Times New Roman"/>
-        </w:rPr>
-        <w:t xml:space="preserve"> * </w:t>
-      </w:r>
-      <w:r>
-        <w:rPr>
-          <w:rFonts w:ascii="Times New Roman" w:hAnsi="Times New Roman" w:cs="Times New Roman"/>
-        </w:rPr>
-        <w:t xml:space="preserve">4.187 kJ/(kg </w:t>
-      </w:r>
-      <w:proofErr w:type="spellStart"/>
-      <w:r>
-        <w:rPr>
-          <w:rFonts w:ascii="Times New Roman" w:hAnsi="Times New Roman" w:cs="Times New Roman"/>
-        </w:rPr>
-        <w:t>degC</w:t>
-      </w:r>
-      <w:proofErr w:type="spellEnd"/>
-      <w:r>
-        <w:rPr>
-          <w:rFonts w:ascii="Times New Roman" w:hAnsi="Times New Roman" w:cs="Times New Roman"/>
-        </w:rPr>
-        <w:t>)</w:t>
-      </w:r>
-    </w:p>
-    <w:p>
-      <w:pPr>
-        <w:spacing w:after="0"/>
-      </w:pPr>
-    </w:p>
-    <w:p>
-      <w:pPr>
-        <w:spacing w:after="0"/>
-      </w:pPr>
-    </w:p>
-    <w:p>
-      <w:pPr>
-        <w:pStyle w:val="Heading1"/>
-      </w:pPr>
-      <w:bookmarkStart w:id="26" w:name="_Toc52032223"/>
-      <w:r>
-        <w:t>Performance Testing</w:t>
-      </w:r>
-      <w:bookmarkEnd w:id="26"/>
-    </w:p>
-    <w:p>
-      <w:r>
-        <w:tab/>
-        <w:t>The scope of work requires comparison of CW3M thermal loading output data to output data from Shade-a-</w:t>
-      </w:r>
-      <w:proofErr w:type="spellStart"/>
-      <w:r>
-        <w:t>lator</w:t>
-      </w:r>
-      <w:proofErr w:type="spellEnd"/>
-      <w:r>
-        <w:t>.  Generating the appropriate CW3M output for the comparison is part of this specification.  Generating the corresponding input datasets for Shade-a-</w:t>
-      </w:r>
-      <w:proofErr w:type="spellStart"/>
-      <w:r>
-        <w:t>lator</w:t>
-      </w:r>
-      <w:proofErr w:type="spellEnd"/>
-      <w:r>
-        <w:t>, and running Shade-a-</w:t>
-      </w:r>
-      <w:proofErr w:type="spellStart"/>
-      <w:r>
-        <w:t>lator</w:t>
-      </w:r>
-      <w:proofErr w:type="spellEnd"/>
-      <w:r>
-        <w:t xml:space="preserve">, requires expertise which is outside of </w:t>
-      </w:r>
-      <w:r>
-        <w:t>Oregon Freshwater’s skill set.</w:t>
-      </w:r>
-    </w:p>
-    <w:p>
-      <w:r>
-        <w:tab/>
-        <w:t xml:space="preserve">The principal CW3M output for the comparison will be the reach water temperature attribute, TEMP_H2O in the Reach layer.  A number of attributes in the </w:t>
-      </w:r>
-      <w:r>
-        <w:t>new stream segment layer may also contribute to comparisons with Shade-a-</w:t>
-      </w:r>
-      <w:proofErr w:type="spellStart"/>
-      <w:r>
-        <w:t>lator</w:t>
-      </w:r>
-      <w:proofErr w:type="spellEnd"/>
-      <w:r>
-        <w:t>, for example EVAP_RATE, RAD_LW_NET, RAD_SW,  and SURF_AREA.</w:t>
-      </w:r>
-    </w:p>
-    <w:p>
-      <w:pPr>
-        <w:pStyle w:val="Heading1"/>
-      </w:pPr>
-      <w:bookmarkStart w:id="27" w:name="_Toc52032224"/>
+      <w:bookmarkStart w:id="27" w:name="_Toc53899139"/>
       <w:r>
         <w:t>References</w:t>
       </w:r>
@@ -6778,6 +6219,118 @@
 <file path=word/numbering.xml><?xml version="1.0" encoding="utf-8"?>
 <w:numbering xmlns:wpc="http://schemas.microsoft.com/office/word/2010/wordprocessingCanvas" xmlns:cx="http://schemas.microsoft.com/office/drawing/2014/chartex" xmlns:cx1="http://schemas.microsoft.com/office/drawing/2015/9/8/chartex" xmlns:cx2="http://schemas.microsoft.com/office/drawing/2015/10/21/chartex" xmlns:cx3="http://schemas.microsoft.com/office/drawing/2016/5/9/chartex" xmlns:cx4="http://schemas.microsoft.com/office/drawing/2016/5/10/chartex" xmlns:cx5="http://schemas.microsoft.com/office/drawing/2016/5/11/chartex" xmlns:cx6="http://schemas.microsoft.com/office/drawing/2016/5/12/chartex" xmlns:cx7="http://schemas.microsoft.com/office/drawing/2016/5/13/chartex" xmlns:cx8="http://schemas.microsoft.com/office/drawing/2016/5/14/chartex" xmlns:mc="http://schemas.openxmlformats.org/markup-compatibility/2006" xmlns:aink="http://schemas.microsoft.com/office/drawing/2016/ink" xmlns:am3d="http://schemas.microsoft.com/office/drawing/2017/model3d" xmlns:o="urn:schemas-microsoft-com:office:office" xmlns:r="http://schemas.openxmlformats.org/officeDocument/2006/relationships" xmlns:m="http://schemas.openxmlformats.org/officeDocument/2006/math" xmlns:v="urn:schemas-microsoft-com:vml" xmlns:wp14="http://schemas.microsoft.com/office/word/2010/wordprocessingDrawing" xmlns:wp="http://schemas.openxmlformats.org/drawingml/2006/wordprocessingDrawing" xmlns:w10="urn:schemas-microsoft-com:office:word" xmlns:w="http://schemas.openxmlformats.org/wordprocessingml/2006/main" xmlns:w14="http://schemas.microsoft.com/office/word/2010/wordml" xmlns:w15="http://schemas.microsoft.com/office/word/2012/wordml" xmlns:w16cex="http://schemas.microsoft.com/office/word/2018/wordml/cex" xmlns:w16cid="http://schemas.microsoft.com/office/word/2016/wordml/cid" xmlns:w16="http://schemas.microsoft.com/office/word/2018/wordml" xmlns:w16se="http://schemas.microsoft.com/office/word/2015/wordml/symex" xmlns:wpg="http://schemas.microsoft.com/office/word/2010/wordprocessingGroup" xmlns:wpi="http://schemas.microsoft.com/office/word/2010/wordprocessingInk" xmlns:wne="http://schemas.microsoft.com/office/word/2006/wordml" xmlns:wps="http://schemas.microsoft.com/office/word/2010/wordprocessingShape" mc:Ignorable="w14 w15 w16se w16cid w16 w16cex wp14">
   <w:abstractNum w:abstractNumId="0" w15:restartNumberingAfterBreak="0">
+    <w:nsid w:val="23B9160F"/>
+    <w:multiLevelType w:val="hybridMultilevel"/>
+    <w:tmpl w:val="17BAAE08"/>
+    <w:lvl w:ilvl="0" w:tplc="8AFEA11C">
+      <w:numFmt w:val="bullet"/>
+      <w:lvlText w:val="-"/>
+      <w:lvlJc w:val="left"/>
+      <w:pPr>
+        <w:ind w:left="720" w:hanging="360"/>
+      </w:pPr>
+      <w:rPr>
+        <w:rFonts w:ascii="Calibri" w:eastAsiaTheme="minorHAnsi" w:hAnsi="Calibri" w:cs="Calibri" w:hint="default"/>
+      </w:rPr>
+    </w:lvl>
+    <w:lvl w:ilvl="1" w:tplc="04090003" w:tentative="1">
+      <w:start w:val="1"/>
+      <w:numFmt w:val="bullet"/>
+      <w:lvlText w:val="o"/>
+      <w:lvlJc w:val="left"/>
+      <w:pPr>
+        <w:ind w:left="1440" w:hanging="360"/>
+      </w:pPr>
+      <w:rPr>
+        <w:rFonts w:ascii="Courier New" w:hAnsi="Courier New" w:cs="Courier New" w:hint="default"/>
+      </w:rPr>
+    </w:lvl>
+    <w:lvl w:ilvl="2" w:tplc="04090005" w:tentative="1">
+      <w:start w:val="1"/>
+      <w:numFmt w:val="bullet"/>
+      <w:lvlText w:val=""/>
+      <w:lvlJc w:val="left"/>
+      <w:pPr>
+        <w:ind w:left="2160" w:hanging="360"/>
+      </w:pPr>
+      <w:rPr>
+        <w:rFonts w:ascii="Wingdings" w:hAnsi="Wingdings" w:hint="default"/>
+      </w:rPr>
+    </w:lvl>
+    <w:lvl w:ilvl="3" w:tplc="04090001" w:tentative="1">
+      <w:start w:val="1"/>
+      <w:numFmt w:val="bullet"/>
+      <w:lvlText w:val=""/>
+      <w:lvlJc w:val="left"/>
+      <w:pPr>
+        <w:ind w:left="2880" w:hanging="360"/>
+      </w:pPr>
+      <w:rPr>
+        <w:rFonts w:ascii="Symbol" w:hAnsi="Symbol" w:hint="default"/>
+      </w:rPr>
+    </w:lvl>
+    <w:lvl w:ilvl="4" w:tplc="04090003" w:tentative="1">
+      <w:start w:val="1"/>
+      <w:numFmt w:val="bullet"/>
+      <w:lvlText w:val="o"/>
+      <w:lvlJc w:val="left"/>
+      <w:pPr>
+        <w:ind w:left="3600" w:hanging="360"/>
+      </w:pPr>
+      <w:rPr>
+        <w:rFonts w:ascii="Courier New" w:hAnsi="Courier New" w:cs="Courier New" w:hint="default"/>
+      </w:rPr>
+    </w:lvl>
+    <w:lvl w:ilvl="5" w:tplc="04090005" w:tentative="1">
+      <w:start w:val="1"/>
+      <w:numFmt w:val="bullet"/>
+      <w:lvlText w:val=""/>
+      <w:lvlJc w:val="left"/>
+      <w:pPr>
+        <w:ind w:left="4320" w:hanging="360"/>
+      </w:pPr>
+      <w:rPr>
+        <w:rFonts w:ascii="Wingdings" w:hAnsi="Wingdings" w:hint="default"/>
+      </w:rPr>
+    </w:lvl>
+    <w:lvl w:ilvl="6" w:tplc="04090001" w:tentative="1">
+      <w:start w:val="1"/>
+      <w:numFmt w:val="bullet"/>
+      <w:lvlText w:val=""/>
+      <w:lvlJc w:val="left"/>
+      <w:pPr>
+        <w:ind w:left="5040" w:hanging="360"/>
+      </w:pPr>
+      <w:rPr>
+        <w:rFonts w:ascii="Symbol" w:hAnsi="Symbol" w:hint="default"/>
+      </w:rPr>
+    </w:lvl>
+    <w:lvl w:ilvl="7" w:tplc="04090003" w:tentative="1">
+      <w:start w:val="1"/>
+      <w:numFmt w:val="bullet"/>
+      <w:lvlText w:val="o"/>
+      <w:lvlJc w:val="left"/>
+      <w:pPr>
+        <w:ind w:left="5760" w:hanging="360"/>
+      </w:pPr>
+      <w:rPr>
+        <w:rFonts w:ascii="Courier New" w:hAnsi="Courier New" w:cs="Courier New" w:hint="default"/>
+      </w:rPr>
+    </w:lvl>
+    <w:lvl w:ilvl="8" w:tplc="04090005" w:tentative="1">
+      <w:start w:val="1"/>
+      <w:numFmt w:val="bullet"/>
+      <w:lvlText w:val=""/>
+      <w:lvlJc w:val="left"/>
+      <w:pPr>
+        <w:ind w:left="6480" w:hanging="360"/>
+      </w:pPr>
+      <w:rPr>
+        <w:rFonts w:ascii="Wingdings" w:hAnsi="Wingdings" w:hint="default"/>
+      </w:rPr>
+    </w:lvl>
+  </w:abstractNum>
+  <w:abstractNum w:abstractNumId="1" w15:restartNumberingAfterBreak="0">
     <w:nsid w:val="274718BF"/>
     <w:multiLevelType w:val="hybridMultilevel"/>
     <w:tmpl w:val="28907DB6"/>
@@ -6890,7 +6443,7 @@
       </w:rPr>
     </w:lvl>
   </w:abstractNum>
-  <w:abstractNum w:abstractNumId="1" w15:restartNumberingAfterBreak="0">
+  <w:abstractNum w:abstractNumId="2" w15:restartNumberingAfterBreak="0">
     <w:nsid w:val="76D7563A"/>
     <w:multiLevelType w:val="hybridMultilevel"/>
     <w:tmpl w:val="1B14548A"/>
@@ -6980,9 +6533,12 @@
     </w:lvl>
   </w:abstractNum>
   <w:num w:numId="1">
+    <w:abstractNumId w:val="2"/>
+  </w:num>
+  <w:num w:numId="2">
     <w:abstractNumId w:val="1"/>
   </w:num>
-  <w:num w:numId="2">
+  <w:num w:numId="3">
     <w:abstractNumId w:val="0"/>
   </w:num>
 </w:numbering>

</xml_diff>

<commit_message>
Flow_McKenzie.xml, Reach_McKenzie.dbf - Rename Reach attributes RAD_SW_NET to RAD_SW_IN and REACH_EVAP to EVAP_MM. Flow.h - Add members to class ReachSubnode: m_min_depth_m, m_wd_ratio, m_min_surf_area_m2, m_midpt_elev_mASL, m_aspect_deg, m_aspect_cat, m_topo_shade, m_subreach_depth.  Restore m_discharge. Flow.cpp, ReachRouting.cpp - Rename m_subreach_manning_depth_m as m_manning_depth_m.
</commit_message>
<xml_diff>
--- a/DataCW3M/CW3MdigitalHandbook/Specification for Thermal Loading Estimator.docx
+++ b/DataCW3M/CW3MdigitalHandbook/Specification for Thermal Loading Estimator.docx
@@ -17,9 +17,16 @@
       <w:r>
         <w:t>10/1</w:t>
       </w:r>
-      <w:r>
-        <w:t>8</w:t>
-      </w:r>
+      <w:ins w:id="0" w:author="David Conklin" w:date="2020-10-19T13:23:00Z">
+        <w:r>
+          <w:t>9</w:t>
+        </w:r>
+      </w:ins>
+      <w:del w:id="1" w:author="David Conklin" w:date="2020-10-19T13:22:00Z">
+        <w:r>
+          <w:delText>8</w:delText>
+        </w:r>
+      </w:del>
       <w:r>
         <w:t>/20</w:t>
       </w:r>
@@ -1392,11 +1399,11 @@
       <w:pPr>
         <w:pStyle w:val="Heading1"/>
       </w:pPr>
-      <w:bookmarkStart w:id="0" w:name="_Toc53899121"/>
+      <w:bookmarkStart w:id="2" w:name="_Toc53899121"/>
       <w:r>
         <w:t>Context</w:t>
       </w:r>
-      <w:bookmarkEnd w:id="0"/>
+      <w:bookmarkEnd w:id="2"/>
     </w:p>
     <w:p>
       <w:pPr>
@@ -1555,7 +1562,15 @@
         <w:t>Some of t</w:t>
       </w:r>
       <w:r>
-        <w:t xml:space="preserve">he language of that section is  descriptive rather than prescriptive, but at the time it was </w:t>
+        <w:t xml:space="preserve">he language of that section is </w:t>
+      </w:r>
+      <w:del w:id="3" w:author="David Conklin" w:date="2020-10-19T13:23:00Z">
+        <w:r>
+          <w:delText xml:space="preserve"> </w:delText>
+        </w:r>
+      </w:del>
+      <w:r>
+        <w:t xml:space="preserve">descriptive rather than prescriptive, but at the time it was </w:t>
       </w:r>
       <w:r>
         <w:t xml:space="preserve">first </w:t>
@@ -1579,25 +1594,25 @@
       <w:pPr>
         <w:pStyle w:val="Heading1"/>
       </w:pPr>
-      <w:bookmarkStart w:id="1" w:name="_Toc50800502"/>
-      <w:bookmarkStart w:id="2" w:name="_Toc53899122"/>
+      <w:bookmarkStart w:id="4" w:name="_Toc50800502"/>
+      <w:bookmarkStart w:id="5" w:name="_Toc53899122"/>
       <w:r>
         <w:t>Stream flow and stream temperature</w:t>
       </w:r>
-      <w:bookmarkEnd w:id="1"/>
-      <w:bookmarkEnd w:id="2"/>
+      <w:bookmarkEnd w:id="4"/>
+      <w:bookmarkEnd w:id="5"/>
     </w:p>
     <w:p>
       <w:pPr>
         <w:pStyle w:val="Heading2"/>
       </w:pPr>
-      <w:bookmarkStart w:id="3" w:name="_Toc50800503"/>
-      <w:bookmarkStart w:id="4" w:name="_Toc53899123"/>
+      <w:bookmarkStart w:id="6" w:name="_Toc50800503"/>
+      <w:bookmarkStart w:id="7" w:name="_Toc53899123"/>
       <w:r>
         <w:t>Water parcels</w:t>
       </w:r>
-      <w:bookmarkEnd w:id="3"/>
-      <w:bookmarkEnd w:id="4"/>
+      <w:bookmarkEnd w:id="6"/>
+      <w:bookmarkEnd w:id="7"/>
     </w:p>
     <w:p>
       <w:r>
@@ -1615,19 +1630,35 @@
       </w:r>
     </w:p>
     <w:p>
-      <w:r>
-        <w:tab/>
-      </w:r>
-      <w:r>
-        <w:tab/>
-        <w:t xml:space="preserve">thermal energy, expressed in units of </w:t>
-      </w:r>
-      <w:r>
-        <w:t>kilojoules</w:t>
-      </w:r>
-      <w:r>
-        <w:t>, relative to 0 for liquid water at 0 deg C</w:t>
-      </w:r>
+      <w:del w:id="8" w:author="David Conklin" w:date="2020-10-19T13:24:00Z">
+        <w:r>
+          <w:tab/>
+        </w:r>
+        <w:r>
+          <w:tab/>
+          <w:delText xml:space="preserve">thermal energy, expressed in units of </w:delText>
+        </w:r>
+        <w:r>
+          <w:delText>kilojoules</w:delText>
+        </w:r>
+        <w:r>
+          <w:delText>, relative to 0 for liquid water at 0 deg C</w:delText>
+        </w:r>
+      </w:del>
+      <w:ins w:id="9" w:author="David Conklin" w:date="2020-10-19T13:23:00Z">
+        <w:r>
+          <w:tab/>
+        </w:r>
+        <w:r>
+          <w:tab/>
+          <w:t>tempe</w:t>
+        </w:r>
+      </w:ins>
+      <w:ins w:id="10" w:author="David Conklin" w:date="2020-10-19T13:24:00Z">
+        <w:r>
+          <w:t>rature, deg C</w:t>
+        </w:r>
+      </w:ins>
     </w:p>
     <w:p>
       <w:r>
@@ -1650,1087 +1681,1264 @@
       <w:r>
         <w:lastRenderedPageBreak/>
         <w:tab/>
-        <w:t>In CW3M, spatial units have water parcels associated with them.  Each subreach in the stream network has a parcel of water in it, whose properties change from one daily timestep to the next.  The total volume of a reach is the sum of the subreach volumes, and the total thermal energy is the sum of the subreach thermal energies.  Landscape polygons (“IDUs”) and bodies of water also have associated water parcels.</w:t>
-      </w:r>
-      <w:r>
-        <w:t xml:space="preserve">  While reaches may be of any length, subreaches are never longer than a parameterized value</w:t>
-      </w:r>
-      <w:r>
-        <w:t xml:space="preserve"> (</w:t>
+        <w:t>In CW3M, spatial units have water parcels associated with them.  Each subreach in the stream network has a parcel of water in it, whose properties change from one daily timestep to the next.  The total volume of a reach is the sum of the subreach volumes</w:t>
+      </w:r>
+      <w:del w:id="11" w:author="David Conklin" w:date="2020-10-19T13:25:00Z">
+        <w:r>
+          <w:delText>, and the total thermal energy is the sum of the subreach thermal energies</w:delText>
+        </w:r>
+      </w:del>
+      <w:r>
+        <w:t>.  Landscape polygons (“IDUs”) and bodies of water also have associated water parcels.</w:t>
+      </w:r>
+      <w:r>
+        <w:t xml:space="preserve">  </w:t>
+      </w:r>
+      <w:del w:id="12" w:author="David Conklin" w:date="2020-10-19T13:25:00Z">
+        <w:r>
+          <w:delText>While reaches may be of any length, subreaches are never longer than a parameterized value</w:delText>
+        </w:r>
+        <w:r>
+          <w:delText xml:space="preserve"> (</w:delText>
+        </w:r>
+        <w:r>
+          <w:rPr>
+            <w:i/>
+            <w:iCs/>
+          </w:rPr>
+          <w:delText>subnode_length</w:delText>
+        </w:r>
+        <w:r>
+          <w:delText xml:space="preserve"> in &lt;streams&gt; in Flow_McKenzie.xml), currently set at 1000 meters.  Reaches of length less than </w:delText>
+        </w:r>
+        <w:r>
+          <w:rPr>
+            <w:i/>
+            <w:iCs/>
+          </w:rPr>
+          <w:delText>subnode_length</w:delText>
+        </w:r>
+        <w:r>
+          <w:delText xml:space="preserve"> consist of a single subreach.  Reaches longer than </w:delText>
+        </w:r>
+        <w:r>
+          <w:rPr>
+            <w:i/>
+            <w:iCs/>
+          </w:rPr>
+          <w:delText>subnode_length</w:delText>
+        </w:r>
+        <w:r>
+          <w:delText xml:space="preserve"> are divided into the smallest number of equal-length subreaches such that the subreaches are no longer than </w:delText>
+        </w:r>
+        <w:r>
+          <w:rPr>
+            <w:i/>
+            <w:iCs/>
+          </w:rPr>
+          <w:delText>subnode_length</w:delText>
+        </w:r>
+        <w:r>
+          <w:delText>.</w:delText>
+        </w:r>
+      </w:del>
+    </w:p>
+    <w:p>
+      <w:pPr>
+        <w:pStyle w:val="Heading2"/>
+      </w:pPr>
+      <w:bookmarkStart w:id="13" w:name="_Toc50800504"/>
+      <w:bookmarkStart w:id="14" w:name="_Toc53899124"/>
+      <w:r>
+        <w:t>Daily water mass and energy balance</w:t>
+      </w:r>
+      <w:bookmarkEnd w:id="13"/>
+      <w:bookmarkEnd w:id="14"/>
+    </w:p>
+    <w:p>
+      <w:pPr>
+        <w:ind w:firstLine="720"/>
+      </w:pPr>
+      <w:r>
+        <w:t xml:space="preserve">Thermal energy algorithms </w:t>
+      </w:r>
+      <w:r>
+        <w:t xml:space="preserve">will be </w:t>
+      </w:r>
+      <w:r>
+        <w:t xml:space="preserve">added to CW3M as part of the McKenzie </w:t>
+      </w:r>
+      <w:r>
+        <w:t>w</w:t>
+      </w:r>
+      <w:r>
+        <w:t xml:space="preserve">etlands </w:t>
+      </w:r>
+      <w:r>
+        <w:t>s</w:t>
+      </w:r>
+      <w:r>
+        <w:t>tudy.  Inspiration and technical information for the thermal energy code is from the 204-page manual for Heat Source Model Version 7.0, prepared by Matthew Boyd and Brian Kasper in 2003 and 2007 for the Oregon Department of Environmental Quality (Boyd &amp; Kasper 2003).</w:t>
+      </w:r>
+    </w:p>
+    <w:p>
+      <w:r>
+        <w:tab/>
+        <w:t>CW3M estimates the properties of water parcels at a daily timestep.  The basic equation for daily subreach volume is straightforward</w:t>
+      </w:r>
+    </w:p>
+    <w:p>
+      <w:pPr>
+        <w:rPr>
+          <w:rFonts w:ascii="Times New Roman" w:hAnsi="Times New Roman" w:cs="Times New Roman"/>
+          <w:vertAlign w:val="subscript"/>
+        </w:rPr>
+      </w:pPr>
+      <w:r>
+        <w:rPr>
+          <w:rFonts w:ascii="Times New Roman" w:hAnsi="Times New Roman" w:cs="Times New Roman"/>
+        </w:rPr>
+        <w:tab/>
+      </w:r>
+      <w:r>
+        <w:rPr>
+          <w:rFonts w:ascii="Times New Roman" w:hAnsi="Times New Roman" w:cs="Times New Roman"/>
+        </w:rPr>
+        <w:tab/>
+        <w:t>V</w:t>
+      </w:r>
+      <w:r>
+        <w:rPr>
+          <w:rFonts w:ascii="Times New Roman" w:hAnsi="Times New Roman" w:cs="Times New Roman"/>
+          <w:vertAlign w:val="subscript"/>
+        </w:rPr>
+        <w:t>t</w:t>
+      </w:r>
+      <w:r>
+        <w:rPr>
+          <w:rFonts w:ascii="Times New Roman" w:hAnsi="Times New Roman" w:cs="Times New Roman"/>
+        </w:rPr>
+        <w:t xml:space="preserve"> = V</w:t>
+      </w:r>
+      <w:r>
+        <w:rPr>
+          <w:rFonts w:ascii="Times New Roman" w:hAnsi="Times New Roman" w:cs="Times New Roman"/>
+          <w:vertAlign w:val="subscript"/>
+        </w:rPr>
+        <w:t>t-1</w:t>
+      </w:r>
+      <w:r>
+        <w:rPr>
+          <w:rFonts w:ascii="Times New Roman" w:hAnsi="Times New Roman" w:cs="Times New Roman"/>
+        </w:rPr>
+        <w:t xml:space="preserve"> + V</w:t>
+      </w:r>
+      <w:r>
+        <w:rPr>
+          <w:rFonts w:ascii="Times New Roman" w:hAnsi="Times New Roman" w:cs="Times New Roman"/>
+          <w:vertAlign w:val="subscript"/>
+        </w:rPr>
+        <w:t>up</w:t>
+      </w:r>
+      <w:r>
+        <w:rPr>
+          <w:rFonts w:ascii="Times New Roman" w:hAnsi="Times New Roman" w:cs="Times New Roman"/>
+        </w:rPr>
+        <w:t xml:space="preserve"> + V</w:t>
+      </w:r>
+      <w:r>
+        <w:rPr>
+          <w:rFonts w:ascii="Times New Roman" w:hAnsi="Times New Roman" w:cs="Times New Roman"/>
+          <w:vertAlign w:val="subscript"/>
+        </w:rPr>
+        <w:t>lateral</w:t>
+      </w:r>
+      <w:r>
+        <w:rPr>
+          <w:rFonts w:ascii="Times New Roman" w:hAnsi="Times New Roman" w:cs="Times New Roman"/>
+        </w:rPr>
+        <w:t xml:space="preserve"> - V</w:t>
+      </w:r>
+      <w:r>
+        <w:rPr>
+          <w:rFonts w:ascii="Times New Roman" w:hAnsi="Times New Roman" w:cs="Times New Roman"/>
+          <w:vertAlign w:val="subscript"/>
+        </w:rPr>
+        <w:t>down</w:t>
+      </w:r>
+      <w:r>
+        <w:rPr>
+          <w:rFonts w:ascii="Times New Roman" w:hAnsi="Times New Roman" w:cs="Times New Roman"/>
+        </w:rPr>
+        <w:t xml:space="preserve"> - V</w:t>
+      </w:r>
+      <w:r>
+        <w:rPr>
+          <w:rFonts w:ascii="Times New Roman" w:hAnsi="Times New Roman" w:cs="Times New Roman"/>
+          <w:vertAlign w:val="subscript"/>
+        </w:rPr>
+        <w:t>evap</w:t>
+      </w:r>
+      <w:r>
+        <w:rPr>
+          <w:rFonts w:ascii="Times New Roman" w:hAnsi="Times New Roman" w:cs="Times New Roman"/>
+        </w:rPr>
+        <w:t xml:space="preserve"> + V</w:t>
+      </w:r>
+      <w:r>
+        <w:rPr>
+          <w:rFonts w:ascii="Times New Roman" w:hAnsi="Times New Roman" w:cs="Times New Roman"/>
+          <w:vertAlign w:val="subscript"/>
+        </w:rPr>
+        <w:t>prcp</w:t>
+      </w:r>
+    </w:p>
+    <w:p>
+      <w:r>
+        <w:t>where (all quantities in m</w:t>
+      </w:r>
+      <w:r>
+        <w:rPr>
+          <w:vertAlign w:val="superscript"/>
+        </w:rPr>
+        <w:t>3</w:t>
+      </w:r>
+      <w:r>
+        <w:t>)</w:t>
+      </w:r>
+    </w:p>
+    <w:p>
+      <w:pPr>
+        <w:ind w:left="720"/>
+        <w:rPr>
+          <w:rFonts w:ascii="Times New Roman" w:hAnsi="Times New Roman" w:cs="Times New Roman"/>
+        </w:rPr>
+      </w:pPr>
+      <w:r>
+        <w:rPr>
+          <w:rFonts w:ascii="Times New Roman" w:hAnsi="Times New Roman" w:cs="Times New Roman"/>
+        </w:rPr>
+        <w:t>V</w:t>
+      </w:r>
+      <w:r>
+        <w:rPr>
+          <w:rFonts w:ascii="Times New Roman" w:hAnsi="Times New Roman" w:cs="Times New Roman"/>
+          <w:vertAlign w:val="subscript"/>
+        </w:rPr>
+        <w:t>t</w:t>
+      </w:r>
+      <w:r>
+        <w:rPr>
+          <w:rFonts w:ascii="Times New Roman" w:hAnsi="Times New Roman" w:cs="Times New Roman"/>
+        </w:rPr>
+        <w:t xml:space="preserve"> = volume in day t</w:t>
+      </w:r>
+    </w:p>
+    <w:p>
+      <w:pPr>
+        <w:ind w:left="720"/>
+        <w:rPr>
+          <w:rFonts w:ascii="Times New Roman" w:hAnsi="Times New Roman" w:cs="Times New Roman"/>
+        </w:rPr>
+      </w:pPr>
+      <w:r>
+        <w:rPr>
+          <w:rFonts w:ascii="Times New Roman" w:hAnsi="Times New Roman" w:cs="Times New Roman"/>
+        </w:rPr>
+        <w:t>V</w:t>
+      </w:r>
+      <w:r>
+        <w:rPr>
+          <w:rFonts w:ascii="Times New Roman" w:hAnsi="Times New Roman" w:cs="Times New Roman"/>
+          <w:vertAlign w:val="subscript"/>
+        </w:rPr>
+        <w:t>t-1</w:t>
+      </w:r>
+      <w:r>
+        <w:rPr>
+          <w:rFonts w:ascii="Times New Roman" w:hAnsi="Times New Roman" w:cs="Times New Roman"/>
+        </w:rPr>
+        <w:t xml:space="preserve"> = volume in the previous day</w:t>
+      </w:r>
+    </w:p>
+    <w:p>
+      <w:pPr>
+        <w:ind w:left="720"/>
+        <w:rPr>
+          <w:rFonts w:ascii="Times New Roman" w:hAnsi="Times New Roman" w:cs="Times New Roman"/>
+        </w:rPr>
+      </w:pPr>
+      <w:r>
+        <w:rPr>
+          <w:rFonts w:ascii="Times New Roman" w:hAnsi="Times New Roman" w:cs="Times New Roman"/>
+        </w:rPr>
+        <w:t>V</w:t>
+      </w:r>
+      <w:r>
+        <w:rPr>
+          <w:rFonts w:ascii="Times New Roman" w:hAnsi="Times New Roman" w:cs="Times New Roman"/>
+          <w:vertAlign w:val="subscript"/>
+        </w:rPr>
+        <w:t>up</w:t>
+      </w:r>
+      <w:r>
+        <w:rPr>
+          <w:rFonts w:ascii="Times New Roman" w:hAnsi="Times New Roman" w:cs="Times New Roman"/>
+        </w:rPr>
+        <w:t xml:space="preserve"> = volume flowing in from upstream</w:t>
+      </w:r>
+    </w:p>
+    <w:p>
+      <w:pPr>
+        <w:ind w:left="1440" w:hanging="720"/>
+        <w:rPr>
+          <w:rFonts w:ascii="Times New Roman" w:hAnsi="Times New Roman" w:cs="Times New Roman"/>
+        </w:rPr>
+      </w:pPr>
+      <w:r>
+        <w:rPr>
+          <w:rFonts w:ascii="Times New Roman" w:hAnsi="Times New Roman" w:cs="Times New Roman"/>
+        </w:rPr>
+        <w:t>V</w:t>
+      </w:r>
+      <w:r>
+        <w:rPr>
+          <w:rFonts w:ascii="Times New Roman" w:hAnsi="Times New Roman" w:cs="Times New Roman"/>
+          <w:vertAlign w:val="subscript"/>
+        </w:rPr>
+        <w:t>lateral</w:t>
+      </w:r>
+      <w:r>
+        <w:rPr>
+          <w:rFonts w:ascii="Times New Roman" w:hAnsi="Times New Roman" w:cs="Times New Roman"/>
+        </w:rPr>
+        <w:t xml:space="preserve"> = volume entering (+) or leaving (-) the subreach through the stream banks or streambed, or from withdrawals for irrigation or municipal use, or discharges from municipal points of central discharge</w:t>
+      </w:r>
+    </w:p>
+    <w:p>
+      <w:pPr>
+        <w:ind w:left="1440" w:hanging="720"/>
+        <w:rPr>
+          <w:rFonts w:ascii="Times New Roman" w:hAnsi="Times New Roman" w:cs="Times New Roman"/>
+        </w:rPr>
+      </w:pPr>
+      <w:r>
+        <w:rPr>
+          <w:rFonts w:ascii="Times New Roman" w:hAnsi="Times New Roman" w:cs="Times New Roman"/>
+        </w:rPr>
+        <w:t>V</w:t>
+      </w:r>
+      <w:r>
+        <w:rPr>
+          <w:rFonts w:ascii="Times New Roman" w:hAnsi="Times New Roman" w:cs="Times New Roman"/>
+          <w:vertAlign w:val="subscript"/>
+        </w:rPr>
+        <w:t>down</w:t>
+      </w:r>
+      <w:r>
+        <w:rPr>
+          <w:rFonts w:ascii="Times New Roman" w:hAnsi="Times New Roman" w:cs="Times New Roman"/>
+        </w:rPr>
+        <w:t xml:space="preserve"> = volume flowing out to downstream</w:t>
+      </w:r>
+    </w:p>
+    <w:p>
+      <w:pPr>
+        <w:ind w:left="1440" w:hanging="720"/>
+        <w:rPr>
+          <w:rFonts w:ascii="Times New Roman" w:hAnsi="Times New Roman" w:cs="Times New Roman"/>
+        </w:rPr>
+      </w:pPr>
+      <w:r>
+        <w:rPr>
+          <w:rFonts w:ascii="Times New Roman" w:hAnsi="Times New Roman" w:cs="Times New Roman"/>
+        </w:rPr>
+        <w:t>V</w:t>
+      </w:r>
+      <w:r>
+        <w:rPr>
+          <w:rFonts w:ascii="Times New Roman" w:hAnsi="Times New Roman" w:cs="Times New Roman"/>
+          <w:vertAlign w:val="subscript"/>
+        </w:rPr>
+        <w:t>evap</w:t>
+      </w:r>
+      <w:r>
+        <w:rPr>
+          <w:rFonts w:ascii="Times New Roman" w:hAnsi="Times New Roman" w:cs="Times New Roman"/>
+        </w:rPr>
+        <w:t xml:space="preserve"> = volume lost to evaporation</w:t>
+      </w:r>
+    </w:p>
+    <w:p>
+      <w:pPr>
+        <w:ind w:left="1440" w:hanging="720"/>
+        <w:rPr>
+          <w:rFonts w:ascii="Times New Roman" w:hAnsi="Times New Roman" w:cs="Times New Roman"/>
+        </w:rPr>
+      </w:pPr>
+      <w:r>
+        <w:rPr>
+          <w:rFonts w:ascii="Times New Roman" w:hAnsi="Times New Roman" w:cs="Times New Roman"/>
+        </w:rPr>
+        <w:t>V</w:t>
+      </w:r>
+      <w:r>
+        <w:rPr>
+          <w:rFonts w:ascii="Times New Roman" w:hAnsi="Times New Roman" w:cs="Times New Roman"/>
+          <w:vertAlign w:val="subscript"/>
+        </w:rPr>
+        <w:t>prcp</w:t>
+      </w:r>
+      <w:r>
+        <w:rPr>
+          <w:rFonts w:ascii="Times New Roman" w:hAnsi="Times New Roman" w:cs="Times New Roman"/>
+        </w:rPr>
+        <w:t xml:space="preserve"> = volume gained from precipitation</w:t>
+      </w:r>
+      <w:r>
+        <w:rPr>
+          <w:rFonts w:ascii="Times New Roman" w:hAnsi="Times New Roman" w:cs="Times New Roman"/>
+        </w:rPr>
+        <w:t xml:space="preserve"> falling on the water surface</w:t>
+      </w:r>
+    </w:p>
+    <w:p>
+      <w:pPr>
+        <w:ind w:left="720" w:hanging="720"/>
+      </w:pPr>
+    </w:p>
+    <w:p>
+      <w:pPr>
+        <w:ind w:left="720" w:hanging="720"/>
+      </w:pPr>
+      <w:r>
+        <w:tab/>
+        <w:t>The equation for subreach thermal energy has additional terms</w:t>
+      </w:r>
+    </w:p>
+    <w:p>
+      <w:pPr>
+        <w:pStyle w:val="Body"/>
+        <w:rPr>
+          <w:sz w:val="22"/>
+          <w:vertAlign w:val="subscript"/>
+        </w:rPr>
+      </w:pPr>
+      <w:r>
+        <w:rPr>
+          <w:sz w:val="22"/>
+        </w:rPr>
+        <w:tab/>
+      </w:r>
+      <w:r>
+        <w:rPr>
+          <w:sz w:val="22"/>
+        </w:rPr>
+        <w:tab/>
+        <w:t>E</w:t>
+      </w:r>
+      <w:r>
+        <w:rPr>
+          <w:sz w:val="22"/>
+          <w:vertAlign w:val="subscript"/>
+        </w:rPr>
+        <w:t>t</w:t>
+      </w:r>
+      <w:r>
+        <w:rPr>
+          <w:sz w:val="22"/>
+        </w:rPr>
+        <w:t xml:space="preserve"> = E</w:t>
+      </w:r>
+      <w:r>
+        <w:rPr>
+          <w:sz w:val="22"/>
+          <w:vertAlign w:val="subscript"/>
+        </w:rPr>
+        <w:t>t-1</w:t>
+      </w:r>
+      <w:r>
+        <w:rPr>
+          <w:sz w:val="22"/>
+        </w:rPr>
+        <w:t xml:space="preserve"> + E</w:t>
+      </w:r>
+      <w:r>
+        <w:rPr>
+          <w:sz w:val="22"/>
+          <w:vertAlign w:val="subscript"/>
+        </w:rPr>
+        <w:t>up</w:t>
+      </w:r>
+      <w:r>
+        <w:rPr>
+          <w:sz w:val="22"/>
+        </w:rPr>
+        <w:t xml:space="preserve"> + E</w:t>
+      </w:r>
+      <w:r>
+        <w:rPr>
+          <w:sz w:val="22"/>
+          <w:vertAlign w:val="subscript"/>
+        </w:rPr>
+        <w:t>lateral</w:t>
+      </w:r>
+      <w:r>
+        <w:rPr>
+          <w:sz w:val="22"/>
+        </w:rPr>
+        <w:t xml:space="preserve"> – E</w:t>
+      </w:r>
+      <w:r>
+        <w:rPr>
+          <w:sz w:val="22"/>
+          <w:vertAlign w:val="subscript"/>
+        </w:rPr>
+        <w:t>down</w:t>
+      </w:r>
+      <w:r>
+        <w:rPr>
+          <w:sz w:val="22"/>
+        </w:rPr>
+        <w:t xml:space="preserve"> + E</w:t>
+      </w:r>
+      <w:r>
+        <w:rPr>
+          <w:sz w:val="22"/>
+          <w:vertAlign w:val="subscript"/>
+        </w:rPr>
+        <w:t>SW</w:t>
+      </w:r>
+      <w:r>
+        <w:rPr>
+          <w:sz w:val="22"/>
+        </w:rPr>
+        <w:t xml:space="preserve"> – E</w:t>
+      </w:r>
+      <w:r>
+        <w:rPr>
+          <w:sz w:val="22"/>
+          <w:vertAlign w:val="subscript"/>
+        </w:rPr>
+        <w:t>LW</w:t>
+      </w:r>
+      <w:r>
+        <w:rPr>
+          <w:sz w:val="22"/>
+        </w:rPr>
+        <w:t xml:space="preserve"> - E</w:t>
+      </w:r>
+      <w:r>
+        <w:rPr>
+          <w:sz w:val="22"/>
+          <w:vertAlign w:val="subscript"/>
+        </w:rPr>
+        <w:t>evap</w:t>
+      </w:r>
+      <w:r>
+        <w:rPr>
+          <w:sz w:val="22"/>
+        </w:rPr>
+        <w:t xml:space="preserve"> + E</w:t>
+      </w:r>
+      <w:r>
+        <w:rPr>
+          <w:sz w:val="22"/>
+          <w:vertAlign w:val="subscript"/>
+        </w:rPr>
+        <w:t>prcp</w:t>
+      </w:r>
+    </w:p>
+    <w:p>
+      <w:r>
+        <w:t>where (all quantities in kJ)</w:t>
+      </w:r>
+    </w:p>
+    <w:p>
+      <w:pPr>
+        <w:pStyle w:val="Body"/>
+        <w:ind w:left="720"/>
+        <w:rPr>
+          <w:sz w:val="22"/>
+        </w:rPr>
+      </w:pPr>
+      <w:r>
+        <w:rPr>
+          <w:sz w:val="22"/>
+        </w:rPr>
+        <w:t>E</w:t>
+      </w:r>
+      <w:r>
+        <w:rPr>
+          <w:sz w:val="22"/>
+          <w:vertAlign w:val="subscript"/>
+        </w:rPr>
+        <w:t>t</w:t>
+      </w:r>
+      <w:r>
+        <w:rPr>
+          <w:sz w:val="22"/>
+        </w:rPr>
+        <w:t xml:space="preserve"> = thermal energy in day t</w:t>
+      </w:r>
+    </w:p>
+    <w:p>
+      <w:pPr>
+        <w:pStyle w:val="Body"/>
+        <w:ind w:left="720"/>
+        <w:rPr>
+          <w:sz w:val="22"/>
+        </w:rPr>
+      </w:pPr>
+      <w:r>
+        <w:rPr>
+          <w:sz w:val="22"/>
+        </w:rPr>
+        <w:t>E</w:t>
+      </w:r>
+      <w:r>
+        <w:rPr>
+          <w:sz w:val="22"/>
+          <w:vertAlign w:val="subscript"/>
+        </w:rPr>
+        <w:t>t-1</w:t>
+      </w:r>
+      <w:r>
+        <w:rPr>
+          <w:sz w:val="22"/>
+        </w:rPr>
+        <w:t xml:space="preserve"> = thermal energy in the previous day</w:t>
+      </w:r>
+    </w:p>
+    <w:p>
+      <w:pPr>
+        <w:pStyle w:val="Body"/>
+        <w:ind w:left="720"/>
+        <w:rPr>
+          <w:sz w:val="22"/>
+        </w:rPr>
+      </w:pPr>
+      <w:r>
+        <w:rPr>
+          <w:sz w:val="22"/>
+        </w:rPr>
+        <w:t>E</w:t>
+      </w:r>
+      <w:r>
+        <w:rPr>
+          <w:sz w:val="22"/>
+          <w:vertAlign w:val="subscript"/>
+        </w:rPr>
+        <w:t>up</w:t>
+      </w:r>
+      <w:r>
+        <w:rPr>
+          <w:sz w:val="22"/>
+        </w:rPr>
+        <w:t xml:space="preserve"> = thermal energy in the water flowing in from upstream </w:t>
+      </w:r>
+    </w:p>
+    <w:p>
+      <w:pPr>
+        <w:pStyle w:val="Body"/>
+        <w:ind w:left="1440" w:hanging="720"/>
+        <w:rPr>
+          <w:sz w:val="22"/>
+        </w:rPr>
+      </w:pPr>
+      <w:r>
+        <w:rPr>
+          <w:sz w:val="22"/>
+        </w:rPr>
+        <w:t>E</w:t>
+      </w:r>
+      <w:r>
+        <w:rPr>
+          <w:sz w:val="22"/>
+          <w:vertAlign w:val="subscript"/>
+        </w:rPr>
+        <w:t>lateral</w:t>
+      </w:r>
+      <w:r>
+        <w:rPr>
+          <w:sz w:val="22"/>
+        </w:rPr>
+        <w:t xml:space="preserve"> = thermal energy entering or leaving in water from stream banks, withdrawals for irrigation or municipal use, groundwater exchange, etc. </w:t>
+      </w:r>
+    </w:p>
+    <w:p>
+      <w:pPr>
+        <w:pStyle w:val="Body"/>
+        <w:ind w:left="720"/>
+        <w:rPr>
+          <w:sz w:val="22"/>
+        </w:rPr>
+      </w:pPr>
+      <w:r>
+        <w:rPr>
+          <w:sz w:val="22"/>
+        </w:rPr>
+        <w:t>E</w:t>
+      </w:r>
+      <w:r>
+        <w:rPr>
+          <w:sz w:val="22"/>
+          <w:vertAlign w:val="subscript"/>
+        </w:rPr>
+        <w:t>down</w:t>
+      </w:r>
+      <w:r>
+        <w:rPr>
+          <w:sz w:val="22"/>
+        </w:rPr>
+        <w:t xml:space="preserve"> = thermal energy leaving in water flowing out of the reach</w:t>
+      </w:r>
+    </w:p>
+    <w:p>
+      <w:pPr>
+        <w:pStyle w:val="Body"/>
+        <w:ind w:left="720"/>
+        <w:rPr>
+          <w:sz w:val="22"/>
+        </w:rPr>
+      </w:pPr>
+      <w:r>
+        <w:rPr>
+          <w:sz w:val="22"/>
+        </w:rPr>
+        <w:t>E</w:t>
+      </w:r>
+      <w:r>
+        <w:rPr>
+          <w:sz w:val="22"/>
+          <w:vertAlign w:val="subscript"/>
+        </w:rPr>
+        <w:t>SW</w:t>
+      </w:r>
+      <w:r>
+        <w:rPr>
+          <w:sz w:val="22"/>
+        </w:rPr>
+        <w:t xml:space="preserve"> = incoming shortwave solar radiation </w:t>
+      </w:r>
+    </w:p>
+    <w:p>
+      <w:pPr>
+        <w:pStyle w:val="Body"/>
+        <w:ind w:left="720"/>
+        <w:rPr>
+          <w:sz w:val="22"/>
+        </w:rPr>
+      </w:pPr>
+      <w:r>
+        <w:rPr>
+          <w:sz w:val="22"/>
+        </w:rPr>
+        <w:t>E</w:t>
+      </w:r>
+      <w:r>
+        <w:rPr>
+          <w:sz w:val="22"/>
+          <w:vertAlign w:val="subscript"/>
+        </w:rPr>
+        <w:t>LW</w:t>
+      </w:r>
+      <w:r>
+        <w:rPr>
+          <w:sz w:val="22"/>
+        </w:rPr>
+        <w:t xml:space="preserve"> = outgoing longwave radiation </w:t>
+      </w:r>
+    </w:p>
+    <w:p>
+      <w:pPr>
+        <w:pStyle w:val="Body"/>
+        <w:ind w:left="720"/>
+        <w:rPr>
+          <w:sz w:val="22"/>
+        </w:rPr>
+      </w:pPr>
+      <w:r>
+        <w:rPr>
+          <w:sz w:val="22"/>
+        </w:rPr>
+        <w:t>E</w:t>
+      </w:r>
+      <w:r>
+        <w:rPr>
+          <w:sz w:val="22"/>
+          <w:vertAlign w:val="subscript"/>
+        </w:rPr>
+        <w:t>evap</w:t>
+      </w:r>
+      <w:r>
+        <w:rPr>
+          <w:sz w:val="22"/>
+        </w:rPr>
+        <w:t xml:space="preserve"> = energy carried away from the reach through evaporation </w:t>
+      </w:r>
+    </w:p>
+    <w:p>
+      <w:pPr>
+        <w:pStyle w:val="Body"/>
+        <w:ind w:left="720"/>
+        <w:rPr>
+          <w:sz w:val="22"/>
+        </w:rPr>
+      </w:pPr>
+      <w:r>
+        <w:rPr>
+          <w:sz w:val="22"/>
+        </w:rPr>
+        <w:t>E</w:t>
+      </w:r>
+      <w:r>
+        <w:rPr>
+          <w:sz w:val="22"/>
+          <w:vertAlign w:val="subscript"/>
+        </w:rPr>
+        <w:t>prcp</w:t>
+      </w:r>
+      <w:r>
+        <w:rPr>
+          <w:sz w:val="22"/>
+        </w:rPr>
+        <w:t xml:space="preserve"> = energy entering via precipitation</w:t>
+      </w:r>
+    </w:p>
+    <w:p>
+      <w:pPr>
+        <w:pStyle w:val="Body"/>
+      </w:pPr>
+    </w:p>
+    <w:p>
+      <w:r>
+        <w:lastRenderedPageBreak/>
+        <w:tab/>
+        <w:t xml:space="preserve">There are corresponding equations with somewhat different terms for landscape polygons and bodies of water.  The equations attempt to account for first order effects; they neglect effects which are usually (but not always) of lesser magnitude: the conversion of mechanical energy to thermal energy, convective heat exchange with the air and the streambed, and so on.  </w:t>
+      </w:r>
+    </w:p>
+    <w:p>
+      <w:r>
+        <w:tab/>
+        <w:t>Thermal energy density (i.e. temperature) affects the rate of evaporation and the outgoing longwave radiation.  As a result, the mass and energy balance calculations are interrelated;</w:t>
+      </w:r>
+      <w:r>
+        <w:t xml:space="preserve"> t</w:t>
+      </w:r>
+      <w:r>
+        <w:t>he estimate of thermal energy is made in the same subroutine which calculates the flow in the reach, so that the flow to downstream can be corrected for the loss of water to the atmosphere by evaporation.</w:t>
+      </w:r>
+      <w:r>
+        <w:t xml:space="preserve">  Precipitation</w:t>
+      </w:r>
+      <w:r>
+        <w:t xml:space="preserve"> on the surface of the stream</w:t>
+      </w:r>
+      <w:r>
+        <w:t xml:space="preserve"> also affects volume and thermal energy.  The amount of evaporation lost and the amount of precipitation received are proportional to the surface area</w:t>
+      </w:r>
+      <w:r>
+        <w:t xml:space="preserve"> of the stream reach or water body.  </w:t>
+      </w:r>
+    </w:p>
+    <w:p>
+      <w:r>
+        <w:tab/>
+        <w:t>Note in connection with evaporation from stream reaches that the model tiles the land surface with IDU polygons, and treats the stream network as a set of lines with no area of their own.  Water bodies – reservoirs and lakes – are represented in the IDU layer.  This makes it difficult to track precipitation which falls on stream reaches, because that precipitation has already been accounted for in the amount simulated as falling on the IDUs that the reach traverses.</w:t>
+      </w:r>
+      <w:r>
+        <w:t xml:space="preserve">  In effect, V</w:t>
+      </w:r>
+      <w:r>
+        <w:rPr>
+          <w:vertAlign w:val="subscript"/>
+        </w:rPr>
+        <w:t>prcp</w:t>
+      </w:r>
+      <w:r>
+        <w:t xml:space="preserve"> is included in V</w:t>
+      </w:r>
+      <w:r>
+        <w:rPr>
+          <w:vertAlign w:val="subscript"/>
+        </w:rPr>
+        <w:t>lateral</w:t>
+      </w:r>
+      <w:r>
+        <w:t>.  E</w:t>
+      </w:r>
+      <w:r>
+        <w:rPr>
+          <w:vertAlign w:val="subscript"/>
+        </w:rPr>
+        <w:t>prcp</w:t>
+      </w:r>
+      <w:r>
+        <w:t xml:space="preserve"> contributes to E</w:t>
+      </w:r>
+      <w:r>
+        <w:rPr>
+          <w:vertAlign w:val="subscript"/>
+        </w:rPr>
+        <w:t>lateral</w:t>
+      </w:r>
+      <w:r>
+        <w:t xml:space="preserve">, but an error is introduced inasmuch as </w:t>
+      </w:r>
+      <w:ins w:id="15" w:author="David Conklin" w:date="2020-10-19T13:26:00Z">
+        <w:r>
+          <w:t xml:space="preserve">in reality </w:t>
+        </w:r>
+      </w:ins>
+      <w:r>
+        <w:t>the thermal energy of precipitation falling directly on the stream water surface is more closely correlated to the temperature of the air than to the temperature of the soil</w:t>
+      </w:r>
+      <w:r>
+        <w:t>.</w:t>
+      </w:r>
+    </w:p>
+    <w:p>
+      <w:pPr>
+        <w:pStyle w:val="Heading2"/>
+      </w:pPr>
+      <w:bookmarkStart w:id="16" w:name="_Toc50800505"/>
+      <w:bookmarkStart w:id="17" w:name="_Toc53899125"/>
+      <w:r>
+        <w:t>Estimating the rate of flow in a stream reach</w:t>
+      </w:r>
+      <w:bookmarkEnd w:id="16"/>
+      <w:bookmarkEnd w:id="17"/>
+    </w:p>
+    <w:p>
+      <w:pPr>
+        <w:ind w:firstLine="720"/>
+      </w:pPr>
+      <w:r>
+        <w:t xml:space="preserve">CW3M uses a kinematic wave algorithm to estimate the average daily flow rate in each subreach and reach.  Each reach is represented as an ordered set of </w:t>
+      </w:r>
+      <w:del w:id="18" w:author="David Conklin" w:date="2020-10-19T13:27:00Z">
+        <w:r>
+          <w:delText xml:space="preserve">equal length </w:delText>
+        </w:r>
+      </w:del>
+      <w:r>
+        <w:t>subreaches</w:t>
+      </w:r>
+      <w:del w:id="19" w:author="David Conklin" w:date="2020-10-19T13:27:00Z">
+        <w:r>
+          <w:delText xml:space="preserve">.  </w:delText>
+        </w:r>
+        <w:r>
+          <w:delText>As described previously, t</w:delText>
+        </w:r>
+        <w:r>
+          <w:delText>he maximum sub</w:delText>
+        </w:r>
+        <w:r>
+          <w:delText>reach</w:delText>
+        </w:r>
+        <w:r>
+          <w:delText xml:space="preserve"> length is specified in the Flow XML file</w:delText>
+        </w:r>
+      </w:del>
+      <w:r>
+        <w:t xml:space="preserve">.  </w:t>
+      </w:r>
+      <w:r>
+        <w:t>The kinematic wave algorithm is used to estimate the average daily outflow from each subreach.  The daily flow rate for the reach is taken as the average daily flow rate of the most downstream subreach of the reach.</w:t>
+      </w:r>
+    </w:p>
+    <w:p>
+      <w:pPr>
+        <w:ind w:firstLine="720"/>
+      </w:pPr>
+      <w:r>
+        <w:t xml:space="preserve">The daily outflow from a subreach is a function of the length and average slope, the amount of water in the reach, yesterday’s outflow, today’s inflow from upstream, and today’s inflow from the seepage into the stream from the banks of the stream (a.k.a. lateral flow).  </w:t>
+      </w:r>
+      <w:del w:id="20" w:author="David Conklin" w:date="2020-10-19T13:32:00Z">
+        <w:r>
+          <w:delText xml:space="preserve">The subreach slope, the parameters </w:delText>
+        </w:r>
+        <w:r>
+          <w:rPr>
+            <w:i/>
+            <w:iCs/>
+          </w:rPr>
+          <w:delText>n</w:delText>
+        </w:r>
+        <w:r>
+          <w:delText xml:space="preserve"> and </w:delText>
+        </w:r>
+        <w:r>
+          <w:rPr>
+            <w:i/>
+            <w:iCs/>
+          </w:rPr>
+          <w:delText>wd_ratio</w:delText>
+        </w:r>
+        <w:r>
+          <w:delText>, and y</w:delText>
+        </w:r>
+        <w:r>
+          <w:delText>esterday’s</w:delText>
+        </w:r>
+        <w:r>
+          <w:delText xml:space="preserve"> outflow are used to calculate the width and depth of the channel, with the assumption that the channel is rectangular and that its width-to-depth ratio is parameterized, with a default value of 10.  </w:delText>
+        </w:r>
+        <w:r>
+          <w:delText xml:space="preserve">The parameter, </w:delText>
+        </w:r>
+        <w:r>
+          <w:rPr>
+            <w:i/>
+            <w:iCs/>
+          </w:rPr>
+          <w:delText>wd_ratio</w:delText>
+        </w:r>
+        <w:r>
+          <w:delText>,</w:delText>
+        </w:r>
+        <w:r>
+          <w:delText xml:space="preserve"> is an optional field in the &lt;streams&gt; block of the Flow XML file.</w:delText>
+        </w:r>
+        <w:r>
+          <w:delText xml:space="preserve">  Addition of the WIDTH_BASE</w:delText>
+        </w:r>
+        <w:r>
+          <w:delText xml:space="preserve"> and BANK_HT_L/R</w:delText>
+        </w:r>
+        <w:r>
+          <w:delText xml:space="preserve"> attribute</w:delText>
+        </w:r>
+        <w:r>
+          <w:delText>s</w:delText>
+        </w:r>
+        <w:r>
+          <w:delText xml:space="preserve"> in a new stream segment data layer</w:delText>
+        </w:r>
+        <w:r>
+          <w:delText xml:space="preserve"> to facilitate estimation of surface areas</w:delText>
+        </w:r>
+        <w:r>
+          <w:delText xml:space="preserve">, discussed later, may allow for a more sophisticated estimate of the </w:delText>
+        </w:r>
+        <w:r>
+          <w:delText>channel shape and size</w:delText>
+        </w:r>
+        <w:r>
+          <w:delText xml:space="preserve"> as a function of flow rate.</w:delText>
+        </w:r>
+      </w:del>
+    </w:p>
+    <w:p>
+      <w:pPr>
+        <w:ind w:firstLine="720"/>
+      </w:pPr>
+      <w:r>
+        <w:t xml:space="preserve">The kinematic wave algorithm itself is parameterized with a value for </w:t>
       </w:r>
       <w:r>
         <w:rPr>
           <w:i/>
           <w:iCs/>
         </w:rPr>
-        <w:t>subnode_length</w:t>
-      </w:r>
-      <w:r>
-        <w:t xml:space="preserve"> in &lt;streams&gt; in Flow_McKenzie.xml), currently set at 1000 meters.  Reaches of length less than </w:t>
-      </w:r>
-      <w:r>
-        <w:rPr>
-          <w:i/>
-          <w:iCs/>
-        </w:rPr>
-        <w:t>subnode_length</w:t>
-      </w:r>
-      <w:r>
-        <w:t xml:space="preserve"> consist of a single subreach.  Reaches longer than </w:t>
-      </w:r>
-      <w:r>
-        <w:rPr>
-          <w:i/>
-          <w:iCs/>
-        </w:rPr>
-        <w:t>subnode_length</w:t>
-      </w:r>
-      <w:r>
-        <w:t xml:space="preserve"> are divided into the smallest number of equal-length subreaches such that the subreaches are no longer than </w:t>
-      </w:r>
-      <w:r>
-        <w:rPr>
-          <w:i/>
-          <w:iCs/>
-        </w:rPr>
-        <w:t>subnode_length</w:t>
-      </w:r>
-      <w:r>
-        <w:t>.</w:t>
+        <w:t>n</w:t>
+      </w:r>
+      <w:r>
+        <w:t xml:space="preserve"> = 0.3.  As implemented, the algorithm makes the rate of flow out of a subreach more immediately responsive to the inflow from upstream than to the lateral flow.  In the original WW2100 implementation, this characteristic led to unrealistic accumulation of water in headwater reaches, since by definition there is no inflow from upstream into the upstream end of a headwater reach.  A workaround was later adopted to compensate for this malfunction, in the form of logic which treats any volume in a subreach in excess of the sum of the current day’s actual inflow from upstream and the current day’s lateral flow as if it were part of the current day’s inflow from upstream.</w:t>
       </w:r>
     </w:p>
     <w:p>
       <w:pPr>
         <w:pStyle w:val="Heading2"/>
-      </w:pPr>
-      <w:bookmarkStart w:id="5" w:name="_Toc50800504"/>
-      <w:bookmarkStart w:id="6" w:name="_Toc53899124"/>
-      <w:r>
-        <w:t>Daily water mass and energy balance</w:t>
-      </w:r>
-      <w:bookmarkEnd w:id="5"/>
-      <w:bookmarkEnd w:id="6"/>
+        <w:rPr>
+          <w:ins w:id="21" w:author="David Conklin" w:date="2020-10-19T13:33:00Z"/>
+        </w:rPr>
+      </w:pPr>
+      <w:bookmarkStart w:id="22" w:name="_Toc50800506"/>
+      <w:bookmarkStart w:id="23" w:name="_Toc53899126"/>
+      <w:r>
+        <w:t xml:space="preserve">Water temperature </w:t>
+      </w:r>
+      <w:ins w:id="24" w:author="David Conklin" w:date="2020-10-19T13:32:00Z">
+        <w:r>
+          <w:t>and</w:t>
+        </w:r>
+      </w:ins>
+      <w:del w:id="25" w:author="David Conklin" w:date="2020-10-19T13:32:00Z">
+        <w:r>
+          <w:delText>from</w:delText>
+        </w:r>
+      </w:del>
+      <w:r>
+        <w:t xml:space="preserve"> thermal energy</w:t>
+      </w:r>
+      <w:bookmarkEnd w:id="22"/>
+      <w:bookmarkEnd w:id="23"/>
+    </w:p>
+    <w:p>
+      <w:pPr>
+        <w:rPr>
+          <w:rPrChange w:id="26" w:author="David Conklin" w:date="2020-10-19T13:33:00Z">
+            <w:rPr/>
+          </w:rPrChange>
+        </w:rPr>
+        <w:pPrChange w:id="27" w:author="David Conklin" w:date="2020-10-19T13:33:00Z">
+          <w:pPr>
+            <w:pStyle w:val="Heading2"/>
+          </w:pPr>
+        </w:pPrChange>
+      </w:pPr>
+      <w:ins w:id="28" w:author="David Conklin" w:date="2020-10-19T13:33:00Z">
+        <w:r>
+          <w:tab/>
+          <w:t>The temperature in deg C of liquid water parcels</w:t>
+        </w:r>
+      </w:ins>
+      <w:ins w:id="29" w:author="David Conklin" w:date="2020-10-19T13:34:00Z">
+        <w:r>
+          <w:t xml:space="preserve"> is stored as a member of WaterParcel objects. </w:t>
+        </w:r>
+      </w:ins>
+      <w:ins w:id="30" w:author="David Conklin" w:date="2020-10-19T13:35:00Z">
+        <w:r>
+          <w:t xml:space="preserve"> For simulation of </w:t>
+        </w:r>
+      </w:ins>
+      <w:ins w:id="31" w:author="David Conklin" w:date="2020-10-19T13:36:00Z">
+        <w:r>
+          <w:t>heat transfer to and from the water, the temperature and volume of the water parcel are used to calcu</w:t>
+        </w:r>
+      </w:ins>
+      <w:ins w:id="32" w:author="David Conklin" w:date="2020-10-19T13:37:00Z">
+        <w:r>
+          <w:t>late the amount of thermal energy that it contains, relative to li</w:t>
+        </w:r>
+      </w:ins>
+      <w:ins w:id="33" w:author="David Conklin" w:date="2020-10-19T13:38:00Z">
+        <w:r>
+          <w:t>quid water at 0 deg C.</w:t>
+        </w:r>
+      </w:ins>
     </w:p>
     <w:p>
       <w:pPr>
         <w:ind w:firstLine="720"/>
-      </w:pPr>
-      <w:r>
-        <w:t xml:space="preserve">Thermal energy algorithms </w:t>
-      </w:r>
-      <w:r>
-        <w:t xml:space="preserve">will be </w:t>
-      </w:r>
-      <w:r>
-        <w:t xml:space="preserve">added to CW3M as part of the McKenzie </w:t>
-      </w:r>
-      <w:r>
-        <w:t>w</w:t>
-      </w:r>
-      <w:r>
-        <w:t xml:space="preserve">etlands </w:t>
-      </w:r>
-      <w:r>
-        <w:t>s</w:t>
-      </w:r>
-      <w:r>
-        <w:t>tudy.  Inspiration and technical information for the thermal energy code is from the 204-page manual for Heat Source Model Version 7.0, prepared by Matthew Boyd and Brian Kasper in 2003 and 2007 for the Oregon Department of Environmental Quality (Boyd &amp; Kasper 2003).</w:t>
-      </w:r>
-    </w:p>
-    <w:p>
-      <w:r>
+        <w:rPr>
+          <w:del w:id="34" w:author="David Conklin" w:date="2020-10-19T13:38:00Z"/>
+        </w:rPr>
+      </w:pPr>
+      <w:del w:id="35" w:author="David Conklin" w:date="2020-10-19T13:38:00Z">
+        <w:r>
+          <w:delText>The amount of thermal energy in the water in a reach or reservoir, referenced to zero energy for liquid water at the freezing point of water, is estimated and tracked within CW3M’s Flow model.  The average temperature of the water in a reach can then be calculated for output purposes from the thermal energy per unit volume</w:delText>
+        </w:r>
+      </w:del>
+    </w:p>
+    <w:p>
+      <w:pPr>
+        <w:rPr>
+          <w:rFonts w:ascii="Times New Roman" w:hAnsi="Times New Roman" w:cs="Times New Roman"/>
+        </w:rPr>
+      </w:pPr>
+      <w:r>
+        <w:rPr>
+          <w:rFonts w:ascii="Times New Roman" w:hAnsi="Times New Roman" w:cs="Times New Roman"/>
+        </w:rPr>
         <w:tab/>
-        <w:t>CW3M estimates the properties of water parcels at a daily timestep.  The basic equation for daily subreach volume is straightforward</w:t>
-      </w:r>
-    </w:p>
-    <w:p>
-      <w:pPr>
-        <w:rPr>
-          <w:rFonts w:ascii="Times New Roman" w:hAnsi="Times New Roman" w:cs="Times New Roman"/>
-          <w:vertAlign w:val="subscript"/>
-        </w:rPr>
-      </w:pPr>
-      <w:r>
-        <w:rPr>
-          <w:rFonts w:ascii="Times New Roman" w:hAnsi="Times New Roman" w:cs="Times New Roman"/>
-        </w:rPr>
-        <w:tab/>
-      </w:r>
-      <w:r>
-        <w:rPr>
-          <w:rFonts w:ascii="Times New Roman" w:hAnsi="Times New Roman" w:cs="Times New Roman"/>
-        </w:rPr>
-        <w:tab/>
-        <w:t>V</w:t>
-      </w:r>
-      <w:r>
-        <w:rPr>
-          <w:rFonts w:ascii="Times New Roman" w:hAnsi="Times New Roman" w:cs="Times New Roman"/>
-          <w:vertAlign w:val="subscript"/>
-        </w:rPr>
-        <w:t>t</w:t>
-      </w:r>
-      <w:r>
-        <w:rPr>
-          <w:rFonts w:ascii="Times New Roman" w:hAnsi="Times New Roman" w:cs="Times New Roman"/>
-        </w:rPr>
-        <w:t xml:space="preserve"> = V</w:t>
-      </w:r>
-      <w:r>
-        <w:rPr>
-          <w:rFonts w:ascii="Times New Roman" w:hAnsi="Times New Roman" w:cs="Times New Roman"/>
-          <w:vertAlign w:val="subscript"/>
-        </w:rPr>
-        <w:t>t-1</w:t>
-      </w:r>
-      <w:r>
-        <w:rPr>
-          <w:rFonts w:ascii="Times New Roman" w:hAnsi="Times New Roman" w:cs="Times New Roman"/>
-        </w:rPr>
-        <w:t xml:space="preserve"> + V</w:t>
-      </w:r>
-      <w:r>
-        <w:rPr>
-          <w:rFonts w:ascii="Times New Roman" w:hAnsi="Times New Roman" w:cs="Times New Roman"/>
-          <w:vertAlign w:val="subscript"/>
-        </w:rPr>
-        <w:t>up</w:t>
-      </w:r>
-      <w:r>
-        <w:rPr>
-          <w:rFonts w:ascii="Times New Roman" w:hAnsi="Times New Roman" w:cs="Times New Roman"/>
-        </w:rPr>
-        <w:t xml:space="preserve"> + V</w:t>
-      </w:r>
-      <w:r>
-        <w:rPr>
-          <w:rFonts w:ascii="Times New Roman" w:hAnsi="Times New Roman" w:cs="Times New Roman"/>
-          <w:vertAlign w:val="subscript"/>
-        </w:rPr>
-        <w:t>lateral</w:t>
-      </w:r>
-      <w:r>
-        <w:rPr>
-          <w:rFonts w:ascii="Times New Roman" w:hAnsi="Times New Roman" w:cs="Times New Roman"/>
-        </w:rPr>
-        <w:t xml:space="preserve"> - V</w:t>
-      </w:r>
-      <w:r>
-        <w:rPr>
-          <w:rFonts w:ascii="Times New Roman" w:hAnsi="Times New Roman" w:cs="Times New Roman"/>
-          <w:vertAlign w:val="subscript"/>
-        </w:rPr>
-        <w:t>down</w:t>
-      </w:r>
-      <w:r>
-        <w:rPr>
-          <w:rFonts w:ascii="Times New Roman" w:hAnsi="Times New Roman" w:cs="Times New Roman"/>
-        </w:rPr>
-        <w:t xml:space="preserve"> - V</w:t>
-      </w:r>
-      <w:r>
-        <w:rPr>
-          <w:rFonts w:ascii="Times New Roman" w:hAnsi="Times New Roman" w:cs="Times New Roman"/>
-          <w:vertAlign w:val="subscript"/>
-        </w:rPr>
-        <w:t>evap</w:t>
-      </w:r>
-      <w:r>
-        <w:rPr>
-          <w:rFonts w:ascii="Times New Roman" w:hAnsi="Times New Roman" w:cs="Times New Roman"/>
-        </w:rPr>
-        <w:t xml:space="preserve"> + V</w:t>
-      </w:r>
-      <w:r>
-        <w:rPr>
-          <w:rFonts w:ascii="Times New Roman" w:hAnsi="Times New Roman" w:cs="Times New Roman"/>
-          <w:vertAlign w:val="subscript"/>
-        </w:rPr>
-        <w:t>prcp</w:t>
-      </w:r>
-    </w:p>
-    <w:p>
-      <w:r>
-        <w:t>where (all quantities in m</w:t>
-      </w:r>
-      <w:r>
-        <w:rPr>
-          <w:vertAlign w:val="superscript"/>
-        </w:rPr>
-        <w:t>3</w:t>
-      </w:r>
-      <w:r>
-        <w:t>)</w:t>
-      </w:r>
-    </w:p>
-    <w:p>
-      <w:pPr>
-        <w:ind w:left="720"/>
-        <w:rPr>
-          <w:rFonts w:ascii="Times New Roman" w:hAnsi="Times New Roman" w:cs="Times New Roman"/>
-        </w:rPr>
-      </w:pPr>
-      <w:r>
-        <w:rPr>
-          <w:rFonts w:ascii="Times New Roman" w:hAnsi="Times New Roman" w:cs="Times New Roman"/>
-        </w:rPr>
-        <w:t>V</w:t>
-      </w:r>
-      <w:r>
-        <w:rPr>
-          <w:rFonts w:ascii="Times New Roman" w:hAnsi="Times New Roman" w:cs="Times New Roman"/>
-          <w:vertAlign w:val="subscript"/>
-        </w:rPr>
-        <w:t>t</w:t>
-      </w:r>
-      <w:r>
-        <w:rPr>
-          <w:rFonts w:ascii="Times New Roman" w:hAnsi="Times New Roman" w:cs="Times New Roman"/>
-        </w:rPr>
-        <w:t xml:space="preserve"> = volume in day t</w:t>
-      </w:r>
-    </w:p>
-    <w:p>
-      <w:pPr>
-        <w:ind w:left="720"/>
-        <w:rPr>
-          <w:rFonts w:ascii="Times New Roman" w:hAnsi="Times New Roman" w:cs="Times New Roman"/>
-        </w:rPr>
-      </w:pPr>
-      <w:r>
-        <w:rPr>
-          <w:rFonts w:ascii="Times New Roman" w:hAnsi="Times New Roman" w:cs="Times New Roman"/>
-        </w:rPr>
-        <w:t>V</w:t>
-      </w:r>
-      <w:r>
-        <w:rPr>
-          <w:rFonts w:ascii="Times New Roman" w:hAnsi="Times New Roman" w:cs="Times New Roman"/>
-          <w:vertAlign w:val="subscript"/>
-        </w:rPr>
-        <w:t>t-1</w:t>
-      </w:r>
-      <w:r>
-        <w:rPr>
-          <w:rFonts w:ascii="Times New Roman" w:hAnsi="Times New Roman" w:cs="Times New Roman"/>
-        </w:rPr>
-        <w:t xml:space="preserve"> = volume in the previous day</w:t>
-      </w:r>
-    </w:p>
-    <w:p>
-      <w:pPr>
-        <w:ind w:left="720"/>
-        <w:rPr>
-          <w:rFonts w:ascii="Times New Roman" w:hAnsi="Times New Roman" w:cs="Times New Roman"/>
-        </w:rPr>
-      </w:pPr>
-      <w:r>
-        <w:rPr>
-          <w:rFonts w:ascii="Times New Roman" w:hAnsi="Times New Roman" w:cs="Times New Roman"/>
-        </w:rPr>
-        <w:t>V</w:t>
-      </w:r>
-      <w:r>
-        <w:rPr>
-          <w:rFonts w:ascii="Times New Roman" w:hAnsi="Times New Roman" w:cs="Times New Roman"/>
-          <w:vertAlign w:val="subscript"/>
-        </w:rPr>
-        <w:t>up</w:t>
-      </w:r>
-      <w:r>
-        <w:rPr>
-          <w:rFonts w:ascii="Times New Roman" w:hAnsi="Times New Roman" w:cs="Times New Roman"/>
-        </w:rPr>
-        <w:t xml:space="preserve"> = volume flowing in from upstream</w:t>
-      </w:r>
-    </w:p>
-    <w:p>
-      <w:pPr>
-        <w:ind w:left="1440" w:hanging="720"/>
-        <w:rPr>
-          <w:rFonts w:ascii="Times New Roman" w:hAnsi="Times New Roman" w:cs="Times New Roman"/>
-        </w:rPr>
-      </w:pPr>
-      <w:r>
-        <w:rPr>
-          <w:rFonts w:ascii="Times New Roman" w:hAnsi="Times New Roman" w:cs="Times New Roman"/>
-        </w:rPr>
-        <w:t>V</w:t>
-      </w:r>
-      <w:r>
-        <w:rPr>
-          <w:rFonts w:ascii="Times New Roman" w:hAnsi="Times New Roman" w:cs="Times New Roman"/>
-          <w:vertAlign w:val="subscript"/>
-        </w:rPr>
-        <w:t>lateral</w:t>
-      </w:r>
-      <w:r>
-        <w:rPr>
-          <w:rFonts w:ascii="Times New Roman" w:hAnsi="Times New Roman" w:cs="Times New Roman"/>
-        </w:rPr>
-        <w:t xml:space="preserve"> = volume entering (+) or leaving (-) the subreach through the stream banks or streambed, or from withdrawals for irrigation or municipal use, or discharges from municipal points of central discharge</w:t>
-      </w:r>
-    </w:p>
-    <w:p>
-      <w:pPr>
-        <w:ind w:left="1440" w:hanging="720"/>
-        <w:rPr>
-          <w:rFonts w:ascii="Times New Roman" w:hAnsi="Times New Roman" w:cs="Times New Roman"/>
-        </w:rPr>
-      </w:pPr>
-      <w:r>
-        <w:rPr>
-          <w:rFonts w:ascii="Times New Roman" w:hAnsi="Times New Roman" w:cs="Times New Roman"/>
-        </w:rPr>
-        <w:t>V</w:t>
-      </w:r>
-      <w:r>
-        <w:rPr>
-          <w:rFonts w:ascii="Times New Roman" w:hAnsi="Times New Roman" w:cs="Times New Roman"/>
-          <w:vertAlign w:val="subscript"/>
-        </w:rPr>
-        <w:t>down</w:t>
-      </w:r>
-      <w:r>
-        <w:rPr>
-          <w:rFonts w:ascii="Times New Roman" w:hAnsi="Times New Roman" w:cs="Times New Roman"/>
-        </w:rPr>
-        <w:t xml:space="preserve"> = volume flowing out to downstream</w:t>
-      </w:r>
-    </w:p>
-    <w:p>
-      <w:pPr>
-        <w:ind w:left="1440" w:hanging="720"/>
-        <w:rPr>
-          <w:rFonts w:ascii="Times New Roman" w:hAnsi="Times New Roman" w:cs="Times New Roman"/>
-        </w:rPr>
-      </w:pPr>
-      <w:r>
-        <w:rPr>
-          <w:rFonts w:ascii="Times New Roman" w:hAnsi="Times New Roman" w:cs="Times New Roman"/>
-        </w:rPr>
-        <w:t>V</w:t>
-      </w:r>
-      <w:r>
-        <w:rPr>
-          <w:rFonts w:ascii="Times New Roman" w:hAnsi="Times New Roman" w:cs="Times New Roman"/>
-          <w:vertAlign w:val="subscript"/>
-        </w:rPr>
-        <w:t>evap</w:t>
-      </w:r>
-      <w:r>
-        <w:rPr>
-          <w:rFonts w:ascii="Times New Roman" w:hAnsi="Times New Roman" w:cs="Times New Roman"/>
-        </w:rPr>
-        <w:t xml:space="preserve"> = volume lost to evaporation</w:t>
-      </w:r>
-    </w:p>
-    <w:p>
-      <w:pPr>
-        <w:ind w:left="1440" w:hanging="720"/>
-        <w:rPr>
-          <w:rFonts w:ascii="Times New Roman" w:hAnsi="Times New Roman" w:cs="Times New Roman"/>
-        </w:rPr>
-      </w:pPr>
-      <w:r>
-        <w:rPr>
-          <w:rFonts w:ascii="Times New Roman" w:hAnsi="Times New Roman" w:cs="Times New Roman"/>
-        </w:rPr>
-        <w:t>V</w:t>
-      </w:r>
-      <w:r>
-        <w:rPr>
-          <w:rFonts w:ascii="Times New Roman" w:hAnsi="Times New Roman" w:cs="Times New Roman"/>
-          <w:vertAlign w:val="subscript"/>
-        </w:rPr>
-        <w:t>prcp</w:t>
-      </w:r>
-      <w:r>
-        <w:rPr>
-          <w:rFonts w:ascii="Times New Roman" w:hAnsi="Times New Roman" w:cs="Times New Roman"/>
-        </w:rPr>
-        <w:t xml:space="preserve"> = volume gained from precipitation</w:t>
-      </w:r>
-      <w:r>
-        <w:rPr>
-          <w:rFonts w:ascii="Times New Roman" w:hAnsi="Times New Roman" w:cs="Times New Roman"/>
-        </w:rPr>
-        <w:t xml:space="preserve"> falling on the water surface</w:t>
-      </w:r>
-    </w:p>
-    <w:p>
-      <w:pPr>
-        <w:ind w:left="720" w:hanging="720"/>
-      </w:pPr>
-    </w:p>
-    <w:p>
-      <w:pPr>
-        <w:ind w:left="720" w:hanging="720"/>
-      </w:pPr>
-      <w:r>
-        <w:tab/>
-        <w:t>The equation for subreach thermal energy has additional terms</w:t>
-      </w:r>
-    </w:p>
-    <w:p>
-      <w:pPr>
-        <w:pStyle w:val="Body"/>
-        <w:rPr>
-          <w:sz w:val="22"/>
-          <w:vertAlign w:val="subscript"/>
-        </w:rPr>
-      </w:pPr>
-      <w:r>
-        <w:rPr>
-          <w:sz w:val="22"/>
-        </w:rPr>
-        <w:tab/>
-      </w:r>
-      <w:r>
-        <w:rPr>
-          <w:sz w:val="22"/>
-        </w:rPr>
-        <w:tab/>
-        <w:t>E</w:t>
-      </w:r>
-      <w:r>
-        <w:rPr>
-          <w:sz w:val="22"/>
-          <w:vertAlign w:val="subscript"/>
-        </w:rPr>
-        <w:t>t</w:t>
-      </w:r>
-      <w:r>
-        <w:rPr>
-          <w:sz w:val="22"/>
-        </w:rPr>
-        <w:t xml:space="preserve"> = E</w:t>
-      </w:r>
-      <w:r>
-        <w:rPr>
-          <w:sz w:val="22"/>
-          <w:vertAlign w:val="subscript"/>
-        </w:rPr>
-        <w:t>t-1</w:t>
-      </w:r>
-      <w:r>
-        <w:rPr>
-          <w:sz w:val="22"/>
-        </w:rPr>
-        <w:t xml:space="preserve"> + E</w:t>
-      </w:r>
-      <w:r>
-        <w:rPr>
-          <w:sz w:val="22"/>
-          <w:vertAlign w:val="subscript"/>
-        </w:rPr>
-        <w:t>up</w:t>
-      </w:r>
-      <w:r>
-        <w:rPr>
-          <w:sz w:val="22"/>
-        </w:rPr>
-        <w:t xml:space="preserve"> + E</w:t>
-      </w:r>
-      <w:r>
-        <w:rPr>
-          <w:sz w:val="22"/>
-          <w:vertAlign w:val="subscript"/>
-        </w:rPr>
-        <w:t>lateral</w:t>
-      </w:r>
-      <w:r>
-        <w:rPr>
-          <w:sz w:val="22"/>
-        </w:rPr>
-        <w:t xml:space="preserve"> – E</w:t>
-      </w:r>
-      <w:r>
-        <w:rPr>
-          <w:sz w:val="22"/>
-          <w:vertAlign w:val="subscript"/>
-        </w:rPr>
-        <w:t>down</w:t>
-      </w:r>
-      <w:r>
-        <w:rPr>
-          <w:sz w:val="22"/>
-        </w:rPr>
-        <w:t xml:space="preserve"> + E</w:t>
-      </w:r>
-      <w:r>
-        <w:rPr>
-          <w:sz w:val="22"/>
-          <w:vertAlign w:val="subscript"/>
-        </w:rPr>
-        <w:t>SW</w:t>
-      </w:r>
-      <w:r>
-        <w:rPr>
-          <w:sz w:val="22"/>
-        </w:rPr>
-        <w:t xml:space="preserve"> – E</w:t>
-      </w:r>
-      <w:r>
-        <w:rPr>
-          <w:sz w:val="22"/>
-          <w:vertAlign w:val="subscript"/>
-        </w:rPr>
-        <w:t>LW</w:t>
-      </w:r>
-      <w:r>
-        <w:rPr>
-          <w:sz w:val="22"/>
-        </w:rPr>
-        <w:t xml:space="preserve"> - E</w:t>
-      </w:r>
-      <w:r>
-        <w:rPr>
-          <w:sz w:val="22"/>
-          <w:vertAlign w:val="subscript"/>
-        </w:rPr>
-        <w:t>evap</w:t>
-      </w:r>
-      <w:r>
-        <w:rPr>
-          <w:sz w:val="22"/>
-        </w:rPr>
-        <w:t xml:space="preserve"> + E</w:t>
-      </w:r>
-      <w:r>
-        <w:rPr>
-          <w:sz w:val="22"/>
-          <w:vertAlign w:val="subscript"/>
-        </w:rPr>
-        <w:t>prcp</w:t>
-      </w:r>
-    </w:p>
-    <w:p>
-      <w:r>
-        <w:t>where (all quantities in kJ)</w:t>
-      </w:r>
-    </w:p>
-    <w:p>
-      <w:pPr>
-        <w:pStyle w:val="Body"/>
-        <w:ind w:left="720"/>
-        <w:rPr>
-          <w:sz w:val="22"/>
-        </w:rPr>
-      </w:pPr>
-      <w:r>
-        <w:rPr>
-          <w:sz w:val="22"/>
-        </w:rPr>
-        <w:t>E</w:t>
-      </w:r>
-      <w:r>
-        <w:rPr>
-          <w:sz w:val="22"/>
-          <w:vertAlign w:val="subscript"/>
-        </w:rPr>
-        <w:t>t</w:t>
-      </w:r>
-      <w:r>
-        <w:rPr>
-          <w:sz w:val="22"/>
-        </w:rPr>
-        <w:t xml:space="preserve"> = thermal energy in day t</w:t>
-      </w:r>
-    </w:p>
-    <w:p>
-      <w:pPr>
-        <w:pStyle w:val="Body"/>
-        <w:ind w:left="720"/>
-        <w:rPr>
-          <w:sz w:val="22"/>
-        </w:rPr>
-      </w:pPr>
-      <w:r>
-        <w:rPr>
-          <w:sz w:val="22"/>
-        </w:rPr>
-        <w:t>E</w:t>
-      </w:r>
-      <w:r>
-        <w:rPr>
-          <w:sz w:val="22"/>
-          <w:vertAlign w:val="subscript"/>
-        </w:rPr>
-        <w:t>t-1</w:t>
-      </w:r>
-      <w:r>
-        <w:rPr>
-          <w:sz w:val="22"/>
-        </w:rPr>
-        <w:t xml:space="preserve"> = thermal energy in the previous day</w:t>
-      </w:r>
-    </w:p>
-    <w:p>
-      <w:pPr>
-        <w:pStyle w:val="Body"/>
-        <w:ind w:left="720"/>
-        <w:rPr>
-          <w:sz w:val="22"/>
-        </w:rPr>
-      </w:pPr>
-      <w:r>
-        <w:rPr>
-          <w:sz w:val="22"/>
-        </w:rPr>
-        <w:t>E</w:t>
-      </w:r>
-      <w:r>
-        <w:rPr>
-          <w:sz w:val="22"/>
-          <w:vertAlign w:val="subscript"/>
-        </w:rPr>
-        <w:t>up</w:t>
-      </w:r>
-      <w:r>
-        <w:rPr>
-          <w:sz w:val="22"/>
-        </w:rPr>
-        <w:t xml:space="preserve"> = thermal energy in the water flowing in from upstream </w:t>
-      </w:r>
-    </w:p>
-    <w:p>
-      <w:pPr>
-        <w:pStyle w:val="Body"/>
-        <w:ind w:left="1440" w:hanging="720"/>
-        <w:rPr>
-          <w:sz w:val="22"/>
-        </w:rPr>
-      </w:pPr>
-      <w:r>
-        <w:rPr>
-          <w:sz w:val="22"/>
-        </w:rPr>
-        <w:t>E</w:t>
-      </w:r>
-      <w:r>
-        <w:rPr>
-          <w:sz w:val="22"/>
-          <w:vertAlign w:val="subscript"/>
-        </w:rPr>
-        <w:t>lateral</w:t>
-      </w:r>
-      <w:r>
-        <w:rPr>
-          <w:sz w:val="22"/>
-        </w:rPr>
-        <w:t xml:space="preserve"> = thermal energy entering or leaving in water from stream banks, withdrawals for irrigation or municipal use, groundwater exchange, etc. </w:t>
-      </w:r>
-    </w:p>
-    <w:p>
-      <w:pPr>
-        <w:pStyle w:val="Body"/>
-        <w:ind w:left="720"/>
-        <w:rPr>
-          <w:sz w:val="22"/>
-        </w:rPr>
-      </w:pPr>
-      <w:r>
-        <w:rPr>
-          <w:sz w:val="22"/>
-        </w:rPr>
-        <w:t>E</w:t>
-      </w:r>
-      <w:r>
-        <w:rPr>
-          <w:sz w:val="22"/>
-          <w:vertAlign w:val="subscript"/>
-        </w:rPr>
-        <w:t>down</w:t>
-      </w:r>
-      <w:r>
-        <w:rPr>
-          <w:sz w:val="22"/>
-        </w:rPr>
-        <w:t xml:space="preserve"> = thermal energy leaving in water flowing out of the reach</w:t>
-      </w:r>
-    </w:p>
-    <w:p>
-      <w:pPr>
-        <w:pStyle w:val="Body"/>
-        <w:ind w:left="720"/>
-        <w:rPr>
-          <w:sz w:val="22"/>
-        </w:rPr>
-      </w:pPr>
-      <w:r>
-        <w:rPr>
-          <w:sz w:val="22"/>
-        </w:rPr>
+      </w:r>
+      <w:del w:id="36" w:author="David Conklin" w:date="2020-10-19T13:39:00Z">
+        <w:r>
+          <w:rPr>
+            <w:rFonts w:ascii="Times New Roman" w:hAnsi="Times New Roman" w:cs="Times New Roman"/>
+          </w:rPr>
+          <w:delText>temperature =</w:delText>
+        </w:r>
+      </w:del>
+      <w:r>
+        <w:rPr>
+          <w:rFonts w:ascii="Times New Roman" w:hAnsi="Times New Roman" w:cs="Times New Roman"/>
+        </w:rPr>
+        <w:t xml:space="preserve"> thermal energy</w:t>
+      </w:r>
+      <w:ins w:id="37" w:author="David Conklin" w:date="2020-10-19T13:39:00Z">
+        <w:r>
+          <w:rPr>
+            <w:rFonts w:ascii="Times New Roman" w:hAnsi="Times New Roman" w:cs="Times New Roman"/>
+          </w:rPr>
+          <w:t xml:space="preserve"> = </w:t>
+        </w:r>
+      </w:ins>
+      <w:del w:id="38" w:author="David Conklin" w:date="2020-10-19T13:40:00Z">
+        <w:r>
+          <w:rPr>
+            <w:rFonts w:ascii="Times New Roman" w:hAnsi="Times New Roman" w:cs="Times New Roman"/>
+          </w:rPr>
+          <w:delText xml:space="preserve"> </w:delText>
+        </w:r>
+      </w:del>
+      <w:del w:id="39" w:author="David Conklin" w:date="2020-10-19T13:39:00Z">
+        <w:r>
+          <w:rPr>
+            <w:rFonts w:ascii="Times New Roman" w:hAnsi="Times New Roman" w:cs="Times New Roman"/>
+          </w:rPr>
+          <w:delText>/</w:delText>
+        </w:r>
+      </w:del>
+      <w:del w:id="40" w:author="David Conklin" w:date="2020-10-19T13:40:00Z">
+        <w:r>
+          <w:rPr>
+            <w:rFonts w:ascii="Times New Roman" w:hAnsi="Times New Roman" w:cs="Times New Roman"/>
+          </w:rPr>
+          <w:delText xml:space="preserve"> </w:delText>
+        </w:r>
+      </w:del>
+      <w:del w:id="41" w:author="David Conklin" w:date="2020-10-19T13:39:00Z">
+        <w:r>
+          <w:rPr>
+            <w:rFonts w:ascii="Times New Roman" w:hAnsi="Times New Roman" w:cs="Times New Roman"/>
+          </w:rPr>
+          <w:delText>(</w:delText>
+        </w:r>
+      </w:del>
+      <w:r>
+        <w:rPr>
+          <w:rFonts w:ascii="Times New Roman" w:hAnsi="Times New Roman" w:cs="Times New Roman"/>
+        </w:rPr>
+        <w:t>volume *</w:t>
+      </w:r>
+      <w:r>
+        <w:rPr>
+          <w:rFonts w:ascii="Times New Roman" w:hAnsi="Times New Roman" w:cs="Times New Roman"/>
+        </w:rPr>
+        <w:t xml:space="preserve"> </w:t>
+      </w:r>
+      <w:r>
+        <w:rPr>
+          <w:rFonts w:ascii="Times New Roman" w:hAnsi="Times New Roman" w:cs="Times New Roman"/>
+        </w:rPr>
+        <w:t>water density * specific heat of water</w:t>
+      </w:r>
+      <w:ins w:id="42" w:author="David Conklin" w:date="2020-10-19T13:40:00Z">
+        <w:r>
+          <w:rPr>
+            <w:rFonts w:ascii="Times New Roman" w:hAnsi="Times New Roman" w:cs="Times New Roman"/>
+          </w:rPr>
+          <w:t xml:space="preserve"> * temperature</w:t>
+        </w:r>
+      </w:ins>
+      <w:del w:id="43" w:author="David Conklin" w:date="2020-10-19T13:39:00Z">
+        <w:r>
+          <w:rPr>
+            <w:rFonts w:ascii="Times New Roman" w:hAnsi="Times New Roman" w:cs="Times New Roman"/>
+          </w:rPr>
+          <w:delText>)</w:delText>
+        </w:r>
+      </w:del>
+    </w:p>
+    <w:p>
+      <w:r>
         <w:lastRenderedPageBreak/>
-        <w:t>E</w:t>
-      </w:r>
-      <w:r>
-        <w:rPr>
-          <w:sz w:val="22"/>
-          <w:vertAlign w:val="subscript"/>
-        </w:rPr>
-        <w:t>SW</w:t>
-      </w:r>
-      <w:r>
-        <w:rPr>
-          <w:sz w:val="22"/>
-        </w:rPr>
-        <w:t xml:space="preserve"> = incoming shortwave solar radiation </w:t>
-      </w:r>
-    </w:p>
-    <w:p>
-      <w:pPr>
-        <w:pStyle w:val="Body"/>
-        <w:ind w:left="720"/>
-        <w:rPr>
-          <w:sz w:val="22"/>
-        </w:rPr>
-      </w:pPr>
-      <w:r>
-        <w:rPr>
-          <w:sz w:val="22"/>
-        </w:rPr>
-        <w:t>E</w:t>
-      </w:r>
-      <w:r>
-        <w:rPr>
-          <w:sz w:val="22"/>
-          <w:vertAlign w:val="subscript"/>
-        </w:rPr>
-        <w:t>LW</w:t>
-      </w:r>
-      <w:r>
-        <w:rPr>
-          <w:sz w:val="22"/>
-        </w:rPr>
-        <w:t xml:space="preserve"> = outgoing longwave radiation </w:t>
-      </w:r>
-    </w:p>
-    <w:p>
-      <w:pPr>
-        <w:pStyle w:val="Body"/>
-        <w:ind w:left="720"/>
-        <w:rPr>
-          <w:sz w:val="22"/>
-        </w:rPr>
-      </w:pPr>
-      <w:r>
-        <w:rPr>
-          <w:sz w:val="22"/>
-        </w:rPr>
-        <w:t>E</w:t>
-      </w:r>
-      <w:r>
-        <w:rPr>
-          <w:sz w:val="22"/>
-          <w:vertAlign w:val="subscript"/>
-        </w:rPr>
-        <w:t>evap</w:t>
-      </w:r>
-      <w:r>
-        <w:rPr>
-          <w:sz w:val="22"/>
-        </w:rPr>
-        <w:t xml:space="preserve"> = energy carried away from the reach through evaporation </w:t>
-      </w:r>
-    </w:p>
-    <w:p>
-      <w:pPr>
-        <w:pStyle w:val="Body"/>
-        <w:ind w:left="720"/>
-        <w:rPr>
-          <w:sz w:val="22"/>
-        </w:rPr>
-      </w:pPr>
-      <w:r>
-        <w:rPr>
-          <w:sz w:val="22"/>
-        </w:rPr>
-        <w:t>E</w:t>
-      </w:r>
-      <w:r>
-        <w:rPr>
-          <w:sz w:val="22"/>
-          <w:vertAlign w:val="subscript"/>
-        </w:rPr>
-        <w:t>prcp</w:t>
-      </w:r>
-      <w:r>
-        <w:rPr>
-          <w:sz w:val="22"/>
-        </w:rPr>
-        <w:t xml:space="preserve"> = energy entering via precipitation</w:t>
-      </w:r>
-    </w:p>
-    <w:p>
-      <w:pPr>
-        <w:pStyle w:val="Body"/>
-      </w:pPr>
-    </w:p>
-    <w:p>
-      <w:r>
-        <w:tab/>
-        <w:t xml:space="preserve">There are corresponding equations with somewhat different terms for landscape polygons and bodies of water.  The equations attempt to account for first order effects; they neglect effects which are usually (but not always) of lesser magnitude: the conversion of mechanical energy to thermal energy, convective heat exchange with the air and the streambed, and so on.  </w:t>
-      </w:r>
-    </w:p>
-    <w:p>
-      <w:r>
-        <w:tab/>
-        <w:t>Thermal energy density (i.e. temperature) affects the rate of evaporation and the outgoing longwave radiation.  As a result, the mass and energy balance calculations are interrelated;</w:t>
-      </w:r>
-      <w:r>
-        <w:t xml:space="preserve"> t</w:t>
-      </w:r>
-      <w:r>
-        <w:t>he estimate of thermal energy is made in the same subroutine which calculates the flow in the reach, so that the flow to downstream can be corrected for the loss of water to the atmosphere by evaporation.</w:t>
-      </w:r>
-      <w:r>
-        <w:t xml:space="preserve">  Precipitation</w:t>
-      </w:r>
-      <w:r>
-        <w:t xml:space="preserve"> on the surface of the stream</w:t>
-      </w:r>
-      <w:r>
-        <w:t xml:space="preserve"> also affects volume and thermal energy.  The amount of evaporation lost and the amount of precipitation received are proportional to the surface area</w:t>
-      </w:r>
-      <w:r>
-        <w:t xml:space="preserve"> of the stream reach or water body.  </w:t>
-      </w:r>
-    </w:p>
-    <w:p>
-      <w:r>
-        <w:tab/>
-        <w:t>Note in connection with evaporation from stream reaches that the model tiles the land surface with IDU polygons, and treats the stream network as a set of lines with no area of their own.  Water bodies – reservoirs and lakes – are represented in the IDU layer.  This makes it difficult to track precipitation which falls on stream reaches, because that precipitation has already been accounted for in the amount simulated as falling on the IDUs that the reach traverses.</w:t>
-      </w:r>
-      <w:r>
-        <w:t xml:space="preserve">  In effect, V</w:t>
-      </w:r>
-      <w:r>
-        <w:rPr>
-          <w:vertAlign w:val="subscript"/>
-        </w:rPr>
-        <w:t>prcp</w:t>
-      </w:r>
-      <w:r>
-        <w:t xml:space="preserve"> is included in V</w:t>
-      </w:r>
-      <w:r>
-        <w:rPr>
-          <w:vertAlign w:val="subscript"/>
-        </w:rPr>
-        <w:t>lateral</w:t>
-      </w:r>
-      <w:r>
-        <w:t>.  E</w:t>
-      </w:r>
-      <w:r>
-        <w:rPr>
-          <w:vertAlign w:val="subscript"/>
-        </w:rPr>
-        <w:t>prcp</w:t>
-      </w:r>
-      <w:r>
-        <w:t xml:space="preserve"> contributes to E</w:t>
-      </w:r>
-      <w:r>
-        <w:rPr>
-          <w:vertAlign w:val="subscript"/>
-        </w:rPr>
-        <w:t>lateral</w:t>
-      </w:r>
-      <w:r>
-        <w:t>, but an error is introduced inasmuch as the thermal energy of precipitation falling directly on the stream water surface is more closely correlated to the temperature of the air than to the temperature of the soil</w:t>
-      </w:r>
-      <w:r>
-        <w:t>.</w:t>
-      </w:r>
-    </w:p>
-    <w:p>
-      <w:pPr>
-        <w:pStyle w:val="Heading2"/>
-      </w:pPr>
-      <w:bookmarkStart w:id="7" w:name="_Toc50800505"/>
-      <w:bookmarkStart w:id="8" w:name="_Toc53899125"/>
-      <w:r>
-        <w:t>Estimating the rate of flow in a stream reach</w:t>
-      </w:r>
-      <w:bookmarkEnd w:id="7"/>
-      <w:bookmarkEnd w:id="8"/>
-    </w:p>
-    <w:p>
-      <w:pPr>
-        <w:ind w:firstLine="720"/>
-      </w:pPr>
-      <w:r>
-        <w:t xml:space="preserve">CW3M uses a kinematic wave algorithm to estimate the average daily flow rate in each subreach and reach.  Each reach is represented as an ordered set of equal length subreaches.  </w:t>
-      </w:r>
-      <w:r>
-        <w:t>As described previously, t</w:t>
-      </w:r>
-      <w:r>
-        <w:t>he maximum sub</w:t>
-      </w:r>
-      <w:r>
-        <w:t>reach</w:t>
-      </w:r>
-      <w:r>
-        <w:t xml:space="preserve"> length is specified in the Flow XML file</w:t>
-      </w:r>
-      <w:r>
-        <w:t xml:space="preserve">.  </w:t>
-      </w:r>
-      <w:r>
-        <w:t>The kinematic wave algorithm is used to estimate the average daily outflow from each subreach.  The daily flow rate for the reach is taken as the average daily flow rate of the most downstream subreach of the reach.</w:t>
-      </w:r>
-    </w:p>
-    <w:p>
-      <w:pPr>
-        <w:ind w:firstLine="720"/>
-      </w:pPr>
-      <w:r>
-        <w:t xml:space="preserve">The daily outflow from a subreach is a function of the length and average slope, the amount of water in the reach, yesterday’s outflow, today’s inflow from upstream, and today’s inflow from the seepage into the stream from the banks of the stream (a.k.a. lateral flow).  The subreach slope, the parameters </w:t>
-      </w:r>
-      <w:r>
-        <w:rPr>
-          <w:i/>
-          <w:iCs/>
-        </w:rPr>
-        <w:t>n</w:t>
-      </w:r>
-      <w:r>
-        <w:t xml:space="preserve"> and </w:t>
-      </w:r>
-      <w:r>
-        <w:rPr>
-          <w:i/>
-          <w:iCs/>
-        </w:rPr>
-        <w:t>wd_ratio</w:t>
-      </w:r>
-      <w:r>
-        <w:t>, and y</w:t>
-      </w:r>
-      <w:r>
-        <w:t>esterday’s</w:t>
-      </w:r>
-      <w:r>
-        <w:t xml:space="preserve"> outflow are used to calculate the width and depth of the channel, with the assumption that the channel is rectangular and that its width-to-depth ratio is parameterized, with a default value of 10.  </w:t>
-      </w:r>
-      <w:r>
-        <w:t xml:space="preserve">The parameter, </w:t>
-      </w:r>
-      <w:r>
-        <w:rPr>
-          <w:i/>
-          <w:iCs/>
-        </w:rPr>
-        <w:t>wd_ratio</w:t>
-      </w:r>
-      <w:r>
-        <w:t>,</w:t>
-      </w:r>
-      <w:r>
-        <w:t xml:space="preserve"> is an optional field in the &lt;streams&gt; block of the Flow XML file.</w:t>
-      </w:r>
-      <w:r>
-        <w:t xml:space="preserve">  Addition of the WIDTH_BASE</w:t>
-      </w:r>
-      <w:r>
-        <w:t xml:space="preserve"> and BANK_HT_L/R</w:t>
-      </w:r>
-      <w:r>
-        <w:t xml:space="preserve"> attribute</w:t>
-      </w:r>
-      <w:r>
-        <w:t>s</w:t>
-      </w:r>
-      <w:r>
-        <w:t xml:space="preserve"> in a new stream segment data layer</w:t>
-      </w:r>
-      <w:r>
-        <w:t xml:space="preserve"> to facilitate estimation of surface areas</w:t>
-      </w:r>
-      <w:r>
-        <w:t xml:space="preserve">, discussed later, may allow for a more sophisticated estimate of the </w:t>
-      </w:r>
-      <w:r>
-        <w:t>channel shape and size</w:t>
-      </w:r>
-      <w:r>
-        <w:t xml:space="preserve"> as a function of flow rate.</w:t>
-      </w:r>
-    </w:p>
-    <w:p>
-      <w:pPr>
-        <w:ind w:firstLine="720"/>
-      </w:pPr>
-      <w:r>
-        <w:t xml:space="preserve">The kinematic wave algorithm itself is parameterized with a value for </w:t>
-      </w:r>
-      <w:r>
-        <w:rPr>
-          <w:i/>
-          <w:iCs/>
-        </w:rPr>
-        <w:t>n</w:t>
-      </w:r>
-      <w:r>
-        <w:t xml:space="preserve"> = 0.3.  As implemented, the algorithm makes the rate of flow out of a subreach more immediately responsive to the inflow from upstream than to the lateral flow.  In the original WW2100 implementation, this characteristic led to </w:t>
-      </w:r>
-      <w:r>
-        <w:lastRenderedPageBreak/>
-        <w:t>unrealistic accumulation of water in headwater reaches, since by definition there is no inflow from upstream into the upstream end of a headwater reach.  A workaround was later adopted to compensate for this malfunction, in the form of logic which treats any volume in a subreach in excess of the sum of the current day’s actual inflow from upstream and the current day’s lateral flow as if it were part of the current day’s inflow from upstream.</w:t>
-      </w:r>
-    </w:p>
-    <w:p>
-      <w:pPr>
-        <w:pStyle w:val="Heading2"/>
-      </w:pPr>
-      <w:bookmarkStart w:id="9" w:name="_Toc50800506"/>
-      <w:bookmarkStart w:id="10" w:name="_Toc53899126"/>
-      <w:r>
-        <w:t>Water temperature from thermal energy</w:t>
-      </w:r>
-      <w:bookmarkEnd w:id="9"/>
-      <w:bookmarkEnd w:id="10"/>
-    </w:p>
-    <w:p>
-      <w:pPr>
-        <w:ind w:firstLine="720"/>
-      </w:pPr>
-      <w:r>
-        <w:t>The amount of thermal energy in the water in a reach or reservoir, referenced to zero energy for liquid water at the freezing point of water, is estimated and tracked within CW3M’s Flow model.  The average temperature of the water in a reach can then be calculated for output purposes from the thermal energy per unit volume</w:t>
-      </w:r>
-    </w:p>
-    <w:p>
-      <w:pPr>
-        <w:rPr>
-          <w:rFonts w:ascii="Times New Roman" w:hAnsi="Times New Roman" w:cs="Times New Roman"/>
-        </w:rPr>
-      </w:pPr>
-      <w:r>
-        <w:rPr>
-          <w:rFonts w:ascii="Times New Roman" w:hAnsi="Times New Roman" w:cs="Times New Roman"/>
-        </w:rPr>
-        <w:tab/>
-        <w:t>temperature = thermal energy / (volume *</w:t>
-      </w:r>
-      <w:r>
-        <w:rPr>
-          <w:rFonts w:ascii="Times New Roman" w:hAnsi="Times New Roman" w:cs="Times New Roman"/>
-        </w:rPr>
-        <w:t xml:space="preserve"> </w:t>
-      </w:r>
-      <w:r>
-        <w:rPr>
-          <w:rFonts w:ascii="Times New Roman" w:hAnsi="Times New Roman" w:cs="Times New Roman"/>
-        </w:rPr>
-        <w:t>water density * specific heat of water)</w:t>
-      </w:r>
-    </w:p>
-    <w:p>
-      <w:r>
         <w:t>where</w:t>
       </w:r>
     </w:p>
@@ -2852,11 +3060,11 @@
       <w:pPr>
         <w:pStyle w:val="Heading2"/>
       </w:pPr>
-      <w:bookmarkStart w:id="11" w:name="_Toc53899127"/>
+      <w:bookmarkStart w:id="44" w:name="_Toc53899127"/>
       <w:r>
         <w:t>Estimating the surface area of the water in a reach</w:t>
       </w:r>
-      <w:bookmarkEnd w:id="11"/>
+      <w:bookmarkEnd w:id="44"/>
     </w:p>
     <w:p>
       <w:r>
@@ -2873,23 +3081,148 @@
     <w:p>
       <w:r>
         <w:tab/>
-        <w:t>We will tackle the calculation of surface area by parameterizing each reach with a minimum volume of water</w:t>
-      </w:r>
-      <w:r>
-        <w:t>, a</w:t>
-      </w:r>
-      <w:r>
-        <w:t xml:space="preserve"> minimum width,</w:t>
-      </w:r>
-      <w:r>
-        <w:t xml:space="preserve"> and width to depth ratio.  The minimum volume and minimum width</w:t>
-      </w:r>
-      <w:r>
-        <w:t xml:space="preserve"> may be thought of as the amount of water in the stream at </w:t>
+        <w:t xml:space="preserve">We will tackle the calculation of surface area by parameterizing each reach with a minimum </w:t>
+      </w:r>
+      <w:ins w:id="45" w:author="David Conklin" w:date="2020-10-19T14:00:00Z">
+        <w:r>
+          <w:t>depth</w:t>
+        </w:r>
+      </w:ins>
+      <w:del w:id="46" w:author="David Conklin" w:date="2020-10-19T14:00:00Z">
+        <w:r>
+          <w:delText>volume</w:delText>
+        </w:r>
+      </w:del>
+      <w:del w:id="47" w:author="David Conklin" w:date="2020-10-19T14:06:00Z">
+        <w:r>
+          <w:delText xml:space="preserve"> of water</w:delText>
+        </w:r>
+        <w:r>
+          <w:delText>,</w:delText>
+        </w:r>
+      </w:del>
+      <w:r>
+        <w:t xml:space="preserve"> </w:t>
+      </w:r>
+      <w:ins w:id="48" w:author="David Conklin" w:date="2020-10-19T14:06:00Z">
+        <w:r>
+          <w:t xml:space="preserve">and </w:t>
+        </w:r>
+      </w:ins>
+      <w:r>
+        <w:t>a</w:t>
+      </w:r>
+      <w:r>
+        <w:t xml:space="preserve"> minimum width</w:t>
+      </w:r>
+      <w:ins w:id="49" w:author="David Conklin" w:date="2020-10-19T14:07:00Z">
+        <w:r>
+          <w:t xml:space="preserve">.  </w:t>
+        </w:r>
+      </w:ins>
+      <w:del w:id="50" w:author="David Conklin" w:date="2020-10-19T14:06:00Z">
+        <w:r>
+          <w:delText>,</w:delText>
+        </w:r>
+        <w:r>
+          <w:delText xml:space="preserve"> and width to depth ratio.  </w:delText>
+        </w:r>
+      </w:del>
+      <w:ins w:id="51" w:author="David Conklin" w:date="2020-10-19T14:01:00Z">
+        <w:r>
+          <w:t>From the length, minimum depth, minimum width, and assumption of a rect</w:t>
+        </w:r>
+      </w:ins>
+      <w:ins w:id="52" w:author="David Conklin" w:date="2020-10-19T14:02:00Z">
+        <w:r>
+          <w:t xml:space="preserve">angular cross section, </w:t>
+        </w:r>
+      </w:ins>
+      <w:ins w:id="53" w:author="David Conklin" w:date="2020-10-19T14:07:00Z">
+        <w:r>
+          <w:t>val</w:t>
+        </w:r>
+      </w:ins>
+      <w:ins w:id="54" w:author="David Conklin" w:date="2020-10-19T14:08:00Z">
+        <w:r>
+          <w:t xml:space="preserve">ues can be calculated for the reach’s </w:t>
+        </w:r>
+      </w:ins>
+      <w:ins w:id="55" w:author="David Conklin" w:date="2020-10-19T14:02:00Z">
+        <w:r>
+          <w:t xml:space="preserve"> minimum volume</w:t>
+        </w:r>
+      </w:ins>
+      <w:ins w:id="56" w:author="David Conklin" w:date="2020-10-19T14:07:00Z">
+        <w:r>
+          <w:t xml:space="preserve">, </w:t>
+        </w:r>
+      </w:ins>
+      <w:ins w:id="57" w:author="David Conklin" w:date="2020-10-19T14:04:00Z">
+        <w:r>
+          <w:t>minimum surface area</w:t>
+        </w:r>
+      </w:ins>
+      <w:ins w:id="58" w:author="David Conklin" w:date="2020-10-19T14:07:00Z">
+        <w:r>
+          <w:t>, and width-to-depth ratio</w:t>
+        </w:r>
+      </w:ins>
+      <w:ins w:id="59" w:author="David Conklin" w:date="2020-10-19T14:02:00Z">
+        <w:r>
+          <w:t xml:space="preserve">.  </w:t>
+        </w:r>
+      </w:ins>
+      <w:r>
+        <w:t>The</w:t>
+      </w:r>
+      <w:del w:id="60" w:author="David Conklin" w:date="2020-10-19T14:02:00Z">
+        <w:r>
+          <w:delText xml:space="preserve"> minimum volume and minimum width</w:delText>
+        </w:r>
+        <w:r>
+          <w:delText xml:space="preserve"> </w:delText>
+        </w:r>
+      </w:del>
+      <w:ins w:id="61" w:author="David Conklin" w:date="2020-10-19T14:02:00Z">
+        <w:r>
+          <w:t>s</w:t>
+        </w:r>
+      </w:ins>
+      <w:ins w:id="62" w:author="David Conklin" w:date="2020-10-19T14:03:00Z">
+        <w:r>
+          <w:t xml:space="preserve">e </w:t>
+        </w:r>
+      </w:ins>
+      <w:ins w:id="63" w:author="David Conklin" w:date="2020-10-19T14:08:00Z">
+        <w:r>
+          <w:t>values</w:t>
+        </w:r>
+      </w:ins>
+      <w:ins w:id="64" w:author="David Conklin" w:date="2020-10-19T14:03:00Z">
+        <w:r>
+          <w:t xml:space="preserve"> </w:t>
+        </w:r>
+      </w:ins>
+      <w:r>
+        <w:t xml:space="preserve">may be thought of as </w:t>
+      </w:r>
+      <w:ins w:id="65" w:author="David Conklin" w:date="2020-10-19T14:03:00Z">
+        <w:r>
+          <w:t xml:space="preserve">representing </w:t>
+        </w:r>
+      </w:ins>
+      <w:r>
+        <w:t xml:space="preserve">the amount of water in the stream at </w:t>
       </w:r>
       <w:r>
         <w:t>a time of minimum flow</w:t>
       </w:r>
+      <w:ins w:id="66" w:author="David Conklin" w:date="2020-10-19T13:41:00Z">
+        <w:r>
+          <w:t>, i.e. the “base flow”</w:t>
+        </w:r>
+      </w:ins>
       <w:r>
         <w:t>.</w:t>
       </w:r>
@@ -2899,14 +3232,52 @@
       <w:r>
         <w:t xml:space="preserve"> </w:t>
       </w:r>
-      <w:r>
-        <w:t xml:space="preserve">From the minimum volume, minimum length, minimum depth, and the length of the reach, we can derive a minimum depth and minimum surface area. </w:t>
-      </w:r>
-      <w:r>
-        <w:t xml:space="preserve"> Then, in the flow calculations, we’ll constrain the discharge from the reach so that the volume never falls below the minimum volume.</w:t>
-      </w:r>
-      <w:r>
-        <w:t xml:space="preserve">  The Manning equation is used in the flow calculations to produce a value for depth, the “Manning depth” in our source code comments and model documentation.  The Manning depth increases with increasing flow rates.  For the purpose of estimating the </w:t>
+      <w:del w:id="67" w:author="David Conklin" w:date="2020-10-19T14:04:00Z">
+        <w:r>
+          <w:delText>From the minimum volume</w:delText>
+        </w:r>
+      </w:del>
+      <w:del w:id="68" w:author="David Conklin" w:date="2020-10-19T13:42:00Z">
+        <w:r>
+          <w:delText xml:space="preserve">, </w:delText>
+        </w:r>
+      </w:del>
+      <w:del w:id="69" w:author="David Conklin" w:date="2020-10-19T13:41:00Z">
+        <w:r>
+          <w:delText>minimum length</w:delText>
+        </w:r>
+      </w:del>
+      <w:del w:id="70" w:author="David Conklin" w:date="2020-10-19T14:04:00Z">
+        <w:r>
+          <w:delText xml:space="preserve">, minimum </w:delText>
+        </w:r>
+      </w:del>
+      <w:del w:id="71" w:author="David Conklin" w:date="2020-10-19T13:42:00Z">
+        <w:r>
+          <w:delText>depth,</w:delText>
+        </w:r>
+      </w:del>
+      <w:del w:id="72" w:author="David Conklin" w:date="2020-10-19T14:04:00Z">
+        <w:r>
+          <w:delText xml:space="preserve"> and the length of the reach, we can derive a minimum depth and minimum surface area. </w:delText>
+        </w:r>
+        <w:r>
+          <w:delText xml:space="preserve"> </w:delText>
+        </w:r>
+      </w:del>
+      <w:r>
+        <w:t>Then, in the flow calculations, we’ll constrain the discharge from the reach so that the volume never falls below the minimum volume.</w:t>
+      </w:r>
+      <w:r>
+        <w:t xml:space="preserve">  The Manning equation is used in the flow calculations to produce a value for depth,</w:t>
+      </w:r>
+      <w:ins w:id="73" w:author="David Conklin" w:date="2020-10-19T13:43:00Z">
+        <w:r>
+          <w:t xml:space="preserve"> called</w:t>
+        </w:r>
+      </w:ins>
+      <w:r>
+        <w:t xml:space="preserve"> the “Manning depth” in our source code comments and model documentation.  The Manning depth increases with increasing flow rates.  For the purpose of estimating the </w:t>
       </w:r>
       <w:r>
         <w:t>surface area, the Manning depth will be added to the minimum depth; the width will be calculated from the resultant depth using the width to depth ratio, and the surface area will be estimated as the product of the width and the length of the reach.</w:t>
@@ -2916,13 +3287,13 @@
       <w:pPr>
         <w:pStyle w:val="Heading2"/>
       </w:pPr>
-      <w:bookmarkStart w:id="12" w:name="_Toc50800507"/>
-      <w:bookmarkStart w:id="13" w:name="_Toc53899128"/>
+      <w:bookmarkStart w:id="74" w:name="_Toc50800507"/>
+      <w:bookmarkStart w:id="75" w:name="_Toc53899128"/>
       <w:r>
         <w:t>Initial conditions for Flow: the IC file</w:t>
       </w:r>
-      <w:bookmarkEnd w:id="12"/>
-      <w:bookmarkEnd w:id="13"/>
+      <w:bookmarkEnd w:id="74"/>
+      <w:bookmarkEnd w:id="75"/>
     </w:p>
     <w:p>
       <w:pPr>
@@ -2948,27 +3319,59 @@
           <w:sz w:val="19"/>
           <w:szCs w:val="19"/>
         </w:rPr>
-        <w:lastRenderedPageBreak/>
         <w:t>&lt;flow_model&gt;</w:t>
       </w:r>
       <w:r>
-        <w:t xml:space="preserve"> block of the Flow XML file.  The Flow XML file itself is specified in the ENVX file.  When the IC file is not specified or cannot be accessed, Flow initializes with nominal water amounts and flows; customarily, a 10-year simulation from that point is used for spinup.  On completion of every simulation run, CW3M saves a new IC file with the values from the end of the run, to the user’s Documents folder.  The name of the newly saved file is suffixed with “.ic&lt;year&gt;” (e.g. “.ic2006”), where “year” is the calendar year following the final year of the simulation run. </w:t>
-      </w:r>
-      <w:r>
-        <w:t xml:space="preserve"> The IC files will be extended to include thermal energies.</w:t>
-      </w:r>
+        <w:t xml:space="preserve"> block of the Flow XML file.  The Flow XML file itself is specified in the ENVX file.  When the IC file is not specified or cannot be accessed, Flow initializes with nominal water amounts and flows; customarily, a 10-year simulation from that point is used for spinup.  On completion of every simulation run, CW3M saves a new IC file with the values from the end of the run, to the user’s Documents folder.  </w:t>
+      </w:r>
+      <w:ins w:id="76" w:author="David Conklin" w:date="2020-10-19T13:46:00Z">
+        <w:r>
+          <w:t xml:space="preserve">For each subreach, water volume and discharge rate are saved.  </w:t>
+        </w:r>
+      </w:ins>
+      <w:r>
+        <w:t xml:space="preserve">The name of the newly saved file is suffixed with “.ic&lt;year&gt;” (e.g. “.ic2006”), where “year” is the calendar year following the final year of the simulation run. </w:t>
+      </w:r>
+      <w:r>
+        <w:t xml:space="preserve"> The IC files will be extended to include </w:t>
+      </w:r>
+      <w:ins w:id="77" w:author="David Conklin" w:date="2020-10-19T13:45:00Z">
+        <w:r>
+          <w:t>water temperatures</w:t>
+        </w:r>
+      </w:ins>
+      <w:del w:id="78" w:author="David Conklin" w:date="2020-10-19T13:45:00Z">
+        <w:r>
+          <w:delText>thermal energies</w:delText>
+        </w:r>
+      </w:del>
+      <w:ins w:id="79" w:author="David Conklin" w:date="2020-10-19T13:46:00Z">
+        <w:r>
+          <w:t xml:space="preserve"> along with volumes</w:t>
+        </w:r>
+      </w:ins>
+      <w:ins w:id="80" w:author="David Conklin" w:date="2020-10-19T13:47:00Z">
+        <w:r>
+          <w:t xml:space="preserve"> and discharge rates.</w:t>
+        </w:r>
+      </w:ins>
+      <w:del w:id="81" w:author="David Conklin" w:date="2020-10-19T13:46:00Z">
+        <w:r>
+          <w:delText>.</w:delText>
+        </w:r>
+      </w:del>
     </w:p>
     <w:p>
       <w:pPr>
         <w:pStyle w:val="Heading2"/>
       </w:pPr>
-      <w:bookmarkStart w:id="14" w:name="_Toc50800508"/>
-      <w:bookmarkStart w:id="15" w:name="_Toc53899129"/>
+      <w:bookmarkStart w:id="82" w:name="_Toc50800508"/>
+      <w:bookmarkStart w:id="83" w:name="_Toc53899129"/>
       <w:r>
         <w:t>Boundary conditions for stream water temperature</w:t>
       </w:r>
-      <w:bookmarkEnd w:id="14"/>
-      <w:bookmarkEnd w:id="15"/>
+      <w:bookmarkEnd w:id="82"/>
+      <w:bookmarkEnd w:id="83"/>
     </w:p>
     <w:p>
       <w:r>
@@ -3008,6 +3411,7 @@
           <w:sz w:val="19"/>
           <w:szCs w:val="19"/>
         </w:rPr>
+        <w:lastRenderedPageBreak/>
         <w:t>#define</w:t>
       </w:r>
       <w:r>
@@ -3157,16 +3561,16 @@
       <w:pPr>
         <w:pStyle w:val="Heading2"/>
       </w:pPr>
-      <w:bookmarkStart w:id="16" w:name="_Toc50800509"/>
-      <w:bookmarkStart w:id="17" w:name="_Toc53899130"/>
+      <w:bookmarkStart w:id="84" w:name="_Toc50800509"/>
+      <w:bookmarkStart w:id="85" w:name="_Toc53899130"/>
       <w:r>
         <w:t>Thermal stratification in reservoirs</w:t>
       </w:r>
-      <w:bookmarkEnd w:id="16"/>
+      <w:bookmarkEnd w:id="84"/>
       <w:r>
         <w:t xml:space="preserve"> is not represented</w:t>
       </w:r>
-      <w:bookmarkEnd w:id="17"/>
+      <w:bookmarkEnd w:id="85"/>
     </w:p>
     <w:p>
       <w:r>
@@ -3228,13 +3632,13 @@
       <w:pPr>
         <w:pStyle w:val="Heading2"/>
       </w:pPr>
-      <w:bookmarkStart w:id="18" w:name="_Toc50800510"/>
-      <w:bookmarkStart w:id="19" w:name="_Toc53899131"/>
+      <w:bookmarkStart w:id="86" w:name="_Toc50800510"/>
+      <w:bookmarkStart w:id="87" w:name="_Toc53899131"/>
       <w:r>
         <w:t>Thermal loading</w:t>
       </w:r>
-      <w:bookmarkEnd w:id="18"/>
-      <w:bookmarkEnd w:id="19"/>
+      <w:bookmarkEnd w:id="86"/>
+      <w:bookmarkEnd w:id="87"/>
     </w:p>
     <w:p>
       <w:r>
@@ -3283,35 +3687,71 @@
         <w:ind w:firstLine="720"/>
       </w:pPr>
       <w:r>
+        <w:t>CW3M divides streams up into reaches from the National Hydrography Dataset</w:t>
+      </w:r>
+      <w:r>
+        <w:t xml:space="preserve"> (NHD)</w:t>
+      </w:r>
+      <w:r>
+        <w:t xml:space="preserve">, and subdivides the reaches into subreaches.  </w:t>
+      </w:r>
+      <w:r>
+        <w:t>Prior to this project,</w:t>
+      </w:r>
+      <w:r>
+        <w:t xml:space="preserve"> CW3M’s</w:t>
+      </w:r>
+      <w:r>
+        <w:t xml:space="preserve"> subreaches </w:t>
+      </w:r>
+      <w:r>
+        <w:t>have been</w:t>
+      </w:r>
+      <w:r>
+        <w:t xml:space="preserve"> of equal length and no longer than 1000 meters.  </w:t>
+      </w:r>
+      <w:r>
+        <w:t>NHD’s r</w:t>
+      </w:r>
+      <w:r>
+        <w:t xml:space="preserve">eaches are represented by a series of points; conceptually, the stream flows from point to point.  Importantly, the points are not equally spaced and are not collinear.  Some reaches are curved, and are represented by relatively many closely-spaced points.  Other reaches are straighter, and are represented by fewer points spaced farther apart.  </w:t>
+      </w:r>
+    </w:p>
+    <w:p>
+      <w:pPr>
+        <w:ind w:firstLine="720"/>
+      </w:pPr>
+      <w:r>
+        <w:t xml:space="preserve">CW3M represents the McKenzie system with 1,047 reaches of average length 1,781 meters.  The longest reach is 9,010 meters; the shortest is just 6 meters.  </w:t>
+      </w:r>
+      <w:r>
+        <w:t>T</w:t>
+      </w:r>
+      <w:r>
+        <w:t xml:space="preserve">he </w:t>
+      </w:r>
+      <w:r>
+        <w:t xml:space="preserve">original </w:t>
+      </w:r>
+      <w:r>
+        <w:t>Reach_McKenzie.shp file which stores the points which define the reaches is 6,361,228 bytes long, an average of 6,076 bytes per reach.  Even if each point required as many as 100 bytes of storage, that would be an average of 61 points per reach and a total of 6</w:t>
+      </w:r>
+      <w:ins w:id="88" w:author="David Conklin" w:date="2020-10-19T13:47:00Z">
+        <w:r>
+          <w:t xml:space="preserve">3,000 </w:t>
+        </w:r>
+      </w:ins>
+      <w:del w:id="89" w:author="David Conklin" w:date="2020-10-19T13:47:00Z">
+        <w:r>
+          <w:delText xml:space="preserve">3 thousand </w:delText>
+        </w:r>
+      </w:del>
+      <w:r>
+        <w:t xml:space="preserve">points, representing more than 60 thousand straight stream segments </w:t>
+      </w:r>
+      <w:r>
         <w:lastRenderedPageBreak/>
-        <w:t>CW3M divides streams up into reaches from the National Hydrography Dataset</w:t>
-      </w:r>
-      <w:r>
-        <w:t xml:space="preserve"> (NHD)</w:t>
-      </w:r>
-      <w:r>
-        <w:t xml:space="preserve">, and subdivides the reaches into subreaches.  </w:t>
-      </w:r>
-      <w:r>
-        <w:t>Prior to this project,</w:t>
-      </w:r>
-      <w:r>
-        <w:t xml:space="preserve"> CW3M’s</w:t>
-      </w:r>
-      <w:r>
-        <w:t xml:space="preserve"> subreaches </w:t>
-      </w:r>
-      <w:r>
-        <w:t>have been</w:t>
-      </w:r>
-      <w:r>
-        <w:t xml:space="preserve"> of equal length and no longer than 1000 meters.  </w:t>
-      </w:r>
-      <w:r>
-        <w:t>NHD’s r</w:t>
-      </w:r>
-      <w:r>
-        <w:t xml:space="preserve">eaches are represented by a series of points; conceptually, the stream flows from point to point.  Importantly, the points are not equally spaced and are not collinear.  Some reaches are curved, and are represented by relatively many closely-spaced points.  Other reaches are straighter, and are represented by fewer points spaced farther apart.  </w:t>
+        <w:t>averaging about 30 meters in length.   Double precision floating point numbers require 8 bytes of storage, so 3 coordinates, if stored as double precision floating point numbers, would require only 24 bytes.  So it is likely that each point takes up much less than 100 bytes, and that hence there are many more than 63 thousand points altogether, with an average distance between them of much less than 30 meters.</w:t>
       </w:r>
     </w:p>
     <w:p>
@@ -3319,26 +3759,6 @@
         <w:ind w:firstLine="720"/>
       </w:pPr>
       <w:r>
-        <w:t xml:space="preserve">CW3M represents the McKenzie system with 1,047 reaches of average length 1,781 meters.  The longest reach is 9,010 meters; the shortest is just 6 meters.  </w:t>
-      </w:r>
-      <w:r>
-        <w:t>T</w:t>
-      </w:r>
-      <w:r>
-        <w:t xml:space="preserve">he </w:t>
-      </w:r>
-      <w:r>
-        <w:t xml:space="preserve">original </w:t>
-      </w:r>
-      <w:r>
-        <w:t>Reach_McKenzie.shp file which stores the points which define the reaches is 6,361,228 bytes long, an average of 6,076 bytes per reach.  Even if each point required as many as 100 bytes of storage, that would be an average of 61 points per reach and a total of 63 thousand points, representing more than 60 thousand straight stream segments averaging about 30 meters in length.   Double precision floating point numbers require 8 bytes of storage, so 3 coordinates, if stored as double precision floating point numbers, would require only 24 bytes.  So it is likely that each point takes up much less than 100 bytes, and that hence there are many more than 63 thousand points altogether, with an average distance between them of much less than 30 meters.</w:t>
-      </w:r>
-    </w:p>
-    <w:p>
-      <w:pPr>
-        <w:ind w:firstLine="720"/>
-      </w:pPr>
-      <w:r>
         <w:t>Short, straight stream segments correspond to the nodes used in Shade-a-lator, as they can be characterized by single values for elevation, aspect, stream width, and vegetation characteristics.  Elevation and aspect can be calculated from the 3D coordinates of the points themselves.  Other values, e.g. vegetation characteristics, are available from the IDUs within which the stream segments are situated.  Since there are only 16,883 IDUs, the values derived from the IDUs would necessarily apply, on average, to about 4 contiguous stream segments.  On sharply curved reaches with closely spaced points, the same IDU-derived values would apply to many such contiguous segments.</w:t>
       </w:r>
     </w:p>
@@ -3346,7 +3766,7 @@
       <w:pPr>
         <w:pStyle w:val="Heading1"/>
       </w:pPr>
-      <w:bookmarkStart w:id="20" w:name="_Toc53899132"/>
+      <w:bookmarkStart w:id="90" w:name="_Toc53899132"/>
       <w:r>
         <w:t xml:space="preserve">Data </w:t>
       </w:r>
@@ -3356,17 +3776,17 @@
       <w:r>
         <w:t>equirements</w:t>
       </w:r>
-      <w:bookmarkEnd w:id="20"/>
+      <w:bookmarkEnd w:id="90"/>
     </w:p>
     <w:p>
       <w:pPr>
         <w:pStyle w:val="Heading2"/>
       </w:pPr>
-      <w:bookmarkStart w:id="21" w:name="_Toc53899133"/>
+      <w:bookmarkStart w:id="91" w:name="_Toc53899133"/>
       <w:r>
         <w:t>Modifications to the Reach GIS layer</w:t>
       </w:r>
-      <w:bookmarkEnd w:id="21"/>
+      <w:bookmarkEnd w:id="91"/>
     </w:p>
     <w:p>
       <w:r>
@@ -3380,7 +3800,20 @@
     <w:p>
       <w:r>
         <w:tab/>
-        <w:t>Reaches have, prior to this project, been represented as a sequence of points on the map, where the straight line segment from one point to the next is the center line of the stream.  A reach may be defined by as few as two points, but in general the number of points in the series may be as large as is necessary to indicate the shape of the reach; oxbow river reaches are tightly curved, while other reaches may be relatively straight.</w:t>
+        <w:t>Reaches have, prior to this project, been represented as a sequence of points on the map, where the straight line segment from one point to the next is the center line of the stream.  A reach may be defined by as few as two points, but in general the number of points in the series may be as large as is necessary to indicate the shape of the reach</w:t>
+      </w:r>
+      <w:ins w:id="92" w:author="David Conklin" w:date="2020-10-19T13:48:00Z">
+        <w:r>
+          <w:t>.  For example,</w:t>
+        </w:r>
+      </w:ins>
+      <w:del w:id="93" w:author="David Conklin" w:date="2020-10-19T13:48:00Z">
+        <w:r>
+          <w:delText>;</w:delText>
+        </w:r>
+      </w:del>
+      <w:r>
+        <w:t xml:space="preserve"> oxbow river reaches are tightly curved, while other reaches may be relatively straight.</w:t>
       </w:r>
     </w:p>
     <w:p>
@@ -3430,8 +3863,28 @@
     </w:p>
     <w:p>
       <w:r>
-        <w:lastRenderedPageBreak/>
-        <w:t>These rules result in some reaches which consist of a single subreach, and others consisting of a relatively small number of equal-length  subreaches.  The subreaches of a single, while of equal length, will in general have different curved shapes.</w:t>
+        <w:t>These rules result in some reaches which consist of a single subreach, and others consisting of a relatively small number of equal-length  subreaches.  The subreaches of a single</w:t>
+      </w:r>
+      <w:ins w:id="94" w:author="David Conklin" w:date="2020-10-19T13:49:00Z">
+        <w:r>
+          <w:t xml:space="preserve"> reach</w:t>
+        </w:r>
+      </w:ins>
+      <w:r>
+        <w:t xml:space="preserve">, while of equal length, will </w:t>
+      </w:r>
+      <w:ins w:id="95" w:author="David Conklin" w:date="2020-10-19T13:49:00Z">
+        <w:r>
+          <w:t xml:space="preserve">generally </w:t>
+        </w:r>
+      </w:ins>
+      <w:del w:id="96" w:author="David Conklin" w:date="2020-10-19T13:49:00Z">
+        <w:r>
+          <w:delText xml:space="preserve">in general </w:delText>
+        </w:r>
+      </w:del>
+      <w:r>
+        <w:t>have different curved shapes.</w:t>
       </w:r>
     </w:p>
     <w:p>
@@ -3457,13 +3910,63 @@
     </w:p>
     <w:p>
       <w:r>
+        <w:lastRenderedPageBreak/>
         <w:tab/>
       </w:r>
       <w:r>
         <w:t xml:space="preserve">Attributes of the Reach layer apply to </w:t>
       </w:r>
       <w:r>
-        <w:t>whole reaches, not necessarily to individual subreaches.  Data values which vary from one subreach to the next within a reach will be members of the Subreach class in the C++ code.  In the code, each object of the Reach class will have an array of Subreach objects as a member; the array will have one or more elements.</w:t>
+        <w:t xml:space="preserve">whole reaches, not necessarily to individual subreaches.  Data values which vary from one subreach to the next within a reach will be members of </w:t>
+      </w:r>
+      <w:ins w:id="97" w:author="David Conklin" w:date="2020-10-19T13:51:00Z">
+        <w:r>
+          <w:t>object</w:t>
+        </w:r>
+      </w:ins>
+      <w:ins w:id="98" w:author="David Conklin" w:date="2020-10-19T13:52:00Z">
+        <w:r>
+          <w:t xml:space="preserve">s of the </w:t>
+        </w:r>
+      </w:ins>
+      <w:del w:id="99" w:author="David Conklin" w:date="2020-10-19T13:51:00Z">
+        <w:r>
+          <w:delText xml:space="preserve">the </w:delText>
+        </w:r>
+      </w:del>
+      <w:ins w:id="100" w:author="David Conklin" w:date="2020-10-19T13:51:00Z">
+        <w:r>
+          <w:t xml:space="preserve">ReachSubnode </w:t>
+        </w:r>
+      </w:ins>
+      <w:del w:id="101" w:author="David Conklin" w:date="2020-10-19T13:51:00Z">
+        <w:r>
+          <w:delText xml:space="preserve">Subreach </w:delText>
+        </w:r>
+      </w:del>
+      <w:r>
+        <w:t xml:space="preserve">class in the C++ code. </w:t>
+      </w:r>
+      <w:ins w:id="102" w:author="David Conklin" w:date="2020-10-19T13:52:00Z">
+        <w:r>
+          <w:t xml:space="preserve"> For simplicity and clarity, </w:t>
+        </w:r>
+        <w:r>
+          <w:t>objects of the</w:t>
+        </w:r>
+      </w:ins>
+      <w:ins w:id="103" w:author="David Conklin" w:date="2020-10-19T13:53:00Z">
+        <w:r>
+          <w:t xml:space="preserve"> ReachSubnode class are here called “Subrea</w:t>
+        </w:r>
+      </w:ins>
+      <w:ins w:id="104" w:author="David Conklin" w:date="2020-10-19T13:54:00Z">
+        <w:r>
+          <w:t xml:space="preserve">ch objects”. </w:t>
+        </w:r>
+      </w:ins>
+      <w:r>
+        <w:t xml:space="preserve"> In the code, each object of the Reach class will have an array of Subreach objects as a member; the array will have one or more elements.</w:t>
       </w:r>
     </w:p>
     <w:p>
@@ -3501,9 +4004,16 @@
       <w:r>
         <w:t xml:space="preserve">subreach </w:t>
       </w:r>
-      <w:r>
-        <w:t>baseflow</w:t>
-      </w:r>
+      <w:ins w:id="105" w:author="David Conklin" w:date="2020-10-19T14:09:00Z">
+        <w:r>
+          <w:t>minimum</w:t>
+        </w:r>
+      </w:ins>
+      <w:del w:id="106" w:author="David Conklin" w:date="2020-10-19T14:09:00Z">
+        <w:r>
+          <w:delText>baseflow</w:delText>
+        </w:r>
+      </w:del>
       <w:r>
         <w:t xml:space="preserve"> width, m</w:t>
       </w:r>
@@ -3519,11 +4029,31 @@
       <w:r>
         <w:t xml:space="preserve">subreach </w:t>
       </w:r>
-      <w:r>
-        <w:t>baseflow</w:t>
-      </w:r>
-      <w:r>
-        <w:t xml:space="preserve"> volume, m</w:t>
+      <w:ins w:id="107" w:author="David Conklin" w:date="2020-10-19T14:09:00Z">
+        <w:r>
+          <w:t>minimum</w:t>
+        </w:r>
+      </w:ins>
+      <w:del w:id="108" w:author="David Conklin" w:date="2020-10-19T14:09:00Z">
+        <w:r>
+          <w:delText>baseflow</w:delText>
+        </w:r>
+      </w:del>
+      <w:r>
+        <w:t xml:space="preserve"> </w:t>
+      </w:r>
+      <w:ins w:id="109" w:author="David Conklin" w:date="2020-10-19T14:00:00Z">
+        <w:r>
+          <w:t>depth</w:t>
+        </w:r>
+      </w:ins>
+      <w:del w:id="110" w:author="David Conklin" w:date="2020-10-19T14:00:00Z">
+        <w:r>
+          <w:delText>volume</w:delText>
+        </w:r>
+      </w:del>
+      <w:r>
+        <w:t>, m</w:t>
       </w:r>
       <w:r>
         <w:rPr>
@@ -3581,14 +4111,12 @@
           <w:ilvl w:val="0"/>
           <w:numId w:val="3"/>
         </w:numPr>
+        <w:rPr>
+          <w:ins w:id="111" w:author="David Conklin" w:date="2020-10-19T14:10:00Z"/>
+        </w:rPr>
       </w:pPr>
       <w:r>
         <w:t>topographic shading</w:t>
-      </w:r>
-    </w:p>
-    <w:p>
-      <w:r>
-        <w:t>Subreach objects will have these members which have values which vary from one daily timestep to the next:</w:t>
       </w:r>
     </w:p>
     <w:p>
@@ -3598,16 +4126,15 @@
           <w:ilvl w:val="0"/>
           <w:numId w:val="3"/>
         </w:numPr>
-      </w:pPr>
-      <w:r>
-        <w:t>subreach surface area, m</w:t>
-      </w:r>
-      <w:r>
-        <w:rPr>
-          <w:vertAlign w:val="superscript"/>
-        </w:rPr>
-        <w:t>2</w:t>
-      </w:r>
+        <w:rPr>
+          <w:ins w:id="112" w:author="David Conklin" w:date="2020-10-19T14:10:00Z"/>
+        </w:rPr>
+      </w:pPr>
+      <w:ins w:id="113" w:author="David Conklin" w:date="2020-10-19T14:10:00Z">
+        <w:r>
+          <w:t>width to depth ratio, calculated as minimum width / minimum depth</w:t>
+        </w:r>
+      </w:ins>
     </w:p>
     <w:p>
       <w:pPr>
@@ -3616,10 +4143,20 @@
           <w:ilvl w:val="0"/>
           <w:numId w:val="3"/>
         </w:numPr>
-      </w:pPr>
-      <w:r>
-        <w:t>a WaterParcel object, representing the volume and temperature of the water in the subreach on a given day</w:t>
-      </w:r>
+        <w:rPr>
+          <w:ins w:id="114" w:author="David Conklin" w:date="2020-10-19T14:11:00Z"/>
+        </w:rPr>
+      </w:pPr>
+      <w:ins w:id="115" w:author="David Conklin" w:date="2020-10-19T14:10:00Z">
+        <w:r>
+          <w:t>min</w:t>
+        </w:r>
+      </w:ins>
+      <w:ins w:id="116" w:author="David Conklin" w:date="2020-10-19T14:11:00Z">
+        <w:r>
+          <w:t>imum volume, calculated as minimum width x minimum depth x length</w:t>
+        </w:r>
+      </w:ins>
     </w:p>
     <w:p>
       <w:pPr>
@@ -3629,8 +4166,20 @@
           <w:numId w:val="3"/>
         </w:numPr>
       </w:pPr>
-      <w:r>
-        <w:t>discharge, cms</w:t>
+      <w:ins w:id="117" w:author="David Conklin" w:date="2020-10-19T14:11:00Z">
+        <w:r>
+          <w:t>minimum surface area, c</w:t>
+        </w:r>
+      </w:ins>
+      <w:ins w:id="118" w:author="David Conklin" w:date="2020-10-19T14:12:00Z">
+        <w:r>
+          <w:t>alculated as minimum width x length</w:t>
+        </w:r>
+      </w:ins>
+    </w:p>
+    <w:p>
+      <w:r>
+        <w:t>Subreach objects will have these members which have values which vary from one daily timestep to the next:</w:t>
       </w:r>
     </w:p>
     <w:p>
@@ -3642,16 +4191,13 @@
         </w:numPr>
       </w:pPr>
       <w:r>
-        <w:t>water lost to evaporation, expressed as m</w:t>
+        <w:t>subreach surface area, m</w:t>
       </w:r>
       <w:r>
         <w:rPr>
           <w:vertAlign w:val="superscript"/>
         </w:rPr>
-        <w:t>3</w:t>
-      </w:r>
-      <w:r>
-        <w:t xml:space="preserve"> of liquid water</w:t>
+        <w:t>2</w:t>
       </w:r>
     </w:p>
     <w:p>
@@ -3663,12 +4209,7 @@
         </w:numPr>
       </w:pPr>
       <w:r>
-        <w:t>current water depth, m</w:t>
-      </w:r>
-    </w:p>
-    <w:p>
-      <w:r>
-        <w:t>Some Subreach members will have values which are variable on annual timesteps:</w:t>
+        <w:t>a WaterParcel object, representing the volume and temperature of the water in the subreach on a given day</w:t>
       </w:r>
     </w:p>
     <w:p>
@@ -3680,7 +4221,7 @@
         </w:numPr>
       </w:pPr>
       <w:r>
-        <w:t>vegetative shading</w:t>
+        <w:t>discharge, cms</w:t>
       </w:r>
     </w:p>
     <w:p>
@@ -3690,47 +4231,21 @@
           <w:ilvl w:val="0"/>
           <w:numId w:val="3"/>
         </w:numPr>
-      </w:pPr>
-      <w:r>
-        <w:t>bank shading</w:t>
-      </w:r>
-    </w:p>
-    <w:p>
-      <w:r>
-        <w:t>Reach GIS layer attributes with constant values will include:</w:t>
-      </w:r>
-    </w:p>
-    <w:p>
-      <w:pPr>
-        <w:spacing w:after="0" w:line="240" w:lineRule="auto"/>
-        <w:ind w:left="720" w:hanging="720"/>
-      </w:pPr>
-      <w:r>
-        <w:t>COMID – comid of the reach to which the segment belongs</w:t>
-      </w:r>
-    </w:p>
-    <w:p>
-      <w:pPr>
-        <w:spacing w:after="0" w:line="240" w:lineRule="auto"/>
-        <w:ind w:left="720" w:hanging="720"/>
-      </w:pPr>
-      <w:r>
-        <w:t>IDU_LEFT and IDU_RIGHT  – IDU_ID attribute of the IDUs which characterize the banks of the segment. Vegetation type, height, and density will be inferred from attributes of the IDUs.</w:t>
-      </w:r>
-    </w:p>
-    <w:p>
-      <w:pPr>
-        <w:spacing w:after="0" w:line="240" w:lineRule="auto"/>
-        <w:ind w:left="720" w:hanging="720"/>
-      </w:pPr>
-      <w:r>
-        <w:t>LENGTH – segment length in meters</w:t>
-      </w:r>
-    </w:p>
-    <w:p/>
-    <w:p>
-      <w:r>
-        <w:t>Reach GIS layer attributes with values which are recalculated in the daily or yearly timesteps include:</w:t>
+        <w:rPr>
+          <w:ins w:id="119" w:author="David Conklin" w:date="2020-10-19T14:44:00Z"/>
+        </w:rPr>
+      </w:pPr>
+      <w:r>
+        <w:t>water lost to evaporation, expressed as m</w:t>
+      </w:r>
+      <w:r>
+        <w:rPr>
+          <w:vertAlign w:val="superscript"/>
+        </w:rPr>
+        <w:t>3</w:t>
+      </w:r>
+      <w:r>
+        <w:t xml:space="preserve"> of liquid water</w:t>
       </w:r>
     </w:p>
     <w:p>
@@ -3741,9 +4256,16 @@
           <w:numId w:val="3"/>
         </w:numPr>
       </w:pPr>
-      <w:r>
-        <w:t>Q, the discharge in cms from the most downstream subreach</w:t>
-      </w:r>
+      <w:ins w:id="120" w:author="David Conklin" w:date="2020-10-19T14:44:00Z">
+        <w:r>
+          <w:t xml:space="preserve">thermal energy </w:t>
+        </w:r>
+      </w:ins>
+      <w:ins w:id="121" w:author="David Conklin" w:date="2020-10-19T14:45:00Z">
+        <w:r>
+          <w:t>lost to evaporation, kJ</w:t>
+        </w:r>
+      </w:ins>
     </w:p>
     <w:p>
       <w:pPr>
@@ -3752,19 +4274,23 @@
           <w:ilvl w:val="0"/>
           <w:numId w:val="3"/>
         </w:numPr>
-      </w:pPr>
-      <w:r>
-        <w:t>REACH_EVAP, total daily evaporation from the subreaches, m</w:t>
-      </w:r>
-      <w:r>
-        <w:rPr>
-          <w:vertAlign w:val="superscript"/>
-        </w:rPr>
-        <w:t>3</w:t>
-      </w:r>
-      <w:r>
-        <w:t xml:space="preserve"> of liquid water</w:t>
-      </w:r>
+        <w:rPr>
+          <w:ins w:id="122" w:author="David Conklin" w:date="2020-10-19T14:13:00Z"/>
+        </w:rPr>
+      </w:pPr>
+      <w:r>
+        <w:t>current water depth, m</w:t>
+      </w:r>
+      <w:ins w:id="123" w:author="David Conklin" w:date="2020-10-19T14:12:00Z">
+        <w:r>
+          <w:t xml:space="preserve">, calculated as Manning depth + </w:t>
+        </w:r>
+      </w:ins>
+      <w:ins w:id="124" w:author="David Conklin" w:date="2020-10-19T14:13:00Z">
+        <w:r>
+          <w:t>minimum depth</w:t>
+        </w:r>
+      </w:ins>
     </w:p>
     <w:p>
       <w:pPr>
@@ -3773,15 +4299,118 @@
           <w:ilvl w:val="0"/>
           <w:numId w:val="3"/>
         </w:numPr>
-      </w:pPr>
-      <w:r>
-        <w:t>REACH_H2O, total volume of water in the reach, m</w:t>
-      </w:r>
-      <w:r>
-        <w:rPr>
-          <w:vertAlign w:val="superscript"/>
-        </w:rPr>
-        <w:t>3</w:t>
+        <w:rPr>
+          <w:ins w:id="125" w:author="David Conklin" w:date="2020-10-19T14:16:00Z"/>
+        </w:rPr>
+      </w:pPr>
+      <w:ins w:id="126" w:author="David Conklin" w:date="2020-10-19T14:13:00Z">
+        <w:r>
+          <w:t xml:space="preserve">current surface area, calculated as current depth x </w:t>
+        </w:r>
+      </w:ins>
+      <w:ins w:id="127" w:author="David Conklin" w:date="2020-10-19T14:14:00Z">
+        <w:r>
+          <w:t>width-to-depth ratio x length</w:t>
+        </w:r>
+      </w:ins>
+    </w:p>
+    <w:p>
+      <w:pPr>
+        <w:pStyle w:val="ListParagraph"/>
+        <w:numPr>
+          <w:ilvl w:val="0"/>
+          <w:numId w:val="3"/>
+        </w:numPr>
+      </w:pPr>
+      <w:ins w:id="128" w:author="David Conklin" w:date="2020-10-19T14:16:00Z">
+        <w:r>
+          <w:t>vegetative shading (leaf</w:t>
+        </w:r>
+      </w:ins>
+      <w:ins w:id="129" w:author="David Conklin" w:date="2020-10-19T14:17:00Z">
+        <w:r>
+          <w:t xml:space="preserve"> area may vary seasonally)</w:t>
+        </w:r>
+      </w:ins>
+    </w:p>
+    <w:p>
+      <w:ins w:id="130" w:author="David Conklin" w:date="2020-10-19T14:16:00Z">
+        <w:r>
+          <w:t>These</w:t>
+        </w:r>
+      </w:ins>
+      <w:del w:id="131" w:author="David Conklin" w:date="2020-10-19T14:16:00Z">
+        <w:r>
+          <w:delText>Some</w:delText>
+        </w:r>
+      </w:del>
+      <w:r>
+        <w:t xml:space="preserve"> </w:t>
+      </w:r>
+      <w:ins w:id="132" w:author="David Conklin" w:date="2020-10-19T14:15:00Z">
+        <w:r>
+          <w:t xml:space="preserve">members of </w:t>
+        </w:r>
+      </w:ins>
+      <w:r>
+        <w:t xml:space="preserve">Subreach </w:t>
+      </w:r>
+      <w:ins w:id="133" w:author="David Conklin" w:date="2020-10-19T14:15:00Z">
+        <w:r>
+          <w:t xml:space="preserve">objects </w:t>
+        </w:r>
+      </w:ins>
+      <w:del w:id="134" w:author="David Conklin" w:date="2020-10-19T14:15:00Z">
+        <w:r>
+          <w:delText xml:space="preserve">members </w:delText>
+        </w:r>
+      </w:del>
+      <w:r>
+        <w:t>will have values which are variable on annual timesteps:</w:t>
+      </w:r>
+    </w:p>
+    <w:p>
+      <w:pPr>
+        <w:pStyle w:val="ListParagraph"/>
+        <w:numPr>
+          <w:ilvl w:val="0"/>
+          <w:numId w:val="3"/>
+        </w:numPr>
+      </w:pPr>
+      <w:r>
+        <w:t>vegetative shading</w:t>
+      </w:r>
+      <w:ins w:id="135" w:author="David Conklin" w:date="2020-10-19T14:17:00Z">
+        <w:r>
+          <w:t xml:space="preserve"> (vegetation type and height may vary from year to year)</w:t>
+        </w:r>
+      </w:ins>
+    </w:p>
+    <w:p>
+      <w:pPr>
+        <w:pStyle w:val="ListParagraph"/>
+        <w:numPr>
+          <w:ilvl w:val="0"/>
+          <w:numId w:val="3"/>
+        </w:numPr>
+      </w:pPr>
+      <w:r>
+        <w:t>bank shading</w:t>
+      </w:r>
+      <w:ins w:id="136" w:author="David Conklin" w:date="2020-10-19T14:17:00Z">
+        <w:r>
+          <w:t xml:space="preserve"> (change</w:t>
+        </w:r>
+      </w:ins>
+      <w:ins w:id="137" w:author="David Conklin" w:date="2020-10-19T14:18:00Z">
+        <w:r>
+          <w:t>s may be prescribed reflecting land use change or restoration)</w:t>
+        </w:r>
+      </w:ins>
+    </w:p>
+    <w:p>
+      <w:r>
+        <w:t>Reach GIS layer attributes with constant values will include:</w:t>
       </w:r>
     </w:p>
     <w:p>
@@ -3789,16 +4418,214 @@
         <w:spacing w:after="0" w:line="240" w:lineRule="auto"/>
         <w:ind w:left="720" w:hanging="720"/>
       </w:pPr>
+      <w:r>
+        <w:t>COMID – comid of the reach to which the segment belongs</w:t>
+      </w:r>
+    </w:p>
+    <w:p>
+      <w:pPr>
+        <w:spacing w:after="0" w:line="240" w:lineRule="auto"/>
+        <w:ind w:left="720" w:hanging="720"/>
+      </w:pPr>
+      <w:r>
+        <w:t>IDU_LEFT and IDU_RIGHT  – IDU_ID attribute of the IDUs which characterize the banks of the segment. Vegetation type, height, and density will be inferred from attributes of the IDUs.</w:t>
+      </w:r>
+    </w:p>
+    <w:p>
+      <w:pPr>
+        <w:spacing w:after="0" w:line="240" w:lineRule="auto"/>
+        <w:ind w:left="720" w:hanging="720"/>
+      </w:pPr>
+      <w:r>
+        <w:t>LENGTH – segment length in meters</w:t>
+      </w:r>
+    </w:p>
+    <w:p/>
+    <w:p>
+      <w:r>
+        <w:t>Reach GIS layer attributes with values which are recalculated in the daily or yearly timesteps include:</w:t>
+      </w:r>
+    </w:p>
+    <w:p>
+      <w:pPr>
+        <w:pStyle w:val="ListParagraph"/>
+        <w:numPr>
+          <w:ilvl w:val="0"/>
+          <w:numId w:val="3"/>
+        </w:numPr>
+      </w:pPr>
+      <w:r>
+        <w:t>Q, the discharge in cms from the most downstream subreach</w:t>
+      </w:r>
+    </w:p>
+    <w:p>
+      <w:pPr>
+        <w:pStyle w:val="ListParagraph"/>
+        <w:numPr>
+          <w:ilvl w:val="0"/>
+          <w:numId w:val="3"/>
+        </w:numPr>
+      </w:pPr>
+      <w:ins w:id="138" w:author="David Conklin" w:date="2020-10-19T14:22:00Z">
+        <w:r>
+          <w:lastRenderedPageBreak/>
+          <w:t>EVAP_MM</w:t>
+        </w:r>
+      </w:ins>
+      <w:del w:id="139" w:author="David Conklin" w:date="2020-10-19T14:22:00Z">
+        <w:r>
+          <w:delText>REACH_EVAP</w:delText>
+        </w:r>
+      </w:del>
+      <w:r>
+        <w:t xml:space="preserve">, total daily evaporation from the subreaches, </w:t>
+      </w:r>
+      <w:r>
+        <w:rPr>
+          <w:rPrChange w:id="140" w:author="David Conklin" w:date="2020-10-19T14:19:00Z">
+            <w:rPr/>
+          </w:rPrChange>
+        </w:rPr>
+        <w:t>m</w:t>
+      </w:r>
+      <w:ins w:id="141" w:author="David Conklin" w:date="2020-10-19T14:19:00Z">
+        <w:r>
+          <w:t>m</w:t>
+        </w:r>
+      </w:ins>
+      <w:del w:id="142" w:author="David Conklin" w:date="2020-10-19T14:19:00Z">
+        <w:r>
+          <w:rPr>
+            <w:rPrChange w:id="143" w:author="David Conklin" w:date="2020-10-19T14:19:00Z">
+              <w:rPr>
+                <w:vertAlign w:val="superscript"/>
+              </w:rPr>
+            </w:rPrChange>
+          </w:rPr>
+          <w:delText>3</w:delText>
+        </w:r>
+      </w:del>
+      <w:r>
+        <w:t xml:space="preserve"> of liquid water</w:t>
+      </w:r>
+    </w:p>
+    <w:p>
+      <w:pPr>
+        <w:pStyle w:val="ListParagraph"/>
+        <w:numPr>
+          <w:ilvl w:val="0"/>
+          <w:numId w:val="3"/>
+        </w:numPr>
+        <w:rPr>
+          <w:ins w:id="144" w:author="David Conklin" w:date="2020-10-19T14:21:00Z"/>
+        </w:rPr>
+      </w:pPr>
+      <w:r>
+        <w:t>REACH_H2O, total volume of water in the reach, m</w:t>
+      </w:r>
+      <w:r>
+        <w:rPr>
+          <w:vertAlign w:val="superscript"/>
+        </w:rPr>
+        <w:t>3</w:t>
+      </w:r>
+    </w:p>
+    <w:p>
+      <w:pPr>
+        <w:pStyle w:val="ListParagraph"/>
+        <w:numPr>
+          <w:ilvl w:val="0"/>
+          <w:numId w:val="3"/>
+        </w:numPr>
+        <w:rPr>
+          <w:ins w:id="145" w:author="David Conklin" w:date="2020-10-19T14:21:00Z"/>
+        </w:rPr>
+      </w:pPr>
+      <w:ins w:id="146" w:author="David Conklin" w:date="2020-10-19T14:21:00Z">
+        <w:r>
+          <w:t>AREA_H2O, surface area of water, m</w:t>
+        </w:r>
+        <w:r>
+          <w:rPr>
+            <w:vertAlign w:val="superscript"/>
+          </w:rPr>
+          <w:t>2</w:t>
+        </w:r>
+      </w:ins>
+    </w:p>
+    <w:p>
+      <w:pPr>
+        <w:pStyle w:val="ListParagraph"/>
+        <w:numPr>
+          <w:ilvl w:val="0"/>
+          <w:numId w:val="3"/>
+        </w:numPr>
+        <w:rPr>
+          <w:ins w:id="147" w:author="David Conklin" w:date="2020-10-19T14:23:00Z"/>
+        </w:rPr>
+      </w:pPr>
+      <w:ins w:id="148" w:author="David Conklin" w:date="2020-10-19T14:22:00Z">
+        <w:r>
+          <w:t>RAD_LW_OUT, net longwave radiation</w:t>
+        </w:r>
+      </w:ins>
+      <w:ins w:id="149" w:author="David Conklin" w:date="2020-10-19T14:23:00Z">
+        <w:r>
+          <w:t>, positive for energy leaving the water</w:t>
+        </w:r>
+      </w:ins>
+      <w:ins w:id="150" w:author="David Conklin" w:date="2020-10-19T14:24:00Z">
+        <w:r>
+          <w:t>, W/m</w:t>
+        </w:r>
+        <w:r>
+          <w:rPr>
+            <w:vertAlign w:val="superscript"/>
+          </w:rPr>
+          <w:t>2</w:t>
+        </w:r>
+      </w:ins>
+    </w:p>
+    <w:p>
+      <w:pPr>
+        <w:pStyle w:val="ListParagraph"/>
+        <w:numPr>
+          <w:ilvl w:val="0"/>
+          <w:numId w:val="3"/>
+        </w:numPr>
+      </w:pPr>
+      <w:ins w:id="151" w:author="David Conklin" w:date="2020-10-19T14:23:00Z">
+        <w:r>
+          <w:t>RAD_SW_IN, shortwave ins</w:t>
+        </w:r>
+      </w:ins>
+      <w:ins w:id="152" w:author="David Conklin" w:date="2020-10-19T14:24:00Z">
+        <w:r>
+          <w:t>olation, net of shading and weather effects, W/m</w:t>
+        </w:r>
+        <w:r>
+          <w:rPr>
+            <w:vertAlign w:val="superscript"/>
+          </w:rPr>
+          <w:t>2</w:t>
+        </w:r>
+      </w:ins>
+    </w:p>
+    <w:p>
+      <w:pPr>
+        <w:spacing w:after="0" w:line="240" w:lineRule="auto"/>
+        <w:ind w:left="720" w:hanging="720"/>
+      </w:pPr>
     </w:p>
     <w:p>
       <w:pPr>
         <w:pStyle w:val="Heading2"/>
       </w:pPr>
-      <w:bookmarkStart w:id="22" w:name="_Toc53899134"/>
+      <w:bookmarkStart w:id="153" w:name="_Toc53899134"/>
       <w:r>
         <w:t>USGS data</w:t>
       </w:r>
-      <w:bookmarkEnd w:id="22"/>
+      <w:bookmarkEnd w:id="153"/>
     </w:p>
     <w:p>
       <w:r>
@@ -5305,7 +6132,6 @@
     </w:p>
     <w:p>
       <w:r>
-        <w:lastRenderedPageBreak/>
         <w:tab/>
         <w:t xml:space="preserve">Data files should be in CSV format, i.e. </w:t>
       </w:r>
@@ -5322,7 +6148,11 @@
         <w:t>lues”</w:t>
       </w:r>
       <w:r>
-        <w:t xml:space="preserve"> text data.  If the first line starts with a semi-colon, it is treated as a comment.  The first line should be used to identify the data and its provenance.  The second line is interpreted as column names.</w:t>
+        <w:t xml:space="preserve"> text data.  If the first line starts with a semi-colon, it is treated as a comment.  The first line should be used to identify the data </w:t>
+      </w:r>
+      <w:r>
+        <w:lastRenderedPageBreak/>
+        <w:t>and its provenance.  The second line is interpreted as column names.</w:t>
       </w:r>
       <w:r>
         <w:t xml:space="preserve">  The first column is called “day_index”.  The second column name identifies </w:t>
@@ -5361,11 +6191,11 @@
       <w:pPr>
         <w:pStyle w:val="Heading1"/>
       </w:pPr>
-      <w:bookmarkStart w:id="23" w:name="_Toc53899135"/>
+      <w:bookmarkStart w:id="154" w:name="_Toc53899135"/>
       <w:r>
         <w:t>Insolation</w:t>
       </w:r>
-      <w:bookmarkEnd w:id="23"/>
+      <w:bookmarkEnd w:id="154"/>
     </w:p>
     <w:p>
       <w:r>
@@ -5541,11 +6371,11 @@
       <w:pPr>
         <w:pStyle w:val="Heading1"/>
       </w:pPr>
-      <w:bookmarkStart w:id="24" w:name="_Toc53899136"/>
+      <w:bookmarkStart w:id="155" w:name="_Toc53899136"/>
       <w:r>
         <w:t>Longwave Radiation</w:t>
       </w:r>
-      <w:bookmarkEnd w:id="24"/>
+      <w:bookmarkEnd w:id="155"/>
     </w:p>
     <w:p>
       <w:r>
@@ -5582,11 +6412,7 @@
         <w:t>2</w:t>
       </w:r>
       <w:r>
-        <w:t xml:space="preserve">, as a function of air temperature, water temperature, humidity, cloudiness, and </w:t>
-      </w:r>
-      <w:r>
-        <w:lastRenderedPageBreak/>
-        <w:t>atmospheric emissivity.  Cloudiness and atmospheric emissivity will be estimated from the daily weather stream and other data, by some method which remains to be de</w:t>
+        <w:t>, as a function of air temperature, water temperature, humidity, cloudiness, and atmospheric emissivity.  Cloudiness and atmospheric emissivity will be estimated from the daily weather stream and other data, by some method which remains to be de</w:t>
       </w:r>
       <w:r>
         <w:t>termined</w:t>
@@ -5632,11 +6458,11 @@
       <w:pPr>
         <w:pStyle w:val="Heading1"/>
       </w:pPr>
-      <w:bookmarkStart w:id="25" w:name="_Toc53899137"/>
+      <w:bookmarkStart w:id="156" w:name="_Toc53899137"/>
       <w:r>
         <w:t>Evaporation and Precipitation</w:t>
       </w:r>
-      <w:bookmarkEnd w:id="25"/>
+      <w:bookmarkEnd w:id="156"/>
     </w:p>
     <w:p>
       <w:r>
@@ -5968,11 +6794,11 @@
       <w:pPr>
         <w:pStyle w:val="Heading1"/>
       </w:pPr>
-      <w:bookmarkStart w:id="26" w:name="_Toc53899138"/>
+      <w:bookmarkStart w:id="157" w:name="_Toc53899138"/>
       <w:r>
         <w:t>Performance Testing</w:t>
       </w:r>
-      <w:bookmarkEnd w:id="26"/>
+      <w:bookmarkEnd w:id="157"/>
     </w:p>
     <w:p>
       <w:r>
@@ -5985,23 +6811,72 @@
     </w:p>
     <w:p>
       <w:r>
-        <w:lastRenderedPageBreak/>
         <w:tab/>
         <w:t xml:space="preserve">The principal CW3M output for the comparison will be the reach water temperature attribute, TEMP_H2O in the Reach layer.  A number of attributes in the </w:t>
       </w:r>
       <w:r>
-        <w:t>new stream segment layer may also contribute to comparisons with Shade-a-lator, for example EVAP_RATE, RAD_LW_NET, RAD_SW,  and SURF_AREA.</w:t>
-      </w:r>
+        <w:t>new stream segment layer may also contribute to comparisons with Shade-a-lator, for example EVAP_</w:t>
+      </w:r>
+      <w:ins w:id="158" w:author="David Conklin" w:date="2020-10-19T14:46:00Z">
+        <w:r>
+          <w:t>MM</w:t>
+        </w:r>
+      </w:ins>
+      <w:del w:id="159" w:author="David Conklin" w:date="2020-10-19T14:46:00Z">
+        <w:r>
+          <w:delText>RATE</w:delText>
+        </w:r>
+      </w:del>
+      <w:r>
+        <w:t>, RAD_LW_</w:t>
+      </w:r>
+      <w:ins w:id="160" w:author="David Conklin" w:date="2020-10-19T14:46:00Z">
+        <w:r>
+          <w:t>OU</w:t>
+        </w:r>
+      </w:ins>
+      <w:ins w:id="161" w:author="David Conklin" w:date="2020-10-19T14:47:00Z">
+        <w:r>
+          <w:t>T</w:t>
+        </w:r>
+      </w:ins>
+      <w:del w:id="162" w:author="David Conklin" w:date="2020-10-19T14:46:00Z">
+        <w:r>
+          <w:delText>NET</w:delText>
+        </w:r>
+      </w:del>
+      <w:r>
+        <w:t>, RAD_SW</w:t>
+      </w:r>
+      <w:ins w:id="163" w:author="David Conklin" w:date="2020-10-19T14:47:00Z">
+        <w:r>
+          <w:t>_IN</w:t>
+        </w:r>
+      </w:ins>
+      <w:r>
+        <w:t xml:space="preserve">,  and </w:t>
+      </w:r>
+      <w:del w:id="164" w:author="David Conklin" w:date="2020-10-19T14:47:00Z">
+        <w:r>
+          <w:delText>SURF_AREA.</w:delText>
+        </w:r>
+      </w:del>
+      <w:ins w:id="165" w:author="David Conklin" w:date="2020-10-19T14:47:00Z">
+        <w:r>
+          <w:t>AREA_H2O.</w:t>
+        </w:r>
+      </w:ins>
     </w:p>
     <w:p>
       <w:pPr>
         <w:pStyle w:val="Heading1"/>
       </w:pPr>
-      <w:bookmarkStart w:id="27" w:name="_Toc53899139"/>
-      <w:r>
+      <w:bookmarkStart w:id="166" w:name="_Toc53899139"/>
+      <w:r>
+        <w:lastRenderedPageBreak/>
         <w:t>References</w:t>
       </w:r>
-      <w:bookmarkEnd w:id="27"/>
+      <w:bookmarkEnd w:id="166"/>
     </w:p>
     <w:p>
       <w:r>
@@ -6542,6 +7417,14 @@
     <w:abstractNumId w:val="0"/>
   </w:num>
 </w:numbering>
+</file>
+
+<file path=word/people.xml><?xml version="1.0" encoding="utf-8"?>
+<w15:people xmlns:wpc="http://schemas.microsoft.com/office/word/2010/wordprocessingCanvas" xmlns:cx="http://schemas.microsoft.com/office/drawing/2014/chartex" xmlns:cx1="http://schemas.microsoft.com/office/drawing/2015/9/8/chartex" xmlns:cx2="http://schemas.microsoft.com/office/drawing/2015/10/21/chartex" xmlns:cx3="http://schemas.microsoft.com/office/drawing/2016/5/9/chartex" xmlns:cx4="http://schemas.microsoft.com/office/drawing/2016/5/10/chartex" xmlns:cx5="http://schemas.microsoft.com/office/drawing/2016/5/11/chartex" xmlns:cx6="http://schemas.microsoft.com/office/drawing/2016/5/12/chartex" xmlns:cx7="http://schemas.microsoft.com/office/drawing/2016/5/13/chartex" xmlns:cx8="http://schemas.microsoft.com/office/drawing/2016/5/14/chartex" xmlns:mc="http://schemas.openxmlformats.org/markup-compatibility/2006" xmlns:aink="http://schemas.microsoft.com/office/drawing/2016/ink" xmlns:am3d="http://schemas.microsoft.com/office/drawing/2017/model3d" xmlns:o="urn:schemas-microsoft-com:office:office" xmlns:r="http://schemas.openxmlformats.org/officeDocument/2006/relationships" xmlns:m="http://schemas.openxmlformats.org/officeDocument/2006/math" xmlns:v="urn:schemas-microsoft-com:vml" xmlns:wp14="http://schemas.microsoft.com/office/word/2010/wordprocessingDrawing" xmlns:wp="http://schemas.openxmlformats.org/drawingml/2006/wordprocessingDrawing" xmlns:w10="urn:schemas-microsoft-com:office:word" xmlns:w="http://schemas.openxmlformats.org/wordprocessingml/2006/main" xmlns:w14="http://schemas.microsoft.com/office/word/2010/wordml" xmlns:w15="http://schemas.microsoft.com/office/word/2012/wordml" xmlns:w16cex="http://schemas.microsoft.com/office/word/2018/wordml/cex" xmlns:w16cid="http://schemas.microsoft.com/office/word/2016/wordml/cid" xmlns:w16="http://schemas.microsoft.com/office/word/2018/wordml" xmlns:w16se="http://schemas.microsoft.com/office/word/2015/wordml/symex" xmlns:wpg="http://schemas.microsoft.com/office/word/2010/wordprocessingGroup" xmlns:wpi="http://schemas.microsoft.com/office/word/2010/wordprocessingInk" xmlns:wne="http://schemas.microsoft.com/office/word/2006/wordml" xmlns:wps="http://schemas.microsoft.com/office/word/2010/wordprocessingShape" mc:Ignorable="w14 w15 w16se w16cid w16 w16cex wp14">
+  <w15:person w15:author="David Conklin">
+    <w15:presenceInfo w15:providerId="Windows Live" w15:userId="9bcbd102af5dd3cf"/>
+  </w15:person>
+</w15:people>
 </file>
 
 <file path=word/styles.xml><?xml version="1.0" encoding="utf-8"?>

</xml_diff>

<commit_message>
Save revised Thermal Loading spec.
</commit_message>
<xml_diff>
--- a/DataCW3M/CW3MdigitalHandbook/Specification for Thermal Loading Estimator.docx
+++ b/DataCW3M/CW3MdigitalHandbook/Specification for Thermal Loading Estimator.docx
@@ -17,16 +17,9 @@
       <w:r>
         <w:t>10/1</w:t>
       </w:r>
-      <w:ins w:id="0" w:author="David Conklin" w:date="2020-10-19T13:23:00Z">
-        <w:r>
-          <w:t>9</w:t>
-        </w:r>
-      </w:ins>
-      <w:del w:id="1" w:author="David Conklin" w:date="2020-10-19T13:22:00Z">
-        <w:r>
-          <w:delText>8</w:delText>
-        </w:r>
-      </w:del>
+      <w:r>
+        <w:t>9</w:t>
+      </w:r>
       <w:r>
         <w:t>/20</w:t>
       </w:r>
@@ -1399,11 +1392,11 @@
       <w:pPr>
         <w:pStyle w:val="Heading1"/>
       </w:pPr>
-      <w:bookmarkStart w:id="2" w:name="_Toc53899121"/>
+      <w:bookmarkStart w:id="0" w:name="_Toc53899121"/>
       <w:r>
         <w:t>Context</w:t>
       </w:r>
-      <w:bookmarkEnd w:id="2"/>
+      <w:bookmarkEnd w:id="0"/>
     </w:p>
     <w:p>
       <w:pPr>
@@ -1562,15 +1555,7 @@
         <w:t>Some of t</w:t>
       </w:r>
       <w:r>
-        <w:t xml:space="preserve">he language of that section is </w:t>
-      </w:r>
-      <w:del w:id="3" w:author="David Conklin" w:date="2020-10-19T13:23:00Z">
-        <w:r>
-          <w:delText xml:space="preserve"> </w:delText>
-        </w:r>
-      </w:del>
-      <w:r>
-        <w:t xml:space="preserve">descriptive rather than prescriptive, but at the time it was </w:t>
+        <w:t xml:space="preserve">he language of that section is descriptive rather than prescriptive, but at the time it was </w:t>
       </w:r>
       <w:r>
         <w:t xml:space="preserve">first </w:t>
@@ -1594,25 +1579,25 @@
       <w:pPr>
         <w:pStyle w:val="Heading1"/>
       </w:pPr>
-      <w:bookmarkStart w:id="4" w:name="_Toc50800502"/>
-      <w:bookmarkStart w:id="5" w:name="_Toc53899122"/>
+      <w:bookmarkStart w:id="1" w:name="_Toc50800502"/>
+      <w:bookmarkStart w:id="2" w:name="_Toc53899122"/>
       <w:r>
         <w:t>Stream flow and stream temperature</w:t>
       </w:r>
+      <w:bookmarkEnd w:id="1"/>
+      <w:bookmarkEnd w:id="2"/>
+    </w:p>
+    <w:p>
+      <w:pPr>
+        <w:pStyle w:val="Heading2"/>
+      </w:pPr>
+      <w:bookmarkStart w:id="3" w:name="_Toc50800503"/>
+      <w:bookmarkStart w:id="4" w:name="_Toc53899123"/>
+      <w:r>
+        <w:t>Water parcels</w:t>
+      </w:r>
+      <w:bookmarkEnd w:id="3"/>
       <w:bookmarkEnd w:id="4"/>
-      <w:bookmarkEnd w:id="5"/>
-    </w:p>
-    <w:p>
-      <w:pPr>
-        <w:pStyle w:val="Heading2"/>
-      </w:pPr>
-      <w:bookmarkStart w:id="6" w:name="_Toc50800503"/>
-      <w:bookmarkStart w:id="7" w:name="_Toc53899123"/>
-      <w:r>
-        <w:t>Water parcels</w:t>
-      </w:r>
-      <w:bookmarkEnd w:id="6"/>
-      <w:bookmarkEnd w:id="7"/>
     </w:p>
     <w:p>
       <w:r>
@@ -1630,35 +1615,13 @@
       </w:r>
     </w:p>
     <w:p>
-      <w:del w:id="8" w:author="David Conklin" w:date="2020-10-19T13:24:00Z">
-        <w:r>
-          <w:tab/>
-        </w:r>
-        <w:r>
-          <w:tab/>
-          <w:delText xml:space="preserve">thermal energy, expressed in units of </w:delText>
-        </w:r>
-        <w:r>
-          <w:delText>kilojoules</w:delText>
-        </w:r>
-        <w:r>
-          <w:delText>, relative to 0 for liquid water at 0 deg C</w:delText>
-        </w:r>
-      </w:del>
-      <w:ins w:id="9" w:author="David Conklin" w:date="2020-10-19T13:23:00Z">
-        <w:r>
-          <w:tab/>
-        </w:r>
-        <w:r>
-          <w:tab/>
-          <w:t>tempe</w:t>
-        </w:r>
-      </w:ins>
-      <w:ins w:id="10" w:author="David Conklin" w:date="2020-10-19T13:24:00Z">
-        <w:r>
-          <w:t>rature, deg C</w:t>
-        </w:r>
-      </w:ins>
+      <w:r>
+        <w:tab/>
+      </w:r>
+      <w:r>
+        <w:tab/>
+        <w:t>temperature, deg C</w:t>
+      </w:r>
     </w:p>
     <w:p>
       <w:r>
@@ -1681,79 +1644,23 @@
       <w:r>
         <w:lastRenderedPageBreak/>
         <w:tab/>
-        <w:t>In CW3M, spatial units have water parcels associated with them.  Each subreach in the stream network has a parcel of water in it, whose properties change from one daily timestep to the next.  The total volume of a reach is the sum of the subreach volumes</w:t>
-      </w:r>
-      <w:del w:id="11" w:author="David Conklin" w:date="2020-10-19T13:25:00Z">
-        <w:r>
-          <w:delText>, and the total thermal energy is the sum of the subreach thermal energies</w:delText>
-        </w:r>
-      </w:del>
-      <w:r>
-        <w:t>.  Landscape polygons (“IDUs”) and bodies of water also have associated water parcels.</w:t>
+        <w:t>In CW3M, spatial units have water parcels associated with them.  Each subreach in the stream network has a parcel of water in it, whose properties change from one daily timestep to the next.  The total volume of a reach is the sum of the subreach volumes.  Landscape polygons (“IDUs”) and bodies of water also have associated water parcels.</w:t>
       </w:r>
       <w:r>
         <w:t xml:space="preserve">  </w:t>
       </w:r>
-      <w:del w:id="12" w:author="David Conklin" w:date="2020-10-19T13:25:00Z">
-        <w:r>
-          <w:delText>While reaches may be of any length, subreaches are never longer than a parameterized value</w:delText>
-        </w:r>
-        <w:r>
-          <w:delText xml:space="preserve"> (</w:delText>
-        </w:r>
-        <w:r>
-          <w:rPr>
-            <w:i/>
-            <w:iCs/>
-          </w:rPr>
-          <w:delText>subnode_length</w:delText>
-        </w:r>
-        <w:r>
-          <w:delText xml:space="preserve"> in &lt;streams&gt; in Flow_McKenzie.xml), currently set at 1000 meters.  Reaches of length less than </w:delText>
-        </w:r>
-        <w:r>
-          <w:rPr>
-            <w:i/>
-            <w:iCs/>
-          </w:rPr>
-          <w:delText>subnode_length</w:delText>
-        </w:r>
-        <w:r>
-          <w:delText xml:space="preserve"> consist of a single subreach.  Reaches longer than </w:delText>
-        </w:r>
-        <w:r>
-          <w:rPr>
-            <w:i/>
-            <w:iCs/>
-          </w:rPr>
-          <w:delText>subnode_length</w:delText>
-        </w:r>
-        <w:r>
-          <w:delText xml:space="preserve"> are divided into the smallest number of equal-length subreaches such that the subreaches are no longer than </w:delText>
-        </w:r>
-        <w:r>
-          <w:rPr>
-            <w:i/>
-            <w:iCs/>
-          </w:rPr>
-          <w:delText>subnode_length</w:delText>
-        </w:r>
-        <w:r>
-          <w:delText>.</w:delText>
-        </w:r>
-      </w:del>
     </w:p>
     <w:p>
       <w:pPr>
         <w:pStyle w:val="Heading2"/>
       </w:pPr>
-      <w:bookmarkStart w:id="13" w:name="_Toc50800504"/>
-      <w:bookmarkStart w:id="14" w:name="_Toc53899124"/>
+      <w:bookmarkStart w:id="5" w:name="_Toc50800504"/>
+      <w:bookmarkStart w:id="6" w:name="_Toc53899124"/>
       <w:r>
         <w:t>Daily water mass and energy balance</w:t>
       </w:r>
-      <w:bookmarkEnd w:id="13"/>
-      <w:bookmarkEnd w:id="14"/>
+      <w:bookmarkEnd w:id="5"/>
+      <w:bookmarkEnd w:id="6"/>
     </w:p>
     <w:p>
       <w:pPr>
@@ -2586,11 +2493,9 @@
       <w:r>
         <w:t xml:space="preserve">, but an error is introduced inasmuch as </w:t>
       </w:r>
-      <w:ins w:id="15" w:author="David Conklin" w:date="2020-10-19T13:26:00Z">
-        <w:r>
-          <w:t xml:space="preserve">in reality </w:t>
-        </w:r>
-      </w:ins>
+      <w:r>
+        <w:t xml:space="preserve">in reality </w:t>
+      </w:r>
       <w:r>
         <w:t>the thermal energy of precipitation falling directly on the stream water surface is more closely correlated to the temperature of the air than to the temperature of the soil</w:t>
       </w:r>
@@ -2602,46 +2507,21 @@
       <w:pPr>
         <w:pStyle w:val="Heading2"/>
       </w:pPr>
-      <w:bookmarkStart w:id="16" w:name="_Toc50800505"/>
-      <w:bookmarkStart w:id="17" w:name="_Toc53899125"/>
+      <w:bookmarkStart w:id="7" w:name="_Toc50800505"/>
+      <w:bookmarkStart w:id="8" w:name="_Toc53899125"/>
       <w:r>
         <w:t>Estimating the rate of flow in a stream reach</w:t>
       </w:r>
-      <w:bookmarkEnd w:id="16"/>
-      <w:bookmarkEnd w:id="17"/>
+      <w:bookmarkEnd w:id="7"/>
+      <w:bookmarkEnd w:id="8"/>
     </w:p>
     <w:p>
       <w:pPr>
         <w:ind w:firstLine="720"/>
       </w:pPr>
       <w:r>
-        <w:t xml:space="preserve">CW3M uses a kinematic wave algorithm to estimate the average daily flow rate in each subreach and reach.  Each reach is represented as an ordered set of </w:t>
-      </w:r>
-      <w:del w:id="18" w:author="David Conklin" w:date="2020-10-19T13:27:00Z">
-        <w:r>
-          <w:delText xml:space="preserve">equal length </w:delText>
-        </w:r>
-      </w:del>
-      <w:r>
-        <w:t>subreaches</w:t>
-      </w:r>
-      <w:del w:id="19" w:author="David Conklin" w:date="2020-10-19T13:27:00Z">
-        <w:r>
-          <w:delText xml:space="preserve">.  </w:delText>
-        </w:r>
-        <w:r>
-          <w:delText>As described previously, t</w:delText>
-        </w:r>
-        <w:r>
-          <w:delText>he maximum sub</w:delText>
-        </w:r>
-        <w:r>
-          <w:delText>reach</w:delText>
-        </w:r>
-        <w:r>
-          <w:delText xml:space="preserve"> length is specified in the Flow XML file</w:delText>
-        </w:r>
-      </w:del>
+        <w:t>CW3M uses a kinematic wave algorithm to estimate the average daily flow rate in each subreach and reach.  Each reach is represented as an ordered set of subreaches</w:t>
+      </w:r>
       <w:r>
         <w:t xml:space="preserve">.  </w:t>
       </w:r>
@@ -2656,80 +2536,6 @@
       <w:r>
         <w:t xml:space="preserve">The daily outflow from a subreach is a function of the length and average slope, the amount of water in the reach, yesterday’s outflow, today’s inflow from upstream, and today’s inflow from the seepage into the stream from the banks of the stream (a.k.a. lateral flow).  </w:t>
       </w:r>
-      <w:del w:id="20" w:author="David Conklin" w:date="2020-10-19T13:32:00Z">
-        <w:r>
-          <w:delText xml:space="preserve">The subreach slope, the parameters </w:delText>
-        </w:r>
-        <w:r>
-          <w:rPr>
-            <w:i/>
-            <w:iCs/>
-          </w:rPr>
-          <w:delText>n</w:delText>
-        </w:r>
-        <w:r>
-          <w:delText xml:space="preserve"> and </w:delText>
-        </w:r>
-        <w:r>
-          <w:rPr>
-            <w:i/>
-            <w:iCs/>
-          </w:rPr>
-          <w:delText>wd_ratio</w:delText>
-        </w:r>
-        <w:r>
-          <w:delText>, and y</w:delText>
-        </w:r>
-        <w:r>
-          <w:delText>esterday’s</w:delText>
-        </w:r>
-        <w:r>
-          <w:delText xml:space="preserve"> outflow are used to calculate the width and depth of the channel, with the assumption that the channel is rectangular and that its width-to-depth ratio is parameterized, with a default value of 10.  </w:delText>
-        </w:r>
-        <w:r>
-          <w:delText xml:space="preserve">The parameter, </w:delText>
-        </w:r>
-        <w:r>
-          <w:rPr>
-            <w:i/>
-            <w:iCs/>
-          </w:rPr>
-          <w:delText>wd_ratio</w:delText>
-        </w:r>
-        <w:r>
-          <w:delText>,</w:delText>
-        </w:r>
-        <w:r>
-          <w:delText xml:space="preserve"> is an optional field in the &lt;streams&gt; block of the Flow XML file.</w:delText>
-        </w:r>
-        <w:r>
-          <w:delText xml:space="preserve">  Addition of the WIDTH_BASE</w:delText>
-        </w:r>
-        <w:r>
-          <w:delText xml:space="preserve"> and BANK_HT_L/R</w:delText>
-        </w:r>
-        <w:r>
-          <w:delText xml:space="preserve"> attribute</w:delText>
-        </w:r>
-        <w:r>
-          <w:delText>s</w:delText>
-        </w:r>
-        <w:r>
-          <w:delText xml:space="preserve"> in a new stream segment data layer</w:delText>
-        </w:r>
-        <w:r>
-          <w:delText xml:space="preserve"> to facilitate estimation of surface areas</w:delText>
-        </w:r>
-        <w:r>
-          <w:delText xml:space="preserve">, discussed later, may allow for a more sophisticated estimate of the </w:delText>
-        </w:r>
-        <w:r>
-          <w:delText>channel shape and size</w:delText>
-        </w:r>
-        <w:r>
-          <w:delText xml:space="preserve"> as a function of flow rate.</w:delText>
-        </w:r>
-      </w:del>
     </w:p>
     <w:p>
       <w:pPr>
@@ -2752,155 +2558,46 @@
     <w:p>
       <w:pPr>
         <w:pStyle w:val="Heading2"/>
-        <w:rPr>
-          <w:ins w:id="21" w:author="David Conklin" w:date="2020-10-19T13:33:00Z"/>
-        </w:rPr>
-      </w:pPr>
-      <w:bookmarkStart w:id="22" w:name="_Toc50800506"/>
-      <w:bookmarkStart w:id="23" w:name="_Toc53899126"/>
+      </w:pPr>
+      <w:bookmarkStart w:id="9" w:name="_Toc50800506"/>
+      <w:bookmarkStart w:id="10" w:name="_Toc53899126"/>
       <w:r>
         <w:t xml:space="preserve">Water temperature </w:t>
       </w:r>
-      <w:ins w:id="24" w:author="David Conklin" w:date="2020-10-19T13:32:00Z">
-        <w:r>
-          <w:t>and</w:t>
-        </w:r>
-      </w:ins>
-      <w:del w:id="25" w:author="David Conklin" w:date="2020-10-19T13:32:00Z">
-        <w:r>
-          <w:delText>from</w:delText>
-        </w:r>
-      </w:del>
+      <w:r>
+        <w:t>and</w:t>
+      </w:r>
       <w:r>
         <w:t xml:space="preserve"> thermal energy</w:t>
       </w:r>
-      <w:bookmarkEnd w:id="22"/>
-      <w:bookmarkEnd w:id="23"/>
-    </w:p>
-    <w:p>
-      <w:pPr>
-        <w:rPr>
-          <w:rPrChange w:id="26" w:author="David Conklin" w:date="2020-10-19T13:33:00Z">
-            <w:rPr/>
-          </w:rPrChange>
-        </w:rPr>
-        <w:pPrChange w:id="27" w:author="David Conklin" w:date="2020-10-19T13:33:00Z">
-          <w:pPr>
-            <w:pStyle w:val="Heading2"/>
-          </w:pPr>
-        </w:pPrChange>
-      </w:pPr>
-      <w:ins w:id="28" w:author="David Conklin" w:date="2020-10-19T13:33:00Z">
-        <w:r>
-          <w:tab/>
-          <w:t>The temperature in deg C of liquid water parcels</w:t>
-        </w:r>
-      </w:ins>
-      <w:ins w:id="29" w:author="David Conklin" w:date="2020-10-19T13:34:00Z">
-        <w:r>
-          <w:t xml:space="preserve"> is stored as a member of WaterParcel objects. </w:t>
-        </w:r>
-      </w:ins>
-      <w:ins w:id="30" w:author="David Conklin" w:date="2020-10-19T13:35:00Z">
-        <w:r>
-          <w:t xml:space="preserve"> For simulation of </w:t>
-        </w:r>
-      </w:ins>
-      <w:ins w:id="31" w:author="David Conklin" w:date="2020-10-19T13:36:00Z">
-        <w:r>
-          <w:t>heat transfer to and from the water, the temperature and volume of the water parcel are used to calcu</w:t>
-        </w:r>
-      </w:ins>
-      <w:ins w:id="32" w:author="David Conklin" w:date="2020-10-19T13:37:00Z">
-        <w:r>
-          <w:t>late the amount of thermal energy that it contains, relative to li</w:t>
-        </w:r>
-      </w:ins>
-      <w:ins w:id="33" w:author="David Conklin" w:date="2020-10-19T13:38:00Z">
-        <w:r>
-          <w:t>quid water at 0 deg C.</w:t>
-        </w:r>
-      </w:ins>
-    </w:p>
-    <w:p>
-      <w:pPr>
-        <w:ind w:firstLine="720"/>
-        <w:rPr>
-          <w:del w:id="34" w:author="David Conklin" w:date="2020-10-19T13:38:00Z"/>
-        </w:rPr>
-      </w:pPr>
-      <w:del w:id="35" w:author="David Conklin" w:date="2020-10-19T13:38:00Z">
-        <w:r>
-          <w:delText>The amount of thermal energy in the water in a reach or reservoir, referenced to zero energy for liquid water at the freezing point of water, is estimated and tracked within CW3M’s Flow model.  The average temperature of the water in a reach can then be calculated for output purposes from the thermal energy per unit volume</w:delText>
-        </w:r>
-      </w:del>
-    </w:p>
-    <w:p>
-      <w:pPr>
-        <w:rPr>
-          <w:rFonts w:ascii="Times New Roman" w:hAnsi="Times New Roman" w:cs="Times New Roman"/>
-        </w:rPr>
-      </w:pPr>
-      <w:r>
-        <w:rPr>
-          <w:rFonts w:ascii="Times New Roman" w:hAnsi="Times New Roman" w:cs="Times New Roman"/>
-        </w:rPr>
+      <w:bookmarkEnd w:id="9"/>
+      <w:bookmarkEnd w:id="10"/>
+    </w:p>
+    <w:p>
+      <w:r>
         <w:tab/>
-      </w:r>
-      <w:del w:id="36" w:author="David Conklin" w:date="2020-10-19T13:39:00Z">
-        <w:r>
-          <w:rPr>
-            <w:rFonts w:ascii="Times New Roman" w:hAnsi="Times New Roman" w:cs="Times New Roman"/>
-          </w:rPr>
-          <w:delText>temperature =</w:delText>
-        </w:r>
-      </w:del>
-      <w:r>
-        <w:rPr>
-          <w:rFonts w:ascii="Times New Roman" w:hAnsi="Times New Roman" w:cs="Times New Roman"/>
-        </w:rPr>
+        <w:t>The temperature in deg C of liquid water parcels is stored as a member of WaterParcel objects.  For simulation of heat transfer to and from the water, the temperature and volume of the water parcel are used to calculate the amount of thermal energy that it contains, relative to liquid water at 0 deg C.</w:t>
+      </w:r>
+    </w:p>
+    <w:p>
+      <w:pPr>
+        <w:rPr>
+          <w:rFonts w:ascii="Times New Roman" w:hAnsi="Times New Roman" w:cs="Times New Roman"/>
+        </w:rPr>
+      </w:pPr>
+      <w:r>
+        <w:rPr>
+          <w:rFonts w:ascii="Times New Roman" w:hAnsi="Times New Roman" w:cs="Times New Roman"/>
+        </w:rPr>
+        <w:tab/>
         <w:t xml:space="preserve"> thermal energy</w:t>
       </w:r>
-      <w:ins w:id="37" w:author="David Conklin" w:date="2020-10-19T13:39:00Z">
-        <w:r>
-          <w:rPr>
-            <w:rFonts w:ascii="Times New Roman" w:hAnsi="Times New Roman" w:cs="Times New Roman"/>
-          </w:rPr>
-          <w:t xml:space="preserve"> = </w:t>
-        </w:r>
-      </w:ins>
-      <w:del w:id="38" w:author="David Conklin" w:date="2020-10-19T13:40:00Z">
-        <w:r>
-          <w:rPr>
-            <w:rFonts w:ascii="Times New Roman" w:hAnsi="Times New Roman" w:cs="Times New Roman"/>
-          </w:rPr>
-          <w:delText xml:space="preserve"> </w:delText>
-        </w:r>
-      </w:del>
-      <w:del w:id="39" w:author="David Conklin" w:date="2020-10-19T13:39:00Z">
-        <w:r>
-          <w:rPr>
-            <w:rFonts w:ascii="Times New Roman" w:hAnsi="Times New Roman" w:cs="Times New Roman"/>
-          </w:rPr>
-          <w:delText>/</w:delText>
-        </w:r>
-      </w:del>
-      <w:del w:id="40" w:author="David Conklin" w:date="2020-10-19T13:40:00Z">
-        <w:r>
-          <w:rPr>
-            <w:rFonts w:ascii="Times New Roman" w:hAnsi="Times New Roman" w:cs="Times New Roman"/>
-          </w:rPr>
-          <w:delText xml:space="preserve"> </w:delText>
-        </w:r>
-      </w:del>
-      <w:del w:id="41" w:author="David Conklin" w:date="2020-10-19T13:39:00Z">
-        <w:r>
-          <w:rPr>
-            <w:rFonts w:ascii="Times New Roman" w:hAnsi="Times New Roman" w:cs="Times New Roman"/>
-          </w:rPr>
-          <w:delText>(</w:delText>
-        </w:r>
-      </w:del>
+      <w:r>
+        <w:rPr>
+          <w:rFonts w:ascii="Times New Roman" w:hAnsi="Times New Roman" w:cs="Times New Roman"/>
+        </w:rPr>
+        <w:t xml:space="preserve"> = </w:t>
+      </w:r>
       <w:r>
         <w:rPr>
           <w:rFonts w:ascii="Times New Roman" w:hAnsi="Times New Roman" w:cs="Times New Roman"/>
@@ -2919,22 +2616,12 @@
         </w:rPr>
         <w:t>water density * specific heat of water</w:t>
       </w:r>
-      <w:ins w:id="42" w:author="David Conklin" w:date="2020-10-19T13:40:00Z">
-        <w:r>
-          <w:rPr>
-            <w:rFonts w:ascii="Times New Roman" w:hAnsi="Times New Roman" w:cs="Times New Roman"/>
-          </w:rPr>
-          <w:t xml:space="preserve"> * temperature</w:t>
-        </w:r>
-      </w:ins>
-      <w:del w:id="43" w:author="David Conklin" w:date="2020-10-19T13:39:00Z">
-        <w:r>
-          <w:rPr>
-            <w:rFonts w:ascii="Times New Roman" w:hAnsi="Times New Roman" w:cs="Times New Roman"/>
-          </w:rPr>
-          <w:delText>)</w:delText>
-        </w:r>
-      </w:del>
+      <w:r>
+        <w:rPr>
+          <w:rFonts w:ascii="Times New Roman" w:hAnsi="Times New Roman" w:cs="Times New Roman"/>
+        </w:rPr>
+        <w:t xml:space="preserve"> * temperature</w:t>
+      </w:r>
     </w:p>
     <w:p>
       <w:r>
@@ -3060,11 +2747,11 @@
       <w:pPr>
         <w:pStyle w:val="Heading2"/>
       </w:pPr>
-      <w:bookmarkStart w:id="44" w:name="_Toc53899127"/>
+      <w:bookmarkStart w:id="11" w:name="_Toc53899127"/>
       <w:r>
         <w:t>Estimating the surface area of the water in a reach</w:t>
       </w:r>
-      <w:bookmarkEnd w:id="44"/>
+      <w:bookmarkEnd w:id="11"/>
     </w:p>
     <w:p>
       <w:r>
@@ -3083,146 +2770,72 @@
         <w:tab/>
         <w:t xml:space="preserve">We will tackle the calculation of surface area by parameterizing each reach with a minimum </w:t>
       </w:r>
-      <w:ins w:id="45" w:author="David Conklin" w:date="2020-10-19T14:00:00Z">
-        <w:r>
-          <w:t>depth</w:t>
-        </w:r>
-      </w:ins>
-      <w:del w:id="46" w:author="David Conklin" w:date="2020-10-19T14:00:00Z">
-        <w:r>
-          <w:delText>volume</w:delText>
-        </w:r>
-      </w:del>
-      <w:del w:id="47" w:author="David Conklin" w:date="2020-10-19T14:06:00Z">
-        <w:r>
-          <w:delText xml:space="preserve"> of water</w:delText>
-        </w:r>
-        <w:r>
-          <w:delText>,</w:delText>
-        </w:r>
-      </w:del>
+      <w:r>
+        <w:t>depth</w:t>
+      </w:r>
       <w:r>
         <w:t xml:space="preserve"> </w:t>
       </w:r>
-      <w:ins w:id="48" w:author="David Conklin" w:date="2020-10-19T14:06:00Z">
-        <w:r>
-          <w:t xml:space="preserve">and </w:t>
-        </w:r>
-      </w:ins>
+      <w:r>
+        <w:t xml:space="preserve">and </w:t>
+      </w:r>
       <w:r>
         <w:t>a</w:t>
       </w:r>
       <w:r>
         <w:t xml:space="preserve"> minimum width</w:t>
       </w:r>
-      <w:ins w:id="49" w:author="David Conklin" w:date="2020-10-19T14:07:00Z">
-        <w:r>
-          <w:t xml:space="preserve">.  </w:t>
-        </w:r>
-      </w:ins>
-      <w:del w:id="50" w:author="David Conklin" w:date="2020-10-19T14:06:00Z">
-        <w:r>
-          <w:delText>,</w:delText>
-        </w:r>
-        <w:r>
-          <w:delText xml:space="preserve"> and width to depth ratio.  </w:delText>
-        </w:r>
-      </w:del>
-      <w:ins w:id="51" w:author="David Conklin" w:date="2020-10-19T14:01:00Z">
-        <w:r>
-          <w:t>From the length, minimum depth, minimum width, and assumption of a rect</w:t>
-        </w:r>
-      </w:ins>
-      <w:ins w:id="52" w:author="David Conklin" w:date="2020-10-19T14:02:00Z">
-        <w:r>
-          <w:t xml:space="preserve">angular cross section, </w:t>
-        </w:r>
-      </w:ins>
-      <w:ins w:id="53" w:author="David Conklin" w:date="2020-10-19T14:07:00Z">
-        <w:r>
-          <w:t>val</w:t>
-        </w:r>
-      </w:ins>
-      <w:ins w:id="54" w:author="David Conklin" w:date="2020-10-19T14:08:00Z">
-        <w:r>
-          <w:t xml:space="preserve">ues can be calculated for the reach’s </w:t>
-        </w:r>
-      </w:ins>
-      <w:ins w:id="55" w:author="David Conklin" w:date="2020-10-19T14:02:00Z">
-        <w:r>
-          <w:t xml:space="preserve"> minimum volume</w:t>
-        </w:r>
-      </w:ins>
-      <w:ins w:id="56" w:author="David Conklin" w:date="2020-10-19T14:07:00Z">
-        <w:r>
-          <w:t xml:space="preserve">, </w:t>
-        </w:r>
-      </w:ins>
-      <w:ins w:id="57" w:author="David Conklin" w:date="2020-10-19T14:04:00Z">
-        <w:r>
-          <w:t>minimum surface area</w:t>
-        </w:r>
-      </w:ins>
-      <w:ins w:id="58" w:author="David Conklin" w:date="2020-10-19T14:07:00Z">
-        <w:r>
-          <w:t>, and width-to-depth ratio</w:t>
-        </w:r>
-      </w:ins>
-      <w:ins w:id="59" w:author="David Conklin" w:date="2020-10-19T14:02:00Z">
-        <w:r>
-          <w:t xml:space="preserve">.  </w:t>
-        </w:r>
-      </w:ins>
+      <w:r>
+        <w:t xml:space="preserve">.  </w:t>
+      </w:r>
+      <w:r>
+        <w:t xml:space="preserve">From the length, minimum depth, minimum width, and assumption of a rectangular cross section, </w:t>
+      </w:r>
+      <w:r>
+        <w:t xml:space="preserve">values can be calculated for the reach’s </w:t>
+      </w:r>
+      <w:r>
+        <w:t xml:space="preserve"> minimum volume</w:t>
+      </w:r>
+      <w:r>
+        <w:t xml:space="preserve">, </w:t>
+      </w:r>
+      <w:r>
+        <w:t>minimum surface area</w:t>
+      </w:r>
+      <w:r>
+        <w:t>, and width-to-depth ratio</w:t>
+      </w:r>
+      <w:r>
+        <w:t xml:space="preserve">.  </w:t>
+      </w:r>
       <w:r>
         <w:t>The</w:t>
       </w:r>
-      <w:del w:id="60" w:author="David Conklin" w:date="2020-10-19T14:02:00Z">
-        <w:r>
-          <w:delText xml:space="preserve"> minimum volume and minimum width</w:delText>
-        </w:r>
-        <w:r>
-          <w:delText xml:space="preserve"> </w:delText>
-        </w:r>
-      </w:del>
-      <w:ins w:id="61" w:author="David Conklin" w:date="2020-10-19T14:02:00Z">
-        <w:r>
-          <w:t>s</w:t>
-        </w:r>
-      </w:ins>
-      <w:ins w:id="62" w:author="David Conklin" w:date="2020-10-19T14:03:00Z">
-        <w:r>
-          <w:t xml:space="preserve">e </w:t>
-        </w:r>
-      </w:ins>
-      <w:ins w:id="63" w:author="David Conklin" w:date="2020-10-19T14:08:00Z">
-        <w:r>
-          <w:t>values</w:t>
-        </w:r>
-      </w:ins>
-      <w:ins w:id="64" w:author="David Conklin" w:date="2020-10-19T14:03:00Z">
-        <w:r>
-          <w:t xml:space="preserve"> </w:t>
-        </w:r>
-      </w:ins>
+      <w:r>
+        <w:t xml:space="preserve">se </w:t>
+      </w:r>
+      <w:r>
+        <w:t>values</w:t>
+      </w:r>
+      <w:r>
+        <w:t xml:space="preserve"> </w:t>
+      </w:r>
       <w:r>
         <w:t xml:space="preserve">may be thought of as </w:t>
       </w:r>
-      <w:ins w:id="65" w:author="David Conklin" w:date="2020-10-19T14:03:00Z">
-        <w:r>
-          <w:t xml:space="preserve">representing </w:t>
-        </w:r>
-      </w:ins>
+      <w:r>
+        <w:t xml:space="preserve">representing </w:t>
+      </w:r>
       <w:r>
         <w:t xml:space="preserve">the amount of water in the stream at </w:t>
       </w:r>
       <w:r>
         <w:t>a time of minimum flow</w:t>
       </w:r>
-      <w:ins w:id="66" w:author="David Conklin" w:date="2020-10-19T13:41:00Z">
-        <w:r>
-          <w:t>, i.e. the “base flow”</w:t>
-        </w:r>
-      </w:ins>
+      <w:r>
+        <w:t>, i.e. the “base flow”</w:t>
+      </w:r>
       <w:r>
         <w:t>.</w:t>
       </w:r>
@@ -3230,52 +2843,14 @@
         <w:t xml:space="preserve">  The width to depth ratio is a simple parameterization of the shape of the channel. </w:t>
       </w:r>
       <w:r>
-        <w:t xml:space="preserve"> </w:t>
-      </w:r>
-      <w:del w:id="67" w:author="David Conklin" w:date="2020-10-19T14:04:00Z">
-        <w:r>
-          <w:delText>From the minimum volume</w:delText>
-        </w:r>
-      </w:del>
-      <w:del w:id="68" w:author="David Conklin" w:date="2020-10-19T13:42:00Z">
-        <w:r>
-          <w:delText xml:space="preserve">, </w:delText>
-        </w:r>
-      </w:del>
-      <w:del w:id="69" w:author="David Conklin" w:date="2020-10-19T13:41:00Z">
-        <w:r>
-          <w:delText>minimum length</w:delText>
-        </w:r>
-      </w:del>
-      <w:del w:id="70" w:author="David Conklin" w:date="2020-10-19T14:04:00Z">
-        <w:r>
-          <w:delText xml:space="preserve">, minimum </w:delText>
-        </w:r>
-      </w:del>
-      <w:del w:id="71" w:author="David Conklin" w:date="2020-10-19T13:42:00Z">
-        <w:r>
-          <w:delText>depth,</w:delText>
-        </w:r>
-      </w:del>
-      <w:del w:id="72" w:author="David Conklin" w:date="2020-10-19T14:04:00Z">
-        <w:r>
-          <w:delText xml:space="preserve"> and the length of the reach, we can derive a minimum depth and minimum surface area. </w:delText>
-        </w:r>
-        <w:r>
-          <w:delText xml:space="preserve"> </w:delText>
-        </w:r>
-      </w:del>
-      <w:r>
-        <w:t>Then, in the flow calculations, we’ll constrain the discharge from the reach so that the volume never falls below the minimum volume.</w:t>
+        <w:t xml:space="preserve"> Then, in the flow calculations, we’ll constrain the discharge from the reach so that the volume never falls below the minimum volume.</w:t>
       </w:r>
       <w:r>
         <w:t xml:space="preserve">  The Manning equation is used in the flow calculations to produce a value for depth,</w:t>
       </w:r>
-      <w:ins w:id="73" w:author="David Conklin" w:date="2020-10-19T13:43:00Z">
-        <w:r>
-          <w:t xml:space="preserve"> called</w:t>
-        </w:r>
-      </w:ins>
+      <w:r>
+        <w:t xml:space="preserve"> called</w:t>
+      </w:r>
       <w:r>
         <w:t xml:space="preserve"> the “Manning depth” in our source code comments and model documentation.  The Manning depth increases with increasing flow rates.  For the purpose of estimating the </w:t>
       </w:r>
@@ -3287,13 +2862,13 @@
       <w:pPr>
         <w:pStyle w:val="Heading2"/>
       </w:pPr>
-      <w:bookmarkStart w:id="74" w:name="_Toc50800507"/>
-      <w:bookmarkStart w:id="75" w:name="_Toc53899128"/>
+      <w:bookmarkStart w:id="12" w:name="_Toc50800507"/>
+      <w:bookmarkStart w:id="13" w:name="_Toc53899128"/>
       <w:r>
         <w:t>Initial conditions for Flow: the IC file</w:t>
       </w:r>
-      <w:bookmarkEnd w:id="74"/>
-      <w:bookmarkEnd w:id="75"/>
+      <w:bookmarkEnd w:id="12"/>
+      <w:bookmarkEnd w:id="13"/>
     </w:p>
     <w:p>
       <w:pPr>
@@ -3324,54 +2899,30 @@
       <w:r>
         <w:t xml:space="preserve"> block of the Flow XML file.  The Flow XML file itself is specified in the ENVX file.  When the IC file is not specified or cannot be accessed, Flow initializes with nominal water amounts and flows; customarily, a 10-year simulation from that point is used for spinup.  On completion of every simulation run, CW3M saves a new IC file with the values from the end of the run, to the user’s Documents folder.  </w:t>
       </w:r>
-      <w:ins w:id="76" w:author="David Conklin" w:date="2020-10-19T13:46:00Z">
-        <w:r>
-          <w:t xml:space="preserve">For each subreach, water volume and discharge rate are saved.  </w:t>
-        </w:r>
-      </w:ins>
+      <w:r>
+        <w:t xml:space="preserve">For each subreach, water volume and discharge rate are saved.  </w:t>
+      </w:r>
       <w:r>
         <w:t xml:space="preserve">The name of the newly saved file is suffixed with “.ic&lt;year&gt;” (e.g. “.ic2006”), where “year” is the calendar year following the final year of the simulation run. </w:t>
       </w:r>
       <w:r>
         <w:t xml:space="preserve"> The IC files will be extended to include </w:t>
       </w:r>
-      <w:ins w:id="77" w:author="David Conklin" w:date="2020-10-19T13:45:00Z">
-        <w:r>
-          <w:t>water temperatures</w:t>
-        </w:r>
-      </w:ins>
-      <w:del w:id="78" w:author="David Conklin" w:date="2020-10-19T13:45:00Z">
-        <w:r>
-          <w:delText>thermal energies</w:delText>
-        </w:r>
-      </w:del>
-      <w:ins w:id="79" w:author="David Conklin" w:date="2020-10-19T13:46:00Z">
-        <w:r>
-          <w:t xml:space="preserve"> along with volumes</w:t>
-        </w:r>
-      </w:ins>
-      <w:ins w:id="80" w:author="David Conklin" w:date="2020-10-19T13:47:00Z">
-        <w:r>
-          <w:t xml:space="preserve"> and discharge rates.</w:t>
-        </w:r>
-      </w:ins>
-      <w:del w:id="81" w:author="David Conklin" w:date="2020-10-19T13:46:00Z">
-        <w:r>
-          <w:delText>.</w:delText>
-        </w:r>
-      </w:del>
+      <w:r>
+        <w:t>water temperatures along with volumes and discharge rates.</w:t>
+      </w:r>
     </w:p>
     <w:p>
       <w:pPr>
         <w:pStyle w:val="Heading2"/>
       </w:pPr>
-      <w:bookmarkStart w:id="82" w:name="_Toc50800508"/>
-      <w:bookmarkStart w:id="83" w:name="_Toc53899129"/>
+      <w:bookmarkStart w:id="14" w:name="_Toc50800508"/>
+      <w:bookmarkStart w:id="15" w:name="_Toc53899129"/>
       <w:r>
         <w:t>Boundary conditions for stream water temperature</w:t>
       </w:r>
-      <w:bookmarkEnd w:id="82"/>
-      <w:bookmarkEnd w:id="83"/>
+      <w:bookmarkEnd w:id="14"/>
+      <w:bookmarkEnd w:id="15"/>
     </w:p>
     <w:p>
       <w:r>
@@ -3561,16 +3112,16 @@
       <w:pPr>
         <w:pStyle w:val="Heading2"/>
       </w:pPr>
-      <w:bookmarkStart w:id="84" w:name="_Toc50800509"/>
-      <w:bookmarkStart w:id="85" w:name="_Toc53899130"/>
+      <w:bookmarkStart w:id="16" w:name="_Toc50800509"/>
+      <w:bookmarkStart w:id="17" w:name="_Toc53899130"/>
       <w:r>
         <w:t>Thermal stratification in reservoirs</w:t>
       </w:r>
-      <w:bookmarkEnd w:id="84"/>
+      <w:bookmarkEnd w:id="16"/>
       <w:r>
         <w:t xml:space="preserve"> is not represented</w:t>
       </w:r>
-      <w:bookmarkEnd w:id="85"/>
+      <w:bookmarkEnd w:id="17"/>
     </w:p>
     <w:p>
       <w:r>
@@ -3632,13 +3183,13 @@
       <w:pPr>
         <w:pStyle w:val="Heading2"/>
       </w:pPr>
-      <w:bookmarkStart w:id="86" w:name="_Toc50800510"/>
-      <w:bookmarkStart w:id="87" w:name="_Toc53899131"/>
+      <w:bookmarkStart w:id="18" w:name="_Toc50800510"/>
+      <w:bookmarkStart w:id="19" w:name="_Toc53899131"/>
       <w:r>
         <w:t>Thermal loading</w:t>
       </w:r>
-      <w:bookmarkEnd w:id="86"/>
-      <w:bookmarkEnd w:id="87"/>
+      <w:bookmarkEnd w:id="18"/>
+      <w:bookmarkEnd w:id="19"/>
     </w:p>
     <w:p>
       <w:r>
@@ -3736,16 +3287,9 @@
       <w:r>
         <w:t>Reach_McKenzie.shp file which stores the points which define the reaches is 6,361,228 bytes long, an average of 6,076 bytes per reach.  Even if each point required as many as 100 bytes of storage, that would be an average of 61 points per reach and a total of 6</w:t>
       </w:r>
-      <w:ins w:id="88" w:author="David Conklin" w:date="2020-10-19T13:47:00Z">
-        <w:r>
-          <w:t xml:space="preserve">3,000 </w:t>
-        </w:r>
-      </w:ins>
-      <w:del w:id="89" w:author="David Conklin" w:date="2020-10-19T13:47:00Z">
-        <w:r>
-          <w:delText xml:space="preserve">3 thousand </w:delText>
-        </w:r>
-      </w:del>
+      <w:r>
+        <w:t xml:space="preserve">3,000 </w:t>
+      </w:r>
       <w:r>
         <w:t xml:space="preserve">points, representing more than 60 thousand straight stream segments </w:t>
       </w:r>
@@ -3766,7 +3310,7 @@
       <w:pPr>
         <w:pStyle w:val="Heading1"/>
       </w:pPr>
-      <w:bookmarkStart w:id="90" w:name="_Toc53899132"/>
+      <w:bookmarkStart w:id="20" w:name="_Toc53899132"/>
       <w:r>
         <w:t xml:space="preserve">Data </w:t>
       </w:r>
@@ -3776,17 +3320,17 @@
       <w:r>
         <w:t>equirements</w:t>
       </w:r>
-      <w:bookmarkEnd w:id="90"/>
+      <w:bookmarkEnd w:id="20"/>
     </w:p>
     <w:p>
       <w:pPr>
         <w:pStyle w:val="Heading2"/>
       </w:pPr>
-      <w:bookmarkStart w:id="91" w:name="_Toc53899133"/>
+      <w:bookmarkStart w:id="21" w:name="_Toc53899133"/>
       <w:r>
         <w:t>Modifications to the Reach GIS layer</w:t>
       </w:r>
-      <w:bookmarkEnd w:id="91"/>
+      <w:bookmarkEnd w:id="21"/>
     </w:p>
     <w:p>
       <w:r>
@@ -3802,16 +3346,9 @@
         <w:tab/>
         <w:t>Reaches have, prior to this project, been represented as a sequence of points on the map, where the straight line segment from one point to the next is the center line of the stream.  A reach may be defined by as few as two points, but in general the number of points in the series may be as large as is necessary to indicate the shape of the reach</w:t>
       </w:r>
-      <w:ins w:id="92" w:author="David Conklin" w:date="2020-10-19T13:48:00Z">
-        <w:r>
-          <w:t>.  For example,</w:t>
-        </w:r>
-      </w:ins>
-      <w:del w:id="93" w:author="David Conklin" w:date="2020-10-19T13:48:00Z">
-        <w:r>
-          <w:delText>;</w:delText>
-        </w:r>
-      </w:del>
+      <w:r>
+        <w:t>.  For example,</w:t>
+      </w:r>
       <w:r>
         <w:t xml:space="preserve"> oxbow river reaches are tightly curved, while other reaches may be relatively straight.</w:t>
       </w:r>
@@ -3865,24 +3402,15 @@
       <w:r>
         <w:t>These rules result in some reaches which consist of a single subreach, and others consisting of a relatively small number of equal-length  subreaches.  The subreaches of a single</w:t>
       </w:r>
-      <w:ins w:id="94" w:author="David Conklin" w:date="2020-10-19T13:49:00Z">
-        <w:r>
-          <w:t xml:space="preserve"> reach</w:t>
-        </w:r>
-      </w:ins>
+      <w:r>
+        <w:t xml:space="preserve"> reach</w:t>
+      </w:r>
       <w:r>
         <w:t xml:space="preserve">, while of equal length, will </w:t>
       </w:r>
-      <w:ins w:id="95" w:author="David Conklin" w:date="2020-10-19T13:49:00Z">
-        <w:r>
-          <w:t xml:space="preserve">generally </w:t>
-        </w:r>
-      </w:ins>
-      <w:del w:id="96" w:author="David Conklin" w:date="2020-10-19T13:49:00Z">
-        <w:r>
-          <w:delText xml:space="preserve">in general </w:delText>
-        </w:r>
-      </w:del>
+      <w:r>
+        <w:t xml:space="preserve">generally </w:t>
+      </w:r>
       <w:r>
         <w:t>have different curved shapes.</w:t>
       </w:r>
@@ -3919,52 +3447,18 @@
       <w:r>
         <w:t xml:space="preserve">whole reaches, not necessarily to individual subreaches.  Data values which vary from one subreach to the next within a reach will be members of </w:t>
       </w:r>
-      <w:ins w:id="97" w:author="David Conklin" w:date="2020-10-19T13:51:00Z">
-        <w:r>
-          <w:t>object</w:t>
-        </w:r>
-      </w:ins>
-      <w:ins w:id="98" w:author="David Conklin" w:date="2020-10-19T13:52:00Z">
-        <w:r>
-          <w:t xml:space="preserve">s of the </w:t>
-        </w:r>
-      </w:ins>
-      <w:del w:id="99" w:author="David Conklin" w:date="2020-10-19T13:51:00Z">
-        <w:r>
-          <w:delText xml:space="preserve">the </w:delText>
-        </w:r>
-      </w:del>
-      <w:ins w:id="100" w:author="David Conklin" w:date="2020-10-19T13:51:00Z">
-        <w:r>
-          <w:t xml:space="preserve">ReachSubnode </w:t>
-        </w:r>
-      </w:ins>
-      <w:del w:id="101" w:author="David Conklin" w:date="2020-10-19T13:51:00Z">
-        <w:r>
-          <w:delText xml:space="preserve">Subreach </w:delText>
-        </w:r>
-      </w:del>
+      <w:r>
+        <w:t xml:space="preserve">objects of the ReachSubnode </w:t>
+      </w:r>
       <w:r>
         <w:t xml:space="preserve">class in the C++ code. </w:t>
       </w:r>
-      <w:ins w:id="102" w:author="David Conklin" w:date="2020-10-19T13:52:00Z">
-        <w:r>
-          <w:t xml:space="preserve"> For simplicity and clarity, </w:t>
-        </w:r>
-        <w:r>
-          <w:t>objects of the</w:t>
-        </w:r>
-      </w:ins>
-      <w:ins w:id="103" w:author="David Conklin" w:date="2020-10-19T13:53:00Z">
-        <w:r>
-          <w:t xml:space="preserve"> ReachSubnode class are here called “Subrea</w:t>
-        </w:r>
-      </w:ins>
-      <w:ins w:id="104" w:author="David Conklin" w:date="2020-10-19T13:54:00Z">
-        <w:r>
-          <w:t xml:space="preserve">ch objects”. </w:t>
-        </w:r>
-      </w:ins>
+      <w:r>
+        <w:t xml:space="preserve"> For simplicity and clarity, </w:t>
+      </w:r>
+      <w:r>
+        <w:t xml:space="preserve">objects of the ReachSubnode class are here called “Subreach objects”. </w:t>
+      </w:r>
       <w:r>
         <w:t xml:space="preserve"> In the code, each object of the Reach class will have an array of Subreach objects as a member; the array will have one or more elements.</w:t>
       </w:r>
@@ -4004,16 +3498,9 @@
       <w:r>
         <w:t xml:space="preserve">subreach </w:t>
       </w:r>
-      <w:ins w:id="105" w:author="David Conklin" w:date="2020-10-19T14:09:00Z">
-        <w:r>
-          <w:t>minimum</w:t>
-        </w:r>
-      </w:ins>
-      <w:del w:id="106" w:author="David Conklin" w:date="2020-10-19T14:09:00Z">
-        <w:r>
-          <w:delText>baseflow</w:delText>
-        </w:r>
-      </w:del>
+      <w:r>
+        <w:t>minimum</w:t>
+      </w:r>
       <w:r>
         <w:t xml:space="preserve"> width, m</w:t>
       </w:r>
@@ -4029,29 +3516,15 @@
       <w:r>
         <w:t xml:space="preserve">subreach </w:t>
       </w:r>
-      <w:ins w:id="107" w:author="David Conklin" w:date="2020-10-19T14:09:00Z">
-        <w:r>
-          <w:t>minimum</w:t>
-        </w:r>
-      </w:ins>
-      <w:del w:id="108" w:author="David Conklin" w:date="2020-10-19T14:09:00Z">
-        <w:r>
-          <w:delText>baseflow</w:delText>
-        </w:r>
-      </w:del>
+      <w:r>
+        <w:t>minimum</w:t>
+      </w:r>
       <w:r>
         <w:t xml:space="preserve"> </w:t>
       </w:r>
-      <w:ins w:id="109" w:author="David Conklin" w:date="2020-10-19T14:00:00Z">
-        <w:r>
-          <w:t>depth</w:t>
-        </w:r>
-      </w:ins>
-      <w:del w:id="110" w:author="David Conklin" w:date="2020-10-19T14:00:00Z">
-        <w:r>
-          <w:delText>volume</w:delText>
-        </w:r>
-      </w:del>
+      <w:r>
+        <w:t>depth</w:t>
+      </w:r>
       <w:r>
         <w:t>, m</w:t>
       </w:r>
@@ -4111,9 +3584,6 @@
           <w:ilvl w:val="0"/>
           <w:numId w:val="3"/>
         </w:numPr>
-        <w:rPr>
-          <w:ins w:id="111" w:author="David Conklin" w:date="2020-10-19T14:10:00Z"/>
-        </w:rPr>
       </w:pPr>
       <w:r>
         <w:t>topographic shading</w:t>
@@ -4126,15 +3596,10 @@
           <w:ilvl w:val="0"/>
           <w:numId w:val="3"/>
         </w:numPr>
-        <w:rPr>
-          <w:ins w:id="112" w:author="David Conklin" w:date="2020-10-19T14:10:00Z"/>
-        </w:rPr>
-      </w:pPr>
-      <w:ins w:id="113" w:author="David Conklin" w:date="2020-10-19T14:10:00Z">
-        <w:r>
-          <w:t>width to depth ratio, calculated as minimum width / minimum depth</w:t>
-        </w:r>
-      </w:ins>
+      </w:pPr>
+      <w:r>
+        <w:t>width to depth ratio, calculated as minimum width / minimum depth</w:t>
+      </w:r>
     </w:p>
     <w:p>
       <w:pPr>
@@ -4143,20 +3608,10 @@
           <w:ilvl w:val="0"/>
           <w:numId w:val="3"/>
         </w:numPr>
-        <w:rPr>
-          <w:ins w:id="114" w:author="David Conklin" w:date="2020-10-19T14:11:00Z"/>
-        </w:rPr>
-      </w:pPr>
-      <w:ins w:id="115" w:author="David Conklin" w:date="2020-10-19T14:10:00Z">
-        <w:r>
-          <w:t>min</w:t>
-        </w:r>
-      </w:ins>
-      <w:ins w:id="116" w:author="David Conklin" w:date="2020-10-19T14:11:00Z">
-        <w:r>
-          <w:t>imum volume, calculated as minimum width x minimum depth x length</w:t>
-        </w:r>
-      </w:ins>
+      </w:pPr>
+      <w:r>
+        <w:t>minimum volume, calculated as minimum width x minimum depth x length</w:t>
+      </w:r>
     </w:p>
     <w:p>
       <w:pPr>
@@ -4166,16 +3621,9 @@
           <w:numId w:val="3"/>
         </w:numPr>
       </w:pPr>
-      <w:ins w:id="117" w:author="David Conklin" w:date="2020-10-19T14:11:00Z">
-        <w:r>
-          <w:t>minimum surface area, c</w:t>
-        </w:r>
-      </w:ins>
-      <w:ins w:id="118" w:author="David Conklin" w:date="2020-10-19T14:12:00Z">
-        <w:r>
-          <w:t>alculated as minimum width x length</w:t>
-        </w:r>
-      </w:ins>
+      <w:r>
+        <w:t>minimum surface area, calculated as minimum width x length</w:t>
+      </w:r>
     </w:p>
     <w:p>
       <w:r>
@@ -4231,9 +3679,6 @@
           <w:ilvl w:val="0"/>
           <w:numId w:val="3"/>
         </w:numPr>
-        <w:rPr>
-          <w:ins w:id="119" w:author="David Conklin" w:date="2020-10-19T14:44:00Z"/>
-        </w:rPr>
       </w:pPr>
       <w:r>
         <w:t>water lost to evaporation, expressed as m</w:t>
@@ -4256,16 +3701,9 @@
           <w:numId w:val="3"/>
         </w:numPr>
       </w:pPr>
-      <w:ins w:id="120" w:author="David Conklin" w:date="2020-10-19T14:44:00Z">
-        <w:r>
-          <w:t xml:space="preserve">thermal energy </w:t>
-        </w:r>
-      </w:ins>
-      <w:ins w:id="121" w:author="David Conklin" w:date="2020-10-19T14:45:00Z">
-        <w:r>
-          <w:t>lost to evaporation, kJ</w:t>
-        </w:r>
-      </w:ins>
+      <w:r>
+        <w:t>thermal energy lost to evaporation, kJ</w:t>
+      </w:r>
     </w:p>
     <w:p>
       <w:pPr>
@@ -4274,23 +3712,13 @@
           <w:ilvl w:val="0"/>
           <w:numId w:val="3"/>
         </w:numPr>
-        <w:rPr>
-          <w:ins w:id="122" w:author="David Conklin" w:date="2020-10-19T14:13:00Z"/>
-        </w:rPr>
       </w:pPr>
       <w:r>
         <w:t>current water depth, m</w:t>
       </w:r>
-      <w:ins w:id="123" w:author="David Conklin" w:date="2020-10-19T14:12:00Z">
-        <w:r>
-          <w:t xml:space="preserve">, calculated as Manning depth + </w:t>
-        </w:r>
-      </w:ins>
-      <w:ins w:id="124" w:author="David Conklin" w:date="2020-10-19T14:13:00Z">
-        <w:r>
-          <w:t>minimum depth</w:t>
-        </w:r>
-      </w:ins>
+      <w:r>
+        <w:t>, calculated as Manning depth + minimum depth</w:t>
+      </w:r>
     </w:p>
     <w:p>
       <w:pPr>
@@ -4299,20 +3727,10 @@
           <w:ilvl w:val="0"/>
           <w:numId w:val="3"/>
         </w:numPr>
-        <w:rPr>
-          <w:ins w:id="125" w:author="David Conklin" w:date="2020-10-19T14:16:00Z"/>
-        </w:rPr>
-      </w:pPr>
-      <w:ins w:id="126" w:author="David Conklin" w:date="2020-10-19T14:13:00Z">
-        <w:r>
-          <w:t xml:space="preserve">current surface area, calculated as current depth x </w:t>
-        </w:r>
-      </w:ins>
-      <w:ins w:id="127" w:author="David Conklin" w:date="2020-10-19T14:14:00Z">
-        <w:r>
-          <w:t>width-to-depth ratio x length</w:t>
-        </w:r>
-      </w:ins>
+      </w:pPr>
+      <w:r>
+        <w:t>current surface area, calculated as current depth x width-to-depth ratio x length</w:t>
+      </w:r>
     </w:p>
     <w:p>
       <w:pPr>
@@ -4322,49 +3740,26 @@
           <w:numId w:val="3"/>
         </w:numPr>
       </w:pPr>
-      <w:ins w:id="128" w:author="David Conklin" w:date="2020-10-19T14:16:00Z">
-        <w:r>
-          <w:t>vegetative shading (leaf</w:t>
-        </w:r>
-      </w:ins>
-      <w:ins w:id="129" w:author="David Conklin" w:date="2020-10-19T14:17:00Z">
-        <w:r>
-          <w:t xml:space="preserve"> area may vary seasonally)</w:t>
-        </w:r>
-      </w:ins>
-    </w:p>
-    <w:p>
-      <w:ins w:id="130" w:author="David Conklin" w:date="2020-10-19T14:16:00Z">
-        <w:r>
-          <w:t>These</w:t>
-        </w:r>
-      </w:ins>
-      <w:del w:id="131" w:author="David Conklin" w:date="2020-10-19T14:16:00Z">
-        <w:r>
-          <w:delText>Some</w:delText>
-        </w:r>
-      </w:del>
+      <w:r>
+        <w:t>vegetative shading (leaf area may vary seasonally)</w:t>
+      </w:r>
+    </w:p>
+    <w:p>
+      <w:r>
+        <w:t>These</w:t>
+      </w:r>
       <w:r>
         <w:t xml:space="preserve"> </w:t>
       </w:r>
-      <w:ins w:id="132" w:author="David Conklin" w:date="2020-10-19T14:15:00Z">
-        <w:r>
-          <w:t xml:space="preserve">members of </w:t>
-        </w:r>
-      </w:ins>
+      <w:r>
+        <w:t xml:space="preserve">members of </w:t>
+      </w:r>
       <w:r>
         <w:t xml:space="preserve">Subreach </w:t>
       </w:r>
-      <w:ins w:id="133" w:author="David Conklin" w:date="2020-10-19T14:15:00Z">
-        <w:r>
-          <w:t xml:space="preserve">objects </w:t>
-        </w:r>
-      </w:ins>
-      <w:del w:id="134" w:author="David Conklin" w:date="2020-10-19T14:15:00Z">
-        <w:r>
-          <w:delText xml:space="preserve">members </w:delText>
-        </w:r>
-      </w:del>
+      <w:r>
+        <w:t xml:space="preserve">objects </w:t>
+      </w:r>
       <w:r>
         <w:t>will have values which are variable on annual timesteps:</w:t>
       </w:r>
@@ -4380,11 +3775,9 @@
       <w:r>
         <w:t>vegetative shading</w:t>
       </w:r>
-      <w:ins w:id="135" w:author="David Conklin" w:date="2020-10-19T14:17:00Z">
-        <w:r>
-          <w:t xml:space="preserve"> (vegetation type and height may vary from year to year)</w:t>
-        </w:r>
-      </w:ins>
+      <w:r>
+        <w:t xml:space="preserve"> (vegetation type and height may vary from year to year)</w:t>
+      </w:r>
     </w:p>
     <w:p>
       <w:pPr>
@@ -4397,16 +3790,9 @@
       <w:r>
         <w:t>bank shading</w:t>
       </w:r>
-      <w:ins w:id="136" w:author="David Conklin" w:date="2020-10-19T14:17:00Z">
-        <w:r>
-          <w:t xml:space="preserve"> (change</w:t>
-        </w:r>
-      </w:ins>
-      <w:ins w:id="137" w:author="David Conklin" w:date="2020-10-19T14:18:00Z">
-        <w:r>
-          <w:t>s may be prescribed reflecting land use change or restoration)</w:t>
-        </w:r>
-      </w:ins>
+      <w:r>
+        <w:t xml:space="preserve"> (changes may be prescribed reflecting land use change or restoration)</w:t>
+      </w:r>
     </w:p>
     <w:p>
       <w:r>
@@ -4466,45 +3852,19 @@
           <w:numId w:val="3"/>
         </w:numPr>
       </w:pPr>
-      <w:ins w:id="138" w:author="David Conklin" w:date="2020-10-19T14:22:00Z">
-        <w:r>
-          <w:lastRenderedPageBreak/>
-          <w:t>EVAP_MM</w:t>
-        </w:r>
-      </w:ins>
-      <w:del w:id="139" w:author="David Conklin" w:date="2020-10-19T14:22:00Z">
-        <w:r>
-          <w:delText>REACH_EVAP</w:delText>
-        </w:r>
-      </w:del>
+      <w:r>
+        <w:lastRenderedPageBreak/>
+        <w:t>EVAP_MM</w:t>
+      </w:r>
       <w:r>
         <w:t xml:space="preserve">, total daily evaporation from the subreaches, </w:t>
       </w:r>
       <w:r>
-        <w:rPr>
-          <w:rPrChange w:id="140" w:author="David Conklin" w:date="2020-10-19T14:19:00Z">
-            <w:rPr/>
-          </w:rPrChange>
-        </w:rPr>
         <w:t>m</w:t>
       </w:r>
-      <w:ins w:id="141" w:author="David Conklin" w:date="2020-10-19T14:19:00Z">
-        <w:r>
-          <w:t>m</w:t>
-        </w:r>
-      </w:ins>
-      <w:del w:id="142" w:author="David Conklin" w:date="2020-10-19T14:19:00Z">
-        <w:r>
-          <w:rPr>
-            <w:rPrChange w:id="143" w:author="David Conklin" w:date="2020-10-19T14:19:00Z">
-              <w:rPr>
-                <w:vertAlign w:val="superscript"/>
-              </w:rPr>
-            </w:rPrChange>
-          </w:rPr>
-          <w:delText>3</w:delText>
-        </w:r>
-      </w:del>
+      <w:r>
+        <w:t>m</w:t>
+      </w:r>
       <w:r>
         <w:t xml:space="preserve"> of liquid water</w:t>
       </w:r>
@@ -4516,9 +3876,6 @@
           <w:ilvl w:val="0"/>
           <w:numId w:val="3"/>
         </w:numPr>
-        <w:rPr>
-          <w:ins w:id="144" w:author="David Conklin" w:date="2020-10-19T14:21:00Z"/>
-        </w:rPr>
       </w:pPr>
       <w:r>
         <w:t>REACH_H2O, total volume of water in the reach, m</w:t>
@@ -4537,21 +3894,16 @@
           <w:ilvl w:val="0"/>
           <w:numId w:val="3"/>
         </w:numPr>
-        <w:rPr>
-          <w:ins w:id="145" w:author="David Conklin" w:date="2020-10-19T14:21:00Z"/>
-        </w:rPr>
-      </w:pPr>
-      <w:ins w:id="146" w:author="David Conklin" w:date="2020-10-19T14:21:00Z">
-        <w:r>
-          <w:t>AREA_H2O, surface area of water, m</w:t>
-        </w:r>
-        <w:r>
-          <w:rPr>
-            <w:vertAlign w:val="superscript"/>
-          </w:rPr>
-          <w:t>2</w:t>
-        </w:r>
-      </w:ins>
+      </w:pPr>
+      <w:r>
+        <w:t>AREA_H2O, surface area of water, m</w:t>
+      </w:r>
+      <w:r>
+        <w:rPr>
+          <w:vertAlign w:val="superscript"/>
+        </w:rPr>
+        <w:t>2</w:t>
+      </w:r>
     </w:p>
     <w:p>
       <w:pPr>
@@ -4560,31 +3912,19 @@
           <w:ilvl w:val="0"/>
           <w:numId w:val="3"/>
         </w:numPr>
-        <w:rPr>
-          <w:ins w:id="147" w:author="David Conklin" w:date="2020-10-19T14:23:00Z"/>
-        </w:rPr>
-      </w:pPr>
-      <w:ins w:id="148" w:author="David Conklin" w:date="2020-10-19T14:22:00Z">
-        <w:r>
-          <w:t>RAD_LW_OUT, net longwave radiation</w:t>
-        </w:r>
-      </w:ins>
-      <w:ins w:id="149" w:author="David Conklin" w:date="2020-10-19T14:23:00Z">
-        <w:r>
-          <w:t>, positive for energy leaving the water</w:t>
-        </w:r>
-      </w:ins>
-      <w:ins w:id="150" w:author="David Conklin" w:date="2020-10-19T14:24:00Z">
-        <w:r>
-          <w:t>, W/m</w:t>
-        </w:r>
-        <w:r>
-          <w:rPr>
-            <w:vertAlign w:val="superscript"/>
-          </w:rPr>
-          <w:t>2</w:t>
-        </w:r>
-      </w:ins>
+      </w:pPr>
+      <w:r>
+        <w:t>RAD_LW_OUT, net longwave radiation</w:t>
+      </w:r>
+      <w:r>
+        <w:t>, positive for energy leaving the water, W/m</w:t>
+      </w:r>
+      <w:r>
+        <w:rPr>
+          <w:vertAlign w:val="superscript"/>
+        </w:rPr>
+        <w:t>2</w:t>
+      </w:r>
     </w:p>
     <w:p>
       <w:pPr>
@@ -4594,22 +3934,15 @@
           <w:numId w:val="3"/>
         </w:numPr>
       </w:pPr>
-      <w:ins w:id="151" w:author="David Conklin" w:date="2020-10-19T14:23:00Z">
-        <w:r>
-          <w:t>RAD_SW_IN, shortwave ins</w:t>
-        </w:r>
-      </w:ins>
-      <w:ins w:id="152" w:author="David Conklin" w:date="2020-10-19T14:24:00Z">
-        <w:r>
-          <w:t>olation, net of shading and weather effects, W/m</w:t>
-        </w:r>
-        <w:r>
-          <w:rPr>
-            <w:vertAlign w:val="superscript"/>
-          </w:rPr>
-          <w:t>2</w:t>
-        </w:r>
-      </w:ins>
+      <w:r>
+        <w:t>RAD_SW_IN, shortwave insolation, net of shading and weather effects, W/m</w:t>
+      </w:r>
+      <w:r>
+        <w:rPr>
+          <w:vertAlign w:val="superscript"/>
+        </w:rPr>
+        <w:t>2</w:t>
+      </w:r>
     </w:p>
     <w:p>
       <w:pPr>
@@ -4621,11 +3954,11 @@
       <w:pPr>
         <w:pStyle w:val="Heading2"/>
       </w:pPr>
-      <w:bookmarkStart w:id="153" w:name="_Toc53899134"/>
+      <w:bookmarkStart w:id="22" w:name="_Toc53899134"/>
       <w:r>
         <w:t>USGS data</w:t>
       </w:r>
-      <w:bookmarkEnd w:id="153"/>
+      <w:bookmarkEnd w:id="22"/>
     </w:p>
     <w:p>
       <w:r>
@@ -4636,7 +3969,18 @@
         <w:t xml:space="preserve">  </w:t>
       </w:r>
       <w:r>
-        <w:t>The list of USGS sites below was generated by browsing the waterdata.usgs.gov/nwis/ website on 9/25/20.  Data from a number of the gages in this list has been used in earlier projects to calibrate and assess the skill of the Willamette basin model.  Numbers beginning with 14 are USGS site numbers; numbers beginning with 2377 are the COMIDs of associated stream reaches.  Actual applicability of the data from these sites will depend on the dates for which the data is available.</w:t>
+        <w:t xml:space="preserve">The list of USGS sites below was generated by browsing the waterdata.usgs.gov/nwis/ website on 9/25/20.  Data from a number of the gages in this list has been used in earlier projects to calibrate and assess the skill of the Willamette basin model.  </w:t>
+      </w:r>
+      <w:r>
+        <w:t>In the lists below, n</w:t>
+      </w:r>
+      <w:r>
+        <w:t xml:space="preserve">umbers beginning with 14 are USGS site numbers; numbers beginning with 2377 are the COMIDs of associated stream reaches.  </w:t>
+      </w:r>
+    </w:p>
+    <w:p>
+      <w:r>
+        <w:t>There are 13 USGS stream flow gages with data for all or part of 2000-2019:</w:t>
       </w:r>
     </w:p>
     <w:p>
@@ -4652,14 +3996,7 @@
           <w:rFonts w:ascii="Calibri" w:eastAsia="Times New Roman" w:hAnsi="Calibri" w:cs="Calibri"/>
           <w:color w:val="000000"/>
         </w:rPr>
-        <w:t xml:space="preserve">flow temp </w:t>
-      </w:r>
-      <w:r>
-        <w:rPr>
-          <w:rFonts w:ascii="Calibri" w:eastAsia="Times New Roman" w:hAnsi="Calibri" w:cs="Calibri"/>
-          <w:color w:val="000000"/>
-        </w:rPr>
-        <w:t xml:space="preserve">14158500 </w:t>
+        <w:t xml:space="preserve">flow temp 14158500 </w:t>
       </w:r>
       <w:r>
         <w:rPr>
@@ -4779,22 +4116,25 @@
         <w:spacing w:after="0"/>
       </w:pPr>
       <w:r>
-        <w:t>flow</w:t>
-      </w:r>
-      <w:r>
-        <w:t xml:space="preserve"> temp</w:t>
+        <w:t xml:space="preserve">flow temp 14158790 23773393 </w:t>
+      </w:r>
+      <w:r>
+        <w:t>SMITH</w:t>
       </w:r>
       <w:r>
         <w:t xml:space="preserve"> </w:t>
       </w:r>
       <w:r>
-        <w:t>14158790</w:t>
+        <w:t>RIVER</w:t>
       </w:r>
       <w:r>
         <w:t xml:space="preserve"> </w:t>
       </w:r>
       <w:r>
-        <w:t xml:space="preserve">23773393 </w:t>
+        <w:t>ABV</w:t>
+      </w:r>
+      <w:r>
+        <w:t xml:space="preserve"> </w:t>
       </w:r>
       <w:r>
         <w:t>SMITH</w:t>
@@ -4803,157 +4143,704 @@
         <w:t xml:space="preserve"> </w:t>
       </w:r>
       <w:r>
+        <w:t>R</w:t>
+      </w:r>
+      <w:r>
+        <w:t xml:space="preserve"> </w:t>
+      </w:r>
+      <w:r>
+        <w:t>RESV</w:t>
+      </w:r>
+      <w:r>
+        <w:t xml:space="preserve"> </w:t>
+      </w:r>
+      <w:r>
+        <w:t>NR</w:t>
+      </w:r>
+      <w:r>
+        <w:t xml:space="preserve"> </w:t>
+      </w:r>
+      <w:r>
+        <w:t>BELKNAP</w:t>
+      </w:r>
+      <w:r>
+        <w:t xml:space="preserve"> </w:t>
+      </w:r>
+      <w:r>
+        <w:t>SPRNGS</w:t>
+      </w:r>
+    </w:p>
+    <w:p>
+      <w:pPr>
+        <w:spacing w:after="0"/>
+      </w:pPr>
+      <w:r>
+        <w:t xml:space="preserve">flow temp 14158850 23773359 </w:t>
+      </w:r>
+      <w:r>
+        <w:t>MCKENZIE</w:t>
+      </w:r>
+      <w:r>
+        <w:t xml:space="preserve"> </w:t>
+      </w:r>
+      <w:r>
+        <w:t>R</w:t>
+      </w:r>
+      <w:r>
+        <w:t xml:space="preserve"> </w:t>
+      </w:r>
+      <w:r>
+        <w:t>BLW</w:t>
+      </w:r>
+      <w:r>
+        <w:t xml:space="preserve"> </w:t>
+      </w:r>
+      <w:r>
+        <w:t>TRAIL</w:t>
+      </w:r>
+      <w:r>
+        <w:t xml:space="preserve"> </w:t>
+      </w:r>
+      <w:r>
+        <w:t>BR</w:t>
+      </w:r>
+      <w:r>
+        <w:t xml:space="preserve"> </w:t>
+      </w:r>
+      <w:r>
+        <w:t>DAM</w:t>
+      </w:r>
+      <w:r>
+        <w:t xml:space="preserve"> </w:t>
+      </w:r>
+      <w:r>
+        <w:t>NR</w:t>
+      </w:r>
+      <w:r>
+        <w:t xml:space="preserve"> </w:t>
+      </w:r>
+      <w:r>
+        <w:t>BELKNAP</w:t>
+      </w:r>
+      <w:r>
+        <w:t xml:space="preserve"> </w:t>
+      </w:r>
+      <w:r>
+        <w:t>SPRINGS</w:t>
+      </w:r>
+    </w:p>
+    <w:p>
+      <w:pPr>
+        <w:spacing w:after="0"/>
+        <w:rPr>
+          <w:rFonts w:ascii="Calibri" w:eastAsia="Times New Roman" w:hAnsi="Calibri" w:cs="Calibri"/>
+          <w:color w:val="000000"/>
+        </w:rPr>
+      </w:pPr>
+      <w:r>
+        <w:t xml:space="preserve">flow temp 14159200 23773037 </w:t>
+      </w:r>
+      <w:r>
+        <w:rPr>
+          <w:rFonts w:ascii="Calibri" w:eastAsia="Times New Roman" w:hAnsi="Calibri" w:cs="Calibri"/>
+          <w:color w:val="000000"/>
+        </w:rPr>
+        <w:t>SO</w:t>
+      </w:r>
+      <w:r>
+        <w:rPr>
+          <w:rFonts w:ascii="Calibri" w:eastAsia="Times New Roman" w:hAnsi="Calibri" w:cs="Calibri"/>
+          <w:color w:val="000000"/>
+        </w:rPr>
+        <w:t xml:space="preserve"> </w:t>
+      </w:r>
+      <w:r>
+        <w:rPr>
+          <w:rFonts w:ascii="Calibri" w:eastAsia="Times New Roman" w:hAnsi="Calibri" w:cs="Calibri"/>
+          <w:color w:val="000000"/>
+        </w:rPr>
+        <w:t>FK</w:t>
+      </w:r>
+      <w:r>
+        <w:rPr>
+          <w:rFonts w:ascii="Calibri" w:eastAsia="Times New Roman" w:hAnsi="Calibri" w:cs="Calibri"/>
+          <w:color w:val="000000"/>
+        </w:rPr>
+        <w:t xml:space="preserve"> </w:t>
+      </w:r>
+      <w:r>
+        <w:rPr>
+          <w:rFonts w:ascii="Calibri" w:eastAsia="Times New Roman" w:hAnsi="Calibri" w:cs="Calibri"/>
+          <w:color w:val="000000"/>
+        </w:rPr>
+        <w:t>MCKENZIE</w:t>
+      </w:r>
+      <w:r>
+        <w:rPr>
+          <w:rFonts w:ascii="Calibri" w:eastAsia="Times New Roman" w:hAnsi="Calibri" w:cs="Calibri"/>
+          <w:color w:val="000000"/>
+        </w:rPr>
+        <w:t xml:space="preserve"> </w:t>
+      </w:r>
+      <w:r>
+        <w:rPr>
+          <w:rFonts w:ascii="Calibri" w:eastAsia="Times New Roman" w:hAnsi="Calibri" w:cs="Calibri"/>
+          <w:color w:val="000000"/>
+        </w:rPr>
         <w:t>RIVER</w:t>
       </w:r>
       <w:r>
+        <w:rPr>
+          <w:rFonts w:ascii="Calibri" w:eastAsia="Times New Roman" w:hAnsi="Calibri" w:cs="Calibri"/>
+          <w:color w:val="000000"/>
+        </w:rPr>
         <w:t xml:space="preserve"> </w:t>
       </w:r>
       <w:r>
+        <w:rPr>
+          <w:rFonts w:ascii="Calibri" w:eastAsia="Times New Roman" w:hAnsi="Calibri" w:cs="Calibri"/>
+          <w:color w:val="000000"/>
+        </w:rPr>
         <w:t>ABV</w:t>
       </w:r>
       <w:r>
+        <w:rPr>
+          <w:rFonts w:ascii="Calibri" w:eastAsia="Times New Roman" w:hAnsi="Calibri" w:cs="Calibri"/>
+          <w:color w:val="000000"/>
+        </w:rPr>
         <w:t xml:space="preserve"> </w:t>
       </w:r>
       <w:r>
-        <w:t>SMITH</w:t>
-      </w:r>
-      <w:r>
+        <w:rPr>
+          <w:rFonts w:ascii="Calibri" w:eastAsia="Times New Roman" w:hAnsi="Calibri" w:cs="Calibri"/>
+          <w:color w:val="000000"/>
+        </w:rPr>
+        <w:t>COUGAR</w:t>
+      </w:r>
+      <w:r>
+        <w:rPr>
+          <w:rFonts w:ascii="Calibri" w:eastAsia="Times New Roman" w:hAnsi="Calibri" w:cs="Calibri"/>
+          <w:color w:val="000000"/>
+        </w:rPr>
         <w:t xml:space="preserve"> </w:t>
       </w:r>
       <w:r>
-        <w:t>R</w:t>
-      </w:r>
-      <w:r>
+        <w:rPr>
+          <w:rFonts w:ascii="Calibri" w:eastAsia="Times New Roman" w:hAnsi="Calibri" w:cs="Calibri"/>
+          <w:color w:val="000000"/>
+        </w:rPr>
+        <w:t>LAKE</w:t>
+      </w:r>
+      <w:r>
+        <w:rPr>
+          <w:rFonts w:ascii="Calibri" w:eastAsia="Times New Roman" w:hAnsi="Calibri" w:cs="Calibri"/>
+          <w:color w:val="000000"/>
+        </w:rPr>
         <w:t xml:space="preserve"> </w:t>
       </w:r>
       <w:r>
-        <w:t>RESV</w:t>
-      </w:r>
-      <w:r>
+        <w:rPr>
+          <w:rFonts w:ascii="Calibri" w:eastAsia="Times New Roman" w:hAnsi="Calibri" w:cs="Calibri"/>
+          <w:color w:val="000000"/>
+        </w:rPr>
+        <w:t>NR</w:t>
+      </w:r>
+      <w:r>
+        <w:rPr>
+          <w:rFonts w:ascii="Calibri" w:eastAsia="Times New Roman" w:hAnsi="Calibri" w:cs="Calibri"/>
+          <w:color w:val="000000"/>
+        </w:rPr>
         <w:t xml:space="preserve"> </w:t>
       </w:r>
       <w:r>
+        <w:rPr>
+          <w:rFonts w:ascii="Calibri" w:eastAsia="Times New Roman" w:hAnsi="Calibri" w:cs="Calibri"/>
+          <w:color w:val="000000"/>
+        </w:rPr>
+        <w:t>RAINBOW</w:t>
+      </w:r>
+    </w:p>
+    <w:p>
+      <w:pPr>
+        <w:spacing w:after="0"/>
+        <w:rPr>
+          <w:rFonts w:ascii="Calibri" w:eastAsia="Times New Roman" w:hAnsi="Calibri" w:cs="Calibri"/>
+          <w:color w:val="000000"/>
+        </w:rPr>
+      </w:pPr>
+      <w:r>
+        <w:rPr>
+          <w:rFonts w:ascii="Calibri" w:eastAsia="Times New Roman" w:hAnsi="Calibri" w:cs="Calibri"/>
+          <w:color w:val="000000"/>
+        </w:rPr>
+        <w:t xml:space="preserve">flow temp 14159500 23773009 </w:t>
+      </w:r>
+      <w:r>
+        <w:rPr>
+          <w:rFonts w:ascii="Calibri" w:eastAsia="Times New Roman" w:hAnsi="Calibri" w:cs="Calibri"/>
+          <w:color w:val="000000"/>
+        </w:rPr>
+        <w:t>SOUTH</w:t>
+      </w:r>
+      <w:r>
+        <w:rPr>
+          <w:rFonts w:ascii="Calibri" w:eastAsia="Times New Roman" w:hAnsi="Calibri" w:cs="Calibri"/>
+          <w:color w:val="000000"/>
+        </w:rPr>
+        <w:t xml:space="preserve"> </w:t>
+      </w:r>
+      <w:r>
+        <w:rPr>
+          <w:rFonts w:ascii="Calibri" w:eastAsia="Times New Roman" w:hAnsi="Calibri" w:cs="Calibri"/>
+          <w:color w:val="000000"/>
+        </w:rPr>
+        <w:t>FORK</w:t>
+      </w:r>
+      <w:r>
+        <w:rPr>
+          <w:rFonts w:ascii="Calibri" w:eastAsia="Times New Roman" w:hAnsi="Calibri" w:cs="Calibri"/>
+          <w:color w:val="000000"/>
+        </w:rPr>
+        <w:t xml:space="preserve"> </w:t>
+      </w:r>
+      <w:r>
+        <w:rPr>
+          <w:rFonts w:ascii="Calibri" w:eastAsia="Times New Roman" w:hAnsi="Calibri" w:cs="Calibri"/>
+          <w:color w:val="000000"/>
+        </w:rPr>
+        <w:t>MCKENZIE</w:t>
+      </w:r>
+      <w:r>
+        <w:rPr>
+          <w:rFonts w:ascii="Calibri" w:eastAsia="Times New Roman" w:hAnsi="Calibri" w:cs="Calibri"/>
+          <w:color w:val="000000"/>
+        </w:rPr>
+        <w:t xml:space="preserve"> </w:t>
+      </w:r>
+      <w:r>
+        <w:rPr>
+          <w:rFonts w:ascii="Calibri" w:eastAsia="Times New Roman" w:hAnsi="Calibri" w:cs="Calibri"/>
+          <w:color w:val="000000"/>
+        </w:rPr>
+        <w:t>RIVER</w:t>
+      </w:r>
+      <w:r>
+        <w:rPr>
+          <w:rFonts w:ascii="Calibri" w:eastAsia="Times New Roman" w:hAnsi="Calibri" w:cs="Calibri"/>
+          <w:color w:val="000000"/>
+        </w:rPr>
+        <w:t xml:space="preserve"> </w:t>
+      </w:r>
+      <w:r>
+        <w:rPr>
+          <w:rFonts w:ascii="Calibri" w:eastAsia="Times New Roman" w:hAnsi="Calibri" w:cs="Calibri"/>
+          <w:color w:val="000000"/>
+        </w:rPr>
+        <w:t>NEAR</w:t>
+      </w:r>
+      <w:r>
+        <w:rPr>
+          <w:rFonts w:ascii="Calibri" w:eastAsia="Times New Roman" w:hAnsi="Calibri" w:cs="Calibri"/>
+          <w:color w:val="000000"/>
+        </w:rPr>
+        <w:t xml:space="preserve"> </w:t>
+      </w:r>
+      <w:r>
+        <w:rPr>
+          <w:rFonts w:ascii="Calibri" w:eastAsia="Times New Roman" w:hAnsi="Calibri" w:cs="Calibri"/>
+          <w:color w:val="000000"/>
+        </w:rPr>
+        <w:t>RAINBOW</w:t>
+      </w:r>
+    </w:p>
+    <w:p>
+      <w:pPr>
+        <w:spacing w:after="0"/>
+        <w:rPr>
+          <w:rFonts w:ascii="Calibri" w:eastAsia="Times New Roman" w:hAnsi="Calibri" w:cs="Calibri"/>
+          <w:color w:val="000000"/>
+        </w:rPr>
+      </w:pPr>
+      <w:r>
+        <w:rPr>
+          <w:rFonts w:ascii="Calibri" w:eastAsia="Times New Roman" w:hAnsi="Calibri" w:cs="Calibri"/>
+          <w:color w:val="000000"/>
+        </w:rPr>
+        <w:t>flow temp 14162200 23773405 BLUE RIVER AT BLUE RIVER</w:t>
+      </w:r>
+    </w:p>
+    <w:p>
+      <w:pPr>
+        <w:spacing w:after="0"/>
+        <w:rPr>
+          <w:rFonts w:ascii="Calibri" w:eastAsia="Times New Roman" w:hAnsi="Calibri" w:cs="Calibri"/>
+          <w:color w:val="000000"/>
+        </w:rPr>
+      </w:pPr>
+      <w:r>
+        <w:rPr>
+          <w:rFonts w:ascii="Calibri" w:eastAsia="Times New Roman" w:hAnsi="Calibri" w:cs="Calibri"/>
+          <w:color w:val="000000"/>
+        </w:rPr>
+        <w:t>flow temp 14162500 23772909 MCKENZIE RIVER NEAR VIDA</w:t>
+      </w:r>
+    </w:p>
+    <w:p>
+      <w:pPr>
+        <w:spacing w:after="0"/>
+        <w:rPr>
+          <w:rFonts w:ascii="Calibri" w:eastAsia="Times New Roman" w:hAnsi="Calibri" w:cs="Calibri"/>
+          <w:color w:val="000000"/>
+        </w:rPr>
+      </w:pPr>
+      <w:r>
+        <w:rPr>
+          <w:rFonts w:ascii="Calibri" w:eastAsia="Times New Roman" w:hAnsi="Calibri" w:cs="Calibri"/>
+          <w:color w:val="000000"/>
+        </w:rPr>
+        <w:t>flow temp 14163150 23772857 MCKENZIE RIVER BLW LEABURG DAM, NR LEABURG, OR</w:t>
+      </w:r>
+    </w:p>
+    <w:p>
+      <w:pPr>
+        <w:spacing w:after="0"/>
+        <w:rPr>
+          <w:rFonts w:ascii="Calibri" w:eastAsia="Times New Roman" w:hAnsi="Calibri" w:cs="Calibri"/>
+          <w:color w:val="000000"/>
+        </w:rPr>
+      </w:pPr>
+      <w:r>
+        <w:rPr>
+          <w:rFonts w:ascii="Calibri" w:eastAsia="Times New Roman" w:hAnsi="Calibri" w:cs="Calibri"/>
+          <w:color w:val="000000"/>
+        </w:rPr>
+        <w:t xml:space="preserve">flow temp 14163900 23772801 MCKENZIE RIVER  NEAR WALTERVILLE </w:t>
+      </w:r>
+    </w:p>
+    <w:p>
+      <w:pPr>
+        <w:spacing w:after="0"/>
+        <w:rPr>
+          <w:rFonts w:ascii="Calibri" w:eastAsia="Times New Roman" w:hAnsi="Calibri" w:cs="Calibri"/>
+          <w:color w:val="000000"/>
+        </w:rPr>
+      </w:pPr>
+      <w:r>
+        <w:rPr>
+          <w:rFonts w:ascii="Calibri" w:eastAsia="Times New Roman" w:hAnsi="Calibri" w:cs="Calibri"/>
+          <w:color w:val="000000"/>
+        </w:rPr>
+        <w:t>flow temp 14164700 23774369 CEDAR CREEK AT SPRINGFIELD</w:t>
+      </w:r>
+    </w:p>
+    <w:p>
+      <w:pPr>
+        <w:spacing w:after="0"/>
+        <w:rPr>
+          <w:rFonts w:ascii="Calibri" w:eastAsia="Times New Roman" w:hAnsi="Calibri" w:cs="Calibri"/>
+          <w:color w:val="000000"/>
+        </w:rPr>
+      </w:pPr>
+      <w:r>
+        <w:rPr>
+          <w:rFonts w:ascii="Calibri" w:eastAsia="Times New Roman" w:hAnsi="Calibri" w:cs="Calibri"/>
+          <w:color w:val="000000"/>
+        </w:rPr>
+        <w:t>flow temp 14164900 23772751 MCKENZIE RIVER ABV HAYDEN BR, AT SPRINGFIELD, OR</w:t>
+      </w:r>
+    </w:p>
+    <w:p>
+      <w:pPr>
+        <w:spacing w:after="0"/>
+        <w:rPr>
+          <w:rFonts w:ascii="Calibri" w:eastAsia="Times New Roman" w:hAnsi="Calibri" w:cs="Calibri"/>
+          <w:color w:val="000000"/>
+        </w:rPr>
+      </w:pPr>
+      <w:r>
+        <w:rPr>
+          <w:rFonts w:ascii="Calibri" w:eastAsia="Times New Roman" w:hAnsi="Calibri" w:cs="Calibri"/>
+          <w:color w:val="000000"/>
+        </w:rPr>
+        <w:t>flow            14165000 23773513 MOHAWK RIVER NEAR SPRINGFIELD</w:t>
+      </w:r>
+    </w:p>
+    <w:p/>
+    <w:p>
+      <w:r>
+        <w:t>There are 6 USGS stream temperature gages with data for all or part of 2000-2019:</w:t>
+      </w:r>
+    </w:p>
+    <w:p>
+      <w:pPr>
+        <w:spacing w:after="0"/>
+        <w:rPr>
+          <w:rFonts w:ascii="Calibri" w:eastAsia="Times New Roman" w:hAnsi="Calibri" w:cs="Calibri"/>
+          <w:color w:val="000000"/>
+        </w:rPr>
+      </w:pPr>
+      <w:r>
+        <w:t xml:space="preserve">flow temp 14159200 23773037 </w:t>
+      </w:r>
+      <w:r>
+        <w:rPr>
+          <w:rFonts w:ascii="Calibri" w:eastAsia="Times New Roman" w:hAnsi="Calibri" w:cs="Calibri"/>
+          <w:color w:val="000000"/>
+        </w:rPr>
+        <w:t>SO</w:t>
+      </w:r>
+      <w:r>
+        <w:rPr>
+          <w:rFonts w:ascii="Calibri" w:eastAsia="Times New Roman" w:hAnsi="Calibri" w:cs="Calibri"/>
+          <w:color w:val="000000"/>
+        </w:rPr>
+        <w:t xml:space="preserve"> </w:t>
+      </w:r>
+      <w:r>
+        <w:rPr>
+          <w:rFonts w:ascii="Calibri" w:eastAsia="Times New Roman" w:hAnsi="Calibri" w:cs="Calibri"/>
+          <w:color w:val="000000"/>
+        </w:rPr>
+        <w:t>FK</w:t>
+      </w:r>
+      <w:r>
+        <w:rPr>
+          <w:rFonts w:ascii="Calibri" w:eastAsia="Times New Roman" w:hAnsi="Calibri" w:cs="Calibri"/>
+          <w:color w:val="000000"/>
+        </w:rPr>
+        <w:t xml:space="preserve"> </w:t>
+      </w:r>
+      <w:r>
+        <w:rPr>
+          <w:rFonts w:ascii="Calibri" w:eastAsia="Times New Roman" w:hAnsi="Calibri" w:cs="Calibri"/>
+          <w:color w:val="000000"/>
+        </w:rPr>
+        <w:t>MCKENZIE</w:t>
+      </w:r>
+      <w:r>
+        <w:rPr>
+          <w:rFonts w:ascii="Calibri" w:eastAsia="Times New Roman" w:hAnsi="Calibri" w:cs="Calibri"/>
+          <w:color w:val="000000"/>
+        </w:rPr>
+        <w:t xml:space="preserve"> </w:t>
+      </w:r>
+      <w:r>
+        <w:rPr>
+          <w:rFonts w:ascii="Calibri" w:eastAsia="Times New Roman" w:hAnsi="Calibri" w:cs="Calibri"/>
+          <w:color w:val="000000"/>
+        </w:rPr>
+        <w:t>RIVER</w:t>
+      </w:r>
+      <w:r>
+        <w:rPr>
+          <w:rFonts w:ascii="Calibri" w:eastAsia="Times New Roman" w:hAnsi="Calibri" w:cs="Calibri"/>
+          <w:color w:val="000000"/>
+        </w:rPr>
+        <w:t xml:space="preserve"> </w:t>
+      </w:r>
+      <w:r>
+        <w:rPr>
+          <w:rFonts w:ascii="Calibri" w:eastAsia="Times New Roman" w:hAnsi="Calibri" w:cs="Calibri"/>
+          <w:color w:val="000000"/>
+        </w:rPr>
+        <w:t>ABV</w:t>
+      </w:r>
+      <w:r>
+        <w:rPr>
+          <w:rFonts w:ascii="Calibri" w:eastAsia="Times New Roman" w:hAnsi="Calibri" w:cs="Calibri"/>
+          <w:color w:val="000000"/>
+        </w:rPr>
+        <w:t xml:space="preserve"> </w:t>
+      </w:r>
+      <w:r>
+        <w:rPr>
+          <w:rFonts w:ascii="Calibri" w:eastAsia="Times New Roman" w:hAnsi="Calibri" w:cs="Calibri"/>
+          <w:color w:val="000000"/>
+        </w:rPr>
+        <w:t>COUGAR</w:t>
+      </w:r>
+      <w:r>
+        <w:rPr>
+          <w:rFonts w:ascii="Calibri" w:eastAsia="Times New Roman" w:hAnsi="Calibri" w:cs="Calibri"/>
+          <w:color w:val="000000"/>
+        </w:rPr>
+        <w:t xml:space="preserve"> </w:t>
+      </w:r>
+      <w:r>
+        <w:rPr>
+          <w:rFonts w:ascii="Calibri" w:eastAsia="Times New Roman" w:hAnsi="Calibri" w:cs="Calibri"/>
+          <w:color w:val="000000"/>
+        </w:rPr>
+        <w:t>LAKE</w:t>
+      </w:r>
+      <w:r>
+        <w:rPr>
+          <w:rFonts w:ascii="Calibri" w:eastAsia="Times New Roman" w:hAnsi="Calibri" w:cs="Calibri"/>
+          <w:color w:val="000000"/>
+        </w:rPr>
+        <w:t xml:space="preserve"> </w:t>
+      </w:r>
+      <w:r>
+        <w:rPr>
+          <w:rFonts w:ascii="Calibri" w:eastAsia="Times New Roman" w:hAnsi="Calibri" w:cs="Calibri"/>
+          <w:color w:val="000000"/>
+        </w:rPr>
         <w:t>NR</w:t>
       </w:r>
       <w:r>
+        <w:rPr>
+          <w:rFonts w:ascii="Calibri" w:eastAsia="Times New Roman" w:hAnsi="Calibri" w:cs="Calibri"/>
+          <w:color w:val="000000"/>
+        </w:rPr>
         <w:t xml:space="preserve"> </w:t>
       </w:r>
       <w:r>
-        <w:t>BELKNAP</w:t>
-      </w:r>
-      <w:r>
+        <w:rPr>
+          <w:rFonts w:ascii="Calibri" w:eastAsia="Times New Roman" w:hAnsi="Calibri" w:cs="Calibri"/>
+          <w:color w:val="000000"/>
+        </w:rPr>
+        <w:t>RAINBOW</w:t>
+      </w:r>
+    </w:p>
+    <w:p>
+      <w:pPr>
+        <w:spacing w:after="0"/>
+        <w:rPr>
+          <w:rFonts w:ascii="Calibri" w:eastAsia="Times New Roman" w:hAnsi="Calibri" w:cs="Calibri"/>
+          <w:color w:val="000000"/>
+        </w:rPr>
+      </w:pPr>
+      <w:r>
+        <w:rPr>
+          <w:rFonts w:ascii="Calibri" w:eastAsia="Times New Roman" w:hAnsi="Calibri" w:cs="Calibri"/>
+          <w:color w:val="000000"/>
+        </w:rPr>
+        <w:t xml:space="preserve">flow temp 14159500 23773009 </w:t>
+      </w:r>
+      <w:r>
+        <w:rPr>
+          <w:rFonts w:ascii="Calibri" w:eastAsia="Times New Roman" w:hAnsi="Calibri" w:cs="Calibri"/>
+          <w:color w:val="000000"/>
+        </w:rPr>
+        <w:t>SOUTH</w:t>
+      </w:r>
+      <w:r>
+        <w:rPr>
+          <w:rFonts w:ascii="Calibri" w:eastAsia="Times New Roman" w:hAnsi="Calibri" w:cs="Calibri"/>
+          <w:color w:val="000000"/>
+        </w:rPr>
         <w:t xml:space="preserve"> </w:t>
       </w:r>
       <w:r>
-        <w:t>SPRNGS</w:t>
+        <w:rPr>
+          <w:rFonts w:ascii="Calibri" w:eastAsia="Times New Roman" w:hAnsi="Calibri" w:cs="Calibri"/>
+          <w:color w:val="000000"/>
+        </w:rPr>
+        <w:t>FORK</w:t>
+      </w:r>
+      <w:r>
+        <w:rPr>
+          <w:rFonts w:ascii="Calibri" w:eastAsia="Times New Roman" w:hAnsi="Calibri" w:cs="Calibri"/>
+          <w:color w:val="000000"/>
+        </w:rPr>
+        <w:t xml:space="preserve"> </w:t>
+      </w:r>
+      <w:r>
+        <w:rPr>
+          <w:rFonts w:ascii="Calibri" w:eastAsia="Times New Roman" w:hAnsi="Calibri" w:cs="Calibri"/>
+          <w:color w:val="000000"/>
+        </w:rPr>
+        <w:t>MCKENZIE</w:t>
+      </w:r>
+      <w:r>
+        <w:rPr>
+          <w:rFonts w:ascii="Calibri" w:eastAsia="Times New Roman" w:hAnsi="Calibri" w:cs="Calibri"/>
+          <w:color w:val="000000"/>
+        </w:rPr>
+        <w:t xml:space="preserve"> </w:t>
+      </w:r>
+      <w:r>
+        <w:rPr>
+          <w:rFonts w:ascii="Calibri" w:eastAsia="Times New Roman" w:hAnsi="Calibri" w:cs="Calibri"/>
+          <w:color w:val="000000"/>
+        </w:rPr>
+        <w:t>RIVER</w:t>
+      </w:r>
+      <w:r>
+        <w:rPr>
+          <w:rFonts w:ascii="Calibri" w:eastAsia="Times New Roman" w:hAnsi="Calibri" w:cs="Calibri"/>
+          <w:color w:val="000000"/>
+        </w:rPr>
+        <w:t xml:space="preserve"> </w:t>
+      </w:r>
+      <w:r>
+        <w:rPr>
+          <w:rFonts w:ascii="Calibri" w:eastAsia="Times New Roman" w:hAnsi="Calibri" w:cs="Calibri"/>
+          <w:color w:val="000000"/>
+        </w:rPr>
+        <w:t>NEAR</w:t>
+      </w:r>
+      <w:r>
+        <w:rPr>
+          <w:rFonts w:ascii="Calibri" w:eastAsia="Times New Roman" w:hAnsi="Calibri" w:cs="Calibri"/>
+          <w:color w:val="000000"/>
+        </w:rPr>
+        <w:t xml:space="preserve"> </w:t>
+      </w:r>
+      <w:r>
+        <w:rPr>
+          <w:rFonts w:ascii="Calibri" w:eastAsia="Times New Roman" w:hAnsi="Calibri" w:cs="Calibri"/>
+          <w:color w:val="000000"/>
+        </w:rPr>
+        <w:t>RAINBOW</w:t>
       </w:r>
     </w:p>
     <w:p>
       <w:pPr>
         <w:spacing w:after="0"/>
-      </w:pPr>
-      <w:r>
-        <w:t>flow temp</w:t>
-      </w:r>
-      <w:r>
-        <w:t xml:space="preserve"> 14158798 </w:t>
-      </w:r>
-      <w:r>
-        <w:t>23773387</w:t>
-      </w:r>
-      <w:r>
-        <w:t xml:space="preserve"> SMITH RIVER ABV TRAIL BRDG RESV NR BELKNAP SPRINGS</w:t>
+        <w:rPr>
+          <w:rFonts w:ascii="Calibri" w:eastAsia="Times New Roman" w:hAnsi="Calibri" w:cs="Calibri"/>
+          <w:color w:val="000000"/>
+        </w:rPr>
+      </w:pPr>
+      <w:r>
+        <w:rPr>
+          <w:rFonts w:ascii="Calibri" w:eastAsia="Times New Roman" w:hAnsi="Calibri" w:cs="Calibri"/>
+          <w:color w:val="000000"/>
+        </w:rPr>
+        <w:t>flow temp 14161100 23773429 BLUE RIVER BELOW TIDBITS CREEK, NR BLUE RIVER, OR</w:t>
       </w:r>
     </w:p>
     <w:p>
       <w:pPr>
         <w:spacing w:after="0"/>
-      </w:pPr>
-      <w:r>
-        <w:t>flow</w:t>
-      </w:r>
-      <w:r>
-        <w:t xml:space="preserve"> temp</w:t>
-      </w:r>
-      <w:r>
-        <w:t xml:space="preserve"> </w:t>
-      </w:r>
-      <w:r>
-        <w:t>14158850</w:t>
-      </w:r>
-      <w:r>
-        <w:t xml:space="preserve"> </w:t>
-      </w:r>
-      <w:r>
-        <w:t xml:space="preserve">23773359 </w:t>
-      </w:r>
-      <w:r>
-        <w:t>MCKENZIE</w:t>
-      </w:r>
-      <w:r>
-        <w:t xml:space="preserve"> </w:t>
-      </w:r>
-      <w:r>
-        <w:t>R</w:t>
-      </w:r>
-      <w:r>
-        <w:t xml:space="preserve"> </w:t>
-      </w:r>
-      <w:r>
-        <w:t>BLW</w:t>
-      </w:r>
-      <w:r>
-        <w:t xml:space="preserve"> </w:t>
-      </w:r>
-      <w:r>
-        <w:t>TRAIL</w:t>
-      </w:r>
-      <w:r>
-        <w:t xml:space="preserve"> </w:t>
-      </w:r>
-      <w:r>
-        <w:t>BR</w:t>
-      </w:r>
-      <w:r>
-        <w:t xml:space="preserve"> </w:t>
-      </w:r>
-      <w:r>
-        <w:t>DAM</w:t>
-      </w:r>
-      <w:r>
-        <w:t xml:space="preserve"> </w:t>
-      </w:r>
-      <w:r>
-        <w:t>NR</w:t>
-      </w:r>
-      <w:r>
-        <w:t xml:space="preserve"> </w:t>
-      </w:r>
-      <w:r>
-        <w:t>BELKNAP</w:t>
-      </w:r>
-      <w:r>
-        <w:t xml:space="preserve"> </w:t>
-      </w:r>
-      <w:r>
-        <w:t>SPRINGS</w:t>
+        <w:rPr>
+          <w:rFonts w:ascii="Calibri" w:eastAsia="Times New Roman" w:hAnsi="Calibri" w:cs="Calibri"/>
+          <w:color w:val="000000"/>
+        </w:rPr>
+      </w:pPr>
+      <w:r>
+        <w:rPr>
+          <w:rFonts w:ascii="Calibri" w:eastAsia="Times New Roman" w:hAnsi="Calibri" w:cs="Calibri"/>
+          <w:color w:val="000000"/>
+        </w:rPr>
+        <w:t>flow temp 14162200 23773405 BLUE RIVER AT BLUE RIVER</w:t>
       </w:r>
     </w:p>
     <w:p>
       <w:pPr>
         <w:spacing w:after="0"/>
-      </w:pPr>
-      <w:r>
-        <w:t>flow temp</w:t>
-      </w:r>
-      <w:r>
-        <w:t xml:space="preserve"> 14159110 </w:t>
-      </w:r>
-      <w:r>
-        <w:t>23773217</w:t>
-      </w:r>
-      <w:r>
-        <w:t xml:space="preserve"> MCKENZIE RIVER ABOVE SOUTH FORK, NEAR RAINBOW, OR</w:t>
+        <w:rPr>
+          <w:rFonts w:ascii="Calibri" w:eastAsia="Times New Roman" w:hAnsi="Calibri" w:cs="Calibri"/>
+          <w:color w:val="000000"/>
+        </w:rPr>
+      </w:pPr>
+      <w:r>
+        <w:rPr>
+          <w:rFonts w:ascii="Calibri" w:eastAsia="Times New Roman" w:hAnsi="Calibri" w:cs="Calibri"/>
+          <w:color w:val="000000"/>
+        </w:rPr>
+        <w:t>flow temp 14162500 23772909 MCKENZIE RIVER NEAR VIDA</w:t>
       </w:r>
     </w:p>
     <w:p>
@@ -4965,1142 +4852,11 @@
         </w:rPr>
       </w:pPr>
       <w:r>
-        <w:t xml:space="preserve">flow </w:t>
-      </w:r>
-      <w:r>
-        <w:t>temp</w:t>
-      </w:r>
-      <w:r>
-        <w:t xml:space="preserve"> </w:t>
-      </w:r>
-      <w:r>
-        <w:t>14159200</w:t>
-      </w:r>
-      <w:r>
-        <w:t xml:space="preserve"> </w:t>
-      </w:r>
-      <w:r>
-        <w:t xml:space="preserve">23773037 </w:t>
-      </w:r>
-      <w:r>
-        <w:rPr>
-          <w:rFonts w:ascii="Calibri" w:eastAsia="Times New Roman" w:hAnsi="Calibri" w:cs="Calibri"/>
-          <w:color w:val="000000"/>
-        </w:rPr>
-        <w:t>SO</w:t>
-      </w:r>
-      <w:r>
-        <w:rPr>
-          <w:rFonts w:ascii="Calibri" w:eastAsia="Times New Roman" w:hAnsi="Calibri" w:cs="Calibri"/>
-          <w:color w:val="000000"/>
-        </w:rPr>
-        <w:t xml:space="preserve"> </w:t>
-      </w:r>
-      <w:r>
-        <w:rPr>
-          <w:rFonts w:ascii="Calibri" w:eastAsia="Times New Roman" w:hAnsi="Calibri" w:cs="Calibri"/>
-          <w:color w:val="000000"/>
-        </w:rPr>
-        <w:t>FK</w:t>
-      </w:r>
-      <w:r>
-        <w:rPr>
-          <w:rFonts w:ascii="Calibri" w:eastAsia="Times New Roman" w:hAnsi="Calibri" w:cs="Calibri"/>
-          <w:color w:val="000000"/>
-        </w:rPr>
-        <w:t xml:space="preserve"> </w:t>
-      </w:r>
-      <w:r>
-        <w:rPr>
-          <w:rFonts w:ascii="Calibri" w:eastAsia="Times New Roman" w:hAnsi="Calibri" w:cs="Calibri"/>
-          <w:color w:val="000000"/>
-        </w:rPr>
-        <w:t>MCKENZIE</w:t>
-      </w:r>
-      <w:r>
-        <w:rPr>
-          <w:rFonts w:ascii="Calibri" w:eastAsia="Times New Roman" w:hAnsi="Calibri" w:cs="Calibri"/>
-          <w:color w:val="000000"/>
-        </w:rPr>
-        <w:t xml:space="preserve"> </w:t>
-      </w:r>
-      <w:r>
-        <w:rPr>
-          <w:rFonts w:ascii="Calibri" w:eastAsia="Times New Roman" w:hAnsi="Calibri" w:cs="Calibri"/>
-          <w:color w:val="000000"/>
-        </w:rPr>
-        <w:t>RIVER</w:t>
-      </w:r>
-      <w:r>
-        <w:rPr>
-          <w:rFonts w:ascii="Calibri" w:eastAsia="Times New Roman" w:hAnsi="Calibri" w:cs="Calibri"/>
-          <w:color w:val="000000"/>
-        </w:rPr>
-        <w:t xml:space="preserve"> </w:t>
-      </w:r>
-      <w:r>
-        <w:rPr>
-          <w:rFonts w:ascii="Calibri" w:eastAsia="Times New Roman" w:hAnsi="Calibri" w:cs="Calibri"/>
-          <w:color w:val="000000"/>
-        </w:rPr>
-        <w:t>ABV</w:t>
-      </w:r>
-      <w:r>
-        <w:rPr>
-          <w:rFonts w:ascii="Calibri" w:eastAsia="Times New Roman" w:hAnsi="Calibri" w:cs="Calibri"/>
-          <w:color w:val="000000"/>
-        </w:rPr>
-        <w:t xml:space="preserve"> </w:t>
-      </w:r>
-      <w:r>
-        <w:rPr>
-          <w:rFonts w:ascii="Calibri" w:eastAsia="Times New Roman" w:hAnsi="Calibri" w:cs="Calibri"/>
-          <w:color w:val="000000"/>
-        </w:rPr>
-        <w:t>COUGAR</w:t>
-      </w:r>
-      <w:r>
-        <w:rPr>
-          <w:rFonts w:ascii="Calibri" w:eastAsia="Times New Roman" w:hAnsi="Calibri" w:cs="Calibri"/>
-          <w:color w:val="000000"/>
-        </w:rPr>
-        <w:t xml:space="preserve"> </w:t>
-      </w:r>
-      <w:r>
-        <w:rPr>
-          <w:rFonts w:ascii="Calibri" w:eastAsia="Times New Roman" w:hAnsi="Calibri" w:cs="Calibri"/>
-          <w:color w:val="000000"/>
-        </w:rPr>
-        <w:t>LAKE</w:t>
-      </w:r>
-      <w:r>
-        <w:rPr>
-          <w:rFonts w:ascii="Calibri" w:eastAsia="Times New Roman" w:hAnsi="Calibri" w:cs="Calibri"/>
-          <w:color w:val="000000"/>
-        </w:rPr>
-        <w:t xml:space="preserve"> </w:t>
-      </w:r>
-      <w:r>
-        <w:rPr>
-          <w:rFonts w:ascii="Calibri" w:eastAsia="Times New Roman" w:hAnsi="Calibri" w:cs="Calibri"/>
-          <w:color w:val="000000"/>
-        </w:rPr>
-        <w:t>NR</w:t>
-      </w:r>
-      <w:r>
-        <w:rPr>
-          <w:rFonts w:ascii="Calibri" w:eastAsia="Times New Roman" w:hAnsi="Calibri" w:cs="Calibri"/>
-          <w:color w:val="000000"/>
-        </w:rPr>
-        <w:t xml:space="preserve"> </w:t>
-      </w:r>
-      <w:r>
-        <w:rPr>
-          <w:rFonts w:ascii="Calibri" w:eastAsia="Times New Roman" w:hAnsi="Calibri" w:cs="Calibri"/>
-          <w:color w:val="000000"/>
-        </w:rPr>
-        <w:t>RAINBOW</w:t>
-      </w:r>
-    </w:p>
-    <w:p>
-      <w:pPr>
-        <w:spacing w:after="0"/>
-        <w:rPr>
-          <w:rFonts w:ascii="Calibri" w:eastAsia="Times New Roman" w:hAnsi="Calibri" w:cs="Calibri"/>
-          <w:color w:val="000000"/>
-        </w:rPr>
-      </w:pPr>
-      <w:r>
-        <w:rPr>
-          <w:rFonts w:ascii="Calibri" w:eastAsia="Times New Roman" w:hAnsi="Calibri" w:cs="Calibri"/>
-          <w:color w:val="000000"/>
-        </w:rPr>
-        <w:t>ac-ft</w:t>
-      </w:r>
-      <w:r>
-        <w:rPr>
-          <w:rFonts w:ascii="Calibri" w:eastAsia="Times New Roman" w:hAnsi="Calibri" w:cs="Calibri"/>
-          <w:color w:val="000000"/>
-        </w:rPr>
-        <w:t xml:space="preserve">           14159400 </w:t>
-      </w:r>
-      <w:r>
-        <w:rPr>
-          <w:rFonts w:ascii="Calibri" w:eastAsia="Times New Roman" w:hAnsi="Calibri" w:cs="Calibri"/>
-          <w:color w:val="000000"/>
-        </w:rPr>
-        <w:t xml:space="preserve">                   </w:t>
-      </w:r>
-      <w:r>
-        <w:rPr>
-          <w:rFonts w:ascii="Calibri" w:eastAsia="Times New Roman" w:hAnsi="Calibri" w:cs="Calibri"/>
-          <w:color w:val="000000"/>
-        </w:rPr>
-        <w:t xml:space="preserve"> COUGAR LAKE NEAR RAINBOW, OR</w:t>
-      </w:r>
-    </w:p>
-    <w:p>
-      <w:pPr>
-        <w:spacing w:after="0"/>
-        <w:rPr>
-          <w:rFonts w:ascii="Calibri" w:eastAsia="Times New Roman" w:hAnsi="Calibri" w:cs="Calibri"/>
-          <w:color w:val="000000"/>
-        </w:rPr>
-      </w:pPr>
-      <w:r>
-        <w:rPr>
-          <w:rFonts w:ascii="Calibri" w:eastAsia="Times New Roman" w:hAnsi="Calibri" w:cs="Calibri"/>
-          <w:color w:val="000000"/>
-        </w:rPr>
-        <w:t xml:space="preserve">flow </w:t>
-      </w:r>
-      <w:r>
-        <w:rPr>
-          <w:rFonts w:ascii="Calibri" w:eastAsia="Times New Roman" w:hAnsi="Calibri" w:cs="Calibri"/>
-          <w:color w:val="000000"/>
-        </w:rPr>
-        <w:t>temp</w:t>
-      </w:r>
-      <w:r>
-        <w:rPr>
-          <w:rFonts w:ascii="Calibri" w:eastAsia="Times New Roman" w:hAnsi="Calibri" w:cs="Calibri"/>
-          <w:color w:val="000000"/>
-        </w:rPr>
-        <w:t xml:space="preserve"> </w:t>
-      </w:r>
-      <w:r>
-        <w:rPr>
-          <w:rFonts w:ascii="Calibri" w:eastAsia="Times New Roman" w:hAnsi="Calibri" w:cs="Calibri"/>
-          <w:color w:val="000000"/>
-        </w:rPr>
-        <w:t>14159500</w:t>
-      </w:r>
-      <w:r>
-        <w:rPr>
-          <w:rFonts w:ascii="Calibri" w:eastAsia="Times New Roman" w:hAnsi="Calibri" w:cs="Calibri"/>
-          <w:color w:val="000000"/>
-        </w:rPr>
-        <w:t xml:space="preserve"> </w:t>
-      </w:r>
-      <w:r>
-        <w:rPr>
-          <w:rFonts w:ascii="Calibri" w:eastAsia="Times New Roman" w:hAnsi="Calibri" w:cs="Calibri"/>
-          <w:color w:val="000000"/>
-        </w:rPr>
-        <w:t xml:space="preserve">23773009 </w:t>
-      </w:r>
-      <w:r>
-        <w:rPr>
-          <w:rFonts w:ascii="Calibri" w:eastAsia="Times New Roman" w:hAnsi="Calibri" w:cs="Calibri"/>
-          <w:color w:val="000000"/>
-        </w:rPr>
-        <w:t>SOUTH</w:t>
-      </w:r>
-      <w:r>
-        <w:rPr>
-          <w:rFonts w:ascii="Calibri" w:eastAsia="Times New Roman" w:hAnsi="Calibri" w:cs="Calibri"/>
-          <w:color w:val="000000"/>
-        </w:rPr>
-        <w:t xml:space="preserve"> </w:t>
-      </w:r>
-      <w:r>
-        <w:rPr>
-          <w:rFonts w:ascii="Calibri" w:eastAsia="Times New Roman" w:hAnsi="Calibri" w:cs="Calibri"/>
-          <w:color w:val="000000"/>
-        </w:rPr>
-        <w:t>FORK</w:t>
-      </w:r>
-      <w:r>
-        <w:rPr>
-          <w:rFonts w:ascii="Calibri" w:eastAsia="Times New Roman" w:hAnsi="Calibri" w:cs="Calibri"/>
-          <w:color w:val="000000"/>
-        </w:rPr>
-        <w:t xml:space="preserve"> </w:t>
-      </w:r>
-      <w:r>
-        <w:rPr>
-          <w:rFonts w:ascii="Calibri" w:eastAsia="Times New Roman" w:hAnsi="Calibri" w:cs="Calibri"/>
-          <w:color w:val="000000"/>
-        </w:rPr>
-        <w:t>MCKENZIE</w:t>
-      </w:r>
-      <w:r>
-        <w:rPr>
-          <w:rFonts w:ascii="Calibri" w:eastAsia="Times New Roman" w:hAnsi="Calibri" w:cs="Calibri"/>
-          <w:color w:val="000000"/>
-        </w:rPr>
-        <w:t xml:space="preserve"> </w:t>
-      </w:r>
-      <w:r>
-        <w:rPr>
-          <w:rFonts w:ascii="Calibri" w:eastAsia="Times New Roman" w:hAnsi="Calibri" w:cs="Calibri"/>
-          <w:color w:val="000000"/>
-        </w:rPr>
-        <w:t>RIVER</w:t>
-      </w:r>
-      <w:r>
-        <w:rPr>
-          <w:rFonts w:ascii="Calibri" w:eastAsia="Times New Roman" w:hAnsi="Calibri" w:cs="Calibri"/>
-          <w:color w:val="000000"/>
-        </w:rPr>
-        <w:t xml:space="preserve"> </w:t>
-      </w:r>
-      <w:r>
-        <w:rPr>
-          <w:rFonts w:ascii="Calibri" w:eastAsia="Times New Roman" w:hAnsi="Calibri" w:cs="Calibri"/>
-          <w:color w:val="000000"/>
-        </w:rPr>
-        <w:t>NEAR</w:t>
-      </w:r>
-      <w:r>
-        <w:rPr>
-          <w:rFonts w:ascii="Calibri" w:eastAsia="Times New Roman" w:hAnsi="Calibri" w:cs="Calibri"/>
-          <w:color w:val="000000"/>
-        </w:rPr>
-        <w:t xml:space="preserve"> </w:t>
-      </w:r>
-      <w:r>
-        <w:rPr>
-          <w:rFonts w:ascii="Calibri" w:eastAsia="Times New Roman" w:hAnsi="Calibri" w:cs="Calibri"/>
-          <w:color w:val="000000"/>
-        </w:rPr>
-        <w:t>RAINBOW</w:t>
-      </w:r>
-    </w:p>
-    <w:p>
-      <w:pPr>
-        <w:spacing w:after="0"/>
-        <w:rPr>
-          <w:rFonts w:ascii="Calibri" w:eastAsia="Times New Roman" w:hAnsi="Calibri" w:cs="Calibri"/>
-          <w:color w:val="000000"/>
-        </w:rPr>
-      </w:pPr>
-      <w:r>
-        <w:rPr>
-          <w:rFonts w:ascii="Calibri" w:eastAsia="Times New Roman" w:hAnsi="Calibri" w:cs="Calibri"/>
-          <w:color w:val="000000"/>
-        </w:rPr>
-        <w:t>gage ht.</w:t>
-      </w:r>
-      <w:r>
-        <w:rPr>
-          <w:rFonts w:ascii="Calibri" w:eastAsia="Times New Roman" w:hAnsi="Calibri" w:cs="Calibri"/>
-          <w:color w:val="000000"/>
-        </w:rPr>
-        <w:t xml:space="preserve">     14159410 </w:t>
-      </w:r>
-      <w:r>
-        <w:rPr>
-          <w:rFonts w:ascii="Calibri" w:eastAsia="Times New Roman" w:hAnsi="Calibri" w:cs="Calibri"/>
-          <w:color w:val="000000"/>
-        </w:rPr>
-        <w:t>23773009</w:t>
-      </w:r>
-      <w:r>
-        <w:rPr>
-          <w:rFonts w:ascii="Calibri" w:eastAsia="Times New Roman" w:hAnsi="Calibri" w:cs="Calibri"/>
-          <w:color w:val="000000"/>
-        </w:rPr>
-        <w:t xml:space="preserve"> COUGAR DAM TAILWATER NEAR RAINBOW, OR</w:t>
-      </w:r>
-    </w:p>
-    <w:p>
-      <w:pPr>
-        <w:spacing w:after="0"/>
-        <w:rPr>
-          <w:rFonts w:ascii="Calibri" w:eastAsia="Times New Roman" w:hAnsi="Calibri" w:cs="Calibri"/>
-          <w:color w:val="000000"/>
-        </w:rPr>
-      </w:pPr>
-      <w:r>
-        <w:rPr>
-          <w:rFonts w:ascii="Calibri" w:eastAsia="Times New Roman" w:hAnsi="Calibri" w:cs="Calibri"/>
-          <w:color w:val="000000"/>
-        </w:rPr>
-        <w:t>flow temp</w:t>
-      </w:r>
-      <w:r>
-        <w:rPr>
-          <w:rFonts w:ascii="Calibri" w:eastAsia="Times New Roman" w:hAnsi="Calibri" w:cs="Calibri"/>
-          <w:color w:val="000000"/>
-        </w:rPr>
-        <w:t xml:space="preserve"> 14161100 </w:t>
-      </w:r>
-      <w:r>
-        <w:rPr>
-          <w:rFonts w:ascii="Calibri" w:eastAsia="Times New Roman" w:hAnsi="Calibri" w:cs="Calibri"/>
-          <w:color w:val="000000"/>
-        </w:rPr>
-        <w:t>23773429</w:t>
-      </w:r>
-      <w:r>
-        <w:rPr>
-          <w:rFonts w:ascii="Calibri" w:eastAsia="Times New Roman" w:hAnsi="Calibri" w:cs="Calibri"/>
-          <w:color w:val="000000"/>
-        </w:rPr>
-        <w:t xml:space="preserve"> BLUE RIVER BELOW TIDBITS CREEK, NR BLUE RIVER, OR</w:t>
-      </w:r>
-    </w:p>
-    <w:p>
-      <w:pPr>
-        <w:spacing w:after="0"/>
-        <w:rPr>
-          <w:rFonts w:ascii="Calibri" w:eastAsia="Times New Roman" w:hAnsi="Calibri" w:cs="Calibri"/>
-          <w:color w:val="000000"/>
-        </w:rPr>
-      </w:pPr>
-      <w:r>
-        <w:rPr>
-          <w:rFonts w:ascii="Calibri" w:eastAsia="Times New Roman" w:hAnsi="Calibri" w:cs="Calibri"/>
-          <w:color w:val="000000"/>
-        </w:rPr>
-        <w:t xml:space="preserve">flow </w:t>
-      </w:r>
-      <w:r>
-        <w:rPr>
-          <w:rFonts w:ascii="Calibri" w:eastAsia="Times New Roman" w:hAnsi="Calibri" w:cs="Calibri"/>
-          <w:color w:val="000000"/>
-        </w:rPr>
-        <w:t>temp</w:t>
-      </w:r>
-      <w:r>
-        <w:rPr>
-          <w:rFonts w:ascii="Calibri" w:eastAsia="Times New Roman" w:hAnsi="Calibri" w:cs="Calibri"/>
-          <w:color w:val="000000"/>
-        </w:rPr>
-        <w:t xml:space="preserve"> </w:t>
-      </w:r>
-      <w:r>
-        <w:rPr>
-          <w:rFonts w:ascii="Calibri" w:eastAsia="Times New Roman" w:hAnsi="Calibri" w:cs="Calibri"/>
-          <w:color w:val="000000"/>
-        </w:rPr>
-        <w:t>14161500</w:t>
-      </w:r>
-      <w:r>
-        <w:rPr>
-          <w:rFonts w:ascii="Calibri" w:eastAsia="Times New Roman" w:hAnsi="Calibri" w:cs="Calibri"/>
-          <w:color w:val="000000"/>
-        </w:rPr>
-        <w:t xml:space="preserve"> </w:t>
-      </w:r>
-      <w:r>
-        <w:rPr>
-          <w:rFonts w:ascii="Calibri" w:eastAsia="Times New Roman" w:hAnsi="Calibri" w:cs="Calibri"/>
-          <w:color w:val="000000"/>
-        </w:rPr>
-        <w:t>23773411 LOOKOUT</w:t>
-      </w:r>
-      <w:r>
-        <w:rPr>
-          <w:rFonts w:ascii="Calibri" w:eastAsia="Times New Roman" w:hAnsi="Calibri" w:cs="Calibri"/>
-          <w:color w:val="000000"/>
-        </w:rPr>
-        <w:t xml:space="preserve"> </w:t>
-      </w:r>
-      <w:r>
-        <w:rPr>
-          <w:rFonts w:ascii="Calibri" w:eastAsia="Times New Roman" w:hAnsi="Calibri" w:cs="Calibri"/>
-          <w:color w:val="000000"/>
-        </w:rPr>
-        <w:t>CREEK</w:t>
-      </w:r>
-      <w:r>
-        <w:rPr>
-          <w:rFonts w:ascii="Calibri" w:eastAsia="Times New Roman" w:hAnsi="Calibri" w:cs="Calibri"/>
-          <w:color w:val="000000"/>
-        </w:rPr>
-        <w:t xml:space="preserve"> </w:t>
-      </w:r>
-      <w:r>
-        <w:rPr>
-          <w:rFonts w:ascii="Calibri" w:eastAsia="Times New Roman" w:hAnsi="Calibri" w:cs="Calibri"/>
-          <w:color w:val="000000"/>
-        </w:rPr>
-        <w:t>NEAR</w:t>
-      </w:r>
-      <w:r>
-        <w:rPr>
-          <w:rFonts w:ascii="Calibri" w:eastAsia="Times New Roman" w:hAnsi="Calibri" w:cs="Calibri"/>
-          <w:color w:val="000000"/>
-        </w:rPr>
-        <w:t xml:space="preserve"> </w:t>
-      </w:r>
-      <w:r>
-        <w:rPr>
-          <w:rFonts w:ascii="Calibri" w:eastAsia="Times New Roman" w:hAnsi="Calibri" w:cs="Calibri"/>
-          <w:color w:val="000000"/>
-        </w:rPr>
-        <w:t>BLUE</w:t>
-      </w:r>
-      <w:r>
-        <w:rPr>
-          <w:rFonts w:ascii="Calibri" w:eastAsia="Times New Roman" w:hAnsi="Calibri" w:cs="Calibri"/>
-          <w:color w:val="000000"/>
-        </w:rPr>
-        <w:t xml:space="preserve"> </w:t>
-      </w:r>
-      <w:r>
-        <w:rPr>
-          <w:rFonts w:ascii="Calibri" w:eastAsia="Times New Roman" w:hAnsi="Calibri" w:cs="Calibri"/>
-          <w:color w:val="000000"/>
-        </w:rPr>
-        <w:t>RIVER</w:t>
-      </w:r>
-    </w:p>
-    <w:p>
-      <w:pPr>
-        <w:spacing w:after="0"/>
-        <w:rPr>
-          <w:rFonts w:ascii="Calibri" w:eastAsia="Times New Roman" w:hAnsi="Calibri" w:cs="Calibri"/>
-          <w:color w:val="000000"/>
-        </w:rPr>
-      </w:pPr>
-      <w:r>
-        <w:rPr>
-          <w:rFonts w:ascii="Calibri" w:eastAsia="Times New Roman" w:hAnsi="Calibri" w:cs="Calibri"/>
-          <w:color w:val="000000"/>
-        </w:rPr>
-        <w:t>ac-ft</w:t>
-      </w:r>
-      <w:r>
-        <w:rPr>
-          <w:rFonts w:ascii="Calibri" w:eastAsia="Times New Roman" w:hAnsi="Calibri" w:cs="Calibri"/>
-          <w:color w:val="000000"/>
-        </w:rPr>
-        <w:t xml:space="preserve">            14162100 </w:t>
-      </w:r>
-      <w:r>
-        <w:rPr>
-          <w:rFonts w:ascii="Calibri" w:eastAsia="Times New Roman" w:hAnsi="Calibri" w:cs="Calibri"/>
-          <w:color w:val="000000"/>
-        </w:rPr>
-        <w:t xml:space="preserve">                  </w:t>
-      </w:r>
-      <w:r>
-        <w:rPr>
-          <w:rFonts w:ascii="Calibri" w:eastAsia="Times New Roman" w:hAnsi="Calibri" w:cs="Calibri"/>
-          <w:color w:val="000000"/>
-        </w:rPr>
-        <w:t xml:space="preserve"> BLUE RIVER LAKE NEAR BLUE RIVER, OR</w:t>
-      </w:r>
-    </w:p>
-    <w:p>
-      <w:pPr>
-        <w:spacing w:after="0"/>
-        <w:rPr>
-          <w:rFonts w:ascii="Calibri" w:eastAsia="Times New Roman" w:hAnsi="Calibri" w:cs="Calibri"/>
-          <w:color w:val="000000"/>
-        </w:rPr>
-      </w:pPr>
-      <w:r>
-        <w:rPr>
-          <w:rFonts w:ascii="Calibri" w:eastAsia="Times New Roman" w:hAnsi="Calibri" w:cs="Calibri"/>
-          <w:color w:val="000000"/>
-        </w:rPr>
-        <w:t xml:space="preserve">flow </w:t>
-      </w:r>
-      <w:r>
-        <w:rPr>
-          <w:rFonts w:ascii="Calibri" w:eastAsia="Times New Roman" w:hAnsi="Calibri" w:cs="Calibri"/>
-          <w:color w:val="000000"/>
-        </w:rPr>
-        <w:t>temp</w:t>
-      </w:r>
-      <w:r>
-        <w:rPr>
-          <w:rFonts w:ascii="Calibri" w:eastAsia="Times New Roman" w:hAnsi="Calibri" w:cs="Calibri"/>
-          <w:color w:val="000000"/>
-        </w:rPr>
-        <w:t xml:space="preserve"> </w:t>
-      </w:r>
-      <w:r>
-        <w:rPr>
-          <w:rFonts w:ascii="Calibri" w:eastAsia="Times New Roman" w:hAnsi="Calibri" w:cs="Calibri"/>
-          <w:color w:val="000000"/>
-        </w:rPr>
-        <w:t>14162200</w:t>
-      </w:r>
-      <w:r>
-        <w:rPr>
-          <w:rFonts w:ascii="Calibri" w:eastAsia="Times New Roman" w:hAnsi="Calibri" w:cs="Calibri"/>
-          <w:color w:val="000000"/>
-        </w:rPr>
-        <w:t xml:space="preserve"> </w:t>
-      </w:r>
-      <w:r>
-        <w:rPr>
-          <w:rFonts w:ascii="Calibri" w:eastAsia="Times New Roman" w:hAnsi="Calibri" w:cs="Calibri"/>
-          <w:color w:val="000000"/>
-        </w:rPr>
-        <w:t>23773405 BLUE</w:t>
-      </w:r>
-      <w:r>
-        <w:rPr>
-          <w:rFonts w:ascii="Calibri" w:eastAsia="Times New Roman" w:hAnsi="Calibri" w:cs="Calibri"/>
-          <w:color w:val="000000"/>
-        </w:rPr>
-        <w:t xml:space="preserve"> </w:t>
-      </w:r>
-      <w:r>
-        <w:rPr>
-          <w:rFonts w:ascii="Calibri" w:eastAsia="Times New Roman" w:hAnsi="Calibri" w:cs="Calibri"/>
-          <w:color w:val="000000"/>
-        </w:rPr>
-        <w:t>RIVER</w:t>
-      </w:r>
-      <w:r>
-        <w:rPr>
-          <w:rFonts w:ascii="Calibri" w:eastAsia="Times New Roman" w:hAnsi="Calibri" w:cs="Calibri"/>
-          <w:color w:val="000000"/>
-        </w:rPr>
-        <w:t xml:space="preserve"> </w:t>
-      </w:r>
-      <w:r>
-        <w:rPr>
-          <w:rFonts w:ascii="Calibri" w:eastAsia="Times New Roman" w:hAnsi="Calibri" w:cs="Calibri"/>
-          <w:color w:val="000000"/>
-        </w:rPr>
-        <w:t>AT</w:t>
-      </w:r>
-      <w:r>
-        <w:rPr>
-          <w:rFonts w:ascii="Calibri" w:eastAsia="Times New Roman" w:hAnsi="Calibri" w:cs="Calibri"/>
-          <w:color w:val="000000"/>
-        </w:rPr>
-        <w:t xml:space="preserve"> </w:t>
-      </w:r>
-      <w:r>
-        <w:rPr>
-          <w:rFonts w:ascii="Calibri" w:eastAsia="Times New Roman" w:hAnsi="Calibri" w:cs="Calibri"/>
-          <w:color w:val="000000"/>
-        </w:rPr>
-        <w:t>BLUE</w:t>
-      </w:r>
-      <w:r>
-        <w:rPr>
-          <w:rFonts w:ascii="Calibri" w:eastAsia="Times New Roman" w:hAnsi="Calibri" w:cs="Calibri"/>
-          <w:color w:val="000000"/>
-        </w:rPr>
-        <w:t xml:space="preserve"> </w:t>
-      </w:r>
-      <w:r>
-        <w:rPr>
-          <w:rFonts w:ascii="Calibri" w:eastAsia="Times New Roman" w:hAnsi="Calibri" w:cs="Calibri"/>
-          <w:color w:val="000000"/>
-        </w:rPr>
-        <w:t>RIVER</w:t>
-      </w:r>
-    </w:p>
-    <w:p>
-      <w:pPr>
-        <w:spacing w:after="0"/>
-        <w:rPr>
-          <w:rFonts w:ascii="Calibri" w:eastAsia="Times New Roman" w:hAnsi="Calibri" w:cs="Calibri"/>
-          <w:color w:val="000000"/>
-        </w:rPr>
-      </w:pPr>
-      <w:r>
-        <w:rPr>
-          <w:rFonts w:ascii="Calibri" w:eastAsia="Times New Roman" w:hAnsi="Calibri" w:cs="Calibri"/>
-          <w:color w:val="000000"/>
-        </w:rPr>
-        <w:t xml:space="preserve">flow temp </w:t>
-      </w:r>
-      <w:r>
-        <w:rPr>
-          <w:rFonts w:ascii="Calibri" w:eastAsia="Times New Roman" w:hAnsi="Calibri" w:cs="Calibri"/>
-          <w:color w:val="000000"/>
-        </w:rPr>
-        <w:t>141</w:t>
-      </w:r>
-      <w:r>
-        <w:rPr>
-          <w:rFonts w:ascii="Calibri" w:eastAsia="Times New Roman" w:hAnsi="Calibri" w:cs="Calibri"/>
-          <w:color w:val="000000"/>
-        </w:rPr>
-        <w:t>6</w:t>
-      </w:r>
-      <w:r>
-        <w:rPr>
-          <w:rFonts w:ascii="Calibri" w:eastAsia="Times New Roman" w:hAnsi="Calibri" w:cs="Calibri"/>
-          <w:color w:val="000000"/>
-        </w:rPr>
-        <w:t xml:space="preserve">2500 </w:t>
-      </w:r>
-      <w:r>
-        <w:rPr>
-          <w:rFonts w:ascii="Calibri" w:eastAsia="Times New Roman" w:hAnsi="Calibri" w:cs="Calibri"/>
-          <w:color w:val="000000"/>
-        </w:rPr>
-        <w:t>23772909 MCKENZIE</w:t>
-      </w:r>
-      <w:r>
-        <w:rPr>
-          <w:rFonts w:ascii="Calibri" w:eastAsia="Times New Roman" w:hAnsi="Calibri" w:cs="Calibri"/>
-          <w:color w:val="000000"/>
-        </w:rPr>
-        <w:t xml:space="preserve"> </w:t>
-      </w:r>
-      <w:r>
-        <w:rPr>
-          <w:rFonts w:ascii="Calibri" w:eastAsia="Times New Roman" w:hAnsi="Calibri" w:cs="Calibri"/>
-          <w:color w:val="000000"/>
-        </w:rPr>
-        <w:t>RIVER</w:t>
-      </w:r>
-      <w:r>
-        <w:rPr>
-          <w:rFonts w:ascii="Calibri" w:eastAsia="Times New Roman" w:hAnsi="Calibri" w:cs="Calibri"/>
-          <w:color w:val="000000"/>
-        </w:rPr>
-        <w:t xml:space="preserve"> </w:t>
-      </w:r>
-      <w:r>
-        <w:rPr>
-          <w:rFonts w:ascii="Calibri" w:eastAsia="Times New Roman" w:hAnsi="Calibri" w:cs="Calibri"/>
-          <w:color w:val="000000"/>
-        </w:rPr>
-        <w:t>NEAR</w:t>
-      </w:r>
-      <w:r>
-        <w:rPr>
-          <w:rFonts w:ascii="Calibri" w:eastAsia="Times New Roman" w:hAnsi="Calibri" w:cs="Calibri"/>
-          <w:color w:val="000000"/>
-        </w:rPr>
-        <w:t xml:space="preserve"> </w:t>
-      </w:r>
-      <w:r>
-        <w:rPr>
-          <w:rFonts w:ascii="Calibri" w:eastAsia="Times New Roman" w:hAnsi="Calibri" w:cs="Calibri"/>
-          <w:color w:val="000000"/>
-        </w:rPr>
-        <w:t>VIDA</w:t>
-      </w:r>
-    </w:p>
-    <w:p>
-      <w:pPr>
-        <w:spacing w:after="0"/>
-        <w:rPr>
-          <w:rFonts w:ascii="Calibri" w:eastAsia="Times New Roman" w:hAnsi="Calibri" w:cs="Calibri"/>
-          <w:color w:val="000000"/>
-        </w:rPr>
-      </w:pPr>
-      <w:r>
-        <w:rPr>
-          <w:rFonts w:ascii="Calibri" w:eastAsia="Times New Roman" w:hAnsi="Calibri" w:cs="Calibri"/>
-          <w:color w:val="000000"/>
-        </w:rPr>
-        <w:t xml:space="preserve">flow temp 14163150 </w:t>
-      </w:r>
-      <w:r>
-        <w:rPr>
-          <w:rFonts w:ascii="Calibri" w:eastAsia="Times New Roman" w:hAnsi="Calibri" w:cs="Calibri"/>
-          <w:color w:val="000000"/>
-        </w:rPr>
-        <w:t>23772857</w:t>
-      </w:r>
-      <w:r>
-        <w:rPr>
-          <w:rFonts w:ascii="Calibri" w:eastAsia="Times New Roman" w:hAnsi="Calibri" w:cs="Calibri"/>
-          <w:color w:val="000000"/>
-        </w:rPr>
-        <w:t xml:space="preserve"> MCKENZIE RIVER BLW LEABURG DAM, NR LEABURG, OR</w:t>
-      </w:r>
-    </w:p>
-    <w:p>
-      <w:pPr>
-        <w:spacing w:after="0"/>
-        <w:rPr>
-          <w:rFonts w:ascii="Calibri" w:eastAsia="Times New Roman" w:hAnsi="Calibri" w:cs="Calibri"/>
-          <w:color w:val="000000"/>
-        </w:rPr>
-      </w:pPr>
-      <w:r>
-        <w:rPr>
-          <w:rFonts w:ascii="Calibri" w:eastAsia="Times New Roman" w:hAnsi="Calibri" w:cs="Calibri"/>
-          <w:color w:val="000000"/>
-        </w:rPr>
-        <w:t>flow temp</w:t>
-      </w:r>
-      <w:r>
-        <w:rPr>
-          <w:rFonts w:ascii="Calibri" w:eastAsia="Times New Roman" w:hAnsi="Calibri" w:cs="Calibri"/>
-          <w:color w:val="000000"/>
-        </w:rPr>
-        <w:t xml:space="preserve"> 14163900 </w:t>
-      </w:r>
-      <w:r>
-        <w:rPr>
-          <w:rFonts w:ascii="Calibri" w:eastAsia="Times New Roman" w:hAnsi="Calibri" w:cs="Calibri"/>
-          <w:color w:val="000000"/>
-        </w:rPr>
-        <w:t>23772801</w:t>
-      </w:r>
-      <w:r>
-        <w:rPr>
-          <w:rFonts w:ascii="Calibri" w:eastAsia="Times New Roman" w:hAnsi="Calibri" w:cs="Calibri"/>
-          <w:color w:val="000000"/>
-        </w:rPr>
-        <w:t xml:space="preserve"> MCKENZIE RIVER  NEAR WALTERVILLE </w:t>
-      </w:r>
-    </w:p>
-    <w:p>
-      <w:pPr>
-        <w:spacing w:after="0"/>
-        <w:rPr>
-          <w:rFonts w:ascii="Calibri" w:eastAsia="Times New Roman" w:hAnsi="Calibri" w:cs="Calibri"/>
-          <w:color w:val="000000"/>
-        </w:rPr>
-      </w:pPr>
-      <w:r>
-        <w:rPr>
-          <w:rFonts w:ascii="Calibri" w:eastAsia="Times New Roman" w:hAnsi="Calibri" w:cs="Calibri"/>
-          <w:color w:val="000000"/>
-        </w:rPr>
-        <w:t>flow temp</w:t>
-      </w:r>
-      <w:r>
-        <w:rPr>
-          <w:rFonts w:ascii="Calibri" w:eastAsia="Times New Roman" w:hAnsi="Calibri" w:cs="Calibri"/>
-          <w:color w:val="000000"/>
-        </w:rPr>
-        <w:t xml:space="preserve"> 14164550 </w:t>
-      </w:r>
-      <w:r>
-        <w:rPr>
-          <w:rFonts w:ascii="Calibri" w:eastAsia="Times New Roman" w:hAnsi="Calibri" w:cs="Calibri"/>
-          <w:color w:val="000000"/>
-        </w:rPr>
-        <w:t>23773487</w:t>
-      </w:r>
-      <w:r>
-        <w:rPr>
-          <w:rFonts w:ascii="Calibri" w:eastAsia="Times New Roman" w:hAnsi="Calibri" w:cs="Calibri"/>
-          <w:color w:val="000000"/>
-        </w:rPr>
-        <w:t xml:space="preserve"> CAMP CRK AT CAMP CRK RD BRIDGE, NR SPRINGFIELD, OR</w:t>
-      </w:r>
-    </w:p>
-    <w:p>
-      <w:pPr>
-        <w:spacing w:after="0"/>
-        <w:rPr>
-          <w:rFonts w:ascii="Calibri" w:eastAsia="Times New Roman" w:hAnsi="Calibri" w:cs="Calibri"/>
-          <w:color w:val="000000"/>
-        </w:rPr>
-      </w:pPr>
-      <w:r>
-        <w:rPr>
-          <w:rFonts w:ascii="Calibri" w:eastAsia="Times New Roman" w:hAnsi="Calibri" w:cs="Calibri"/>
-          <w:color w:val="000000"/>
-        </w:rPr>
-        <w:t xml:space="preserve">flow </w:t>
-      </w:r>
-      <w:r>
-        <w:rPr>
-          <w:rFonts w:ascii="Calibri" w:eastAsia="Times New Roman" w:hAnsi="Calibri" w:cs="Calibri"/>
-          <w:color w:val="000000"/>
-        </w:rPr>
-        <w:t>temp</w:t>
-      </w:r>
-      <w:r>
-        <w:rPr>
-          <w:rFonts w:ascii="Calibri" w:eastAsia="Times New Roman" w:hAnsi="Calibri" w:cs="Calibri"/>
-          <w:color w:val="000000"/>
-        </w:rPr>
-        <w:t xml:space="preserve"> </w:t>
-      </w:r>
-      <w:r>
-        <w:rPr>
-          <w:rFonts w:ascii="Calibri" w:eastAsia="Times New Roman" w:hAnsi="Calibri" w:cs="Calibri"/>
-          <w:color w:val="000000"/>
-        </w:rPr>
-        <w:t>14164700</w:t>
-      </w:r>
-      <w:r>
-        <w:rPr>
-          <w:rFonts w:ascii="Calibri" w:eastAsia="Times New Roman" w:hAnsi="Calibri" w:cs="Calibri"/>
-          <w:color w:val="000000"/>
-        </w:rPr>
-        <w:t xml:space="preserve"> </w:t>
-      </w:r>
-      <w:r>
-        <w:rPr>
-          <w:rFonts w:ascii="Calibri" w:eastAsia="Times New Roman" w:hAnsi="Calibri" w:cs="Calibri"/>
-          <w:color w:val="000000"/>
-        </w:rPr>
-        <w:t>23774369 CEDAR</w:t>
-      </w:r>
-      <w:r>
-        <w:rPr>
-          <w:rFonts w:ascii="Calibri" w:eastAsia="Times New Roman" w:hAnsi="Calibri" w:cs="Calibri"/>
-          <w:color w:val="000000"/>
-        </w:rPr>
-        <w:t xml:space="preserve"> </w:t>
-      </w:r>
-      <w:r>
-        <w:rPr>
-          <w:rFonts w:ascii="Calibri" w:eastAsia="Times New Roman" w:hAnsi="Calibri" w:cs="Calibri"/>
-          <w:color w:val="000000"/>
-        </w:rPr>
-        <w:t>CREEK</w:t>
-      </w:r>
-      <w:r>
-        <w:rPr>
-          <w:rFonts w:ascii="Calibri" w:eastAsia="Times New Roman" w:hAnsi="Calibri" w:cs="Calibri"/>
-          <w:color w:val="000000"/>
-        </w:rPr>
-        <w:t xml:space="preserve"> </w:t>
-      </w:r>
-      <w:r>
-        <w:rPr>
-          <w:rFonts w:ascii="Calibri" w:eastAsia="Times New Roman" w:hAnsi="Calibri" w:cs="Calibri"/>
-          <w:color w:val="000000"/>
-        </w:rPr>
-        <w:t>AT</w:t>
-      </w:r>
-      <w:r>
-        <w:rPr>
-          <w:rFonts w:ascii="Calibri" w:eastAsia="Times New Roman" w:hAnsi="Calibri" w:cs="Calibri"/>
-          <w:color w:val="000000"/>
-        </w:rPr>
-        <w:t xml:space="preserve"> </w:t>
-      </w:r>
-      <w:r>
-        <w:rPr>
-          <w:rFonts w:ascii="Calibri" w:eastAsia="Times New Roman" w:hAnsi="Calibri" w:cs="Calibri"/>
-          <w:color w:val="000000"/>
-        </w:rPr>
-        <w:t>SPRINGFIELD</w:t>
-      </w:r>
-    </w:p>
-    <w:p>
-      <w:pPr>
-        <w:spacing w:after="0"/>
-        <w:rPr>
-          <w:rFonts w:ascii="Calibri" w:eastAsia="Times New Roman" w:hAnsi="Calibri" w:cs="Calibri"/>
-          <w:color w:val="000000"/>
-        </w:rPr>
-      </w:pPr>
-      <w:r>
-        <w:rPr>
-          <w:rFonts w:ascii="Calibri" w:eastAsia="Times New Roman" w:hAnsi="Calibri" w:cs="Calibri"/>
-          <w:color w:val="000000"/>
-        </w:rPr>
-        <w:t xml:space="preserve">flow </w:t>
-      </w:r>
-      <w:r>
-        <w:rPr>
-          <w:rFonts w:ascii="Calibri" w:eastAsia="Times New Roman" w:hAnsi="Calibri" w:cs="Calibri"/>
-          <w:color w:val="000000"/>
-        </w:rPr>
-        <w:t>temp</w:t>
-      </w:r>
-      <w:r>
-        <w:rPr>
-          <w:rFonts w:ascii="Calibri" w:eastAsia="Times New Roman" w:hAnsi="Calibri" w:cs="Calibri"/>
-          <w:color w:val="000000"/>
-        </w:rPr>
-        <w:t xml:space="preserve"> </w:t>
-      </w:r>
-      <w:r>
-        <w:rPr>
-          <w:rFonts w:ascii="Calibri" w:eastAsia="Times New Roman" w:hAnsi="Calibri" w:cs="Calibri"/>
-          <w:color w:val="000000"/>
-        </w:rPr>
-        <w:t xml:space="preserve">14164900 </w:t>
-      </w:r>
-      <w:r>
-        <w:rPr>
-          <w:rFonts w:ascii="Calibri" w:eastAsia="Times New Roman" w:hAnsi="Calibri" w:cs="Calibri"/>
-          <w:color w:val="000000"/>
-        </w:rPr>
-        <w:t>23772751 M</w:t>
-      </w:r>
-      <w:r>
-        <w:rPr>
-          <w:rFonts w:ascii="Calibri" w:eastAsia="Times New Roman" w:hAnsi="Calibri" w:cs="Calibri"/>
-          <w:color w:val="000000"/>
-        </w:rPr>
-        <w:t>C</w:t>
-      </w:r>
-      <w:r>
-        <w:rPr>
-          <w:rFonts w:ascii="Calibri" w:eastAsia="Times New Roman" w:hAnsi="Calibri" w:cs="Calibri"/>
-          <w:color w:val="000000"/>
-        </w:rPr>
-        <w:t>KENZIE</w:t>
-      </w:r>
-      <w:r>
-        <w:rPr>
-          <w:rFonts w:ascii="Calibri" w:eastAsia="Times New Roman" w:hAnsi="Calibri" w:cs="Calibri"/>
-          <w:color w:val="000000"/>
-        </w:rPr>
-        <w:t xml:space="preserve"> </w:t>
-      </w:r>
-      <w:r>
-        <w:rPr>
-          <w:rFonts w:ascii="Calibri" w:eastAsia="Times New Roman" w:hAnsi="Calibri" w:cs="Calibri"/>
-          <w:color w:val="000000"/>
-        </w:rPr>
-        <w:t>RIVER</w:t>
-      </w:r>
-      <w:r>
-        <w:rPr>
-          <w:rFonts w:ascii="Calibri" w:eastAsia="Times New Roman" w:hAnsi="Calibri" w:cs="Calibri"/>
-          <w:color w:val="000000"/>
-        </w:rPr>
-        <w:t xml:space="preserve"> </w:t>
-      </w:r>
-      <w:r>
-        <w:rPr>
-          <w:rFonts w:ascii="Calibri" w:eastAsia="Times New Roman" w:hAnsi="Calibri" w:cs="Calibri"/>
-          <w:color w:val="000000"/>
-        </w:rPr>
-        <w:t>ABV</w:t>
-      </w:r>
-      <w:r>
-        <w:rPr>
-          <w:rFonts w:ascii="Calibri" w:eastAsia="Times New Roman" w:hAnsi="Calibri" w:cs="Calibri"/>
-          <w:color w:val="000000"/>
-        </w:rPr>
-        <w:t xml:space="preserve"> </w:t>
-      </w:r>
-      <w:r>
-        <w:rPr>
-          <w:rFonts w:ascii="Calibri" w:eastAsia="Times New Roman" w:hAnsi="Calibri" w:cs="Calibri"/>
-          <w:color w:val="000000"/>
-        </w:rPr>
-        <w:t>HAYDEN</w:t>
-      </w:r>
-      <w:r>
-        <w:rPr>
-          <w:rFonts w:ascii="Calibri" w:eastAsia="Times New Roman" w:hAnsi="Calibri" w:cs="Calibri"/>
-          <w:color w:val="000000"/>
-        </w:rPr>
-        <w:t xml:space="preserve"> B</w:t>
-      </w:r>
-      <w:r>
-        <w:rPr>
-          <w:rFonts w:ascii="Calibri" w:eastAsia="Times New Roman" w:hAnsi="Calibri" w:cs="Calibri"/>
-          <w:color w:val="000000"/>
-        </w:rPr>
-        <w:t>R</w:t>
-      </w:r>
-      <w:r>
-        <w:rPr>
-          <w:rFonts w:ascii="Calibri" w:eastAsia="Times New Roman" w:hAnsi="Calibri" w:cs="Calibri"/>
-          <w:color w:val="000000"/>
-        </w:rPr>
-        <w:t xml:space="preserve">, </w:t>
-      </w:r>
-      <w:r>
-        <w:rPr>
-          <w:rFonts w:ascii="Calibri" w:eastAsia="Times New Roman" w:hAnsi="Calibri" w:cs="Calibri"/>
-          <w:color w:val="000000"/>
-        </w:rPr>
-        <w:t>AT</w:t>
-      </w:r>
-      <w:r>
-        <w:rPr>
-          <w:rFonts w:ascii="Calibri" w:eastAsia="Times New Roman" w:hAnsi="Calibri" w:cs="Calibri"/>
-          <w:color w:val="000000"/>
-        </w:rPr>
-        <w:t xml:space="preserve"> </w:t>
-      </w:r>
-      <w:r>
-        <w:rPr>
-          <w:rFonts w:ascii="Calibri" w:eastAsia="Times New Roman" w:hAnsi="Calibri" w:cs="Calibri"/>
-          <w:color w:val="000000"/>
-        </w:rPr>
-        <w:t>SPRINGFIELD</w:t>
-      </w:r>
-      <w:r>
-        <w:rPr>
-          <w:rFonts w:ascii="Calibri" w:eastAsia="Times New Roman" w:hAnsi="Calibri" w:cs="Calibri"/>
-          <w:color w:val="000000"/>
-        </w:rPr>
-        <w:t>, OR</w:t>
-      </w:r>
-    </w:p>
-    <w:p>
-      <w:pPr>
-        <w:spacing w:after="0"/>
-        <w:rPr>
-          <w:rFonts w:ascii="Calibri" w:eastAsia="Times New Roman" w:hAnsi="Calibri" w:cs="Calibri"/>
-          <w:color w:val="000000"/>
-        </w:rPr>
-      </w:pPr>
-      <w:r>
-        <w:rPr>
-          <w:rFonts w:ascii="Calibri" w:eastAsia="Times New Roman" w:hAnsi="Calibri" w:cs="Calibri"/>
-          <w:color w:val="000000"/>
-        </w:rPr>
-        <w:t xml:space="preserve">flow            </w:t>
-      </w:r>
-      <w:r>
-        <w:rPr>
-          <w:rFonts w:ascii="Calibri" w:eastAsia="Times New Roman" w:hAnsi="Calibri" w:cs="Calibri"/>
-          <w:color w:val="000000"/>
-        </w:rPr>
-        <w:t>14165000</w:t>
-      </w:r>
-      <w:r>
-        <w:rPr>
-          <w:rFonts w:ascii="Calibri" w:eastAsia="Times New Roman" w:hAnsi="Calibri" w:cs="Calibri"/>
-          <w:color w:val="000000"/>
-        </w:rPr>
-        <w:t xml:space="preserve"> </w:t>
-      </w:r>
-      <w:r>
-        <w:rPr>
-          <w:rFonts w:ascii="Calibri" w:eastAsia="Times New Roman" w:hAnsi="Calibri" w:cs="Calibri"/>
-          <w:color w:val="000000"/>
-        </w:rPr>
-        <w:t>23773513 MOHAWK</w:t>
-      </w:r>
-      <w:r>
-        <w:rPr>
-          <w:rFonts w:ascii="Calibri" w:eastAsia="Times New Roman" w:hAnsi="Calibri" w:cs="Calibri"/>
-          <w:color w:val="000000"/>
-        </w:rPr>
-        <w:t xml:space="preserve"> </w:t>
-      </w:r>
-      <w:r>
-        <w:rPr>
-          <w:rFonts w:ascii="Calibri" w:eastAsia="Times New Roman" w:hAnsi="Calibri" w:cs="Calibri"/>
-          <w:color w:val="000000"/>
-        </w:rPr>
-        <w:t>RIVER</w:t>
-      </w:r>
-      <w:r>
-        <w:rPr>
-          <w:rFonts w:ascii="Calibri" w:eastAsia="Times New Roman" w:hAnsi="Calibri" w:cs="Calibri"/>
-          <w:color w:val="000000"/>
-        </w:rPr>
-        <w:t xml:space="preserve"> </w:t>
-      </w:r>
-      <w:r>
-        <w:rPr>
-          <w:rFonts w:ascii="Calibri" w:eastAsia="Times New Roman" w:hAnsi="Calibri" w:cs="Calibri"/>
-          <w:color w:val="000000"/>
-        </w:rPr>
-        <w:t>NEAR</w:t>
-      </w:r>
-      <w:r>
-        <w:rPr>
-          <w:rFonts w:ascii="Calibri" w:eastAsia="Times New Roman" w:hAnsi="Calibri" w:cs="Calibri"/>
-          <w:color w:val="000000"/>
-        </w:rPr>
-        <w:t xml:space="preserve"> </w:t>
-      </w:r>
-      <w:r>
-        <w:rPr>
-          <w:rFonts w:ascii="Calibri" w:eastAsia="Times New Roman" w:hAnsi="Calibri" w:cs="Calibri"/>
-          <w:color w:val="000000"/>
-        </w:rPr>
-        <w:t>SPRINGFIELD</w:t>
+        <w:rPr>
+          <w:rFonts w:ascii="Calibri" w:eastAsia="Times New Roman" w:hAnsi="Calibri" w:cs="Calibri"/>
+          <w:color w:val="000000"/>
+        </w:rPr>
+        <w:t>flow temp 14164900 23772751 MCKENZIE RIVER ABV HAYDEN BR, AT SPRINGFIELD, OR</w:t>
       </w:r>
     </w:p>
     <w:p>
@@ -6132,6 +4888,7 @@
     </w:p>
     <w:p>
       <w:r>
+        <w:lastRenderedPageBreak/>
         <w:tab/>
         <w:t xml:space="preserve">Data files should be in CSV format, i.e. </w:t>
       </w:r>
@@ -6148,11 +4905,43 @@
         <w:t>lues”</w:t>
       </w:r>
       <w:r>
-        <w:t xml:space="preserve"> text data.  If the first line starts with a semi-colon, it is treated as a comment.  The first line should be used to identify the data </w:t>
-      </w:r>
-      <w:r>
-        <w:lastRenderedPageBreak/>
-        <w:t>and its provenance.  The second line is interpreted as column names.</w:t>
+        <w:t xml:space="preserve"> text data.  </w:t>
+      </w:r>
+      <w:r>
+        <w:t>Initial lines</w:t>
+      </w:r>
+      <w:r>
+        <w:t xml:space="preserve"> start</w:t>
+      </w:r>
+      <w:r>
+        <w:t>ing</w:t>
+      </w:r>
+      <w:r>
+        <w:t xml:space="preserve"> with a semi-colon, </w:t>
+      </w:r>
+      <w:r>
+        <w:t>are</w:t>
+      </w:r>
+      <w:r>
+        <w:t xml:space="preserve"> treated as comment</w:t>
+      </w:r>
+      <w:r>
+        <w:t>s</w:t>
+      </w:r>
+      <w:r>
+        <w:t xml:space="preserve">.  The first line should be used to identify the data and its provenance.  The </w:t>
+      </w:r>
+      <w:r>
+        <w:t xml:space="preserve">first </w:t>
+      </w:r>
+      <w:r>
+        <w:t>line</w:t>
+      </w:r>
+      <w:r>
+        <w:t xml:space="preserve"> which does not start with a semicolon</w:t>
+      </w:r>
+      <w:r>
+        <w:t xml:space="preserve"> is interpreted as column names.</w:t>
       </w:r>
       <w:r>
         <w:t xml:space="preserve">  The first column is called “day_index”.  The second column name identifies </w:t>
@@ -6179,7 +4968,13 @@
     <w:p>
       <w:r>
         <w:tab/>
-        <w:t>An optional but desirable sixth column in the CSV data files could contain a data quality indicator, for distinguishing between measured values and values estimated in order to fill gaps in the measurement record.</w:t>
+        <w:t>An optional but desirable sixth column in the CSV data files c</w:t>
+      </w:r>
+      <w:r>
+        <w:t xml:space="preserve">an </w:t>
+      </w:r>
+      <w:r>
+        <w:t>contain a data quality indicator, for distinguishing between measured values and values estimated in order to fill gaps in the measurement record.</w:t>
       </w:r>
     </w:p>
     <w:p>
@@ -6191,11 +4986,11 @@
       <w:pPr>
         <w:pStyle w:val="Heading1"/>
       </w:pPr>
-      <w:bookmarkStart w:id="154" w:name="_Toc53899135"/>
+      <w:bookmarkStart w:id="23" w:name="_Toc53899135"/>
       <w:r>
         <w:t>Insolation</w:t>
       </w:r>
-      <w:bookmarkEnd w:id="154"/>
+      <w:bookmarkEnd w:id="23"/>
     </w:p>
     <w:p>
       <w:r>
@@ -6371,11 +5166,11 @@
       <w:pPr>
         <w:pStyle w:val="Heading1"/>
       </w:pPr>
-      <w:bookmarkStart w:id="155" w:name="_Toc53899136"/>
+      <w:bookmarkStart w:id="24" w:name="_Toc53899136"/>
       <w:r>
         <w:t>Longwave Radiation</w:t>
       </w:r>
-      <w:bookmarkEnd w:id="155"/>
+      <w:bookmarkEnd w:id="24"/>
     </w:p>
     <w:p>
       <w:r>
@@ -6412,7 +5207,11 @@
         <w:t>2</w:t>
       </w:r>
       <w:r>
-        <w:t>, as a function of air temperature, water temperature, humidity, cloudiness, and atmospheric emissivity.  Cloudiness and atmospheric emissivity will be estimated from the daily weather stream and other data, by some method which remains to be de</w:t>
+        <w:t xml:space="preserve">, as a function of air temperature, water temperature, humidity, cloudiness, and </w:t>
+      </w:r>
+      <w:r>
+        <w:lastRenderedPageBreak/>
+        <w:t>atmospheric emissivity.  Cloudiness and atmospheric emissivity will be estimated from the daily weather stream and other data, by some method which remains to be de</w:t>
       </w:r>
       <w:r>
         <w:t>termined</w:t>
@@ -6458,11 +5257,11 @@
       <w:pPr>
         <w:pStyle w:val="Heading1"/>
       </w:pPr>
-      <w:bookmarkStart w:id="156" w:name="_Toc53899137"/>
+      <w:bookmarkStart w:id="25" w:name="_Toc53899137"/>
       <w:r>
         <w:t>Evaporation and Precipitation</w:t>
       </w:r>
-      <w:bookmarkEnd w:id="156"/>
+      <w:bookmarkEnd w:id="25"/>
     </w:p>
     <w:p>
       <w:r>
@@ -6644,7 +5443,16 @@
         <w:t>.  The natural units for both precipitation and evaporation are measures of depth, rather than volume.  For the purpose of calculations related to conservation of mass, the precip and evap depths are multiplied by the area of the relevant surface.</w:t>
       </w:r>
       <w:r>
-        <w:t xml:space="preserve">  The thermal energy of precip falling on the stream segment or water body will be calculated using the air temperature from the climate data file.  Snow will enter the stream at a negative thermal energy reflecting the energy required for the phase change from solid to liquid at the melting point.  Use of the air temperature as </w:t>
+        <w:t xml:space="preserve">  </w:t>
+      </w:r>
+    </w:p>
+    <w:p>
+      <w:r>
+        <w:tab/>
+        <w:t>Currently, the precipitation falling on the land surface area occupied by streams is accounted for in the areas of IDUs.  In future, stream reaches were to be represented in the as polygons rather than lines, we would be able to account for the thermal effect of precip falling on stream surfaces.   In that event, t</w:t>
+      </w:r>
+      <w:r>
+        <w:t xml:space="preserve">he thermal energy of precip falling on the stream segment  will be calculated using the air temperature from the climate data file.  Snow will enter the stream at a negative thermal energy reflecting the energy required for the phase change from solid to liquid at the melting point.  Use of the air temperature as </w:t>
       </w:r>
       <w:r>
         <w:t>a surrogate</w:t>
@@ -6794,11 +5602,12 @@
       <w:pPr>
         <w:pStyle w:val="Heading1"/>
       </w:pPr>
-      <w:bookmarkStart w:id="157" w:name="_Toc53899138"/>
-      <w:r>
+      <w:bookmarkStart w:id="26" w:name="_Toc53899138"/>
+      <w:r>
+        <w:lastRenderedPageBreak/>
         <w:t>Performance Testing</w:t>
       </w:r>
-      <w:bookmarkEnd w:id="157"/>
+      <w:bookmarkEnd w:id="26"/>
     </w:p>
     <w:p>
       <w:r>
@@ -6817,66 +5626,37 @@
       <w:r>
         <w:t>new stream segment layer may also contribute to comparisons with Shade-a-lator, for example EVAP_</w:t>
       </w:r>
-      <w:ins w:id="158" w:author="David Conklin" w:date="2020-10-19T14:46:00Z">
-        <w:r>
-          <w:t>MM</w:t>
-        </w:r>
-      </w:ins>
-      <w:del w:id="159" w:author="David Conklin" w:date="2020-10-19T14:46:00Z">
-        <w:r>
-          <w:delText>RATE</w:delText>
-        </w:r>
-      </w:del>
+      <w:r>
+        <w:t>MM</w:t>
+      </w:r>
       <w:r>
         <w:t>, RAD_LW_</w:t>
       </w:r>
-      <w:ins w:id="160" w:author="David Conklin" w:date="2020-10-19T14:46:00Z">
-        <w:r>
-          <w:t>OU</w:t>
-        </w:r>
-      </w:ins>
-      <w:ins w:id="161" w:author="David Conklin" w:date="2020-10-19T14:47:00Z">
-        <w:r>
-          <w:t>T</w:t>
-        </w:r>
-      </w:ins>
-      <w:del w:id="162" w:author="David Conklin" w:date="2020-10-19T14:46:00Z">
-        <w:r>
-          <w:delText>NET</w:delText>
-        </w:r>
-      </w:del>
+      <w:r>
+        <w:t>OUT</w:t>
+      </w:r>
       <w:r>
         <w:t>, RAD_SW</w:t>
       </w:r>
-      <w:ins w:id="163" w:author="David Conklin" w:date="2020-10-19T14:47:00Z">
-        <w:r>
-          <w:t>_IN</w:t>
-        </w:r>
-      </w:ins>
+      <w:r>
+        <w:t>_IN</w:t>
+      </w:r>
       <w:r>
         <w:t xml:space="preserve">,  and </w:t>
       </w:r>
-      <w:del w:id="164" w:author="David Conklin" w:date="2020-10-19T14:47:00Z">
-        <w:r>
-          <w:delText>SURF_AREA.</w:delText>
-        </w:r>
-      </w:del>
-      <w:ins w:id="165" w:author="David Conklin" w:date="2020-10-19T14:47:00Z">
-        <w:r>
-          <w:t>AREA_H2O.</w:t>
-        </w:r>
-      </w:ins>
+      <w:r>
+        <w:t>AREA_H2O.</w:t>
+      </w:r>
     </w:p>
     <w:p>
       <w:pPr>
         <w:pStyle w:val="Heading1"/>
       </w:pPr>
-      <w:bookmarkStart w:id="166" w:name="_Toc53899139"/>
-      <w:r>
-        <w:lastRenderedPageBreak/>
+      <w:bookmarkStart w:id="27" w:name="_Toc53899139"/>
+      <w:r>
         <w:t>References</w:t>
       </w:r>
-      <w:bookmarkEnd w:id="166"/>
+      <w:bookmarkEnd w:id="27"/>
     </w:p>
     <w:p>
       <w:r>
@@ -6913,6 +5693,15 @@
       </w:hyperlink>
       <w:r>
         <w:t xml:space="preserve"> </w:t>
+      </w:r>
+    </w:p>
+    <w:p/>
+    <w:p>
+      <w:r>
+        <w:t>Dingman SL (2002). Physical Hydrology</w:t>
+      </w:r>
+      <w:r>
+        <w:t>, Second Edition. Prentice Hall, Upper Saddle River, NJ. 646 pages. ISBN 0-13-099695-5.</w:t>
       </w:r>
     </w:p>
     <w:p>
@@ -7417,14 +6206,6 @@
     <w:abstractNumId w:val="0"/>
   </w:num>
 </w:numbering>
-</file>
-
-<file path=word/people.xml><?xml version="1.0" encoding="utf-8"?>
-<w15:people xmlns:wpc="http://schemas.microsoft.com/office/word/2010/wordprocessingCanvas" xmlns:cx="http://schemas.microsoft.com/office/drawing/2014/chartex" xmlns:cx1="http://schemas.microsoft.com/office/drawing/2015/9/8/chartex" xmlns:cx2="http://schemas.microsoft.com/office/drawing/2015/10/21/chartex" xmlns:cx3="http://schemas.microsoft.com/office/drawing/2016/5/9/chartex" xmlns:cx4="http://schemas.microsoft.com/office/drawing/2016/5/10/chartex" xmlns:cx5="http://schemas.microsoft.com/office/drawing/2016/5/11/chartex" xmlns:cx6="http://schemas.microsoft.com/office/drawing/2016/5/12/chartex" xmlns:cx7="http://schemas.microsoft.com/office/drawing/2016/5/13/chartex" xmlns:cx8="http://schemas.microsoft.com/office/drawing/2016/5/14/chartex" xmlns:mc="http://schemas.openxmlformats.org/markup-compatibility/2006" xmlns:aink="http://schemas.microsoft.com/office/drawing/2016/ink" xmlns:am3d="http://schemas.microsoft.com/office/drawing/2017/model3d" xmlns:o="urn:schemas-microsoft-com:office:office" xmlns:r="http://schemas.openxmlformats.org/officeDocument/2006/relationships" xmlns:m="http://schemas.openxmlformats.org/officeDocument/2006/math" xmlns:v="urn:schemas-microsoft-com:vml" xmlns:wp14="http://schemas.microsoft.com/office/word/2010/wordprocessingDrawing" xmlns:wp="http://schemas.openxmlformats.org/drawingml/2006/wordprocessingDrawing" xmlns:w10="urn:schemas-microsoft-com:office:word" xmlns:w="http://schemas.openxmlformats.org/wordprocessingml/2006/main" xmlns:w14="http://schemas.microsoft.com/office/word/2010/wordml" xmlns:w15="http://schemas.microsoft.com/office/word/2012/wordml" xmlns:w16cex="http://schemas.microsoft.com/office/word/2018/wordml/cex" xmlns:w16cid="http://schemas.microsoft.com/office/word/2016/wordml/cid" xmlns:w16="http://schemas.microsoft.com/office/word/2018/wordml" xmlns:w16se="http://schemas.microsoft.com/office/word/2015/wordml/symex" xmlns:wpg="http://schemas.microsoft.com/office/word/2010/wordprocessingGroup" xmlns:wpi="http://schemas.microsoft.com/office/word/2010/wordprocessingInk" xmlns:wne="http://schemas.microsoft.com/office/word/2006/wordml" xmlns:wps="http://schemas.microsoft.com/office/word/2010/wordprocessingShape" mc:Ignorable="w14 w15 w16se w16cid w16 w16cex wp14">
-  <w15:person w15:author="David Conklin">
-    <w15:presenceInfo w15:providerId="Windows Live" w15:userId="9bcbd102af5dd3cf"/>
-  </w15:person>
-</w15:people>
 </file>
 
 <file path=word/styles.xml><?xml version="1.0" encoding="utf-8"?>

</xml_diff>

<commit_message>
WORK-IN-PROGRESS - documentation changes.
</commit_message>
<xml_diff>
--- a/DataCW3M/CW3MdigitalHandbook/Specification for Thermal Loading Estimator.docx
+++ b/DataCW3M/CW3MdigitalHandbook/Specification for Thermal Loading Estimator.docx
@@ -15,11 +15,21 @@
         <w:t xml:space="preserve">David Conklin, Oregon Freshwater Simulations, </w:t>
       </w:r>
       <w:r>
-        <w:t>10/1</w:t>
-      </w:r>
-      <w:r>
-        <w:t>9</w:t>
-      </w:r>
+        <w:t>1</w:t>
+      </w:r>
+      <w:ins w:id="0" w:author="David Conklin" w:date="2020-11-12T15:07:00Z">
+        <w:r>
+          <w:t>1/12</w:t>
+        </w:r>
+      </w:ins>
+      <w:del w:id="1" w:author="David Conklin" w:date="2020-11-12T15:07:00Z">
+        <w:r>
+          <w:delText>0/1</w:delText>
+        </w:r>
+        <w:r>
+          <w:delText>9</w:delText>
+        </w:r>
+      </w:del>
       <w:r>
         <w:t>/20</w:t>
       </w:r>
@@ -1392,11 +1402,11 @@
       <w:pPr>
         <w:pStyle w:val="Heading1"/>
       </w:pPr>
-      <w:bookmarkStart w:id="0" w:name="_Toc54090935"/>
+      <w:bookmarkStart w:id="2" w:name="_Toc54090935"/>
       <w:r>
         <w:t>Context</w:t>
       </w:r>
-      <w:bookmarkEnd w:id="0"/>
+      <w:bookmarkEnd w:id="2"/>
     </w:p>
     <w:p>
       <w:pPr>
@@ -1579,25 +1589,25 @@
       <w:pPr>
         <w:pStyle w:val="Heading1"/>
       </w:pPr>
-      <w:bookmarkStart w:id="1" w:name="_Toc50800502"/>
-      <w:bookmarkStart w:id="2" w:name="_Toc54090936"/>
+      <w:bookmarkStart w:id="3" w:name="_Toc50800502"/>
+      <w:bookmarkStart w:id="4" w:name="_Toc54090936"/>
       <w:r>
         <w:t>Stream flow and stream temperature</w:t>
-      </w:r>
-      <w:bookmarkEnd w:id="1"/>
-      <w:bookmarkEnd w:id="2"/>
-    </w:p>
-    <w:p>
-      <w:pPr>
-        <w:pStyle w:val="Heading2"/>
-      </w:pPr>
-      <w:bookmarkStart w:id="3" w:name="_Toc50800503"/>
-      <w:bookmarkStart w:id="4" w:name="_Toc54090937"/>
-      <w:r>
-        <w:t>Water parcels</w:t>
       </w:r>
       <w:bookmarkEnd w:id="3"/>
       <w:bookmarkEnd w:id="4"/>
+    </w:p>
+    <w:p>
+      <w:pPr>
+        <w:pStyle w:val="Heading2"/>
+      </w:pPr>
+      <w:bookmarkStart w:id="5" w:name="_Toc50800503"/>
+      <w:bookmarkStart w:id="6" w:name="_Toc54090937"/>
+      <w:r>
+        <w:t>Water parcels</w:t>
+      </w:r>
+      <w:bookmarkEnd w:id="5"/>
+      <w:bookmarkEnd w:id="6"/>
     </w:p>
     <w:p>
       <w:r>
@@ -1654,13 +1664,13 @@
       <w:pPr>
         <w:pStyle w:val="Heading2"/>
       </w:pPr>
-      <w:bookmarkStart w:id="5" w:name="_Toc50800504"/>
-      <w:bookmarkStart w:id="6" w:name="_Toc54090938"/>
+      <w:bookmarkStart w:id="7" w:name="_Toc50800504"/>
+      <w:bookmarkStart w:id="8" w:name="_Toc54090938"/>
       <w:r>
         <w:t>Daily water mass and energy balance</w:t>
       </w:r>
-      <w:bookmarkEnd w:id="5"/>
-      <w:bookmarkEnd w:id="6"/>
+      <w:bookmarkEnd w:id="7"/>
+      <w:bookmarkEnd w:id="8"/>
     </w:p>
     <w:p>
       <w:pPr>
@@ -2448,6 +2458,16 @@
       <w:r>
         <w:t xml:space="preserve"> of the stream reach or water body.  </w:t>
       </w:r>
+      <w:ins w:id="9" w:author="David Conklin" w:date="2020-11-12T15:09:00Z">
+        <w:r>
+          <w:t xml:space="preserve">The surface area, in turn, </w:t>
+        </w:r>
+      </w:ins>
+      <w:ins w:id="10" w:author="David Conklin" w:date="2020-11-12T15:10:00Z">
+        <w:r>
+          <w:t>varies with the flow.</w:t>
+        </w:r>
+      </w:ins>
     </w:p>
     <w:p>
       <w:r>
@@ -2507,17 +2527,20 @@
       <w:pPr>
         <w:pStyle w:val="Heading2"/>
       </w:pPr>
-      <w:bookmarkStart w:id="7" w:name="_Toc50800505"/>
-      <w:bookmarkStart w:id="8" w:name="_Toc54090939"/>
+      <w:bookmarkStart w:id="11" w:name="_Toc50800505"/>
+      <w:bookmarkStart w:id="12" w:name="_Toc54090939"/>
       <w:r>
         <w:t>Estimating the rate of flow in a stream reach</w:t>
       </w:r>
-      <w:bookmarkEnd w:id="7"/>
-      <w:bookmarkEnd w:id="8"/>
+      <w:bookmarkEnd w:id="11"/>
+      <w:bookmarkEnd w:id="12"/>
     </w:p>
     <w:p>
       <w:pPr>
         <w:ind w:firstLine="720"/>
+        <w:rPr>
+          <w:ins w:id="13" w:author="David Conklin" w:date="2020-11-12T15:13:00Z"/>
+        </w:rPr>
       </w:pPr>
       <w:r>
         <w:t>CW3M uses a kinematic wave algorithm to estimate the average daily flow rate in each subreach and reach.  Each reach is represented as an ordered set of subreaches</w:t>
@@ -2532,17 +2555,71 @@
     <w:p>
       <w:pPr>
         <w:ind w:firstLine="720"/>
-      </w:pPr>
-      <w:r>
-        <w:t xml:space="preserve">The daily outflow from a subreach is a function of the length and average slope, the amount of water in the reach, yesterday’s outflow, today’s inflow from upstream, and today’s inflow from the seepage into the stream from the banks of the stream (a.k.a. lateral flow).  </w:t>
-      </w:r>
+        <w:rPr>
+          <w:del w:id="14" w:author="David Conklin" w:date="2020-11-12T16:11:00Z"/>
+        </w:rPr>
+      </w:pPr>
     </w:p>
     <w:p>
       <w:pPr>
         <w:ind w:firstLine="720"/>
-      </w:pPr>
-      <w:r>
-        <w:t xml:space="preserve">The kinematic wave algorithm itself is parameterized with a value for </w:t>
+        <w:rPr>
+          <w:moveFrom w:id="15" w:author="David Conklin" w:date="2020-11-12T16:07:00Z"/>
+        </w:rPr>
+      </w:pPr>
+      <w:moveFromRangeStart w:id="16" w:author="David Conklin" w:date="2020-11-12T16:07:00Z" w:name="move56089679"/>
+      <w:moveFrom w:id="17" w:author="David Conklin" w:date="2020-11-12T16:07:00Z">
+        <w:r>
+          <w:t xml:space="preserve">The daily outflow from a subreach is a function of the length and average slope, the amount of water in the reach, yesterday’s outflow, today’s inflow from upstream, and today’s inflow from the seepage into the stream from the banks of the stream (a.k.a. lateral flow).  </w:t>
+        </w:r>
+      </w:moveFrom>
+    </w:p>
+    <w:moveFromRangeEnd w:id="16"/>
+    <w:p>
+      <w:pPr>
+        <w:ind w:firstLine="720"/>
+        <w:rPr>
+          <w:ins w:id="18" w:author="David Conklin" w:date="2020-11-12T16:11:00Z"/>
+        </w:rPr>
+      </w:pPr>
+      <w:r>
+        <w:t xml:space="preserve">The kinematic wave algorithm </w:t>
+      </w:r>
+      <w:ins w:id="19" w:author="David Conklin" w:date="2020-11-12T16:27:00Z">
+        <w:r>
+          <w:t>in CW3M</w:t>
+        </w:r>
+      </w:ins>
+      <w:del w:id="20" w:author="David Conklin" w:date="2020-11-12T16:27:00Z">
+        <w:r>
+          <w:delText>itself</w:delText>
+        </w:r>
+      </w:del>
+      <w:r>
+        <w:t xml:space="preserve"> is </w:t>
+      </w:r>
+      <w:ins w:id="21" w:author="David Conklin" w:date="2020-11-12T16:27:00Z">
+        <w:r>
+          <w:t>inherited from the WW2</w:t>
+        </w:r>
+      </w:ins>
+      <w:ins w:id="22" w:author="David Conklin" w:date="2020-11-12T16:28:00Z">
+        <w:r>
+          <w:t>100 model code, and as in</w:t>
+        </w:r>
+      </w:ins>
+      <w:ins w:id="23" w:author="David Conklin" w:date="2020-11-12T16:35:00Z">
+        <w:r>
+          <w:t xml:space="preserve"> </w:t>
+        </w:r>
+      </w:ins>
+      <w:ins w:id="24" w:author="David Conklin" w:date="2020-11-12T16:28:00Z">
+        <w:r>
+          <w:t xml:space="preserve">WW2100, it is </w:t>
+        </w:r>
+      </w:ins>
+      <w:r>
+        <w:t xml:space="preserve">parameterized with a value for </w:t>
       </w:r>
       <w:r>
         <w:rPr>
@@ -2552,16 +2629,102 @@
         <w:t>n</w:t>
       </w:r>
       <w:r>
-        <w:t xml:space="preserve"> = 0.3.  As implemented, the algorithm makes the rate of flow out of a subreach more immediately responsive to the inflow from upstream than to the lateral flow.  In the original WW2100 implementation, this characteristic led to unrealistic accumulation of water in headwater reaches, since by definition there is no inflow from upstream into the upstream end of a headwater reach.  A workaround was later adopted to compensate for this malfunction, in the form of logic which treats any volume in a subreach in excess of the sum of the current day’s actual inflow from upstream and the current day’s lateral flow as if it were part of the current day’s inflow from upstream.</w:t>
-      </w:r>
+        <w:t xml:space="preserve"> = 0.3.</w:t>
+      </w:r>
+      <w:ins w:id="25" w:author="David Conklin" w:date="2020-11-12T16:34:00Z">
+        <w:r>
+          <w:t xml:space="preserve">  </w:t>
+        </w:r>
+      </w:ins>
+      <w:ins w:id="26" w:author="David Conklin" w:date="2020-11-12T16:35:00Z">
+        <w:r>
+          <w:t>A comment in t he WW2100 code</w:t>
+        </w:r>
+      </w:ins>
+      <w:ins w:id="27" w:author="David Conklin" w:date="2020-11-12T16:36:00Z">
+        <w:r>
+          <w:t xml:space="preserve"> cites “Chow, eqn. 9.6.4” as the source of the algorithm</w:t>
+        </w:r>
+      </w:ins>
+      <w:ins w:id="28" w:author="David Conklin" w:date="2020-11-12T16:37:00Z">
+        <w:r>
+          <w:t xml:space="preserve"> (</w:t>
+        </w:r>
+      </w:ins>
+      <w:ins w:id="29" w:author="David Conklin" w:date="2020-11-12T16:36:00Z">
+        <w:r>
+          <w:t>possibly</w:t>
+        </w:r>
+      </w:ins>
+      <w:ins w:id="30" w:author="David Conklin" w:date="2020-11-12T16:37:00Z">
+        <w:r>
+          <w:t xml:space="preserve"> C</w:t>
+        </w:r>
+      </w:ins>
+      <w:ins w:id="31" w:author="David Conklin" w:date="2020-11-12T16:38:00Z">
+        <w:r>
+          <w:t>how 1964).</w:t>
+        </w:r>
+      </w:ins>
+      <w:ins w:id="32" w:author="David Conklin" w:date="2020-11-12T16:36:00Z">
+        <w:r>
+          <w:t xml:space="preserve"> </w:t>
+        </w:r>
+      </w:ins>
+      <w:r>
+        <w:t xml:space="preserve">  As implemented, the algorithm makes the rate of flow out of a subreach more immediately responsive to the inflow from upstream than to the lateral flow.  In the original WW2100 implementation, this characteristic led to unrealistic accumulation of water in headwater reaches, since by definition there is no inflow from upstream into the upstream end of a headwater reach.  A workaround was later adopted to compensate for this malfunction, in the form of logic which treats any volume in a subreach in excess of the sum of the current day’s actual inflow from upstream and the current day’s lateral flow as if it were part of the current day’s inflow from upstream.</w:t>
+      </w:r>
+    </w:p>
+    <w:p>
+      <w:pPr>
+        <w:ind w:firstLine="720"/>
+        <w:rPr>
+          <w:moveTo w:id="33" w:author="David Conklin" w:date="2020-11-12T16:07:00Z"/>
+        </w:rPr>
+        <w:pPrChange w:id="34" w:author="David Conklin" w:date="2020-11-12T16:12:00Z">
+          <w:pPr>
+            <w:ind w:firstLine="720"/>
+          </w:pPr>
+        </w:pPrChange>
+      </w:pPr>
+      <w:ins w:id="35" w:author="David Conklin" w:date="2020-11-12T16:11:00Z">
+        <w:r>
+          <w:t xml:space="preserve">The KinematicWave() method in CW3M’s C++ code takes as inputs the flow in the previous timestep, the upstream and lateral flows in the current timestep, a calculated depth from the Manning equation, a specified width-to-depth ratio, the slope of the reach, and the length of the subreach. </w:t>
+        </w:r>
+      </w:ins>
+      <w:moveToRangeStart w:id="36" w:author="David Conklin" w:date="2020-11-12T16:07:00Z" w:name="move56089679"/>
+      <w:moveTo w:id="37" w:author="David Conklin" w:date="2020-11-12T16:07:00Z">
+        <w:del w:id="38" w:author="David Conklin" w:date="2020-11-12T16:12:00Z">
+          <w:r>
+            <w:delText xml:space="preserve">The daily outflow from a subreach </w:delText>
+          </w:r>
+        </w:del>
+        <w:del w:id="39" w:author="David Conklin" w:date="2020-11-12T16:08:00Z">
+          <w:r>
+            <w:delText>i</w:delText>
+          </w:r>
+        </w:del>
+        <w:del w:id="40" w:author="David Conklin" w:date="2020-11-12T16:12:00Z">
+          <w:r>
+            <w:delText xml:space="preserve">s a function of the length and average slope, the amount of water in the reach, yesterday’s outflow, today’s inflow from upstream, and today’s inflow from the seepage into the stream from the banks of the stream (a.k.a. lateral flow).  </w:delText>
+          </w:r>
+        </w:del>
+      </w:moveTo>
+    </w:p>
+    <w:moveToRangeEnd w:id="36"/>
+    <w:p>
+      <w:pPr>
+        <w:ind w:firstLine="720"/>
+      </w:pPr>
     </w:p>
     <w:p>
       <w:pPr>
         <w:pStyle w:val="Heading2"/>
       </w:pPr>
-      <w:bookmarkStart w:id="9" w:name="_Toc50800506"/>
-      <w:bookmarkStart w:id="10" w:name="_Toc54090940"/>
-      <w:r>
+      <w:bookmarkStart w:id="41" w:name="_Toc50800506"/>
+      <w:bookmarkStart w:id="42" w:name="_Toc54090940"/>
+      <w:r>
+        <w:lastRenderedPageBreak/>
         <w:t xml:space="preserve">Water temperature </w:t>
       </w:r>
       <w:r>
@@ -2570,8 +2733,8 @@
       <w:r>
         <w:t xml:space="preserve"> thermal energy</w:t>
       </w:r>
-      <w:bookmarkEnd w:id="9"/>
-      <w:bookmarkEnd w:id="10"/>
+      <w:bookmarkEnd w:id="41"/>
+      <w:bookmarkEnd w:id="42"/>
     </w:p>
     <w:p>
       <w:r>
@@ -2625,7 +2788,6 @@
     </w:p>
     <w:p>
       <w:r>
-        <w:lastRenderedPageBreak/>
         <w:t>where</w:t>
       </w:r>
     </w:p>
@@ -2747,11 +2909,11 @@
       <w:pPr>
         <w:pStyle w:val="Heading2"/>
       </w:pPr>
-      <w:bookmarkStart w:id="11" w:name="_Toc54090941"/>
+      <w:bookmarkStart w:id="43" w:name="_Toc54090941"/>
       <w:r>
         <w:t>Estimating the surface area of the water in a reach</w:t>
       </w:r>
-      <w:bookmarkEnd w:id="11"/>
+      <w:bookmarkEnd w:id="43"/>
     </w:p>
     <w:p>
       <w:r>
@@ -2846,7 +3008,15 @@
         <w:t xml:space="preserve"> Then, in the flow calculations, we’ll constrain the discharge from the reach so that the volume never falls below the minimum volume.</w:t>
       </w:r>
       <w:r>
-        <w:t xml:space="preserve">  The Manning equation is used in the flow calculations to produce a value for depth,</w:t>
+        <w:t xml:space="preserve">  The Manning equation</w:t>
+      </w:r>
+      <w:ins w:id="44" w:author="David Conklin" w:date="2020-11-12T16:23:00Z">
+        <w:r>
+          <w:t xml:space="preserve"> (Dingman 2002 p. 427)</w:t>
+        </w:r>
+      </w:ins>
+      <w:r>
+        <w:t xml:space="preserve"> is used in the flow calculations to produce a value for depth,</w:t>
       </w:r>
       <w:r>
         <w:t xml:space="preserve"> called</w:t>
@@ -2862,20 +3032,79 @@
       <w:pPr>
         <w:pStyle w:val="Heading2"/>
       </w:pPr>
-      <w:bookmarkStart w:id="12" w:name="_Toc50800507"/>
-      <w:bookmarkStart w:id="13" w:name="_Toc54090942"/>
+      <w:bookmarkStart w:id="45" w:name="_Toc50800507"/>
+      <w:bookmarkStart w:id="46" w:name="_Toc54090942"/>
       <w:r>
         <w:t>Initial conditions for Flow: the IC file</w:t>
       </w:r>
-      <w:bookmarkEnd w:id="12"/>
-      <w:bookmarkEnd w:id="13"/>
+      <w:bookmarkEnd w:id="45"/>
+      <w:bookmarkEnd w:id="46"/>
     </w:p>
     <w:p>
       <w:pPr>
         <w:ind w:firstLine="720"/>
       </w:pPr>
       <w:r>
-        <w:t xml:space="preserve">The Flow model has the ability to read initial values for the water in the stream network from an IC file.  The name and location of the IC file are specified in the </w:t>
+        <w:t xml:space="preserve">The Flow model has the ability to read initial values for the water in the stream network from an IC file.  </w:t>
+      </w:r>
+      <w:ins w:id="47" w:author="David Conklin" w:date="2020-11-12T16:14:00Z">
+        <w:r>
+          <w:t xml:space="preserve">The default name of the IC file is </w:t>
+        </w:r>
+      </w:ins>
+      <w:ins w:id="48" w:author="David Conklin" w:date="2020-11-12T16:15:00Z">
+        <w:r>
+          <w:t>“</w:t>
+        </w:r>
+      </w:ins>
+      <w:ins w:id="49" w:author="David Conklin" w:date="2020-11-12T16:14:00Z">
+        <w:r>
+          <w:t>flowXXXX.ic”</w:t>
+        </w:r>
+      </w:ins>
+      <w:ins w:id="50" w:author="David Conklin" w:date="2020-11-12T16:15:00Z">
+        <w:r>
+          <w:t>, where XXXX is the calendar year to which the initial conditions pertain, for example “flow2010.ic”.</w:t>
+        </w:r>
+      </w:ins>
+      <w:ins w:id="51" w:author="David Conklin" w:date="2020-11-12T16:16:00Z">
+        <w:r>
+          <w:t xml:space="preserve">  </w:t>
+        </w:r>
+      </w:ins>
+      <w:r>
+        <w:t xml:space="preserve">The name and location of the IC file </w:t>
+      </w:r>
+      <w:ins w:id="52" w:author="David Conklin" w:date="2020-11-12T16:13:00Z">
+        <w:r>
+          <w:t>can</w:t>
+        </w:r>
+      </w:ins>
+      <w:ins w:id="53" w:author="David Conklin" w:date="2020-11-12T16:16:00Z">
+        <w:r>
+          <w:t xml:space="preserve"> also</w:t>
+        </w:r>
+      </w:ins>
+      <w:ins w:id="54" w:author="David Conklin" w:date="2020-11-12T16:13:00Z">
+        <w:r>
+          <w:t xml:space="preserve"> be</w:t>
+        </w:r>
+      </w:ins>
+      <w:del w:id="55" w:author="David Conklin" w:date="2020-11-12T16:13:00Z">
+        <w:r>
+          <w:delText>are</w:delText>
+        </w:r>
+      </w:del>
+      <w:r>
+        <w:t xml:space="preserve"> specified </w:t>
+      </w:r>
+      <w:ins w:id="56" w:author="David Conklin" w:date="2020-11-12T16:16:00Z">
+        <w:r>
+          <w:t xml:space="preserve">explicitly </w:t>
+        </w:r>
+      </w:ins>
+      <w:r>
+        <w:t xml:space="preserve">in the </w:t>
       </w:r>
       <w:r>
         <w:rPr>
@@ -2900,10 +3129,48 @@
         <w:t xml:space="preserve"> block of the Flow XML file.  The Flow XML file itself is specified in the ENVX file.  When the IC file is not specified or cannot be accessed, Flow initializes with nominal water amounts and flows; customarily, a 10-year simulation from that point is used for spinup.  On completion of every simulation run, CW3M saves a new IC file with the values from the end of the run, to the user’s Documents folder.  </w:t>
       </w:r>
       <w:r>
-        <w:t xml:space="preserve">For each subreach, water volume and discharge rate are saved.  </w:t>
-      </w:r>
-      <w:r>
-        <w:t xml:space="preserve">The name of the newly saved file is suffixed with “.ic&lt;year&gt;” (e.g. “.ic2006”), where “year” is the calendar year following the final year of the simulation run. </w:t>
+        <w:t xml:space="preserve">For each subreach, water volume and </w:t>
+      </w:r>
+      <w:r>
+        <w:lastRenderedPageBreak/>
+        <w:t xml:space="preserve">discharge rate are saved.  </w:t>
+      </w:r>
+      <w:r>
+        <w:t>The name of the newly saved file is suffixed with “</w:t>
+      </w:r>
+      <w:ins w:id="57" w:author="David Conklin" w:date="2020-11-12T16:17:00Z">
+        <w:r>
+          <w:t>XXXX</w:t>
+        </w:r>
+      </w:ins>
+      <w:del w:id="58" w:author="David Conklin" w:date="2020-11-12T16:17:00Z">
+        <w:r>
+          <w:delText>.ic&lt;year&gt;</w:delText>
+        </w:r>
+      </w:del>
+      <w:r>
+        <w:t xml:space="preserve">” </w:t>
+      </w:r>
+      <w:del w:id="59" w:author="David Conklin" w:date="2020-11-12T16:17:00Z">
+        <w:r>
+          <w:delText xml:space="preserve">(e.g. “.ic2006”), </w:delText>
+        </w:r>
+      </w:del>
+      <w:r>
+        <w:t>where “</w:t>
+      </w:r>
+      <w:ins w:id="60" w:author="David Conklin" w:date="2020-11-12T16:17:00Z">
+        <w:r>
+          <w:t>XXXX</w:t>
+        </w:r>
+      </w:ins>
+      <w:del w:id="61" w:author="David Conklin" w:date="2020-11-12T16:17:00Z">
+        <w:r>
+          <w:delText>year</w:delText>
+        </w:r>
+      </w:del>
+      <w:r>
+        <w:t xml:space="preserve">” is the calendar year following the final year of the simulation run. </w:t>
       </w:r>
       <w:r>
         <w:t xml:space="preserve"> The IC files will be extended to include </w:t>
@@ -2916,13 +3183,13 @@
       <w:pPr>
         <w:pStyle w:val="Heading2"/>
       </w:pPr>
-      <w:bookmarkStart w:id="14" w:name="_Toc50800508"/>
-      <w:bookmarkStart w:id="15" w:name="_Toc54090943"/>
+      <w:bookmarkStart w:id="62" w:name="_Toc50800508"/>
+      <w:bookmarkStart w:id="63" w:name="_Toc54090943"/>
       <w:r>
         <w:t>Boundary conditions for stream water temperature</w:t>
       </w:r>
-      <w:bookmarkEnd w:id="14"/>
-      <w:bookmarkEnd w:id="15"/>
+      <w:bookmarkEnd w:id="62"/>
+      <w:bookmarkEnd w:id="63"/>
     </w:p>
     <w:p>
       <w:r>
@@ -2939,7 +3206,20 @@
         <w:t>, and from precipitation falling on the surface of the stream water</w:t>
       </w:r>
       <w:r>
-        <w:t>.  As of 9/10/20, two symbols are used in the source code to parameterize the temperature of water entering the streams:</w:t>
+        <w:t xml:space="preserve">.  As of </w:t>
+      </w:r>
+      <w:del w:id="64" w:author="David Conklin" w:date="2020-11-12T16:18:00Z">
+        <w:r>
+          <w:delText>9/10</w:delText>
+        </w:r>
+      </w:del>
+      <w:ins w:id="65" w:author="David Conklin" w:date="2020-11-12T16:18:00Z">
+        <w:r>
+          <w:t>11/12</w:t>
+        </w:r>
+      </w:ins>
+      <w:r>
+        <w:t>/20, two symbols are used in the source code to parameterize the temperature of water entering the streams:</w:t>
       </w:r>
     </w:p>
     <w:p>
@@ -2962,7 +3242,6 @@
           <w:sz w:val="19"/>
           <w:szCs w:val="19"/>
         </w:rPr>
-        <w:lastRenderedPageBreak/>
         <w:t>#define</w:t>
       </w:r>
       <w:r>
@@ -3072,7 +3351,32 @@
           <w:rFonts w:cstheme="minorHAnsi"/>
           <w:color w:val="000000"/>
         </w:rPr>
-        <w:t xml:space="preserve"> and, currently as of 9/24/20, for the discharge from reservoirs.</w:t>
+        <w:t xml:space="preserve"> and</w:t>
+      </w:r>
+      <w:ins w:id="66" w:author="David Conklin" w:date="2020-11-12T16:21:00Z">
+        <w:r>
+          <w:rPr>
+            <w:rFonts w:cstheme="minorHAnsi"/>
+            <w:color w:val="000000"/>
+          </w:rPr>
+          <w:t xml:space="preserve"> when initializing the water temperature in reservoirs</w:t>
+        </w:r>
+      </w:ins>
+      <w:del w:id="67" w:author="David Conklin" w:date="2020-11-12T16:20:00Z">
+        <w:r>
+          <w:rPr>
+            <w:rFonts w:cstheme="minorHAnsi"/>
+            <w:color w:val="000000"/>
+          </w:rPr>
+          <w:delText>, currently as of 9/24/20, for the discharge from reservoirs</w:delText>
+        </w:r>
+      </w:del>
+      <w:r>
+        <w:rPr>
+          <w:rFonts w:cstheme="minorHAnsi"/>
+          <w:color w:val="000000"/>
+        </w:rPr>
+        <w:t>.</w:t>
       </w:r>
     </w:p>
     <w:p>
@@ -3112,16 +3416,16 @@
       <w:pPr>
         <w:pStyle w:val="Heading2"/>
       </w:pPr>
-      <w:bookmarkStart w:id="16" w:name="_Toc50800509"/>
-      <w:bookmarkStart w:id="17" w:name="_Toc54090944"/>
+      <w:bookmarkStart w:id="68" w:name="_Toc50800509"/>
+      <w:bookmarkStart w:id="69" w:name="_Toc54090944"/>
       <w:r>
         <w:t>Thermal stratification in reservoirs</w:t>
       </w:r>
-      <w:bookmarkEnd w:id="16"/>
+      <w:bookmarkEnd w:id="68"/>
       <w:r>
         <w:t xml:space="preserve"> is not represented</w:t>
       </w:r>
-      <w:bookmarkEnd w:id="17"/>
+      <w:bookmarkEnd w:id="69"/>
     </w:p>
     <w:p>
       <w:r>
@@ -3183,13 +3487,13 @@
       <w:pPr>
         <w:pStyle w:val="Heading2"/>
       </w:pPr>
-      <w:bookmarkStart w:id="18" w:name="_Toc50800510"/>
-      <w:bookmarkStart w:id="19" w:name="_Toc54090945"/>
+      <w:bookmarkStart w:id="70" w:name="_Toc50800510"/>
+      <w:bookmarkStart w:id="71" w:name="_Toc54090945"/>
       <w:r>
         <w:t>Thermal loading</w:t>
       </w:r>
-      <w:bookmarkEnd w:id="18"/>
-      <w:bookmarkEnd w:id="19"/>
+      <w:bookmarkEnd w:id="70"/>
+      <w:bookmarkEnd w:id="71"/>
     </w:p>
     <w:p>
       <w:r>
@@ -3265,7 +3569,11 @@
         <w:t>NHD’s r</w:t>
       </w:r>
       <w:r>
-        <w:t xml:space="preserve">eaches are represented by a series of points; conceptually, the stream flows from point to point.  Importantly, the points are not equally spaced and are not collinear.  Some reaches are curved, and are represented by relatively many closely-spaced points.  Other reaches are straighter, and are represented by fewer points spaced farther apart.  </w:t>
+        <w:t xml:space="preserve">eaches are represented by a series of points; </w:t>
+      </w:r>
+      <w:r>
+        <w:lastRenderedPageBreak/>
+        <w:t xml:space="preserve">conceptually, the stream flows from point to point.  Importantly, the points are not equally spaced and are not collinear.  Some reaches are curved, and are represented by relatively many closely-spaced points.  Other reaches are straighter, and are represented by fewer points spaced farther apart.  </w:t>
       </w:r>
     </w:p>
     <w:p>
@@ -3291,11 +3599,7 @@
         <w:t xml:space="preserve">3,000 </w:t>
       </w:r>
       <w:r>
-        <w:t xml:space="preserve">points, representing more than 60 thousand straight stream segments </w:t>
-      </w:r>
-      <w:r>
-        <w:lastRenderedPageBreak/>
-        <w:t>averaging about 30 meters in length.   Double precision floating point numbers require 8 bytes of storage, so 3 coordinates, if stored as double precision floating point numbers, would require only 24 bytes.  So it is likely that each point takes up much less than 100 bytes, and that hence there are many more than 63 thousand points altogether, with an average distance between them of much less than 30 meters.</w:t>
+        <w:t>points, representing more than 60 thousand straight stream segments averaging about 30 meters in length.   Double precision floating point numbers require 8 bytes of storage, so 3 coordinates, if stored as double precision floating point numbers, would require only 24 bytes.  So it is likely that each point takes up much less than 100 bytes, and that hence there are many more than 63 thousand points altogether, with an average distance between them of much less than 30 meters.</w:t>
       </w:r>
     </w:p>
     <w:p>
@@ -3310,7 +3614,7 @@
       <w:pPr>
         <w:pStyle w:val="Heading1"/>
       </w:pPr>
-      <w:bookmarkStart w:id="20" w:name="_Toc54090946"/>
+      <w:bookmarkStart w:id="72" w:name="_Toc54090946"/>
       <w:r>
         <w:t xml:space="preserve">Data </w:t>
       </w:r>
@@ -3320,17 +3624,17 @@
       <w:r>
         <w:t>equirements</w:t>
       </w:r>
-      <w:bookmarkEnd w:id="20"/>
+      <w:bookmarkEnd w:id="72"/>
     </w:p>
     <w:p>
       <w:pPr>
         <w:pStyle w:val="Heading2"/>
       </w:pPr>
-      <w:bookmarkStart w:id="21" w:name="_Toc54090947"/>
+      <w:bookmarkStart w:id="73" w:name="_Toc54090947"/>
       <w:r>
         <w:t>Modifications to the Reach GIS layer</w:t>
       </w:r>
-      <w:bookmarkEnd w:id="21"/>
+      <w:bookmarkEnd w:id="73"/>
     </w:p>
     <w:p>
       <w:r>
@@ -3417,6 +3721,7 @@
     </w:p>
     <w:p>
       <w:r>
+        <w:lastRenderedPageBreak/>
         <w:tab/>
         <w:t>For this project we will relax the equal</w:t>
       </w:r>
@@ -3438,7 +3743,6 @@
     </w:p>
     <w:p>
       <w:r>
-        <w:lastRenderedPageBreak/>
         <w:tab/>
       </w:r>
       <w:r>
@@ -3598,7 +3902,25 @@
         </w:numPr>
       </w:pPr>
       <w:r>
-        <w:t>width to depth ratio, calculated as minimum width / minimum depth</w:t>
+        <w:t>width to depth ratio</w:t>
+      </w:r>
+      <w:ins w:id="74" w:author="David Conklin" w:date="2020-11-12T16:50:00Z">
+        <w:r>
+          <w:t xml:space="preserve"> (wd</w:t>
+        </w:r>
+      </w:ins>
+      <w:ins w:id="75" w:author="David Conklin" w:date="2020-11-12T16:51:00Z">
+        <w:r>
+          <w:t>R</w:t>
+        </w:r>
+      </w:ins>
+      <w:ins w:id="76" w:author="David Conklin" w:date="2020-11-12T16:50:00Z">
+        <w:r>
+          <w:t>atio)</w:t>
+        </w:r>
+      </w:ins>
+      <w:r>
+        <w:t>, calculated as minimum width / minimum depth</w:t>
       </w:r>
     </w:p>
     <w:p>
@@ -3637,16 +3959,21 @@
           <w:ilvl w:val="0"/>
           <w:numId w:val="3"/>
         </w:numPr>
-      </w:pPr>
-      <w:r>
-        <w:t>subreach surface area, m</w:t>
-      </w:r>
-      <w:r>
-        <w:rPr>
-          <w:vertAlign w:val="superscript"/>
-        </w:rPr>
-        <w:t>2</w:t>
-      </w:r>
+        <w:rPr>
+          <w:del w:id="77" w:author="David Conklin" w:date="2020-11-12T16:52:00Z"/>
+        </w:rPr>
+      </w:pPr>
+      <w:del w:id="78" w:author="David Conklin" w:date="2020-11-12T16:52:00Z">
+        <w:r>
+          <w:delText>subreach surface area, m</w:delText>
+        </w:r>
+        <w:r>
+          <w:rPr>
+            <w:vertAlign w:val="superscript"/>
+          </w:rPr>
+          <w:delText>2</w:delText>
+        </w:r>
+      </w:del>
     </w:p>
     <w:p>
       <w:pPr>
@@ -3667,10 +3994,15 @@
           <w:ilvl w:val="0"/>
           <w:numId w:val="3"/>
         </w:numPr>
-      </w:pPr>
-      <w:r>
-        <w:t>discharge, cms</w:t>
-      </w:r>
+        <w:rPr>
+          <w:ins w:id="79" w:author="David Conklin" w:date="2020-11-12T16:54:00Z"/>
+        </w:rPr>
+      </w:pPr>
+      <w:ins w:id="80" w:author="David Conklin" w:date="2020-11-12T16:54:00Z">
+        <w:r>
+          <w:t>current water depth, m, calculated as cross sectional area divided by 1 + wdRatio, where cross sectional area is current volume divided by length</w:t>
+        </w:r>
+      </w:ins>
     </w:p>
     <w:p>
       <w:pPr>
@@ -3679,19 +4011,24 @@
           <w:ilvl w:val="0"/>
           <w:numId w:val="3"/>
         </w:numPr>
-      </w:pPr>
-      <w:r>
-        <w:t>water lost to evaporation, expressed as m</w:t>
-      </w:r>
-      <w:r>
-        <w:rPr>
-          <w:vertAlign w:val="superscript"/>
-        </w:rPr>
-        <w:t>3</w:t>
-      </w:r>
-      <w:r>
-        <w:t xml:space="preserve"> of liquid water</w:t>
-      </w:r>
+        <w:rPr>
+          <w:ins w:id="81" w:author="David Conklin" w:date="2020-11-12T16:54:00Z"/>
+        </w:rPr>
+      </w:pPr>
+      <w:ins w:id="82" w:author="David Conklin" w:date="2020-11-12T16:54:00Z">
+        <w:r>
+          <w:t>current surface area, m</w:t>
+        </w:r>
+        <w:r>
+          <w:rPr>
+            <w:vertAlign w:val="superscript"/>
+          </w:rPr>
+          <w:t>2</w:t>
+        </w:r>
+        <w:r>
+          <w:t>, calculated as current volume divided by current cross section</w:t>
+        </w:r>
+      </w:ins>
     </w:p>
     <w:p>
       <w:pPr>
@@ -3702,7 +4039,7 @@
         </w:numPr>
       </w:pPr>
       <w:r>
-        <w:t>thermal energy lost to evaporation, kJ</w:t>
+        <w:t>discharge, cms</w:t>
       </w:r>
     </w:p>
     <w:p>
@@ -3714,10 +4051,16 @@
         </w:numPr>
       </w:pPr>
       <w:r>
-        <w:t>current water depth, m</w:t>
-      </w:r>
-      <w:r>
-        <w:t>, calculated as Manning depth + minimum depth</w:t>
+        <w:t>water lost to evaporation, expressed as m</w:t>
+      </w:r>
+      <w:r>
+        <w:rPr>
+          <w:vertAlign w:val="superscript"/>
+        </w:rPr>
+        <w:t>3</w:t>
+      </w:r>
+      <w:r>
+        <w:t xml:space="preserve"> of liquid water</w:t>
       </w:r>
     </w:p>
     <w:p>
@@ -3729,7 +4072,7 @@
         </w:numPr>
       </w:pPr>
       <w:r>
-        <w:t>current surface area, calculated as current depth x width-to-depth ratio x length</w:t>
+        <w:t>thermal energy lost to evaporation, kJ</w:t>
       </w:r>
     </w:p>
     <w:p>
@@ -3739,30 +4082,23 @@
           <w:ilvl w:val="0"/>
           <w:numId w:val="3"/>
         </w:numPr>
-      </w:pPr>
-      <w:r>
-        <w:t>vegetative shading (leaf area may vary seasonally)</w:t>
-      </w:r>
-    </w:p>
-    <w:p>
-      <w:r>
-        <w:t>These</w:t>
-      </w:r>
-      <w:r>
-        <w:t xml:space="preserve"> </w:t>
-      </w:r>
-      <w:r>
-        <w:t xml:space="preserve">members of </w:t>
-      </w:r>
-      <w:r>
-        <w:t xml:space="preserve">Subreach </w:t>
-      </w:r>
-      <w:r>
-        <w:t xml:space="preserve">objects </w:t>
-      </w:r>
-      <w:r>
-        <w:t>will have values which are variable on annual timesteps:</w:t>
-      </w:r>
+        <w:rPr>
+          <w:del w:id="83" w:author="David Conklin" w:date="2020-11-12T16:54:00Z"/>
+        </w:rPr>
+      </w:pPr>
+      <w:del w:id="84" w:author="David Conklin" w:date="2020-11-12T16:54:00Z">
+        <w:r>
+          <w:delText>current water depth, m</w:delText>
+        </w:r>
+        <w:r>
+          <w:delText xml:space="preserve">, calculated </w:delText>
+        </w:r>
+      </w:del>
+      <w:del w:id="85" w:author="David Conklin" w:date="2020-11-12T16:48:00Z">
+        <w:r>
+          <w:delText>as Manning depth + minimum depth</w:delText>
+        </w:r>
+      </w:del>
     </w:p>
     <w:p>
       <w:pPr>
@@ -3771,13 +4107,20 @@
           <w:ilvl w:val="0"/>
           <w:numId w:val="3"/>
         </w:numPr>
-      </w:pPr>
-      <w:r>
-        <w:t>vegetative shading</w:t>
-      </w:r>
-      <w:r>
-        <w:t xml:space="preserve"> (vegetation type and height may vary from year to year)</w:t>
-      </w:r>
+        <w:rPr>
+          <w:del w:id="86" w:author="David Conklin" w:date="2020-11-12T16:54:00Z"/>
+        </w:rPr>
+      </w:pPr>
+      <w:del w:id="87" w:author="David Conklin" w:date="2020-11-12T16:54:00Z">
+        <w:r>
+          <w:delText xml:space="preserve">current surface area, calculated as current </w:delText>
+        </w:r>
+      </w:del>
+      <w:del w:id="88" w:author="David Conklin" w:date="2020-11-12T16:47:00Z">
+        <w:r>
+          <w:delText>depth x width-to-depth ratio x length</w:delText>
+        </w:r>
+      </w:del>
     </w:p>
     <w:p>
       <w:pPr>
@@ -3788,48 +4131,27 @@
         </w:numPr>
       </w:pPr>
       <w:r>
-        <w:t>bank shading</w:t>
-      </w:r>
-      <w:r>
-        <w:t xml:space="preserve"> (changes may be prescribed reflecting land use change or restoration)</w:t>
-      </w:r>
-    </w:p>
-    <w:p>
-      <w:r>
-        <w:t>Reach GIS layer attributes with constant values will include:</w:t>
-      </w:r>
-    </w:p>
-    <w:p>
-      <w:pPr>
-        <w:spacing w:after="0" w:line="240" w:lineRule="auto"/>
-        <w:ind w:left="720" w:hanging="720"/>
-      </w:pPr>
-      <w:r>
-        <w:t>COMID – comid of the reach to which the segment belongs</w:t>
-      </w:r>
-    </w:p>
-    <w:p>
-      <w:pPr>
-        <w:spacing w:after="0" w:line="240" w:lineRule="auto"/>
-        <w:ind w:left="720" w:hanging="720"/>
-      </w:pPr>
-      <w:r>
-        <w:t>IDU_LEFT and IDU_RIGHT  – IDU_ID attribute of the IDUs which characterize the banks of the segment. Vegetation type, height, and density will be inferred from attributes of the IDUs.</w:t>
-      </w:r>
-    </w:p>
-    <w:p>
-      <w:pPr>
-        <w:spacing w:after="0" w:line="240" w:lineRule="auto"/>
-        <w:ind w:left="720" w:hanging="720"/>
-      </w:pPr>
-      <w:r>
-        <w:t>LENGTH – segment length in meters</w:t>
-      </w:r>
-    </w:p>
-    <w:p/>
-    <w:p>
-      <w:r>
-        <w:t>Reach GIS layer attributes with values which are recalculated in the daily or yearly timesteps include:</w:t>
+        <w:t>vegetative shading (leaf area may vary seasonally)</w:t>
+      </w:r>
+    </w:p>
+    <w:p>
+      <w:r>
+        <w:t>These</w:t>
+      </w:r>
+      <w:r>
+        <w:t xml:space="preserve"> </w:t>
+      </w:r>
+      <w:r>
+        <w:t xml:space="preserve">members of </w:t>
+      </w:r>
+      <w:r>
+        <w:t xml:space="preserve">Subreach </w:t>
+      </w:r>
+      <w:r>
+        <w:t xml:space="preserve">objects </w:t>
+      </w:r>
+      <w:r>
+        <w:t>will have values which are variable on annual timesteps:</w:t>
       </w:r>
     </w:p>
     <w:p>
@@ -3841,7 +4163,10 @@
         </w:numPr>
       </w:pPr>
       <w:r>
-        <w:t>Q, the discharge in cms from the most downstream subreach</w:t>
+        <w:t>vegetative shading</w:t>
+      </w:r>
+      <w:r>
+        <w:t xml:space="preserve"> (vegetation type and height may vary from year to year)</w:t>
       </w:r>
     </w:p>
     <w:p>
@@ -3853,20 +4178,82 @@
         </w:numPr>
       </w:pPr>
       <w:r>
+        <w:t>bank shading</w:t>
+      </w:r>
+      <w:r>
+        <w:t xml:space="preserve"> (changes may be prescribed reflecting land use change or restoration)</w:t>
+      </w:r>
+    </w:p>
+    <w:p>
+      <w:r>
+        <w:t>Reach GIS layer attributes with constant values will include:</w:t>
+      </w:r>
+    </w:p>
+    <w:p>
+      <w:pPr>
+        <w:spacing w:after="0" w:line="240" w:lineRule="auto"/>
+        <w:ind w:left="720" w:hanging="720"/>
+      </w:pPr>
+      <w:r>
         <w:lastRenderedPageBreak/>
-        <w:t>EVAP_MM</w:t>
-      </w:r>
-      <w:r>
-        <w:t xml:space="preserve">, total daily evaporation from the subreaches, </w:t>
-      </w:r>
-      <w:r>
-        <w:t>m</w:t>
-      </w:r>
-      <w:r>
-        <w:t>m</w:t>
-      </w:r>
-      <w:r>
-        <w:t xml:space="preserve"> of liquid water</w:t>
+        <w:t>COMID – comid of the reach to which the segment belongs</w:t>
+      </w:r>
+    </w:p>
+    <w:p>
+      <w:pPr>
+        <w:spacing w:after="0" w:line="240" w:lineRule="auto"/>
+        <w:ind w:left="720" w:hanging="720"/>
+      </w:pPr>
+      <w:r>
+        <w:t>IDU_LEFT and IDU_RIGHT  – IDU_ID attribute of the IDUs which characterize the banks of the segment. Vegetation type, height, and density will be inferred from attributes of the IDUs.</w:t>
+      </w:r>
+    </w:p>
+    <w:p>
+      <w:pPr>
+        <w:spacing w:after="0" w:line="240" w:lineRule="auto"/>
+        <w:ind w:left="720" w:hanging="720"/>
+        <w:rPr>
+          <w:ins w:id="89" w:author="David Conklin" w:date="2020-11-12T16:57:00Z"/>
+        </w:rPr>
+      </w:pPr>
+      <w:r>
+        <w:t>LENGTH – segment length in meters</w:t>
+      </w:r>
+    </w:p>
+    <w:p>
+      <w:pPr>
+        <w:spacing w:after="0" w:line="240" w:lineRule="auto"/>
+        <w:ind w:left="720" w:hanging="720"/>
+        <w:rPr>
+          <w:ins w:id="90" w:author="David Conklin" w:date="2020-11-12T16:58:00Z"/>
+        </w:rPr>
+      </w:pPr>
+      <w:ins w:id="91" w:author="David Conklin" w:date="2020-11-12T16:57:00Z">
+        <w:r>
+          <w:t>WIDTH_MIN</w:t>
+        </w:r>
+      </w:ins>
+      <w:ins w:id="92" w:author="David Conklin" w:date="2020-11-12T16:58:00Z">
+        <w:r>
+          <w:t xml:space="preserve"> – minimum width of the reach, m</w:t>
+        </w:r>
+      </w:ins>
+    </w:p>
+    <w:p>
+      <w:pPr>
+        <w:spacing w:after="0" w:line="240" w:lineRule="auto"/>
+        <w:ind w:left="720" w:hanging="720"/>
+      </w:pPr>
+      <w:ins w:id="93" w:author="David Conklin" w:date="2020-11-12T16:58:00Z">
+        <w:r>
+          <w:t>DEPTH_MIN – minimum depth of the reach, m</w:t>
+        </w:r>
+      </w:ins>
+    </w:p>
+    <w:p/>
+    <w:p>
+      <w:r>
+        <w:t>Reach GIS layer attributes with values which are recalculated in the daily or yearly timesteps include:</w:t>
       </w:r>
     </w:p>
     <w:p>
@@ -3878,13 +4265,7 @@
         </w:numPr>
       </w:pPr>
       <w:r>
-        <w:t>REACH_H2O, total volume of water in the reach, m</w:t>
-      </w:r>
-      <w:r>
-        <w:rPr>
-          <w:vertAlign w:val="superscript"/>
-        </w:rPr>
-        <w:t>3</w:t>
+        <w:t>Q, the discharge in cms from the most downstream subreach</w:t>
       </w:r>
     </w:p>
     <w:p>
@@ -3896,13 +4277,19 @@
         </w:numPr>
       </w:pPr>
       <w:r>
-        <w:t>AREA_H2O, surface area of water, m</w:t>
-      </w:r>
-      <w:r>
-        <w:rPr>
-          <w:vertAlign w:val="superscript"/>
-        </w:rPr>
-        <w:t>2</w:t>
+        <w:t>EVAP_MM</w:t>
+      </w:r>
+      <w:r>
+        <w:t xml:space="preserve">, total daily evaporation from the subreaches, </w:t>
+      </w:r>
+      <w:r>
+        <w:t>m</w:t>
+      </w:r>
+      <w:r>
+        <w:t>m</w:t>
+      </w:r>
+      <w:r>
+        <w:t xml:space="preserve"> of liquid water</w:t>
       </w:r>
     </w:p>
     <w:p>
@@ -3914,16 +4301,13 @@
         </w:numPr>
       </w:pPr>
       <w:r>
-        <w:t>RAD_LW_OUT, net longwave radiation</w:t>
-      </w:r>
-      <w:r>
-        <w:t>, positive for energy leaving the water, W/m</w:t>
+        <w:t>REACH_H2O, total volume of water in the reach, m</w:t>
       </w:r>
       <w:r>
         <w:rPr>
           <w:vertAlign w:val="superscript"/>
         </w:rPr>
-        <w:t>2</w:t>
+        <w:t>3</w:t>
       </w:r>
     </w:p>
     <w:p>
@@ -3935,6 +4319,45 @@
         </w:numPr>
       </w:pPr>
       <w:r>
+        <w:t>AREA_H2O, surface area of water, m</w:t>
+      </w:r>
+      <w:r>
+        <w:rPr>
+          <w:vertAlign w:val="superscript"/>
+        </w:rPr>
+        <w:t>2</w:t>
+      </w:r>
+    </w:p>
+    <w:p>
+      <w:pPr>
+        <w:pStyle w:val="ListParagraph"/>
+        <w:numPr>
+          <w:ilvl w:val="0"/>
+          <w:numId w:val="3"/>
+        </w:numPr>
+      </w:pPr>
+      <w:r>
+        <w:t>RAD_LW_OUT, net longwave radiation</w:t>
+      </w:r>
+      <w:r>
+        <w:t>, positive for energy leaving the water, W/m</w:t>
+      </w:r>
+      <w:r>
+        <w:rPr>
+          <w:vertAlign w:val="superscript"/>
+        </w:rPr>
+        <w:t>2</w:t>
+      </w:r>
+    </w:p>
+    <w:p>
+      <w:pPr>
+        <w:pStyle w:val="ListParagraph"/>
+        <w:numPr>
+          <w:ilvl w:val="0"/>
+          <w:numId w:val="3"/>
+        </w:numPr>
+      </w:pPr>
+      <w:r>
         <w:t>RAD_SW_IN, shortwave insolation, net of shading and weather effects, W/m</w:t>
       </w:r>
       <w:r>
@@ -3947,18 +4370,62 @@
     <w:p>
       <w:pPr>
         <w:spacing w:after="0" w:line="240" w:lineRule="auto"/>
-        <w:ind w:left="720" w:hanging="720"/>
+        <w:rPr>
+          <w:ins w:id="94" w:author="David Conklin" w:date="2020-11-12T17:03:00Z"/>
+        </w:rPr>
+        <w:pPrChange w:id="95" w:author="David Conklin" w:date="2020-11-12T17:03:00Z">
+          <w:pPr>
+            <w:spacing w:after="0" w:line="240" w:lineRule="auto"/>
+            <w:ind w:left="720" w:hanging="720"/>
+          </w:pPr>
+        </w:pPrChange>
+      </w:pPr>
+      <w:ins w:id="96" w:author="David Conklin" w:date="2020-11-12T16:59:00Z">
+        <w:r>
+          <w:t xml:space="preserve">As of 11/12/20, the </w:t>
+        </w:r>
+      </w:ins>
+      <w:ins w:id="97" w:author="David Conklin" w:date="2020-11-12T17:00:00Z">
+        <w:r>
+          <w:t>equal length subreaches in the original Reach GIS layer are being used as stand-ins for new subreaches a</w:t>
+        </w:r>
+      </w:ins>
+      <w:ins w:id="98" w:author="David Conklin" w:date="2020-11-12T17:01:00Z">
+        <w:r>
+          <w:t xml:space="preserve">s described above.  The preparation of a new Reach GIS layer conforming to the new subreach specs </w:t>
+        </w:r>
+      </w:ins>
+      <w:ins w:id="99" w:author="David Conklin" w:date="2020-11-12T17:02:00Z">
+        <w:r>
+          <w:t>is outside the scope of Oregon Freshwater’s work.  It is expected that the new Reach layer will be construct</w:t>
+        </w:r>
+      </w:ins>
+      <w:ins w:id="100" w:author="David Conklin" w:date="2020-11-12T17:03:00Z">
+        <w:r>
+          <w:t>ed and provided by Land Craft.</w:t>
+        </w:r>
+      </w:ins>
+    </w:p>
+    <w:p>
+      <w:pPr>
+        <w:spacing w:after="0" w:line="240" w:lineRule="auto"/>
+        <w:pPrChange w:id="101" w:author="David Conklin" w:date="2020-11-12T17:03:00Z">
+          <w:pPr>
+            <w:spacing w:after="0" w:line="240" w:lineRule="auto"/>
+            <w:ind w:left="720" w:hanging="720"/>
+          </w:pPr>
+        </w:pPrChange>
       </w:pPr>
     </w:p>
     <w:p>
       <w:pPr>
         <w:pStyle w:val="Heading2"/>
       </w:pPr>
-      <w:bookmarkStart w:id="22" w:name="_Toc54090948"/>
+      <w:bookmarkStart w:id="102" w:name="_Toc54090948"/>
       <w:r>
         <w:t>USGS data</w:t>
       </w:r>
-      <w:bookmarkEnd w:id="22"/>
+      <w:bookmarkEnd w:id="102"/>
     </w:p>
     <w:p>
       <w:r>
@@ -4580,6 +5047,7 @@
         </w:rPr>
       </w:pPr>
       <w:r>
+        <w:lastRenderedPageBreak/>
         <w:t xml:space="preserve">flow temp 14159200 23773037 </w:t>
       </w:r>
       <w:r>
@@ -4888,380 +5356,384 @@
     </w:p>
     <w:p>
       <w:r>
+        <w:tab/>
+        <w:t xml:space="preserve">Data files should be in CSV format, i.e. </w:t>
+      </w:r>
+      <w:r>
+        <w:t>“</w:t>
+      </w:r>
+      <w:r>
+        <w:t>comma</w:t>
+      </w:r>
+      <w:r>
+        <w:t>-separated va</w:t>
+      </w:r>
+      <w:r>
+        <w:t>lues”</w:t>
+      </w:r>
+      <w:r>
+        <w:t xml:space="preserve"> text data.  </w:t>
+      </w:r>
+      <w:r>
+        <w:t>Initial lines</w:t>
+      </w:r>
+      <w:r>
+        <w:t xml:space="preserve"> start</w:t>
+      </w:r>
+      <w:r>
+        <w:t>ing</w:t>
+      </w:r>
+      <w:r>
+        <w:t xml:space="preserve"> with a semi-colon</w:t>
+      </w:r>
+      <w:del w:id="103" w:author="David Conklin" w:date="2020-11-12T17:05:00Z">
+        <w:r>
+          <w:delText>,</w:delText>
+        </w:r>
+      </w:del>
+      <w:r>
+        <w:t xml:space="preserve"> </w:t>
+      </w:r>
+      <w:r>
+        <w:t>are</w:t>
+      </w:r>
+      <w:r>
+        <w:t xml:space="preserve"> treated as comment</w:t>
+      </w:r>
+      <w:r>
+        <w:t>s</w:t>
+      </w:r>
+      <w:r>
+        <w:t xml:space="preserve">.  The first line should be used to identify the data and its provenance.  The </w:t>
+      </w:r>
+      <w:r>
+        <w:t xml:space="preserve">first </w:t>
+      </w:r>
+      <w:r>
+        <w:t>line</w:t>
+      </w:r>
+      <w:r>
+        <w:t xml:space="preserve"> which does not start with a semicolon</w:t>
+      </w:r>
+      <w:r>
+        <w:t xml:space="preserve"> is interpreted as column names.</w:t>
+      </w:r>
+      <w:r>
+        <w:t xml:space="preserve">  The first column is called “day_index”.  The second column name identifies </w:t>
+      </w:r>
+      <w:r>
+        <w:t>the type of data, e.g. “Q_cfs”.  The third, fourth, and fifth column names are “year”, “month”, and “day”.  Starting with the third line, each line has 5 numbers, delimited by commas, and represents the value of the variable on a single day.  The calendar date for that day is held in the third, fourth, and fifth columns.  The value is in the second column.  The first column holds the number of days since January 1, 1900</w:t>
+      </w:r>
+      <w:r>
+        <w:t>; the day_index for</w:t>
+      </w:r>
+      <w:r>
+        <w:t xml:space="preserve"> </w:t>
+      </w:r>
+      <w:r>
+        <w:t xml:space="preserve">1/1/1900 is 0, the day_index for 1/2/1900 is 1, and so on. </w:t>
+      </w:r>
+      <w:r>
+        <w:t xml:space="preserve"> The data should appear in order of increasing date, and there shouldn’t be any missing dates.</w:t>
+      </w:r>
+      <w:r>
+        <w:t xml:space="preserve">  Data files for USGS gage data in this format are in the CW3M repository at trunk/DataCW3M/Observations/includingLeapDays.</w:t>
+      </w:r>
+    </w:p>
+    <w:p>
+      <w:r>
+        <w:tab/>
+        <w:t>An optional but desirable sixth column in the CSV data files c</w:t>
+      </w:r>
+      <w:r>
+        <w:t xml:space="preserve">an </w:t>
+      </w:r>
+      <w:r>
+        <w:t>contain a data quality indicator, for distinguishing between measured values and values estimated in order to fill gaps in the measurement record.</w:t>
+      </w:r>
+    </w:p>
+    <w:p>
+      <w:pPr>
+        <w:spacing w:after="0"/>
+      </w:pPr>
+    </w:p>
+    <w:p>
+      <w:pPr>
+        <w:pStyle w:val="Heading1"/>
+      </w:pPr>
+      <w:bookmarkStart w:id="104" w:name="_Toc54090949"/>
+      <w:r>
+        <w:t>Insolation</w:t>
+      </w:r>
+      <w:bookmarkEnd w:id="104"/>
+    </w:p>
+    <w:p>
+      <w:r>
+        <w:tab/>
+        <w:t>More sunlight reaches the stream surface on sunny days than on cloudy or rainy days.  The climate data files include a daily shortwave radiation number in W/m</w:t>
+      </w:r>
+      <w:r>
+        <w:rPr>
+          <w:vertAlign w:val="superscript"/>
+        </w:rPr>
+        <w:t>2</w:t>
+      </w:r>
+      <w:r>
+        <w:t xml:space="preserve">.  Algorithms from Shade-a-lator will be used to adjust the daily shortwave estimate from the climate data to take into account shading and convert it to a term in kJ for the amount of thermal energy added to the water in the stream segment each day </w:t>
+      </w:r>
+      <w:r>
+        <w:t>by</w:t>
+      </w:r>
+      <w:r>
+        <w:t xml:space="preserve"> sunlight.</w:t>
+      </w:r>
+    </w:p>
+    <w:p>
+      <w:pPr>
+        <w:rPr>
+          <w:rFonts w:ascii="Times New Roman" w:hAnsi="Times New Roman" w:cs="Times New Roman"/>
+        </w:rPr>
+      </w:pPr>
+      <w:r>
+        <w:tab/>
+      </w:r>
+      <w:r>
+        <w:rPr>
+          <w:rFonts w:ascii="Times New Roman" w:hAnsi="Times New Roman" w:cs="Times New Roman"/>
+        </w:rPr>
+        <w:t>E</w:t>
+      </w:r>
+      <w:r>
+        <w:rPr>
+          <w:rFonts w:ascii="Times New Roman" w:hAnsi="Times New Roman" w:cs="Times New Roman"/>
+          <w:vertAlign w:val="subscript"/>
+        </w:rPr>
+        <w:t>SW</w:t>
+      </w:r>
+      <w:r>
+        <w:rPr>
+          <w:rFonts w:ascii="Times New Roman" w:hAnsi="Times New Roman" w:cs="Times New Roman"/>
+        </w:rPr>
+        <w:t xml:space="preserve"> = RAD_SW * (1 – SHADE_FRAC)</w:t>
+      </w:r>
+      <w:r>
+        <w:rPr>
+          <w:rFonts w:ascii="Times New Roman" w:hAnsi="Times New Roman" w:cs="Times New Roman"/>
+        </w:rPr>
+        <w:t xml:space="preserve"> * ABSORB_FRC</w:t>
+      </w:r>
+    </w:p>
+    <w:p>
+      <w:pPr>
+        <w:rPr>
+          <w:rFonts w:cstheme="minorHAnsi"/>
+        </w:rPr>
+      </w:pPr>
+      <w:r>
+        <w:rPr>
+          <w:rFonts w:cstheme="minorHAnsi"/>
+        </w:rPr>
+        <w:t>where</w:t>
+      </w:r>
+    </w:p>
+    <w:p>
+      <w:pPr>
+        <w:rPr>
+          <w:rFonts w:ascii="Times New Roman" w:hAnsi="Times New Roman" w:cs="Times New Roman"/>
+        </w:rPr>
+      </w:pPr>
+      <w:r>
+        <w:rPr>
+          <w:rFonts w:ascii="Times New Roman" w:hAnsi="Times New Roman" w:cs="Times New Roman"/>
+        </w:rPr>
+        <w:tab/>
+        <w:t>SHADE_FRAC</w:t>
+      </w:r>
+      <w:r>
+        <w:rPr>
+          <w:rFonts w:ascii="Times New Roman" w:hAnsi="Times New Roman" w:cs="Times New Roman"/>
+        </w:rPr>
+        <w:t xml:space="preserve"> is calculated using the methods in Section</w:t>
+      </w:r>
+      <w:r>
+        <w:rPr>
+          <w:rFonts w:ascii="Times New Roman" w:hAnsi="Times New Roman" w:cs="Times New Roman"/>
+        </w:rPr>
+        <w:t>s</w:t>
+      </w:r>
+      <w:r>
+        <w:rPr>
+          <w:rFonts w:ascii="Times New Roman" w:hAnsi="Times New Roman" w:cs="Times New Roman"/>
+        </w:rPr>
+        <w:t xml:space="preserve"> 2.</w:t>
+      </w:r>
+      <w:r>
+        <w:rPr>
+          <w:rFonts w:ascii="Times New Roman" w:hAnsi="Times New Roman" w:cs="Times New Roman"/>
+        </w:rPr>
+        <w:t>2.1 through 2.2.</w:t>
+      </w:r>
+      <w:r>
+        <w:rPr>
+          <w:rFonts w:ascii="Times New Roman" w:hAnsi="Times New Roman" w:cs="Times New Roman"/>
+        </w:rPr>
+        <w:t>6</w:t>
+      </w:r>
+      <w:r>
+        <w:rPr>
+          <w:rFonts w:ascii="Times New Roman" w:hAnsi="Times New Roman" w:cs="Times New Roman"/>
+        </w:rPr>
+        <w:t xml:space="preserve"> of Section 2.2</w:t>
+      </w:r>
+      <w:r>
+        <w:rPr>
+          <w:rFonts w:ascii="Times New Roman" w:hAnsi="Times New Roman" w:cs="Times New Roman"/>
+        </w:rPr>
+        <w:t xml:space="preserve"> “Solar Radiation” in the Boyd and Kasper HeatSource documentation (pages </w:t>
+      </w:r>
+      <w:r>
+        <w:rPr>
+          <w:rFonts w:ascii="Times New Roman" w:hAnsi="Times New Roman" w:cs="Times New Roman"/>
+        </w:rPr>
+        <w:t>29-4</w:t>
+      </w:r>
+      <w:r>
+        <w:rPr>
+          <w:rFonts w:ascii="Times New Roman" w:hAnsi="Times New Roman" w:cs="Times New Roman"/>
+        </w:rPr>
+        <w:t>5</w:t>
+      </w:r>
+      <w:r>
+        <w:rPr>
+          <w:rFonts w:ascii="Times New Roman" w:hAnsi="Times New Roman" w:cs="Times New Roman"/>
+        </w:rPr>
+        <w:t>, equations 2-2 through 2-4</w:t>
+      </w:r>
+      <w:r>
+        <w:rPr>
+          <w:rFonts w:ascii="Times New Roman" w:hAnsi="Times New Roman" w:cs="Times New Roman"/>
+        </w:rPr>
+        <w:t>6</w:t>
+      </w:r>
+      <w:r>
+        <w:rPr>
+          <w:rFonts w:ascii="Times New Roman" w:hAnsi="Times New Roman" w:cs="Times New Roman"/>
+        </w:rPr>
+        <w:t>).</w:t>
+      </w:r>
+    </w:p>
+    <w:p>
+      <w:pPr>
+        <w:rPr>
+          <w:rFonts w:ascii="Times New Roman" w:hAnsi="Times New Roman" w:cs="Times New Roman"/>
+        </w:rPr>
+      </w:pPr>
+      <w:r>
+        <w:rPr>
+          <w:rFonts w:ascii="Times New Roman" w:hAnsi="Times New Roman" w:cs="Times New Roman"/>
+        </w:rPr>
         <w:lastRenderedPageBreak/>
         <w:tab/>
-        <w:t xml:space="preserve">Data files should be in CSV format, i.e. </w:t>
-      </w:r>
-      <w:r>
-        <w:t>“</w:t>
-      </w:r>
-      <w:r>
-        <w:t>comma</w:t>
-      </w:r>
-      <w:r>
-        <w:t>-separated va</w:t>
-      </w:r>
-      <w:r>
-        <w:t>lues”</w:t>
-      </w:r>
-      <w:r>
-        <w:t xml:space="preserve"> text data.  </w:t>
-      </w:r>
-      <w:r>
-        <w:t>Initial lines</w:t>
-      </w:r>
-      <w:r>
-        <w:t xml:space="preserve"> start</w:t>
-      </w:r>
-      <w:r>
-        <w:t>ing</w:t>
-      </w:r>
-      <w:r>
-        <w:t xml:space="preserve"> with a semi-colon, </w:t>
-      </w:r>
-      <w:r>
-        <w:t>are</w:t>
-      </w:r>
-      <w:r>
-        <w:t xml:space="preserve"> treated as comment</w:t>
-      </w:r>
-      <w:r>
-        <w:t>s</w:t>
-      </w:r>
-      <w:r>
-        <w:t xml:space="preserve">.  The first line should be used to identify the data and its provenance.  The </w:t>
-      </w:r>
-      <w:r>
-        <w:t xml:space="preserve">first </w:t>
-      </w:r>
-      <w:r>
-        <w:t>line</w:t>
-      </w:r>
-      <w:r>
-        <w:t xml:space="preserve"> which does not start with a semicolon</w:t>
-      </w:r>
-      <w:r>
-        <w:t xml:space="preserve"> is interpreted as column names.</w:t>
-      </w:r>
-      <w:r>
-        <w:t xml:space="preserve">  The first column is called “day_index”.  The second column name identifies </w:t>
-      </w:r>
-      <w:r>
-        <w:t>the type of data, e.g. “Q_cfs”.  The third, fourth, and fifth column names are “year”, “month”, and “day”.  Starting with the third line, each line has 5 numbers, delimited by commas, and represents the value of the variable on a single day.  The calendar date for that day is held in the third, fourth, and fifth columns.  The value is in the second column.  The first column holds the number of days since January 1, 1900</w:t>
-      </w:r>
-      <w:r>
-        <w:t>; the day_index for</w:t>
-      </w:r>
+        <w:t>ABSORB_FRC is the net fraction of the shortwave radiation energy reaching the water surface which is absorbed as thermal energy by the water, calculated by the methods in Sections 2.2.7 and 2.2.8 in the Boyd &amp; Kasper documentation (pages 46-50, equations 2-47 through 2-72).</w:t>
+      </w:r>
+    </w:p>
+    <w:p/>
+    <w:p>
+      <w:pPr>
+        <w:pStyle w:val="Heading1"/>
+      </w:pPr>
+      <w:bookmarkStart w:id="105" w:name="_Toc54090950"/>
+      <w:r>
+        <w:t>Longwave Radiation</w:t>
+      </w:r>
+      <w:bookmarkEnd w:id="105"/>
+    </w:p>
+    <w:p>
+      <w:r>
+        <w:tab/>
+      </w:r>
+      <w:r>
+        <w:t>Streams</w:t>
+      </w:r>
+      <w:r>
+        <w:t xml:space="preserve"> and water bodies </w:t>
+      </w:r>
+      <w:r>
+        <w:t xml:space="preserve">radiate energy back to the atmosphere day and night as longwave radiation.  The amount of energy lost depends on stream temperature and stream depth and width.  </w:t>
+      </w:r>
+      <w:r>
+        <w:t>Streams also receive energy as longwave radiation from the sky, terrain, and vegetation above the water surface.  Section 2.2 “Longwave (Thermal) Radiation” on page 51 of the Boyd &amp; Kasper HeatSource documentation has equations</w:t>
+      </w:r>
+      <w:r>
+        <w:t xml:space="preserve"> which we will use</w:t>
+      </w:r>
+      <w:r>
+        <w:t xml:space="preserve"> for calculating the net longwave radiation into the stream</w:t>
+      </w:r>
+      <w:r>
+        <w:t xml:space="preserve"> in W/</w:t>
+      </w:r>
+      <w:r>
+        <w:t>m</w:t>
+      </w:r>
+      <w:r>
+        <w:rPr>
+          <w:vertAlign w:val="superscript"/>
+        </w:rPr>
+        <w:t>2</w:t>
+      </w:r>
+      <w:r>
+        <w:t>, as a function of air temperature, water temperature, humidity, cloudiness, and atmospheric emissivity.  Cloudiness and atmospheric emissivity will be estimated from the daily weather stream and other data, by some method which remains to be de</w:t>
+      </w:r>
+      <w:r>
+        <w:t>termined</w:t>
+      </w:r>
+      <w:r>
+        <w:t xml:space="preserve">. </w:t>
+      </w:r>
+    </w:p>
+    <w:p>
+      <w:pPr>
+        <w:rPr>
+          <w:rFonts w:ascii="Times New Roman" w:hAnsi="Times New Roman" w:cs="Times New Roman"/>
+        </w:rPr>
+      </w:pPr>
       <w:r>
         <w:t xml:space="preserve"> </w:t>
       </w:r>
       <w:r>
-        <w:t xml:space="preserve">1/1/1900 is 0, the day_index for 1/2/1900 is 1, and so on. </w:t>
-      </w:r>
-      <w:r>
-        <w:t xml:space="preserve"> The data should appear in order of increasing date, and there shouldn’t be any missing dates.</w:t>
-      </w:r>
-      <w:r>
-        <w:t xml:space="preserve">  Data files for USGS gage data in this format are in the CW3M repository at trunk/DataCW3M/Observations/includingLeapDays.</w:t>
-      </w:r>
-    </w:p>
-    <w:p>
-      <w:r>
         <w:tab/>
-        <w:t>An optional but desirable sixth column in the CSV data files c</w:t>
-      </w:r>
-      <w:r>
-        <w:t xml:space="preserve">an </w:t>
-      </w:r>
-      <w:r>
-        <w:t>contain a data quality indicator, for distinguishing between measured values and values estimated in order to fill gaps in the measurement record.</w:t>
-      </w:r>
-    </w:p>
-    <w:p>
-      <w:pPr>
-        <w:spacing w:after="0"/>
-      </w:pPr>
-    </w:p>
+      </w:r>
+      <w:r>
+        <w:rPr>
+          <w:rFonts w:ascii="Times New Roman" w:hAnsi="Times New Roman" w:cs="Times New Roman"/>
+        </w:rPr>
+        <w:t>E</w:t>
+      </w:r>
+      <w:r>
+        <w:rPr>
+          <w:rFonts w:ascii="Times New Roman" w:hAnsi="Times New Roman" w:cs="Times New Roman"/>
+          <w:vertAlign w:val="subscript"/>
+        </w:rPr>
+        <w:t>LW</w:t>
+      </w:r>
+      <w:r>
+        <w:rPr>
+          <w:rFonts w:ascii="Times New Roman" w:hAnsi="Times New Roman" w:cs="Times New Roman"/>
+        </w:rPr>
+        <w:t xml:space="preserve"> = RAD_LW_NET * SURF_AREA * 86,400 seconds/day * 0.001 kJ/W-sec</w:t>
+      </w:r>
+    </w:p>
+    <w:p/>
     <w:p>
       <w:pPr>
         <w:pStyle w:val="Heading1"/>
       </w:pPr>
-      <w:bookmarkStart w:id="23" w:name="_Toc54090949"/>
-      <w:r>
-        <w:t>Insolation</w:t>
-      </w:r>
-      <w:bookmarkEnd w:id="23"/>
-    </w:p>
-    <w:p>
-      <w:r>
-        <w:tab/>
-        <w:t>More sunlight reaches the stream surface on sunny days than on cloudy or rainy days.  The climate data files include a daily shortwave radiation number in W/m</w:t>
-      </w:r>
-      <w:r>
-        <w:rPr>
-          <w:vertAlign w:val="superscript"/>
-        </w:rPr>
-        <w:t>2</w:t>
-      </w:r>
-      <w:r>
-        <w:t xml:space="preserve">.  Algorithms from Shade-a-lator will be used to adjust the daily shortwave estimate from the climate data to take into account shading and convert it to a term in kJ for the amount of thermal energy added to the water in the stream segment each day </w:t>
-      </w:r>
-      <w:r>
-        <w:t>by</w:t>
-      </w:r>
-      <w:r>
-        <w:t xml:space="preserve"> sunlight.</w:t>
-      </w:r>
-    </w:p>
-    <w:p>
-      <w:pPr>
-        <w:rPr>
-          <w:rFonts w:ascii="Times New Roman" w:hAnsi="Times New Roman" w:cs="Times New Roman"/>
-        </w:rPr>
-      </w:pPr>
-      <w:r>
-        <w:tab/>
-      </w:r>
-      <w:r>
-        <w:rPr>
-          <w:rFonts w:ascii="Times New Roman" w:hAnsi="Times New Roman" w:cs="Times New Roman"/>
-        </w:rPr>
-        <w:t>E</w:t>
-      </w:r>
-      <w:r>
-        <w:rPr>
-          <w:rFonts w:ascii="Times New Roman" w:hAnsi="Times New Roman" w:cs="Times New Roman"/>
-          <w:vertAlign w:val="subscript"/>
-        </w:rPr>
-        <w:t>SW</w:t>
-      </w:r>
-      <w:r>
-        <w:rPr>
-          <w:rFonts w:ascii="Times New Roman" w:hAnsi="Times New Roman" w:cs="Times New Roman"/>
-        </w:rPr>
-        <w:t xml:space="preserve"> = RAD_SW * (1 – SHADE_FRAC)</w:t>
-      </w:r>
-      <w:r>
-        <w:rPr>
-          <w:rFonts w:ascii="Times New Roman" w:hAnsi="Times New Roman" w:cs="Times New Roman"/>
-        </w:rPr>
-        <w:t xml:space="preserve"> * ABSORB_FRC</w:t>
-      </w:r>
-    </w:p>
-    <w:p>
-      <w:pPr>
-        <w:rPr>
-          <w:rFonts w:cstheme="minorHAnsi"/>
-        </w:rPr>
-      </w:pPr>
-      <w:r>
-        <w:rPr>
-          <w:rFonts w:cstheme="minorHAnsi"/>
-        </w:rPr>
-        <w:t>where</w:t>
-      </w:r>
-    </w:p>
-    <w:p>
-      <w:pPr>
-        <w:rPr>
-          <w:rFonts w:ascii="Times New Roman" w:hAnsi="Times New Roman" w:cs="Times New Roman"/>
-        </w:rPr>
-      </w:pPr>
-      <w:r>
-        <w:rPr>
-          <w:rFonts w:ascii="Times New Roman" w:hAnsi="Times New Roman" w:cs="Times New Roman"/>
-        </w:rPr>
-        <w:tab/>
-        <w:t>SHADE_FRAC</w:t>
-      </w:r>
-      <w:r>
-        <w:rPr>
-          <w:rFonts w:ascii="Times New Roman" w:hAnsi="Times New Roman" w:cs="Times New Roman"/>
-        </w:rPr>
-        <w:t xml:space="preserve"> is calculated using the methods in Section</w:t>
-      </w:r>
-      <w:r>
-        <w:rPr>
-          <w:rFonts w:ascii="Times New Roman" w:hAnsi="Times New Roman" w:cs="Times New Roman"/>
-        </w:rPr>
-        <w:t>s</w:t>
-      </w:r>
-      <w:r>
-        <w:rPr>
-          <w:rFonts w:ascii="Times New Roman" w:hAnsi="Times New Roman" w:cs="Times New Roman"/>
-        </w:rPr>
-        <w:t xml:space="preserve"> 2.</w:t>
-      </w:r>
-      <w:r>
-        <w:rPr>
-          <w:rFonts w:ascii="Times New Roman" w:hAnsi="Times New Roman" w:cs="Times New Roman"/>
-        </w:rPr>
-        <w:t>2.1 through 2.2.</w:t>
-      </w:r>
-      <w:r>
-        <w:rPr>
-          <w:rFonts w:ascii="Times New Roman" w:hAnsi="Times New Roman" w:cs="Times New Roman"/>
-        </w:rPr>
-        <w:t>6</w:t>
-      </w:r>
-      <w:r>
-        <w:rPr>
-          <w:rFonts w:ascii="Times New Roman" w:hAnsi="Times New Roman" w:cs="Times New Roman"/>
-        </w:rPr>
-        <w:t xml:space="preserve"> of Section 2.2</w:t>
-      </w:r>
-      <w:r>
-        <w:rPr>
-          <w:rFonts w:ascii="Times New Roman" w:hAnsi="Times New Roman" w:cs="Times New Roman"/>
-        </w:rPr>
-        <w:t xml:space="preserve"> “Solar Radiation” in the Boyd and Kasper HeatSource documentation (pages </w:t>
-      </w:r>
-      <w:r>
-        <w:rPr>
-          <w:rFonts w:ascii="Times New Roman" w:hAnsi="Times New Roman" w:cs="Times New Roman"/>
-        </w:rPr>
-        <w:t>29-4</w:t>
-      </w:r>
-      <w:r>
-        <w:rPr>
-          <w:rFonts w:ascii="Times New Roman" w:hAnsi="Times New Roman" w:cs="Times New Roman"/>
-        </w:rPr>
-        <w:t>5</w:t>
-      </w:r>
-      <w:r>
-        <w:rPr>
-          <w:rFonts w:ascii="Times New Roman" w:hAnsi="Times New Roman" w:cs="Times New Roman"/>
-        </w:rPr>
-        <w:t>, equations 2-2 through 2-4</w:t>
-      </w:r>
-      <w:r>
-        <w:rPr>
-          <w:rFonts w:ascii="Times New Roman" w:hAnsi="Times New Roman" w:cs="Times New Roman"/>
-        </w:rPr>
-        <w:t>6</w:t>
-      </w:r>
-      <w:r>
-        <w:rPr>
-          <w:rFonts w:ascii="Times New Roman" w:hAnsi="Times New Roman" w:cs="Times New Roman"/>
-        </w:rPr>
-        <w:t>).</w:t>
-      </w:r>
-    </w:p>
-    <w:p>
-      <w:pPr>
-        <w:rPr>
-          <w:rFonts w:ascii="Times New Roman" w:hAnsi="Times New Roman" w:cs="Times New Roman"/>
-        </w:rPr>
-      </w:pPr>
-      <w:r>
-        <w:rPr>
-          <w:rFonts w:ascii="Times New Roman" w:hAnsi="Times New Roman" w:cs="Times New Roman"/>
-        </w:rPr>
-        <w:tab/>
-        <w:t>ABSORB_FRC is the net fraction of the shortwave radiation energy reaching the water surface which is absorbed as thermal energy by the water, calculated by the methods in Sections 2.2.7 and 2.2.8 in the Boyd &amp; Kasper documentation (pages 46-50, equations 2-47 through 2-72).</w:t>
-      </w:r>
-    </w:p>
-    <w:p/>
-    <w:p>
-      <w:pPr>
-        <w:pStyle w:val="Heading1"/>
-      </w:pPr>
-      <w:bookmarkStart w:id="24" w:name="_Toc54090950"/>
-      <w:r>
-        <w:t>Longwave Radiation</w:t>
-      </w:r>
-      <w:bookmarkEnd w:id="24"/>
-    </w:p>
-    <w:p>
-      <w:r>
-        <w:tab/>
-      </w:r>
-      <w:r>
-        <w:t>Streams</w:t>
-      </w:r>
-      <w:r>
-        <w:t xml:space="preserve"> and water bodies </w:t>
-      </w:r>
-      <w:r>
-        <w:t xml:space="preserve">radiate energy back to the atmosphere day and night as longwave radiation.  The amount of energy lost depends on stream temperature and stream depth and width.  </w:t>
-      </w:r>
-      <w:r>
-        <w:t>Streams also receive energy as longwave radiation from the sky, terrain, and vegetation above the water surface.  Section 2.2 “Longwave (Thermal) Radiation” on page 51 of the Boyd &amp; Kasper HeatSource documentation has equations</w:t>
-      </w:r>
-      <w:r>
-        <w:t xml:space="preserve"> which we will use</w:t>
-      </w:r>
-      <w:r>
-        <w:t xml:space="preserve"> for calculating the net longwave radiation into the stream</w:t>
-      </w:r>
-      <w:r>
-        <w:t xml:space="preserve"> in W/</w:t>
-      </w:r>
-      <w:r>
-        <w:t>m</w:t>
-      </w:r>
-      <w:r>
-        <w:rPr>
-          <w:vertAlign w:val="superscript"/>
-        </w:rPr>
-        <w:t>2</w:t>
-      </w:r>
-      <w:r>
-        <w:t xml:space="preserve">, as a function of air temperature, water temperature, humidity, cloudiness, and </w:t>
-      </w:r>
-      <w:r>
-        <w:lastRenderedPageBreak/>
-        <w:t>atmospheric emissivity.  Cloudiness and atmospheric emissivity will be estimated from the daily weather stream and other data, by some method which remains to be de</w:t>
-      </w:r>
-      <w:r>
-        <w:t>termined</w:t>
-      </w:r>
-      <w:r>
-        <w:t xml:space="preserve">. </w:t>
-      </w:r>
-    </w:p>
-    <w:p>
-      <w:pPr>
-        <w:rPr>
-          <w:rFonts w:ascii="Times New Roman" w:hAnsi="Times New Roman" w:cs="Times New Roman"/>
-        </w:rPr>
-      </w:pPr>
-      <w:r>
-        <w:t xml:space="preserve"> </w:t>
-      </w:r>
-      <w:r>
-        <w:tab/>
-      </w:r>
-      <w:r>
-        <w:rPr>
-          <w:rFonts w:ascii="Times New Roman" w:hAnsi="Times New Roman" w:cs="Times New Roman"/>
-        </w:rPr>
-        <w:t>E</w:t>
-      </w:r>
-      <w:r>
-        <w:rPr>
-          <w:rFonts w:ascii="Times New Roman" w:hAnsi="Times New Roman" w:cs="Times New Roman"/>
-          <w:vertAlign w:val="subscript"/>
-        </w:rPr>
-        <w:t>LW</w:t>
-      </w:r>
-      <w:r>
-        <w:rPr>
-          <w:rFonts w:ascii="Times New Roman" w:hAnsi="Times New Roman" w:cs="Times New Roman"/>
-        </w:rPr>
-        <w:t xml:space="preserve"> = RAD_LW_NET * SURF_AREA * 86,400 seconds/day * 0.001 kJ/W-sec</w:t>
-      </w:r>
-    </w:p>
-    <w:p/>
-    <w:p>
-      <w:pPr>
-        <w:pStyle w:val="Heading1"/>
-      </w:pPr>
-      <w:bookmarkStart w:id="25" w:name="_Toc54090951"/>
+      <w:bookmarkStart w:id="106" w:name="_Toc54090951"/>
       <w:r>
         <w:t>Evaporation and Precipitation</w:t>
       </w:r>
-      <w:bookmarkEnd w:id="25"/>
+      <w:bookmarkEnd w:id="106"/>
     </w:p>
     <w:p>
       <w:r>
@@ -5449,10 +5921,30 @@
     <w:p>
       <w:r>
         <w:tab/>
-        <w:t>Currently, the precipitation falling on the land surface area occupied by streams is accounted for in the areas of IDUs.  In future, stream reaches were to be represented in the as polygons rather than lines, we would be able to account for the thermal effect of precip falling on stream surfaces.   In that event, t</w:t>
-      </w:r>
-      <w:r>
-        <w:t xml:space="preserve">he thermal energy of precip falling on the stream segment  will be calculated using the air temperature from the climate data file.  Snow will enter the stream at a negative thermal energy reflecting the energy required for the phase change from solid to liquid at the melting point.  Use of the air temperature as </w:t>
+        <w:t xml:space="preserve">Currently, the precipitation falling on the land surface area occupied by streams is accounted for in the areas of IDUs.  In future, </w:t>
+      </w:r>
+      <w:ins w:id="107" w:author="David Conklin" w:date="2020-11-12T17:19:00Z">
+        <w:r>
+          <w:t xml:space="preserve">if </w:t>
+        </w:r>
+      </w:ins>
+      <w:r>
+        <w:t xml:space="preserve">stream reaches were to be represented in the </w:t>
+      </w:r>
+      <w:ins w:id="108" w:author="David Conklin" w:date="2020-11-12T17:20:00Z">
+        <w:r>
+          <w:t xml:space="preserve">GIS layers </w:t>
+        </w:r>
+      </w:ins>
+      <w:r>
+        <w:t>as polygons rather than lines, we would be able to account for the thermal effect of precip falling on stream surfaces.   In that event, t</w:t>
+      </w:r>
+      <w:r>
+        <w:t xml:space="preserve">he thermal energy of precip falling on the stream segment  will be calculated using the air temperature from the climate data file.  Snow will enter the stream at a negative thermal energy reflecting the energy required for the phase change from solid to liquid at the melting point.  Use </w:t>
+      </w:r>
+      <w:r>
+        <w:lastRenderedPageBreak/>
+        <w:t xml:space="preserve">of the air temperature as </w:t>
       </w:r>
       <w:r>
         <w:t>a surrogate</w:t>
@@ -5602,12 +6094,11 @@
       <w:pPr>
         <w:pStyle w:val="Heading1"/>
       </w:pPr>
-      <w:bookmarkStart w:id="26" w:name="_Toc54090952"/>
-      <w:r>
-        <w:lastRenderedPageBreak/>
+      <w:bookmarkStart w:id="109" w:name="_Toc54090952"/>
+      <w:r>
         <w:t>Performance Testing</w:t>
       </w:r>
-      <w:bookmarkEnd w:id="26"/>
+      <w:bookmarkEnd w:id="109"/>
     </w:p>
     <w:p>
       <w:r>
@@ -5617,6 +6108,41 @@
       <w:r>
         <w:t>Oregon Freshwater’s skill set.</w:t>
       </w:r>
+      <w:ins w:id="110" w:author="David Conklin" w:date="2020-11-12T17:25:00Z">
+        <w:r>
+          <w:t xml:space="preserve">  Consequently, Fres</w:t>
+        </w:r>
+      </w:ins>
+      <w:ins w:id="111" w:author="David Conklin" w:date="2020-11-12T17:26:00Z">
+        <w:r>
+          <w:t xml:space="preserve">hwater recommends that Land Craft or LCOG </w:t>
+        </w:r>
+      </w:ins>
+      <w:ins w:id="112" w:author="David Conklin" w:date="2020-11-12T17:27:00Z">
+        <w:r>
+          <w:t>identify a Shade-a-lator analysis which has already been carried out in the McKenzie</w:t>
+        </w:r>
+      </w:ins>
+      <w:ins w:id="113" w:author="David Conklin" w:date="2020-11-12T17:28:00Z">
+        <w:r>
+          <w:t xml:space="preserve"> basin.  Freshwater will replicate the input data used in tha</w:t>
+        </w:r>
+      </w:ins>
+      <w:ins w:id="114" w:author="David Conklin" w:date="2020-11-12T17:29:00Z">
+        <w:r>
+          <w:t>t study, to the degree it is practical, and use it to drive CW3M, to show</w:t>
+        </w:r>
+      </w:ins>
+      <w:ins w:id="115" w:author="David Conklin" w:date="2020-11-12T17:30:00Z">
+        <w:r>
+          <w:t xml:space="preserve"> the degree to which CW3M can reproduce the Shade-a-lator results.  Assistance from Land Craft with incorporating the </w:t>
+        </w:r>
+      </w:ins>
+      <w:ins w:id="116" w:author="David Conklin" w:date="2020-11-12T17:31:00Z">
+        <w:r>
+          <w:t>particular input data into CW3M’s GIS layers may be necessary.</w:t>
+        </w:r>
+      </w:ins>
     </w:p>
     <w:p>
       <w:r>
@@ -5652,11 +6178,11 @@
       <w:pPr>
         <w:pStyle w:val="Heading1"/>
       </w:pPr>
-      <w:bookmarkStart w:id="27" w:name="_Toc54090953"/>
+      <w:bookmarkStart w:id="117" w:name="_Toc54090953"/>
       <w:r>
         <w:t>References</w:t>
       </w:r>
-      <w:bookmarkEnd w:id="27"/>
+      <w:bookmarkEnd w:id="117"/>
     </w:p>
     <w:p>
       <w:r>
@@ -5695,7 +6221,23 @@
         <w:t xml:space="preserve"> </w:t>
       </w:r>
     </w:p>
-    <w:p/>
+    <w:p>
+      <w:ins w:id="118" w:author="David Conklin" w:date="2020-11-12T16:38:00Z">
+        <w:r>
+          <w:t>Chow</w:t>
+        </w:r>
+      </w:ins>
+      <w:ins w:id="119" w:author="David Conklin" w:date="2020-11-12T16:39:00Z">
+        <w:r>
+          <w:t xml:space="preserve"> VT (1964). Handbook of applied hydrology</w:t>
+        </w:r>
+      </w:ins>
+      <w:ins w:id="120" w:author="David Conklin" w:date="2020-11-12T16:40:00Z">
+        <w:r>
+          <w:t>. agris.fao.org</w:t>
+        </w:r>
+      </w:ins>
+    </w:p>
     <w:p>
       <w:r>
         <w:t>Dingman SL (2002). Physical Hydrology</w:t>
@@ -6206,6 +6748,14 @@
     <w:abstractNumId w:val="0"/>
   </w:num>
 </w:numbering>
+</file>
+
+<file path=word/people.xml><?xml version="1.0" encoding="utf-8"?>
+<w15:people xmlns:wpc="http://schemas.microsoft.com/office/word/2010/wordprocessingCanvas" xmlns:cx="http://schemas.microsoft.com/office/drawing/2014/chartex" xmlns:cx1="http://schemas.microsoft.com/office/drawing/2015/9/8/chartex" xmlns:cx2="http://schemas.microsoft.com/office/drawing/2015/10/21/chartex" xmlns:cx3="http://schemas.microsoft.com/office/drawing/2016/5/9/chartex" xmlns:cx4="http://schemas.microsoft.com/office/drawing/2016/5/10/chartex" xmlns:cx5="http://schemas.microsoft.com/office/drawing/2016/5/11/chartex" xmlns:cx6="http://schemas.microsoft.com/office/drawing/2016/5/12/chartex" xmlns:cx7="http://schemas.microsoft.com/office/drawing/2016/5/13/chartex" xmlns:cx8="http://schemas.microsoft.com/office/drawing/2016/5/14/chartex" xmlns:mc="http://schemas.openxmlformats.org/markup-compatibility/2006" xmlns:aink="http://schemas.microsoft.com/office/drawing/2016/ink" xmlns:am3d="http://schemas.microsoft.com/office/drawing/2017/model3d" xmlns:o="urn:schemas-microsoft-com:office:office" xmlns:r="http://schemas.openxmlformats.org/officeDocument/2006/relationships" xmlns:m="http://schemas.openxmlformats.org/officeDocument/2006/math" xmlns:v="urn:schemas-microsoft-com:vml" xmlns:wp14="http://schemas.microsoft.com/office/word/2010/wordprocessingDrawing" xmlns:wp="http://schemas.openxmlformats.org/drawingml/2006/wordprocessingDrawing" xmlns:w10="urn:schemas-microsoft-com:office:word" xmlns:w="http://schemas.openxmlformats.org/wordprocessingml/2006/main" xmlns:w14="http://schemas.microsoft.com/office/word/2010/wordml" xmlns:w15="http://schemas.microsoft.com/office/word/2012/wordml" xmlns:w16cex="http://schemas.microsoft.com/office/word/2018/wordml/cex" xmlns:w16cid="http://schemas.microsoft.com/office/word/2016/wordml/cid" xmlns:w16="http://schemas.microsoft.com/office/word/2018/wordml" xmlns:w16se="http://schemas.microsoft.com/office/word/2015/wordml/symex" xmlns:wpg="http://schemas.microsoft.com/office/word/2010/wordprocessingGroup" xmlns:wpi="http://schemas.microsoft.com/office/word/2010/wordprocessingInk" xmlns:wne="http://schemas.microsoft.com/office/word/2006/wordml" xmlns:wps="http://schemas.microsoft.com/office/word/2010/wordprocessingShape" mc:Ignorable="w14 w15 w16se w16cid w16 w16cex wp14">
+  <w15:person w15:author="David Conklin">
+    <w15:presenceInfo w15:providerId="Windows Live" w15:userId="9bcbd102af5dd3cf"/>
+  </w15:person>
+</w15:people>
 </file>
 
 <file path=word/styles.xml><?xml version="1.0" encoding="utf-8"?>

</xml_diff>